<commit_message>
Day 2 - assignment
</commit_message>
<xml_diff>
--- a/Assignment.docx
+++ b/Assignment.docx
@@ -32,7 +32,12 @@
             <w:t>Contents</w:t>
           </w:r>
           <w:r>
-            <w:t xml:space="preserve"> - Assignments</w:t>
+            <w:t xml:space="preserve"> - </w:t>
+          </w:r>
+          <w:bookmarkStart w:id="0" w:name="_GoBack"/>
+          <w:bookmarkEnd w:id="0"/>
+          <w:r>
+            <w:t>Assignments</w:t>
           </w:r>
         </w:p>
         <w:p>
@@ -56,7 +61,7 @@
           <w:r>
             <w:fldChar w:fldCharType="separate"/>
           </w:r>
-          <w:hyperlink w:anchor="_Toc94369097" w:history="1">
+          <w:hyperlink w:anchor="_Toc94534456" w:history="1">
             <w:r>
               <w:rPr>
                 <w:rStyle w:val="Hyperlink"/>
@@ -83,7 +88,7 @@
                 <w:noProof/>
                 <w:webHidden/>
               </w:rPr>
-              <w:instrText xml:space="preserve"> PAGEREF _Toc94369097 \h </w:instrText>
+              <w:instrText xml:space="preserve"> PAGEREF _Toc94534456 \h </w:instrText>
             </w:r>
             <w:r>
               <w:rPr>
@@ -126,7 +131,7 @@
               <w:lang w:val="en-IN" w:eastAsia="en-IN"/>
             </w:rPr>
           </w:pPr>
-          <w:hyperlink w:anchor="_Toc94369098" w:history="1">
+          <w:hyperlink w:anchor="_Toc94534457" w:history="1">
             <w:r>
               <w:rPr>
                 <w:rStyle w:val="Hyperlink"/>
@@ -136,7 +141,7 @@
                 <w:iCs/>
                 <w:noProof/>
               </w:rPr>
-              <w:t>Task 1</w:t>
+              <w:t>Day 1 - Task 1</w:t>
             </w:r>
             <w:r>
               <w:rPr>
@@ -157,7 +162,7 @@
                 <w:noProof/>
                 <w:webHidden/>
               </w:rPr>
-              <w:instrText xml:space="preserve"> PAGEREF _Toc94369098 \h </w:instrText>
+              <w:instrText xml:space="preserve"> PAGEREF _Toc94534457 \h </w:instrText>
             </w:r>
             <w:r>
               <w:rPr>
@@ -200,7 +205,7 @@
               <w:lang w:val="en-IN" w:eastAsia="en-IN"/>
             </w:rPr>
           </w:pPr>
-          <w:hyperlink w:anchor="_Toc94369099" w:history="1">
+          <w:hyperlink w:anchor="_Toc94534458" w:history="1">
             <w:r>
               <w:rPr>
                 <w:rStyle w:val="Hyperlink"/>
@@ -210,7 +215,7 @@
                 <w:iCs/>
                 <w:noProof/>
               </w:rPr>
-              <w:t>Task 2</w:t>
+              <w:t>Day 1 - Task 2</w:t>
             </w:r>
             <w:r>
               <w:rPr>
@@ -231,7 +236,7 @@
                 <w:noProof/>
                 <w:webHidden/>
               </w:rPr>
-              <w:instrText xml:space="preserve"> PAGEREF _Toc94369099 \h </w:instrText>
+              <w:instrText xml:space="preserve"> PAGEREF _Toc94534458 \h </w:instrText>
             </w:r>
             <w:r>
               <w:rPr>
@@ -274,7 +279,7 @@
               <w:lang w:val="en-IN" w:eastAsia="en-IN"/>
             </w:rPr>
           </w:pPr>
-          <w:hyperlink w:anchor="_Toc94369100" w:history="1">
+          <w:hyperlink w:anchor="_Toc94534459" w:history="1">
             <w:r>
               <w:rPr>
                 <w:rStyle w:val="Hyperlink"/>
@@ -284,7 +289,7 @@
                 <w:iCs/>
                 <w:noProof/>
               </w:rPr>
-              <w:t>Task 3</w:t>
+              <w:t>Day 1- Task 3</w:t>
             </w:r>
             <w:r>
               <w:rPr>
@@ -305,7 +310,7 @@
                 <w:noProof/>
                 <w:webHidden/>
               </w:rPr>
-              <w:instrText xml:space="preserve"> PAGEREF _Toc94369100 \h </w:instrText>
+              <w:instrText xml:space="preserve"> PAGEREF _Toc94534459 \h </w:instrText>
             </w:r>
             <w:r>
               <w:rPr>
@@ -337,6 +342,78 @@
           </w:hyperlink>
         </w:p>
         <w:p>
+          <w:pPr>
+            <w:pStyle w:val="TOC3"/>
+            <w:tabs>
+              <w:tab w:val="right" w:leader="dot" w:pos="9350"/>
+            </w:tabs>
+            <w:rPr>
+              <w:rFonts w:eastAsiaTheme="minorEastAsia"/>
+              <w:noProof/>
+              <w:lang w:val="en-IN" w:eastAsia="en-IN"/>
+            </w:rPr>
+          </w:pPr>
+          <w:hyperlink w:anchor="_Toc94534460" w:history="1">
+            <w:r>
+              <w:rPr>
+                <w:rStyle w:val="Hyperlink"/>
+                <w:i/>
+                <w:iCs/>
+                <w:noProof/>
+              </w:rPr>
+              <w:t>Day 2 - Task 4</w:t>
+            </w:r>
+            <w:r>
+              <w:rPr>
+                <w:noProof/>
+                <w:webHidden/>
+              </w:rPr>
+              <w:tab/>
+            </w:r>
+            <w:r>
+              <w:rPr>
+                <w:noProof/>
+                <w:webHidden/>
+              </w:rPr>
+              <w:fldChar w:fldCharType="begin"/>
+            </w:r>
+            <w:r>
+              <w:rPr>
+                <w:noProof/>
+                <w:webHidden/>
+              </w:rPr>
+              <w:instrText xml:space="preserve"> PAGEREF _Toc94534460 \h </w:instrText>
+            </w:r>
+            <w:r>
+              <w:rPr>
+                <w:noProof/>
+                <w:webHidden/>
+              </w:rPr>
+            </w:r>
+            <w:r>
+              <w:rPr>
+                <w:noProof/>
+                <w:webHidden/>
+              </w:rPr>
+              <w:fldChar w:fldCharType="separate"/>
+            </w:r>
+            <w:r>
+              <w:rPr>
+                <w:noProof/>
+                <w:webHidden/>
+              </w:rPr>
+              <w:t>2</w:t>
+            </w:r>
+            <w:r>
+              <w:rPr>
+                <w:noProof/>
+                <w:webHidden/>
+              </w:rPr>
+              <w:fldChar w:fldCharType="end"/>
+            </w:r>
+          </w:hyperlink>
+        </w:p>
+        <w:p>
           <w:r>
             <w:rPr>
               <w:b/>
@@ -357,7 +434,7 @@
           <w:bCs w:val="0"/>
         </w:rPr>
       </w:pPr>
-      <w:bookmarkStart w:id="0" w:name="_Toc94369097"/>
+      <w:bookmarkStart w:id="1" w:name="_Toc94534456"/>
       <w:r>
         <w:rPr>
           <w:rStyle w:val="Strong"/>
@@ -366,7 +443,7 @@
         </w:rPr>
         <w:t>JAVA</w:t>
       </w:r>
-      <w:bookmarkEnd w:id="0"/>
+      <w:bookmarkEnd w:id="1"/>
     </w:p>
     <w:p>
       <w:pPr>
@@ -378,55 +455,77 @@
           <w:bCs/>
         </w:rPr>
       </w:pPr>
-      <w:bookmarkStart w:id="1" w:name="_Toc94369098"/>
+      <w:bookmarkStart w:id="2" w:name="_Toc94534457"/>
       <w:r>
         <w:rPr>
           <w:rStyle w:val="SubtleEmphasis"/>
           <w:b/>
           <w:bCs/>
         </w:rPr>
-        <w:t>Task 1</w:t>
-      </w:r>
-      <w:bookmarkEnd w:id="1"/>
+        <w:t xml:space="preserve">Day 1 - </w:t>
+      </w:r>
       <w:r>
         <w:rPr>
           <w:rStyle w:val="SubtleEmphasis"/>
           <w:b/>
           <w:bCs/>
         </w:rPr>
-        <w:t xml:space="preserve"> </w:t>
-      </w:r>
-    </w:p>
-    <w:p>
-      <w:r>
-        <w:t>Solve any 5 from (</w:t>
-      </w:r>
-      <w:r>
-        <w:t>Java As</w:t>
-      </w:r>
-      <w:r>
-        <w:t>signment</w:t>
-      </w:r>
-      <w:r>
-        <w:t>.doc</w:t>
-      </w:r>
-      <w:r>
-        <w:t xml:space="preserve">x) in the github </w:t>
-      </w:r>
-      <w:bookmarkStart w:id="2" w:name="_GoBack"/>
+        <w:t>Task 1</w:t>
+      </w:r>
       <w:bookmarkEnd w:id="2"/>
-    </w:p>
-    <w:p>
-      <w:pPr>
-        <w:pStyle w:val="Heading3"/>
-        <w:spacing w:before="0" w:after="240" w:line="360" w:lineRule="atLeast"/>
+      <w:r>
         <w:rPr>
           <w:rStyle w:val="SubtleEmphasis"/>
           <w:b/>
           <w:bCs/>
         </w:rPr>
-      </w:pPr>
-      <w:bookmarkStart w:id="3" w:name="_Toc94369099"/>
+        <w:t xml:space="preserve"> </w:t>
+      </w:r>
+    </w:p>
+    <w:p>
+      <w:r>
+        <w:t>Solve any 5 from (</w:t>
+      </w:r>
+      <w:r>
+        <w:t>Java As</w:t>
+      </w:r>
+      <w:r>
+        <w:t>signment</w:t>
+      </w:r>
+      <w:r>
+        <w:t>.doc</w:t>
+      </w:r>
+      <w:r>
+        <w:t xml:space="preserve">x) in the </w:t>
+      </w:r>
+      <w:proofErr w:type="spellStart"/>
+      <w:r>
+        <w:t>github</w:t>
+      </w:r>
+      <w:proofErr w:type="spellEnd"/>
+      <w:r>
+        <w:t xml:space="preserve"> </w:t>
+      </w:r>
+    </w:p>
+    <w:p>
+      <w:pPr>
+        <w:pStyle w:val="Heading3"/>
+        <w:spacing w:before="0" w:after="240" w:line="360" w:lineRule="atLeast"/>
+        <w:rPr>
+          <w:rStyle w:val="SubtleEmphasis"/>
+          <w:b/>
+          <w:bCs/>
+        </w:rPr>
+      </w:pPr>
+      <w:bookmarkStart w:id="3" w:name="_Toc94534458"/>
+      <w:r>
+        <w:rPr>
+          <w:rStyle w:val="SubtleEmphasis"/>
+          <w:b/>
+          <w:bCs/>
+        </w:rPr>
+        <w:t xml:space="preserve">Day 1 - </w:t>
+      </w:r>
       <w:r>
         <w:rPr>
           <w:rStyle w:val="SubtleEmphasis"/>
@@ -508,7 +607,31 @@
           <w:szCs w:val="23"/>
           <w:shd w:val="clear" w:color="auto" w:fill="FFFFFF"/>
         </w:rPr>
-        <w:t>Area = (1/2) h (a+b)</w:t>
+        <w:t>Area = (1/2) h (</w:t>
+      </w:r>
+      <w:proofErr w:type="spellStart"/>
+      <w:r>
+        <w:rPr>
+          <w:rStyle w:val="Strong"/>
+          <w:rFonts w:ascii="Roboto" w:hAnsi="Roboto"/>
+          <w:color w:val="333333"/>
+          <w:sz w:val="23"/>
+          <w:szCs w:val="23"/>
+          <w:shd w:val="clear" w:color="auto" w:fill="FFFFFF"/>
+        </w:rPr>
+        <w:t>a+b</w:t>
+      </w:r>
+      <w:proofErr w:type="spellEnd"/>
+      <w:r>
+        <w:rPr>
+          <w:rStyle w:val="Strong"/>
+          <w:rFonts w:ascii="Roboto" w:hAnsi="Roboto"/>
+          <w:color w:val="333333"/>
+          <w:sz w:val="23"/>
+          <w:szCs w:val="23"/>
+          <w:shd w:val="clear" w:color="auto" w:fill="FFFFFF"/>
+        </w:rPr>
+        <w:t>)</w:t>
       </w:r>
     </w:p>
     <w:p>
@@ -521,7 +644,15 @@
           <w:bCs/>
         </w:rPr>
       </w:pPr>
-      <w:bookmarkStart w:id="4" w:name="_Toc94369100"/>
+      <w:bookmarkStart w:id="4" w:name="_Toc94534459"/>
+      <w:r>
+        <w:rPr>
+          <w:rStyle w:val="SubtleEmphasis"/>
+          <w:b/>
+          <w:bCs/>
+        </w:rPr>
+        <w:t xml:space="preserve">Day 1- </w:t>
+      </w:r>
       <w:r>
         <w:rPr>
           <w:rStyle w:val="SubtleEmphasis"/>
@@ -554,6 +685,7 @@
       <w:r>
         <w:t>Create New Java Project and name it as “</w:t>
       </w:r>
+      <w:proofErr w:type="spellStart"/>
       <w:r>
         <w:rPr>
           <w:b/>
@@ -561,6 +693,7 @@
         </w:rPr>
         <w:t>MathArticleProject</w:t>
       </w:r>
+      <w:proofErr w:type="spellEnd"/>
       <w:r>
         <w:t>”</w:t>
       </w:r>
@@ -576,6 +709,7 @@
       <w:r>
         <w:t>Create a package with name as “</w:t>
       </w:r>
+      <w:proofErr w:type="spellStart"/>
       <w:r>
         <w:rPr>
           <w:b/>
@@ -597,6 +731,7 @@
         </w:rPr>
         <w:t>.volume</w:t>
       </w:r>
+      <w:proofErr w:type="spellEnd"/>
       <w:r>
         <w:t>”</w:t>
       </w:r>
@@ -780,6 +915,7 @@
       <w:r>
         <w:t>Create one more package with name as “</w:t>
       </w:r>
+      <w:proofErr w:type="spellStart"/>
       <w:r>
         <w:rPr>
           <w:b/>
@@ -787,6 +923,7 @@
         </w:rPr>
         <w:t>com.voya.runner</w:t>
       </w:r>
+      <w:proofErr w:type="spellEnd"/>
       <w:r>
         <w:t>”</w:t>
       </w:r>
@@ -802,6 +939,7 @@
       <w:r>
         <w:t>Create a class with name as “</w:t>
       </w:r>
+      <w:proofErr w:type="spellStart"/>
       <w:r>
         <w:rPr>
           <w:b/>
@@ -809,8 +947,17 @@
         </w:rPr>
         <w:t>VolumeTest</w:t>
       </w:r>
-      <w:r>
-        <w:t xml:space="preserve">” inside the package “com.voya.runner” </w:t>
+      <w:proofErr w:type="spellEnd"/>
+      <w:r>
+        <w:t>” inside the package “</w:t>
+      </w:r>
+      <w:proofErr w:type="spellStart"/>
+      <w:r>
+        <w:t>com.voya.runner</w:t>
+      </w:r>
+      <w:proofErr w:type="spellEnd"/>
+      <w:r>
+        <w:t xml:space="preserve">” </w:t>
       </w:r>
     </w:p>
     <w:p>
@@ -844,7 +991,15 @@
         </w:rPr>
       </w:pPr>
       <w:r>
-        <w:t xml:space="preserve">Call the non-static method of Voume of Cuboid by passing  - </w:t>
+        <w:t xml:space="preserve">Call the non-static method of </w:t>
+      </w:r>
+      <w:proofErr w:type="spellStart"/>
+      <w:r>
+        <w:t>Voume</w:t>
+      </w:r>
+      <w:proofErr w:type="spellEnd"/>
+      <w:r>
+        <w:t xml:space="preserve"> of Cuboid by passing  - </w:t>
       </w:r>
       <w:r>
         <w:rPr>
@@ -861,6 +1016,670 @@
           <w:color w:val="24292F"/>
         </w:rPr>
       </w:pPr>
+    </w:p>
+    <w:p>
+      <w:pPr>
+        <w:pStyle w:val="Heading3"/>
+        <w:spacing w:before="0" w:after="240" w:line="360" w:lineRule="atLeast"/>
+        <w:rPr>
+          <w:rStyle w:val="SubtleEmphasis"/>
+        </w:rPr>
+      </w:pPr>
+      <w:bookmarkStart w:id="5" w:name="_Toc94534460"/>
+      <w:r>
+        <w:rPr>
+          <w:rStyle w:val="SubtleEmphasis"/>
+        </w:rPr>
+        <w:lastRenderedPageBreak/>
+        <w:t xml:space="preserve">Day 2 - </w:t>
+      </w:r>
+      <w:r>
+        <w:rPr>
+          <w:rStyle w:val="SubtleEmphasis"/>
+        </w:rPr>
+        <w:t>Task 4</w:t>
+      </w:r>
+      <w:bookmarkEnd w:id="5"/>
+      <w:r>
+        <w:rPr>
+          <w:rStyle w:val="SubtleEmphasis"/>
+        </w:rPr>
+        <w:t xml:space="preserve"> </w:t>
+      </w:r>
+    </w:p>
+    <w:p>
+      <w:pPr>
+        <w:pStyle w:val="NormalWeb"/>
+        <w:numPr>
+          <w:ilvl w:val="0"/>
+          <w:numId w:val="7"/>
+        </w:numPr>
+        <w:shd w:val="clear" w:color="auto" w:fill="FFFFFF"/>
+        <w:spacing w:before="0" w:beforeAutospacing="0" w:after="0" w:afterAutospacing="0"/>
+        <w:textAlignment w:val="baseline"/>
+        <w:rPr>
+          <w:rStyle w:val="Strong"/>
+          <w:rFonts w:ascii="Arial Rounded MT Bold" w:hAnsi="Arial Rounded MT Bold" w:cs="Arial"/>
+          <w:b w:val="0"/>
+          <w:bCs w:val="0"/>
+          <w:color w:val="576871"/>
+          <w:sz w:val="21"/>
+          <w:szCs w:val="21"/>
+        </w:rPr>
+      </w:pPr>
+      <w:r>
+        <w:rPr>
+          <w:rFonts w:ascii="Arial Rounded MT Bold" w:hAnsi="Arial Rounded MT Bold" w:cs="Arial"/>
+          <w:color w:val="576871"/>
+          <w:sz w:val="21"/>
+          <w:szCs w:val="21"/>
+        </w:rPr>
+        <w:t>Create Student type with below details (decide between static and non-static variable)</w:t>
+      </w:r>
+    </w:p>
+    <w:p>
+      <w:pPr>
+        <w:pStyle w:val="NormalWeb"/>
+        <w:shd w:val="clear" w:color="auto" w:fill="FFFFFF"/>
+        <w:spacing w:after="0"/>
+        <w:ind w:left="1440"/>
+        <w:textAlignment w:val="baseline"/>
+        <w:rPr>
+          <w:rStyle w:val="Strong"/>
+          <w:rFonts w:ascii="Arial Rounded MT Bold" w:hAnsi="Arial Rounded MT Bold" w:cs="Arial"/>
+          <w:b w:val="0"/>
+          <w:bCs w:val="0"/>
+          <w:color w:val="576871"/>
+          <w:sz w:val="21"/>
+          <w:szCs w:val="21"/>
+        </w:rPr>
+      </w:pPr>
+      <w:r>
+        <w:rPr>
+          <w:rStyle w:val="Strong"/>
+          <w:rFonts w:ascii="Arial Rounded MT Bold" w:hAnsi="Arial Rounded MT Bold" w:cs="Arial"/>
+          <w:b w:val="0"/>
+          <w:bCs w:val="0"/>
+          <w:color w:val="576871"/>
+          <w:sz w:val="21"/>
+          <w:szCs w:val="21"/>
+        </w:rPr>
+        <w:t>Student</w:t>
+      </w:r>
+    </w:p>
+    <w:p>
+      <w:pPr>
+        <w:pStyle w:val="NormalWeb"/>
+        <w:numPr>
+          <w:ilvl w:val="0"/>
+          <w:numId w:val="8"/>
+        </w:numPr>
+        <w:shd w:val="clear" w:color="auto" w:fill="FFFFFF"/>
+        <w:spacing w:after="0"/>
+        <w:textAlignment w:val="baseline"/>
+        <w:rPr>
+          <w:rStyle w:val="Strong"/>
+          <w:rFonts w:ascii="Arial Rounded MT Bold" w:hAnsi="Arial Rounded MT Bold" w:cs="Arial"/>
+          <w:b w:val="0"/>
+          <w:bCs w:val="0"/>
+          <w:color w:val="576871"/>
+          <w:sz w:val="21"/>
+          <w:szCs w:val="21"/>
+        </w:rPr>
+      </w:pPr>
+      <w:proofErr w:type="spellStart"/>
+      <w:r>
+        <w:rPr>
+          <w:rStyle w:val="Strong"/>
+          <w:rFonts w:ascii="Arial Rounded MT Bold" w:hAnsi="Arial Rounded MT Bold" w:cs="Arial"/>
+          <w:b w:val="0"/>
+          <w:bCs w:val="0"/>
+          <w:color w:val="576871"/>
+          <w:sz w:val="21"/>
+          <w:szCs w:val="21"/>
+        </w:rPr>
+        <w:t>studentRollno</w:t>
+      </w:r>
+      <w:proofErr w:type="spellEnd"/>
+      <w:r>
+        <w:rPr>
+          <w:rStyle w:val="Strong"/>
+          <w:rFonts w:ascii="Arial Rounded MT Bold" w:hAnsi="Arial Rounded MT Bold" w:cs="Arial"/>
+          <w:b w:val="0"/>
+          <w:bCs w:val="0"/>
+          <w:color w:val="576871"/>
+          <w:sz w:val="21"/>
+          <w:szCs w:val="21"/>
+        </w:rPr>
+        <w:t xml:space="preserve"> (private)</w:t>
+      </w:r>
+    </w:p>
+    <w:p>
+      <w:pPr>
+        <w:pStyle w:val="NormalWeb"/>
+        <w:numPr>
+          <w:ilvl w:val="0"/>
+          <w:numId w:val="8"/>
+        </w:numPr>
+        <w:shd w:val="clear" w:color="auto" w:fill="FFFFFF"/>
+        <w:spacing w:after="0"/>
+        <w:textAlignment w:val="baseline"/>
+        <w:rPr>
+          <w:rStyle w:val="Strong"/>
+          <w:rFonts w:ascii="Arial Rounded MT Bold" w:hAnsi="Arial Rounded MT Bold" w:cs="Arial"/>
+          <w:b w:val="0"/>
+          <w:bCs w:val="0"/>
+          <w:color w:val="576871"/>
+          <w:sz w:val="21"/>
+          <w:szCs w:val="21"/>
+        </w:rPr>
+      </w:pPr>
+      <w:proofErr w:type="spellStart"/>
+      <w:r>
+        <w:rPr>
+          <w:rStyle w:val="Strong"/>
+          <w:rFonts w:ascii="Arial Rounded MT Bold" w:hAnsi="Arial Rounded MT Bold" w:cs="Arial"/>
+          <w:b w:val="0"/>
+          <w:bCs w:val="0"/>
+          <w:color w:val="576871"/>
+          <w:sz w:val="21"/>
+          <w:szCs w:val="21"/>
+        </w:rPr>
+        <w:t>studentN</w:t>
+      </w:r>
+      <w:r>
+        <w:rPr>
+          <w:rStyle w:val="Strong"/>
+          <w:rFonts w:ascii="Arial Rounded MT Bold" w:hAnsi="Arial Rounded MT Bold" w:cs="Arial"/>
+          <w:b w:val="0"/>
+          <w:bCs w:val="0"/>
+          <w:color w:val="576871"/>
+          <w:sz w:val="21"/>
+          <w:szCs w:val="21"/>
+        </w:rPr>
+        <w:t>ame</w:t>
+      </w:r>
+      <w:proofErr w:type="spellEnd"/>
+      <w:r>
+        <w:rPr>
+          <w:rStyle w:val="Strong"/>
+          <w:rFonts w:ascii="Arial Rounded MT Bold" w:hAnsi="Arial Rounded MT Bold" w:cs="Arial"/>
+          <w:b w:val="0"/>
+          <w:bCs w:val="0"/>
+          <w:color w:val="576871"/>
+          <w:sz w:val="21"/>
+          <w:szCs w:val="21"/>
+        </w:rPr>
+        <w:t xml:space="preserve"> (private)</w:t>
+      </w:r>
+    </w:p>
+    <w:p>
+      <w:pPr>
+        <w:pStyle w:val="NormalWeb"/>
+        <w:numPr>
+          <w:ilvl w:val="0"/>
+          <w:numId w:val="8"/>
+        </w:numPr>
+        <w:shd w:val="clear" w:color="auto" w:fill="FFFFFF"/>
+        <w:spacing w:after="0"/>
+        <w:textAlignment w:val="baseline"/>
+        <w:rPr>
+          <w:rStyle w:val="Strong"/>
+          <w:rFonts w:ascii="Arial Rounded MT Bold" w:hAnsi="Arial Rounded MT Bold" w:cs="Arial"/>
+          <w:b w:val="0"/>
+          <w:bCs w:val="0"/>
+          <w:color w:val="576871"/>
+          <w:sz w:val="21"/>
+          <w:szCs w:val="21"/>
+        </w:rPr>
+      </w:pPr>
+      <w:proofErr w:type="spellStart"/>
+      <w:r>
+        <w:rPr>
+          <w:rStyle w:val="Strong"/>
+          <w:rFonts w:ascii="Arial Rounded MT Bold" w:hAnsi="Arial Rounded MT Bold" w:cs="Arial"/>
+          <w:b w:val="0"/>
+          <w:bCs w:val="0"/>
+          <w:color w:val="576871"/>
+          <w:sz w:val="21"/>
+          <w:szCs w:val="21"/>
+        </w:rPr>
+        <w:t>studentM</w:t>
+      </w:r>
+      <w:r>
+        <w:rPr>
+          <w:rStyle w:val="Strong"/>
+          <w:rFonts w:ascii="Arial Rounded MT Bold" w:hAnsi="Arial Rounded MT Bold" w:cs="Arial"/>
+          <w:b w:val="0"/>
+          <w:bCs w:val="0"/>
+          <w:color w:val="576871"/>
+          <w:sz w:val="21"/>
+          <w:szCs w:val="21"/>
+        </w:rPr>
+        <w:t>ailid</w:t>
+      </w:r>
+      <w:proofErr w:type="spellEnd"/>
+      <w:r>
+        <w:rPr>
+          <w:rStyle w:val="Strong"/>
+          <w:rFonts w:ascii="Arial Rounded MT Bold" w:hAnsi="Arial Rounded MT Bold" w:cs="Arial"/>
+          <w:b w:val="0"/>
+          <w:bCs w:val="0"/>
+          <w:color w:val="576871"/>
+          <w:sz w:val="21"/>
+          <w:szCs w:val="21"/>
+        </w:rPr>
+        <w:t xml:space="preserve"> (private)</w:t>
+      </w:r>
+    </w:p>
+    <w:p>
+      <w:pPr>
+        <w:pStyle w:val="NormalWeb"/>
+        <w:numPr>
+          <w:ilvl w:val="0"/>
+          <w:numId w:val="8"/>
+        </w:numPr>
+        <w:shd w:val="clear" w:color="auto" w:fill="FFFFFF"/>
+        <w:spacing w:before="0" w:beforeAutospacing="0" w:after="0" w:afterAutospacing="0"/>
+        <w:textAlignment w:val="baseline"/>
+        <w:rPr>
+          <w:rStyle w:val="Strong"/>
+          <w:rFonts w:ascii="Arial Rounded MT Bold" w:hAnsi="Arial Rounded MT Bold" w:cs="Arial"/>
+          <w:b w:val="0"/>
+          <w:bCs w:val="0"/>
+          <w:color w:val="576871"/>
+          <w:sz w:val="21"/>
+          <w:szCs w:val="21"/>
+        </w:rPr>
+      </w:pPr>
+      <w:proofErr w:type="spellStart"/>
+      <w:r>
+        <w:rPr>
+          <w:rStyle w:val="Strong"/>
+          <w:rFonts w:ascii="Arial Rounded MT Bold" w:hAnsi="Arial Rounded MT Bold" w:cs="Arial"/>
+          <w:b w:val="0"/>
+          <w:bCs w:val="0"/>
+          <w:color w:val="576871"/>
+          <w:sz w:val="21"/>
+          <w:szCs w:val="21"/>
+        </w:rPr>
+        <w:t>studentPercentage</w:t>
+      </w:r>
+      <w:proofErr w:type="spellEnd"/>
+      <w:r>
+        <w:rPr>
+          <w:rStyle w:val="Strong"/>
+          <w:rFonts w:ascii="Arial Rounded MT Bold" w:hAnsi="Arial Rounded MT Bold" w:cs="Arial"/>
+          <w:b w:val="0"/>
+          <w:bCs w:val="0"/>
+          <w:color w:val="576871"/>
+          <w:sz w:val="21"/>
+          <w:szCs w:val="21"/>
+        </w:rPr>
+        <w:t xml:space="preserve"> (private) </w:t>
+      </w:r>
+    </w:p>
+    <w:p>
+      <w:pPr>
+        <w:pStyle w:val="NormalWeb"/>
+        <w:numPr>
+          <w:ilvl w:val="0"/>
+          <w:numId w:val="8"/>
+        </w:numPr>
+        <w:shd w:val="clear" w:color="auto" w:fill="FFFFFF"/>
+        <w:spacing w:before="0" w:beforeAutospacing="0" w:after="0" w:afterAutospacing="0"/>
+        <w:textAlignment w:val="baseline"/>
+        <w:rPr>
+          <w:rStyle w:val="Strong"/>
+          <w:rFonts w:ascii="Arial Rounded MT Bold" w:hAnsi="Arial Rounded MT Bold" w:cs="Arial"/>
+          <w:b w:val="0"/>
+          <w:bCs w:val="0"/>
+          <w:color w:val="576871"/>
+          <w:sz w:val="21"/>
+          <w:szCs w:val="21"/>
+        </w:rPr>
+      </w:pPr>
+      <w:proofErr w:type="spellStart"/>
+      <w:r>
+        <w:rPr>
+          <w:rStyle w:val="Strong"/>
+          <w:rFonts w:ascii="Arial Rounded MT Bold" w:hAnsi="Arial Rounded MT Bold" w:cs="Arial"/>
+          <w:b w:val="0"/>
+          <w:bCs w:val="0"/>
+          <w:color w:val="576871"/>
+          <w:sz w:val="21"/>
+          <w:szCs w:val="21"/>
+        </w:rPr>
+        <w:t>schoolN</w:t>
+      </w:r>
+      <w:r>
+        <w:rPr>
+          <w:rStyle w:val="Strong"/>
+          <w:rFonts w:ascii="Arial Rounded MT Bold" w:hAnsi="Arial Rounded MT Bold" w:cs="Arial"/>
+          <w:b w:val="0"/>
+          <w:bCs w:val="0"/>
+          <w:color w:val="576871"/>
+          <w:sz w:val="21"/>
+          <w:szCs w:val="21"/>
+        </w:rPr>
+        <w:t>ame</w:t>
+      </w:r>
+      <w:proofErr w:type="spellEnd"/>
+      <w:r>
+        <w:rPr>
+          <w:rStyle w:val="Strong"/>
+          <w:rFonts w:ascii="Arial Rounded MT Bold" w:hAnsi="Arial Rounded MT Bold" w:cs="Arial"/>
+          <w:b w:val="0"/>
+          <w:bCs w:val="0"/>
+          <w:color w:val="576871"/>
+          <w:sz w:val="21"/>
+          <w:szCs w:val="21"/>
+        </w:rPr>
+        <w:t xml:space="preserve"> (private)</w:t>
+      </w:r>
+    </w:p>
+    <w:p>
+      <w:pPr>
+        <w:pStyle w:val="NormalWeb"/>
+        <w:shd w:val="clear" w:color="auto" w:fill="FFFFFF"/>
+        <w:spacing w:before="0" w:beforeAutospacing="0" w:after="0" w:afterAutospacing="0"/>
+        <w:ind w:left="1440"/>
+        <w:textAlignment w:val="baseline"/>
+        <w:rPr>
+          <w:rStyle w:val="Strong"/>
+          <w:rFonts w:ascii="Arial Rounded MT Bold" w:hAnsi="Arial Rounded MT Bold" w:cs="Arial"/>
+          <w:b w:val="0"/>
+          <w:bCs w:val="0"/>
+          <w:color w:val="576871"/>
+          <w:sz w:val="21"/>
+          <w:szCs w:val="21"/>
+        </w:rPr>
+      </w:pPr>
+    </w:p>
+    <w:p>
+      <w:pPr>
+        <w:pStyle w:val="NormalWeb"/>
+        <w:numPr>
+          <w:ilvl w:val="0"/>
+          <w:numId w:val="7"/>
+        </w:numPr>
+        <w:shd w:val="clear" w:color="auto" w:fill="FFFFFF"/>
+        <w:spacing w:before="0" w:beforeAutospacing="0" w:after="0" w:afterAutospacing="0"/>
+        <w:textAlignment w:val="baseline"/>
+        <w:rPr>
+          <w:rStyle w:val="Strong"/>
+          <w:rFonts w:ascii="Arial Rounded MT Bold" w:hAnsi="Arial Rounded MT Bold" w:cs="Arial"/>
+          <w:b w:val="0"/>
+          <w:bCs w:val="0"/>
+          <w:color w:val="576871"/>
+          <w:sz w:val="21"/>
+          <w:szCs w:val="21"/>
+        </w:rPr>
+      </w:pPr>
+      <w:r>
+        <w:rPr>
+          <w:rStyle w:val="Strong"/>
+          <w:rFonts w:ascii="Arial Rounded MT Bold" w:hAnsi="Arial Rounded MT Bold" w:cs="Arial"/>
+          <w:b w:val="0"/>
+          <w:bCs w:val="0"/>
+          <w:color w:val="576871"/>
+          <w:sz w:val="21"/>
+          <w:szCs w:val="21"/>
+        </w:rPr>
+        <w:t>Create 3 different instance for storing below values</w:t>
+      </w:r>
+    </w:p>
+    <w:p>
+      <w:pPr>
+        <w:pStyle w:val="NormalWeb"/>
+        <w:shd w:val="clear" w:color="auto" w:fill="FFFFFF"/>
+        <w:spacing w:before="0" w:beforeAutospacing="0" w:after="0" w:afterAutospacing="0"/>
+        <w:ind w:left="720"/>
+        <w:textAlignment w:val="baseline"/>
+        <w:rPr>
+          <w:rStyle w:val="Strong"/>
+          <w:rFonts w:ascii="Arial Rounded MT Bold" w:hAnsi="Arial Rounded MT Bold" w:cs="Arial"/>
+          <w:b w:val="0"/>
+          <w:bCs w:val="0"/>
+          <w:color w:val="576871"/>
+          <w:sz w:val="21"/>
+          <w:szCs w:val="21"/>
+        </w:rPr>
+      </w:pPr>
+    </w:p>
+    <w:p>
+      <w:pPr>
+        <w:pStyle w:val="NormalWeb"/>
+        <w:shd w:val="clear" w:color="auto" w:fill="FFFFFF"/>
+        <w:spacing w:after="0"/>
+        <w:ind w:left="1440"/>
+        <w:textAlignment w:val="baseline"/>
+        <w:rPr>
+          <w:rStyle w:val="Strong"/>
+          <w:rFonts w:ascii="Arial Rounded MT Bold" w:hAnsi="Arial Rounded MT Bold" w:cs="Arial"/>
+          <w:b w:val="0"/>
+          <w:bCs w:val="0"/>
+          <w:color w:val="576871"/>
+          <w:sz w:val="21"/>
+          <w:szCs w:val="21"/>
+        </w:rPr>
+      </w:pPr>
+      <w:r>
+        <w:rPr>
+          <w:rStyle w:val="Strong"/>
+          <w:rFonts w:ascii="Arial Rounded MT Bold" w:hAnsi="Arial Rounded MT Bold" w:cs="Arial"/>
+          <w:b w:val="0"/>
+          <w:bCs w:val="0"/>
+          <w:color w:val="576871"/>
+          <w:sz w:val="21"/>
+          <w:szCs w:val="21"/>
+        </w:rPr>
+        <w:t>M</w:t>
+      </w:r>
+      <w:r>
+        <w:rPr>
+          <w:rStyle w:val="Strong"/>
+          <w:rFonts w:ascii="Arial Rounded MT Bold" w:hAnsi="Arial Rounded MT Bold" w:cs="Arial"/>
+          <w:b w:val="0"/>
+          <w:bCs w:val="0"/>
+          <w:color w:val="576871"/>
+          <w:sz w:val="21"/>
+          <w:szCs w:val="21"/>
+        </w:rPr>
+        <w:t>1001,"jack",jack@gmail.com</w:t>
+      </w:r>
+      <w:r>
+        <w:rPr>
+          <w:rStyle w:val="Strong"/>
+          <w:rFonts w:ascii="Arial Rounded MT Bold" w:hAnsi="Arial Rounded MT Bold" w:cs="Arial"/>
+          <w:b w:val="0"/>
+          <w:bCs w:val="0"/>
+          <w:color w:val="576871"/>
+          <w:sz w:val="21"/>
+          <w:szCs w:val="21"/>
+        </w:rPr>
+        <w:t>,45.2,</w:t>
+      </w:r>
+      <w:r>
+        <w:rPr>
+          <w:rStyle w:val="Strong"/>
+          <w:rFonts w:ascii="Arial Rounded MT Bold" w:hAnsi="Arial Rounded MT Bold" w:cs="Arial"/>
+          <w:b w:val="0"/>
+          <w:bCs w:val="0"/>
+          <w:color w:val="576871"/>
+          <w:sz w:val="21"/>
+          <w:szCs w:val="21"/>
+        </w:rPr>
+        <w:t xml:space="preserve"> </w:t>
+      </w:r>
+      <w:r>
+        <w:rPr>
+          <w:rStyle w:val="Strong"/>
+          <w:rFonts w:ascii="Arial Rounded MT Bold" w:hAnsi="Arial Rounded MT Bold" w:cs="Arial"/>
+          <w:b w:val="0"/>
+          <w:bCs w:val="0"/>
+          <w:color w:val="576871"/>
+          <w:sz w:val="21"/>
+          <w:szCs w:val="21"/>
+        </w:rPr>
+        <w:t>Global school</w:t>
+      </w:r>
+    </w:p>
+    <w:p>
+      <w:pPr>
+        <w:pStyle w:val="NormalWeb"/>
+        <w:shd w:val="clear" w:color="auto" w:fill="FFFFFF"/>
+        <w:spacing w:after="0"/>
+        <w:ind w:left="1440"/>
+        <w:textAlignment w:val="baseline"/>
+        <w:rPr>
+          <w:rStyle w:val="Strong"/>
+          <w:rFonts w:ascii="Arial Rounded MT Bold" w:hAnsi="Arial Rounded MT Bold" w:cs="Arial"/>
+          <w:b w:val="0"/>
+          <w:bCs w:val="0"/>
+          <w:color w:val="576871"/>
+          <w:sz w:val="21"/>
+          <w:szCs w:val="21"/>
+        </w:rPr>
+      </w:pPr>
+      <w:r>
+        <w:rPr>
+          <w:rStyle w:val="Strong"/>
+          <w:rFonts w:ascii="Arial Rounded MT Bold" w:hAnsi="Arial Rounded MT Bold" w:cs="Arial"/>
+          <w:b w:val="0"/>
+          <w:bCs w:val="0"/>
+          <w:color w:val="576871"/>
+          <w:sz w:val="21"/>
+          <w:szCs w:val="21"/>
+        </w:rPr>
+        <w:t>M</w:t>
+      </w:r>
+      <w:r>
+        <w:rPr>
+          <w:rStyle w:val="Strong"/>
+          <w:rFonts w:ascii="Arial Rounded MT Bold" w:hAnsi="Arial Rounded MT Bold" w:cs="Arial"/>
+          <w:b w:val="0"/>
+          <w:bCs w:val="0"/>
+          <w:color w:val="576871"/>
+          <w:sz w:val="21"/>
+          <w:szCs w:val="21"/>
+        </w:rPr>
+        <w:t>1002,"peter",peter@gmail.com</w:t>
+      </w:r>
+      <w:r>
+        <w:rPr>
+          <w:rStyle w:val="Strong"/>
+          <w:rFonts w:ascii="Arial Rounded MT Bold" w:hAnsi="Arial Rounded MT Bold" w:cs="Arial"/>
+          <w:b w:val="0"/>
+          <w:bCs w:val="0"/>
+          <w:color w:val="576871"/>
+          <w:sz w:val="21"/>
+          <w:szCs w:val="21"/>
+        </w:rPr>
+        <w:t>,85.2,</w:t>
+      </w:r>
+      <w:r>
+        <w:rPr>
+          <w:rStyle w:val="Strong"/>
+          <w:rFonts w:ascii="Arial Rounded MT Bold" w:hAnsi="Arial Rounded MT Bold" w:cs="Arial"/>
+          <w:b w:val="0"/>
+          <w:bCs w:val="0"/>
+          <w:color w:val="576871"/>
+          <w:sz w:val="21"/>
+          <w:szCs w:val="21"/>
+        </w:rPr>
+        <w:t xml:space="preserve"> </w:t>
+      </w:r>
+      <w:r>
+        <w:rPr>
+          <w:rStyle w:val="Strong"/>
+          <w:rFonts w:ascii="Arial Rounded MT Bold" w:hAnsi="Arial Rounded MT Bold" w:cs="Arial"/>
+          <w:b w:val="0"/>
+          <w:bCs w:val="0"/>
+          <w:color w:val="576871"/>
+          <w:sz w:val="21"/>
+          <w:szCs w:val="21"/>
+        </w:rPr>
+        <w:t>Global school</w:t>
+      </w:r>
+    </w:p>
+    <w:p>
+      <w:pPr>
+        <w:pStyle w:val="NormalWeb"/>
+        <w:shd w:val="clear" w:color="auto" w:fill="FFFFFF"/>
+        <w:spacing w:before="0" w:beforeAutospacing="0" w:after="0" w:afterAutospacing="0"/>
+        <w:ind w:left="1440"/>
+        <w:textAlignment w:val="baseline"/>
+        <w:rPr>
+          <w:rStyle w:val="Strong"/>
+          <w:rFonts w:ascii="Arial Rounded MT Bold" w:hAnsi="Arial Rounded MT Bold" w:cs="Arial"/>
+          <w:b w:val="0"/>
+          <w:bCs w:val="0"/>
+          <w:color w:val="576871"/>
+          <w:sz w:val="21"/>
+          <w:szCs w:val="21"/>
+        </w:rPr>
+      </w:pPr>
+      <w:r>
+        <w:rPr>
+          <w:rStyle w:val="Strong"/>
+          <w:rFonts w:ascii="Arial Rounded MT Bold" w:hAnsi="Arial Rounded MT Bold" w:cs="Arial"/>
+          <w:b w:val="0"/>
+          <w:bCs w:val="0"/>
+          <w:color w:val="576871"/>
+          <w:sz w:val="21"/>
+          <w:szCs w:val="21"/>
+        </w:rPr>
+        <w:t>M</w:t>
+      </w:r>
+      <w:r>
+        <w:rPr>
+          <w:rStyle w:val="Strong"/>
+          <w:rFonts w:ascii="Arial Rounded MT Bold" w:hAnsi="Arial Rounded MT Bold" w:cs="Arial"/>
+          <w:b w:val="0"/>
+          <w:bCs w:val="0"/>
+          <w:color w:val="576871"/>
+          <w:sz w:val="21"/>
+          <w:szCs w:val="21"/>
+        </w:rPr>
+        <w:t>1003,"mark",mark@gmail.com</w:t>
+      </w:r>
+      <w:r>
+        <w:rPr>
+          <w:rStyle w:val="Strong"/>
+          <w:rFonts w:ascii="Arial Rounded MT Bold" w:hAnsi="Arial Rounded MT Bold" w:cs="Arial"/>
+          <w:b w:val="0"/>
+          <w:bCs w:val="0"/>
+          <w:color w:val="576871"/>
+          <w:sz w:val="21"/>
+          <w:szCs w:val="21"/>
+        </w:rPr>
+        <w:t>,56.5,</w:t>
+      </w:r>
+      <w:r>
+        <w:rPr>
+          <w:rStyle w:val="Strong"/>
+          <w:rFonts w:ascii="Arial Rounded MT Bold" w:hAnsi="Arial Rounded MT Bold" w:cs="Arial"/>
+          <w:b w:val="0"/>
+          <w:bCs w:val="0"/>
+          <w:color w:val="576871"/>
+          <w:sz w:val="21"/>
+          <w:szCs w:val="21"/>
+        </w:rPr>
+        <w:t xml:space="preserve"> </w:t>
+      </w:r>
+      <w:r>
+        <w:rPr>
+          <w:rStyle w:val="Strong"/>
+          <w:rFonts w:ascii="Arial Rounded MT Bold" w:hAnsi="Arial Rounded MT Bold" w:cs="Arial"/>
+          <w:b w:val="0"/>
+          <w:bCs w:val="0"/>
+          <w:color w:val="576871"/>
+          <w:sz w:val="21"/>
+          <w:szCs w:val="21"/>
+        </w:rPr>
+        <w:t>Global school</w:t>
+      </w:r>
     </w:p>
     <w:p>
       <w:pPr>
@@ -5091,7 +5910,7 @@
 </file>
 
 <file path=customXml/itemProps1.xml><?xml version="1.0" encoding="utf-8"?>
-<ds:datastoreItem xmlns:ds="http://schemas.openxmlformats.org/officeDocument/2006/customXml" ds:itemID="{97D3AC1A-8A9F-45C4-AA27-80E07BD954FE}">
+<ds:datastoreItem xmlns:ds="http://schemas.openxmlformats.org/officeDocument/2006/customXml" ds:itemID="{07F3C061-9EAC-4283-A742-DA4F8291A915}">
   <ds:schemaRefs>
     <ds:schemaRef ds:uri="http://schemas.openxmlformats.org/officeDocument/2006/bibliography"/>
   </ds:schemaRefs>

</xml_diff>

<commit_message>
day 3 - assignment updated
</commit_message>
<xml_diff>
--- a/Assignment.docx
+++ b/Assignment.docx
@@ -32,12 +32,7 @@
             <w:t>Contents</w:t>
           </w:r>
           <w:r>
-            <w:t xml:space="preserve"> - </w:t>
-          </w:r>
-          <w:bookmarkStart w:id="0" w:name="_GoBack"/>
-          <w:bookmarkEnd w:id="0"/>
-          <w:r>
-            <w:t>Assignments</w:t>
+            <w:t xml:space="preserve"> - Assignments</w:t>
           </w:r>
         </w:p>
         <w:p>
@@ -61,7 +56,7 @@
           <w:r>
             <w:fldChar w:fldCharType="separate"/>
           </w:r>
-          <w:hyperlink w:anchor="_Toc94534456" w:history="1">
+          <w:hyperlink w:anchor="_Toc94617899" w:history="1">
             <w:r>
               <w:rPr>
                 <w:rStyle w:val="Hyperlink"/>
@@ -88,7 +83,7 @@
                 <w:noProof/>
                 <w:webHidden/>
               </w:rPr>
-              <w:instrText xml:space="preserve"> PAGEREF _Toc94534456 \h </w:instrText>
+              <w:instrText xml:space="preserve"> PAGEREF _Toc94617899 \h </w:instrText>
             </w:r>
             <w:r>
               <w:rPr>
@@ -131,7 +126,7 @@
               <w:lang w:val="en-IN" w:eastAsia="en-IN"/>
             </w:rPr>
           </w:pPr>
-          <w:hyperlink w:anchor="_Toc94534457" w:history="1">
+          <w:hyperlink w:anchor="_Toc94617900" w:history="1">
             <w:r>
               <w:rPr>
                 <w:rStyle w:val="Hyperlink"/>
@@ -162,7 +157,7 @@
                 <w:noProof/>
                 <w:webHidden/>
               </w:rPr>
-              <w:instrText xml:space="preserve"> PAGEREF _Toc94534457 \h </w:instrText>
+              <w:instrText xml:space="preserve"> PAGEREF _Toc94617900 \h </w:instrText>
             </w:r>
             <w:r>
               <w:rPr>
@@ -205,7 +200,7 @@
               <w:lang w:val="en-IN" w:eastAsia="en-IN"/>
             </w:rPr>
           </w:pPr>
-          <w:hyperlink w:anchor="_Toc94534458" w:history="1">
+          <w:hyperlink w:anchor="_Toc94617901" w:history="1">
             <w:r>
               <w:rPr>
                 <w:rStyle w:val="Hyperlink"/>
@@ -236,7 +231,7 @@
                 <w:noProof/>
                 <w:webHidden/>
               </w:rPr>
-              <w:instrText xml:space="preserve"> PAGEREF _Toc94534458 \h </w:instrText>
+              <w:instrText xml:space="preserve"> PAGEREF _Toc94617901 \h </w:instrText>
             </w:r>
             <w:r>
               <w:rPr>
@@ -279,7 +274,7 @@
               <w:lang w:val="en-IN" w:eastAsia="en-IN"/>
             </w:rPr>
           </w:pPr>
-          <w:hyperlink w:anchor="_Toc94534459" w:history="1">
+          <w:hyperlink w:anchor="_Toc94617902" w:history="1">
             <w:r>
               <w:rPr>
                 <w:rStyle w:val="Hyperlink"/>
@@ -310,7 +305,7 @@
                 <w:noProof/>
                 <w:webHidden/>
               </w:rPr>
-              <w:instrText xml:space="preserve"> PAGEREF _Toc94534459 \h </w:instrText>
+              <w:instrText xml:space="preserve"> PAGEREF _Toc94617902 \h </w:instrText>
             </w:r>
             <w:r>
               <w:rPr>
@@ -353,10 +348,11 @@
               <w:lang w:val="en-IN" w:eastAsia="en-IN"/>
             </w:rPr>
           </w:pPr>
-          <w:hyperlink w:anchor="_Toc94534460" w:history="1">
+          <w:hyperlink w:anchor="_Toc94617903" w:history="1">
             <w:r>
               <w:rPr>
                 <w:rStyle w:val="Hyperlink"/>
+                <w:b/>
                 <w:i/>
                 <w:iCs/>
                 <w:noProof/>
@@ -382,7 +378,153 @@
                 <w:noProof/>
                 <w:webHidden/>
               </w:rPr>
-              <w:instrText xml:space="preserve"> PAGEREF _Toc94534460 \h </w:instrText>
+              <w:instrText xml:space="preserve"> PAGEREF _Toc94617903 \h </w:instrText>
+            </w:r>
+            <w:r>
+              <w:rPr>
+                <w:noProof/>
+                <w:webHidden/>
+              </w:rPr>
+            </w:r>
+            <w:r>
+              <w:rPr>
+                <w:noProof/>
+                <w:webHidden/>
+              </w:rPr>
+              <w:fldChar w:fldCharType="separate"/>
+            </w:r>
+            <w:r>
+              <w:rPr>
+                <w:noProof/>
+                <w:webHidden/>
+              </w:rPr>
+              <w:t>2</w:t>
+            </w:r>
+            <w:r>
+              <w:rPr>
+                <w:noProof/>
+                <w:webHidden/>
+              </w:rPr>
+              <w:fldChar w:fldCharType="end"/>
+            </w:r>
+          </w:hyperlink>
+        </w:p>
+        <w:p>
+          <w:pPr>
+            <w:pStyle w:val="TOC3"/>
+            <w:tabs>
+              <w:tab w:val="right" w:leader="dot" w:pos="9350"/>
+            </w:tabs>
+            <w:rPr>
+              <w:rFonts w:eastAsiaTheme="minorEastAsia"/>
+              <w:noProof/>
+              <w:lang w:val="en-IN" w:eastAsia="en-IN"/>
+            </w:rPr>
+          </w:pPr>
+          <w:hyperlink w:anchor="_Toc94617904" w:history="1">
+            <w:r>
+              <w:rPr>
+                <w:rStyle w:val="Hyperlink"/>
+                <w:b/>
+                <w:i/>
+                <w:iCs/>
+                <w:noProof/>
+              </w:rPr>
+              <w:t>Day 3- Task 5</w:t>
+            </w:r>
+            <w:r>
+              <w:rPr>
+                <w:noProof/>
+                <w:webHidden/>
+              </w:rPr>
+              <w:tab/>
+            </w:r>
+            <w:r>
+              <w:rPr>
+                <w:noProof/>
+                <w:webHidden/>
+              </w:rPr>
+              <w:fldChar w:fldCharType="begin"/>
+            </w:r>
+            <w:r>
+              <w:rPr>
+                <w:noProof/>
+                <w:webHidden/>
+              </w:rPr>
+              <w:instrText xml:space="preserve"> PAGEREF _Toc94617904 \h </w:instrText>
+            </w:r>
+            <w:r>
+              <w:rPr>
+                <w:noProof/>
+                <w:webHidden/>
+              </w:rPr>
+            </w:r>
+            <w:r>
+              <w:rPr>
+                <w:noProof/>
+                <w:webHidden/>
+              </w:rPr>
+              <w:fldChar w:fldCharType="separate"/>
+            </w:r>
+            <w:r>
+              <w:rPr>
+                <w:noProof/>
+                <w:webHidden/>
+              </w:rPr>
+              <w:t>2</w:t>
+            </w:r>
+            <w:r>
+              <w:rPr>
+                <w:noProof/>
+                <w:webHidden/>
+              </w:rPr>
+              <w:fldChar w:fldCharType="end"/>
+            </w:r>
+          </w:hyperlink>
+        </w:p>
+        <w:p>
+          <w:pPr>
+            <w:pStyle w:val="TOC3"/>
+            <w:tabs>
+              <w:tab w:val="right" w:leader="dot" w:pos="9350"/>
+            </w:tabs>
+            <w:rPr>
+              <w:rFonts w:eastAsiaTheme="minorEastAsia"/>
+              <w:noProof/>
+              <w:lang w:val="en-IN" w:eastAsia="en-IN"/>
+            </w:rPr>
+          </w:pPr>
+          <w:hyperlink w:anchor="_Toc94617905" w:history="1">
+            <w:r>
+              <w:rPr>
+                <w:rStyle w:val="Hyperlink"/>
+                <w:b/>
+                <w:i/>
+                <w:iCs/>
+                <w:noProof/>
+              </w:rPr>
+              <w:t>Day 3- Task 6</w:t>
+            </w:r>
+            <w:r>
+              <w:rPr>
+                <w:noProof/>
+                <w:webHidden/>
+              </w:rPr>
+              <w:tab/>
+            </w:r>
+            <w:r>
+              <w:rPr>
+                <w:noProof/>
+                <w:webHidden/>
+              </w:rPr>
+              <w:fldChar w:fldCharType="begin"/>
+            </w:r>
+            <w:r>
+              <w:rPr>
+                <w:noProof/>
+                <w:webHidden/>
+              </w:rPr>
+              <w:instrText xml:space="preserve"> PAGEREF _Toc94617905 \h </w:instrText>
             </w:r>
             <w:r>
               <w:rPr>
@@ -434,7 +576,7 @@
           <w:bCs w:val="0"/>
         </w:rPr>
       </w:pPr>
-      <w:bookmarkStart w:id="1" w:name="_Toc94534456"/>
+      <w:bookmarkStart w:id="0" w:name="_Toc94617899"/>
       <w:r>
         <w:rPr>
           <w:rStyle w:val="Strong"/>
@@ -443,7 +585,7 @@
         </w:rPr>
         <w:t>JAVA</w:t>
       </w:r>
-      <w:bookmarkEnd w:id="1"/>
+      <w:bookmarkEnd w:id="0"/>
     </w:p>
     <w:p>
       <w:pPr>
@@ -455,7 +597,7 @@
           <w:bCs/>
         </w:rPr>
       </w:pPr>
-      <w:bookmarkStart w:id="2" w:name="_Toc94534457"/>
+      <w:bookmarkStart w:id="1" w:name="_Toc94617900"/>
       <w:r>
         <w:rPr>
           <w:rStyle w:val="SubtleEmphasis"/>
@@ -472,7 +614,7 @@
         </w:rPr>
         <w:t>Task 1</w:t>
       </w:r>
-      <w:bookmarkEnd w:id="2"/>
+      <w:bookmarkEnd w:id="1"/>
       <w:r>
         <w:rPr>
           <w:rStyle w:val="SubtleEmphasis"/>
@@ -517,7 +659,7 @@
           <w:bCs/>
         </w:rPr>
       </w:pPr>
-      <w:bookmarkStart w:id="3" w:name="_Toc94534458"/>
+      <w:bookmarkStart w:id="2" w:name="_Toc94617901"/>
       <w:r>
         <w:rPr>
           <w:rStyle w:val="SubtleEmphasis"/>
@@ -542,7 +684,7 @@
         </w:rPr>
         <w:t>2</w:t>
       </w:r>
-      <w:bookmarkEnd w:id="3"/>
+      <w:bookmarkEnd w:id="2"/>
     </w:p>
     <w:p>
       <w:r>
@@ -644,7 +786,7 @@
           <w:bCs/>
         </w:rPr>
       </w:pPr>
-      <w:bookmarkStart w:id="4" w:name="_Toc94534459"/>
+      <w:bookmarkStart w:id="3" w:name="_Toc94617902"/>
       <w:r>
         <w:rPr>
           <w:rStyle w:val="SubtleEmphasis"/>
@@ -669,7 +811,7 @@
         </w:rPr>
         <w:t>3</w:t>
       </w:r>
-      <w:bookmarkEnd w:id="4"/>
+      <w:bookmarkEnd w:id="3"/>
     </w:p>
     <w:p>
       <w:pPr>
@@ -1023,26 +1165,23 @@
         <w:spacing w:before="0" w:after="240" w:line="360" w:lineRule="atLeast"/>
         <w:rPr>
           <w:rStyle w:val="SubtleEmphasis"/>
-        </w:rPr>
-      </w:pPr>
-      <w:bookmarkStart w:id="5" w:name="_Toc94534460"/>
+          <w:b/>
+        </w:rPr>
+      </w:pPr>
+      <w:bookmarkStart w:id="4" w:name="_Toc94617903"/>
       <w:r>
         <w:rPr>
           <w:rStyle w:val="SubtleEmphasis"/>
+          <w:b/>
         </w:rPr>
         <w:lastRenderedPageBreak/>
-        <w:t xml:space="preserve">Day 2 - </w:t>
-      </w:r>
+        <w:t>Day 2 - Task 4</w:t>
+      </w:r>
+      <w:bookmarkEnd w:id="4"/>
       <w:r>
         <w:rPr>
           <w:rStyle w:val="SubtleEmphasis"/>
-        </w:rPr>
-        <w:t>Task 4</w:t>
-      </w:r>
-      <w:bookmarkEnd w:id="5"/>
-      <w:r>
-        <w:rPr>
-          <w:rStyle w:val="SubtleEmphasis"/>
+          <w:b/>
         </w:rPr>
         <w:t xml:space="preserve"> </w:t>
       </w:r>
@@ -1058,21 +1197,16 @@
         <w:spacing w:before="0" w:beforeAutospacing="0" w:after="0" w:afterAutospacing="0"/>
         <w:textAlignment w:val="baseline"/>
         <w:rPr>
-          <w:rStyle w:val="Strong"/>
-          <w:rFonts w:ascii="Arial Rounded MT Bold" w:hAnsi="Arial Rounded MT Bold" w:cs="Arial"/>
-          <w:b w:val="0"/>
-          <w:bCs w:val="0"/>
-          <w:color w:val="576871"/>
-          <w:sz w:val="21"/>
-          <w:szCs w:val="21"/>
-        </w:rPr>
-      </w:pPr>
-      <w:r>
-        <w:rPr>
-          <w:rFonts w:ascii="Arial Rounded MT Bold" w:hAnsi="Arial Rounded MT Bold" w:cs="Arial"/>
-          <w:color w:val="576871"/>
-          <w:sz w:val="21"/>
-          <w:szCs w:val="21"/>
+          <w:rFonts w:asciiTheme="minorHAnsi" w:eastAsiaTheme="minorHAnsi" w:hAnsiTheme="minorHAnsi" w:cstheme="minorBidi"/>
+          <w:sz w:val="22"/>
+          <w:szCs w:val="22"/>
+        </w:rPr>
+      </w:pPr>
+      <w:r>
+        <w:rPr>
+          <w:rFonts w:asciiTheme="minorHAnsi" w:eastAsiaTheme="minorHAnsi" w:hAnsiTheme="minorHAnsi" w:cstheme="minorBidi"/>
+          <w:sz w:val="22"/>
+          <w:szCs w:val="22"/>
         </w:rPr>
         <w:t>Create Student type with below details (decide between static and non-static variable)</w:t>
       </w:r>
@@ -1099,12 +1233,34 @@
           <w:rStyle w:val="Strong"/>
           <w:rFonts w:ascii="Arial Rounded MT Bold" w:hAnsi="Arial Rounded MT Bold" w:cs="Arial"/>
           <w:b w:val="0"/>
-          <w:bCs w:val="0"/>
           <w:color w:val="576871"/>
           <w:sz w:val="21"/>
           <w:szCs w:val="21"/>
         </w:rPr>
         <w:t>Student</w:t>
+      </w:r>
+      <w:r>
+        <w:rPr>
+          <w:rStyle w:val="Strong"/>
+          <w:rFonts w:ascii="Arial Rounded MT Bold" w:hAnsi="Arial Rounded MT Bold" w:cs="Arial"/>
+          <w:b w:val="0"/>
+          <w:color w:val="576871"/>
+          <w:sz w:val="21"/>
+          <w:szCs w:val="21"/>
+        </w:rPr>
+        <w:t xml:space="preserve"> - attributes</w:t>
+      </w:r>
+      <w:r>
+        <w:rPr>
+          <w:rStyle w:val="Strong"/>
+          <w:rFonts w:ascii="Arial Rounded MT Bold" w:hAnsi="Arial Rounded MT Bold" w:cs="Arial"/>
+          <w:b w:val="0"/>
+          <w:bCs w:val="0"/>
+          <w:color w:val="576871"/>
+          <w:sz w:val="21"/>
+          <w:szCs w:val="21"/>
+        </w:rPr>
+        <w:t xml:space="preserve">/state </w:t>
       </w:r>
     </w:p>
     <w:p>
@@ -1407,27 +1563,1578 @@
         <w:spacing w:before="0" w:beforeAutospacing="0" w:after="0" w:afterAutospacing="0"/>
         <w:textAlignment w:val="baseline"/>
         <w:rPr>
-          <w:rStyle w:val="Strong"/>
-          <w:rFonts w:ascii="Arial Rounded MT Bold" w:hAnsi="Arial Rounded MT Bold" w:cs="Arial"/>
-          <w:b w:val="0"/>
-          <w:bCs w:val="0"/>
-          <w:color w:val="576871"/>
-          <w:sz w:val="21"/>
-          <w:szCs w:val="21"/>
-        </w:rPr>
-      </w:pPr>
-      <w:r>
-        <w:rPr>
-          <w:rStyle w:val="Strong"/>
-          <w:rFonts w:ascii="Arial Rounded MT Bold" w:hAnsi="Arial Rounded MT Bold" w:cs="Arial"/>
-          <w:b w:val="0"/>
-          <w:bCs w:val="0"/>
-          <w:color w:val="576871"/>
-          <w:sz w:val="21"/>
-          <w:szCs w:val="21"/>
+          <w:rFonts w:asciiTheme="minorHAnsi" w:eastAsiaTheme="minorHAnsi" w:hAnsiTheme="minorHAnsi" w:cstheme="minorBidi"/>
+          <w:sz w:val="22"/>
+          <w:szCs w:val="22"/>
+        </w:rPr>
+      </w:pPr>
+      <w:r>
+        <w:rPr>
+          <w:rFonts w:asciiTheme="minorHAnsi" w:eastAsiaTheme="minorHAnsi" w:hAnsiTheme="minorHAnsi" w:cstheme="minorBidi"/>
+          <w:sz w:val="22"/>
+          <w:szCs w:val="22"/>
         </w:rPr>
         <w:t>Create 3 different instance for storing below values</w:t>
       </w:r>
+    </w:p>
+    <w:p>
+      <w:pPr>
+        <w:pStyle w:val="NormalWeb"/>
+        <w:shd w:val="clear" w:color="auto" w:fill="FFFFFF"/>
+        <w:spacing w:after="0"/>
+        <w:ind w:left="720" w:firstLine="720"/>
+        <w:textAlignment w:val="baseline"/>
+        <w:rPr>
+          <w:rStyle w:val="Strong"/>
+          <w:rFonts w:ascii="Arial Rounded MT Bold" w:hAnsi="Arial Rounded MT Bold" w:cs="Arial"/>
+          <w:b w:val="0"/>
+          <w:bCs w:val="0"/>
+          <w:color w:val="576871"/>
+          <w:sz w:val="21"/>
+          <w:szCs w:val="21"/>
+        </w:rPr>
+      </w:pPr>
+      <w:r>
+        <w:rPr>
+          <w:rStyle w:val="Strong"/>
+          <w:rFonts w:ascii="Arial Rounded MT Bold" w:hAnsi="Arial Rounded MT Bold" w:cs="Arial"/>
+          <w:b w:val="0"/>
+          <w:bCs w:val="0"/>
+          <w:color w:val="576871"/>
+          <w:sz w:val="21"/>
+          <w:szCs w:val="21"/>
+        </w:rPr>
+        <w:t>1001,"jack",jack@gmail.com</w:t>
+      </w:r>
+      <w:r>
+        <w:rPr>
+          <w:rStyle w:val="Strong"/>
+          <w:rFonts w:ascii="Arial Rounded MT Bold" w:hAnsi="Arial Rounded MT Bold" w:cs="Arial"/>
+          <w:b w:val="0"/>
+          <w:bCs w:val="0"/>
+          <w:color w:val="576871"/>
+          <w:sz w:val="21"/>
+          <w:szCs w:val="21"/>
+        </w:rPr>
+        <w:t>,45.2,</w:t>
+      </w:r>
+      <w:r>
+        <w:rPr>
+          <w:rStyle w:val="Strong"/>
+          <w:rFonts w:ascii="Arial Rounded MT Bold" w:hAnsi="Arial Rounded MT Bold" w:cs="Arial"/>
+          <w:b w:val="0"/>
+          <w:bCs w:val="0"/>
+          <w:color w:val="576871"/>
+          <w:sz w:val="21"/>
+          <w:szCs w:val="21"/>
+        </w:rPr>
+        <w:t xml:space="preserve"> </w:t>
+      </w:r>
+      <w:r>
+        <w:rPr>
+          <w:rStyle w:val="Strong"/>
+          <w:rFonts w:ascii="Arial Rounded MT Bold" w:hAnsi="Arial Rounded MT Bold" w:cs="Arial"/>
+          <w:b w:val="0"/>
+          <w:bCs w:val="0"/>
+          <w:color w:val="576871"/>
+          <w:sz w:val="21"/>
+          <w:szCs w:val="21"/>
+        </w:rPr>
+        <w:t>Global school</w:t>
+      </w:r>
+    </w:p>
+    <w:p>
+      <w:pPr>
+        <w:pStyle w:val="NormalWeb"/>
+        <w:shd w:val="clear" w:color="auto" w:fill="FFFFFF"/>
+        <w:spacing w:after="0"/>
+        <w:ind w:left="1440"/>
+        <w:textAlignment w:val="baseline"/>
+        <w:rPr>
+          <w:rStyle w:val="Strong"/>
+          <w:rFonts w:ascii="Arial Rounded MT Bold" w:hAnsi="Arial Rounded MT Bold" w:cs="Arial"/>
+          <w:b w:val="0"/>
+          <w:bCs w:val="0"/>
+          <w:color w:val="576871"/>
+          <w:sz w:val="21"/>
+          <w:szCs w:val="21"/>
+        </w:rPr>
+      </w:pPr>
+      <w:r>
+        <w:rPr>
+          <w:rStyle w:val="Strong"/>
+          <w:rFonts w:ascii="Arial Rounded MT Bold" w:hAnsi="Arial Rounded MT Bold" w:cs="Arial"/>
+          <w:b w:val="0"/>
+          <w:bCs w:val="0"/>
+          <w:color w:val="576871"/>
+          <w:sz w:val="21"/>
+          <w:szCs w:val="21"/>
+        </w:rPr>
+        <w:t>1002,"peter",peter@gmail.com</w:t>
+      </w:r>
+      <w:r>
+        <w:rPr>
+          <w:rStyle w:val="Strong"/>
+          <w:rFonts w:ascii="Arial Rounded MT Bold" w:hAnsi="Arial Rounded MT Bold" w:cs="Arial"/>
+          <w:b w:val="0"/>
+          <w:bCs w:val="0"/>
+          <w:color w:val="576871"/>
+          <w:sz w:val="21"/>
+          <w:szCs w:val="21"/>
+        </w:rPr>
+        <w:t>,85.2,</w:t>
+      </w:r>
+      <w:r>
+        <w:rPr>
+          <w:rStyle w:val="Strong"/>
+          <w:rFonts w:ascii="Arial Rounded MT Bold" w:hAnsi="Arial Rounded MT Bold" w:cs="Arial"/>
+          <w:b w:val="0"/>
+          <w:bCs w:val="0"/>
+          <w:color w:val="576871"/>
+          <w:sz w:val="21"/>
+          <w:szCs w:val="21"/>
+        </w:rPr>
+        <w:t xml:space="preserve"> </w:t>
+      </w:r>
+      <w:r>
+        <w:rPr>
+          <w:rStyle w:val="Strong"/>
+          <w:rFonts w:ascii="Arial Rounded MT Bold" w:hAnsi="Arial Rounded MT Bold" w:cs="Arial"/>
+          <w:b w:val="0"/>
+          <w:bCs w:val="0"/>
+          <w:color w:val="576871"/>
+          <w:sz w:val="21"/>
+          <w:szCs w:val="21"/>
+        </w:rPr>
+        <w:t>Global school</w:t>
+      </w:r>
+    </w:p>
+    <w:p>
+      <w:pPr>
+        <w:pStyle w:val="NormalWeb"/>
+        <w:shd w:val="clear" w:color="auto" w:fill="FFFFFF"/>
+        <w:spacing w:before="0" w:beforeAutospacing="0" w:after="0" w:afterAutospacing="0"/>
+        <w:ind w:left="1440"/>
+        <w:textAlignment w:val="baseline"/>
+        <w:rPr>
+          <w:rStyle w:val="Strong"/>
+          <w:rFonts w:ascii="Arial Rounded MT Bold" w:hAnsi="Arial Rounded MT Bold" w:cs="Arial"/>
+          <w:b w:val="0"/>
+          <w:bCs w:val="0"/>
+          <w:color w:val="576871"/>
+          <w:sz w:val="21"/>
+          <w:szCs w:val="21"/>
+        </w:rPr>
+      </w:pPr>
+      <w:r>
+        <w:rPr>
+          <w:rStyle w:val="Strong"/>
+          <w:rFonts w:ascii="Arial Rounded MT Bold" w:hAnsi="Arial Rounded MT Bold" w:cs="Arial"/>
+          <w:b w:val="0"/>
+          <w:bCs w:val="0"/>
+          <w:color w:val="576871"/>
+          <w:sz w:val="21"/>
+          <w:szCs w:val="21"/>
+        </w:rPr>
+        <w:t>1003,"mark",mark@gmail.com</w:t>
+      </w:r>
+      <w:r>
+        <w:rPr>
+          <w:rStyle w:val="Strong"/>
+          <w:rFonts w:ascii="Arial Rounded MT Bold" w:hAnsi="Arial Rounded MT Bold" w:cs="Arial"/>
+          <w:b w:val="0"/>
+          <w:bCs w:val="0"/>
+          <w:color w:val="576871"/>
+          <w:sz w:val="21"/>
+          <w:szCs w:val="21"/>
+        </w:rPr>
+        <w:t>,56.5,</w:t>
+      </w:r>
+      <w:r>
+        <w:rPr>
+          <w:rStyle w:val="Strong"/>
+          <w:rFonts w:ascii="Arial Rounded MT Bold" w:hAnsi="Arial Rounded MT Bold" w:cs="Arial"/>
+          <w:b w:val="0"/>
+          <w:bCs w:val="0"/>
+          <w:color w:val="576871"/>
+          <w:sz w:val="21"/>
+          <w:szCs w:val="21"/>
+        </w:rPr>
+        <w:t xml:space="preserve"> </w:t>
+      </w:r>
+      <w:r>
+        <w:rPr>
+          <w:rStyle w:val="Strong"/>
+          <w:rFonts w:ascii="Arial Rounded MT Bold" w:hAnsi="Arial Rounded MT Bold" w:cs="Arial"/>
+          <w:b w:val="0"/>
+          <w:bCs w:val="0"/>
+          <w:color w:val="576871"/>
+          <w:sz w:val="21"/>
+          <w:szCs w:val="21"/>
+        </w:rPr>
+        <w:t>Global school</w:t>
+      </w:r>
+    </w:p>
+    <w:p>
+      <w:pPr>
+        <w:rPr>
+          <w:rFonts w:ascii="Segoe UI" w:hAnsi="Segoe UI" w:cs="Segoe UI"/>
+          <w:color w:val="24292F"/>
+        </w:rPr>
+      </w:pPr>
+    </w:p>
+    <w:p>
+      <w:pPr>
+        <w:pStyle w:val="Heading3"/>
+        <w:spacing w:before="0" w:after="240" w:line="360" w:lineRule="atLeast"/>
+        <w:rPr>
+          <w:rStyle w:val="SubtleEmphasis"/>
+          <w:b/>
+        </w:rPr>
+      </w:pPr>
+      <w:bookmarkStart w:id="5" w:name="_Toc94617904"/>
+      <w:r>
+        <w:rPr>
+          <w:rStyle w:val="SubtleEmphasis"/>
+          <w:b/>
+        </w:rPr>
+        <w:t>Day 3- Task 5</w:t>
+      </w:r>
+      <w:bookmarkEnd w:id="5"/>
+    </w:p>
+    <w:p>
+      <w:pPr>
+        <w:pStyle w:val="NormalWeb"/>
+        <w:numPr>
+          <w:ilvl w:val="0"/>
+          <w:numId w:val="32"/>
+        </w:numPr>
+        <w:shd w:val="clear" w:color="auto" w:fill="FFFFFF"/>
+        <w:spacing w:before="0" w:beforeAutospacing="0" w:after="0" w:afterAutospacing="0"/>
+        <w:textAlignment w:val="baseline"/>
+        <w:rPr>
+          <w:rFonts w:asciiTheme="minorHAnsi" w:eastAsiaTheme="minorHAnsi" w:hAnsiTheme="minorHAnsi" w:cstheme="minorBidi"/>
+          <w:bCs/>
+          <w:sz w:val="22"/>
+          <w:szCs w:val="22"/>
+        </w:rPr>
+      </w:pPr>
+      <w:r>
+        <w:rPr>
+          <w:rFonts w:asciiTheme="minorHAnsi" w:eastAsiaTheme="minorHAnsi" w:hAnsiTheme="minorHAnsi" w:cstheme="minorBidi"/>
+          <w:bCs/>
+          <w:sz w:val="22"/>
+          <w:szCs w:val="22"/>
+        </w:rPr>
+        <w:t xml:space="preserve">Create the Item class as a plain "Java class" in the package </w:t>
+      </w:r>
+      <w:proofErr w:type="spellStart"/>
+      <w:r>
+        <w:rPr>
+          <w:rFonts w:asciiTheme="minorHAnsi" w:eastAsiaTheme="minorHAnsi" w:hAnsiTheme="minorHAnsi" w:cstheme="minorBidi"/>
+          <w:bCs/>
+          <w:sz w:val="22"/>
+          <w:szCs w:val="22"/>
+        </w:rPr>
+        <w:t>com.healthasyst.shoppingcart</w:t>
+      </w:r>
+      <w:proofErr w:type="spellEnd"/>
+      <w:r>
+        <w:rPr>
+          <w:rFonts w:asciiTheme="minorHAnsi" w:eastAsiaTheme="minorHAnsi" w:hAnsiTheme="minorHAnsi" w:cstheme="minorBidi"/>
+          <w:bCs/>
+          <w:sz w:val="22"/>
+          <w:szCs w:val="22"/>
+        </w:rPr>
+        <w:t>.</w:t>
+      </w:r>
+    </w:p>
+    <w:p>
+      <w:pPr>
+        <w:pStyle w:val="NormalWeb"/>
+        <w:numPr>
+          <w:ilvl w:val="0"/>
+          <w:numId w:val="32"/>
+        </w:numPr>
+        <w:shd w:val="clear" w:color="auto" w:fill="FFFFFF"/>
+        <w:spacing w:before="0" w:beforeAutospacing="0" w:after="0" w:afterAutospacing="0"/>
+        <w:textAlignment w:val="baseline"/>
+        <w:rPr>
+          <w:rFonts w:asciiTheme="minorHAnsi" w:eastAsiaTheme="minorHAnsi" w:hAnsiTheme="minorHAnsi" w:cstheme="minorBidi"/>
+          <w:b/>
+          <w:bCs/>
+          <w:sz w:val="22"/>
+          <w:szCs w:val="22"/>
+        </w:rPr>
+      </w:pPr>
+      <w:r>
+        <w:rPr>
+          <w:rFonts w:asciiTheme="minorHAnsi" w:eastAsiaTheme="minorHAnsi" w:hAnsiTheme="minorHAnsi" w:cstheme="minorBidi"/>
+          <w:bCs/>
+          <w:sz w:val="22"/>
+          <w:szCs w:val="22"/>
+        </w:rPr>
+        <w:t>Declare private fields for ID (</w:t>
+      </w:r>
+      <w:proofErr w:type="spellStart"/>
+      <w:r>
+        <w:rPr>
+          <w:rFonts w:asciiTheme="minorHAnsi" w:eastAsiaTheme="minorHAnsi" w:hAnsiTheme="minorHAnsi" w:cstheme="minorBidi"/>
+          <w:bCs/>
+          <w:sz w:val="22"/>
+          <w:szCs w:val="22"/>
+        </w:rPr>
+        <w:t>int</w:t>
+      </w:r>
+      <w:proofErr w:type="spellEnd"/>
+      <w:r>
+        <w:rPr>
+          <w:rFonts w:asciiTheme="minorHAnsi" w:eastAsiaTheme="minorHAnsi" w:hAnsiTheme="minorHAnsi" w:cstheme="minorBidi"/>
+          <w:bCs/>
+          <w:sz w:val="22"/>
+          <w:szCs w:val="22"/>
+        </w:rPr>
+        <w:t xml:space="preserve">), </w:t>
+      </w:r>
+      <w:r>
+        <w:rPr>
+          <w:rFonts w:asciiTheme="minorHAnsi" w:eastAsiaTheme="minorHAnsi" w:hAnsiTheme="minorHAnsi" w:cstheme="minorBidi"/>
+          <w:bCs/>
+          <w:sz w:val="22"/>
+          <w:szCs w:val="22"/>
+        </w:rPr>
+        <w:t>descr</w:t>
+      </w:r>
+      <w:r>
+        <w:rPr>
+          <w:rFonts w:asciiTheme="minorHAnsi" w:eastAsiaTheme="minorHAnsi" w:hAnsiTheme="minorHAnsi" w:cstheme="minorBidi"/>
+          <w:bCs/>
+          <w:sz w:val="22"/>
+          <w:szCs w:val="22"/>
+        </w:rPr>
+        <w:t>iption</w:t>
+      </w:r>
+      <w:r>
+        <w:rPr>
+          <w:rFonts w:asciiTheme="minorHAnsi" w:eastAsiaTheme="minorHAnsi" w:hAnsiTheme="minorHAnsi" w:cstheme="minorBidi"/>
+          <w:bCs/>
+          <w:sz w:val="22"/>
+          <w:szCs w:val="22"/>
+        </w:rPr>
+        <w:t xml:space="preserve"> </w:t>
+      </w:r>
+      <w:r>
+        <w:rPr>
+          <w:rFonts w:asciiTheme="minorHAnsi" w:eastAsiaTheme="minorHAnsi" w:hAnsiTheme="minorHAnsi" w:cstheme="minorBidi"/>
+          <w:bCs/>
+          <w:sz w:val="22"/>
+          <w:szCs w:val="22"/>
+        </w:rPr>
+        <w:t>(String), quantity (</w:t>
+      </w:r>
+      <w:proofErr w:type="spellStart"/>
+      <w:r>
+        <w:rPr>
+          <w:rFonts w:asciiTheme="minorHAnsi" w:eastAsiaTheme="minorHAnsi" w:hAnsiTheme="minorHAnsi" w:cstheme="minorBidi"/>
+          <w:bCs/>
+          <w:sz w:val="22"/>
+          <w:szCs w:val="22"/>
+        </w:rPr>
+        <w:t>int</w:t>
+      </w:r>
+      <w:proofErr w:type="spellEnd"/>
+      <w:r>
+        <w:rPr>
+          <w:rFonts w:asciiTheme="minorHAnsi" w:eastAsiaTheme="minorHAnsi" w:hAnsiTheme="minorHAnsi" w:cstheme="minorBidi"/>
+          <w:bCs/>
+          <w:sz w:val="22"/>
+          <w:szCs w:val="22"/>
+        </w:rPr>
+        <w:t>), price (double).</w:t>
+      </w:r>
+    </w:p>
+    <w:p>
+      <w:pPr>
+        <w:pStyle w:val="NormalWeb"/>
+        <w:numPr>
+          <w:ilvl w:val="0"/>
+          <w:numId w:val="32"/>
+        </w:numPr>
+        <w:shd w:val="clear" w:color="auto" w:fill="FFFFFF"/>
+        <w:spacing w:before="0" w:beforeAutospacing="0" w:after="0" w:afterAutospacing="0"/>
+        <w:textAlignment w:val="baseline"/>
+        <w:rPr>
+          <w:rFonts w:asciiTheme="minorHAnsi" w:eastAsiaTheme="minorHAnsi" w:hAnsiTheme="minorHAnsi" w:cstheme="minorBidi"/>
+          <w:bCs/>
+          <w:sz w:val="22"/>
+          <w:szCs w:val="22"/>
+        </w:rPr>
+      </w:pPr>
+      <w:r>
+        <w:rPr>
+          <w:rFonts w:asciiTheme="minorHAnsi" w:eastAsiaTheme="minorHAnsi" w:hAnsiTheme="minorHAnsi" w:cstheme="minorBidi"/>
+          <w:bCs/>
+          <w:sz w:val="22"/>
+          <w:szCs w:val="22"/>
+        </w:rPr>
+        <w:t>Create getter and setter method for description</w:t>
+      </w:r>
+    </w:p>
+    <w:p>
+      <w:pPr>
+        <w:pStyle w:val="NormalWeb"/>
+        <w:numPr>
+          <w:ilvl w:val="0"/>
+          <w:numId w:val="32"/>
+        </w:numPr>
+        <w:shd w:val="clear" w:color="auto" w:fill="FFFFFF"/>
+        <w:spacing w:before="0" w:beforeAutospacing="0" w:after="0" w:afterAutospacing="0"/>
+        <w:textAlignment w:val="baseline"/>
+        <w:rPr>
+          <w:rFonts w:asciiTheme="minorHAnsi" w:eastAsiaTheme="minorHAnsi" w:hAnsiTheme="minorHAnsi" w:cstheme="minorBidi"/>
+          <w:bCs/>
+          <w:sz w:val="22"/>
+          <w:szCs w:val="22"/>
+        </w:rPr>
+      </w:pPr>
+      <w:r>
+        <w:rPr>
+          <w:rFonts w:asciiTheme="minorHAnsi" w:eastAsiaTheme="minorHAnsi" w:hAnsiTheme="minorHAnsi" w:cstheme="minorBidi"/>
+          <w:bCs/>
+          <w:sz w:val="22"/>
+          <w:szCs w:val="22"/>
+        </w:rPr>
+        <w:t xml:space="preserve">Create getter and setter method for </w:t>
+      </w:r>
+      <w:r>
+        <w:rPr>
+          <w:rFonts w:asciiTheme="minorHAnsi" w:eastAsiaTheme="minorHAnsi" w:hAnsiTheme="minorHAnsi" w:cstheme="minorBidi"/>
+          <w:bCs/>
+          <w:sz w:val="22"/>
+          <w:szCs w:val="22"/>
+        </w:rPr>
+        <w:t>quantity</w:t>
+      </w:r>
+      <w:r>
+        <w:rPr>
+          <w:rFonts w:asciiTheme="minorHAnsi" w:eastAsiaTheme="minorHAnsi" w:hAnsiTheme="minorHAnsi" w:cstheme="minorBidi"/>
+          <w:bCs/>
+          <w:sz w:val="22"/>
+          <w:szCs w:val="22"/>
+        </w:rPr>
+        <w:t xml:space="preserve"> (value should be greater than 0)</w:t>
+      </w:r>
+    </w:p>
+    <w:p>
+      <w:pPr>
+        <w:pStyle w:val="NormalWeb"/>
+        <w:numPr>
+          <w:ilvl w:val="0"/>
+          <w:numId w:val="32"/>
+        </w:numPr>
+        <w:shd w:val="clear" w:color="auto" w:fill="FFFFFF"/>
+        <w:spacing w:before="0" w:beforeAutospacing="0" w:after="0" w:afterAutospacing="0"/>
+        <w:textAlignment w:val="baseline"/>
+        <w:rPr>
+          <w:rFonts w:asciiTheme="minorHAnsi" w:eastAsiaTheme="minorHAnsi" w:hAnsiTheme="minorHAnsi" w:cstheme="minorBidi"/>
+          <w:bCs/>
+          <w:sz w:val="22"/>
+          <w:szCs w:val="22"/>
+        </w:rPr>
+      </w:pPr>
+      <w:r>
+        <w:rPr>
+          <w:rFonts w:asciiTheme="minorHAnsi" w:eastAsiaTheme="minorHAnsi" w:hAnsiTheme="minorHAnsi" w:cstheme="minorBidi"/>
+          <w:bCs/>
+          <w:sz w:val="22"/>
+          <w:szCs w:val="22"/>
+        </w:rPr>
+        <w:t xml:space="preserve">Declare and instantiate 2 objects of type Item. </w:t>
+      </w:r>
+    </w:p>
+    <w:p>
+      <w:pPr>
+        <w:pStyle w:val="NormalWeb"/>
+        <w:numPr>
+          <w:ilvl w:val="0"/>
+          <w:numId w:val="32"/>
+        </w:numPr>
+        <w:shd w:val="clear" w:color="auto" w:fill="FFFFFF"/>
+        <w:spacing w:before="0" w:beforeAutospacing="0" w:after="0" w:afterAutospacing="0"/>
+        <w:textAlignment w:val="baseline"/>
+        <w:rPr>
+          <w:rFonts w:asciiTheme="minorHAnsi" w:eastAsiaTheme="minorHAnsi" w:hAnsiTheme="minorHAnsi" w:cstheme="minorBidi"/>
+          <w:bCs/>
+          <w:sz w:val="22"/>
+          <w:szCs w:val="22"/>
+        </w:rPr>
+      </w:pPr>
+      <w:r>
+        <w:rPr>
+          <w:rFonts w:asciiTheme="minorHAnsi" w:eastAsiaTheme="minorHAnsi" w:hAnsiTheme="minorHAnsi" w:cstheme="minorBidi"/>
+          <w:bCs/>
+          <w:sz w:val="22"/>
+          <w:szCs w:val="22"/>
+        </w:rPr>
+        <w:t xml:space="preserve">Initialize </w:t>
+      </w:r>
+      <w:r>
+        <w:rPr>
+          <w:rFonts w:asciiTheme="minorHAnsi" w:eastAsiaTheme="minorHAnsi" w:hAnsiTheme="minorHAnsi" w:cstheme="minorBidi"/>
+          <w:bCs/>
+          <w:sz w:val="22"/>
+          <w:szCs w:val="22"/>
+        </w:rPr>
+        <w:t>only the</w:t>
+      </w:r>
+      <w:r>
+        <w:rPr>
+          <w:rFonts w:asciiTheme="minorHAnsi" w:eastAsiaTheme="minorHAnsi" w:hAnsiTheme="minorHAnsi" w:cstheme="minorBidi"/>
+          <w:bCs/>
+          <w:sz w:val="22"/>
+          <w:szCs w:val="22"/>
+        </w:rPr>
+        <w:t xml:space="preserve"> descr</w:t>
+      </w:r>
+      <w:r>
+        <w:rPr>
+          <w:rFonts w:asciiTheme="minorHAnsi" w:eastAsiaTheme="minorHAnsi" w:hAnsiTheme="minorHAnsi" w:cstheme="minorBidi"/>
+          <w:bCs/>
+          <w:sz w:val="22"/>
+          <w:szCs w:val="22"/>
+        </w:rPr>
+        <w:t>iption</w:t>
+      </w:r>
+      <w:r>
+        <w:rPr>
+          <w:rFonts w:asciiTheme="minorHAnsi" w:eastAsiaTheme="minorHAnsi" w:hAnsiTheme="minorHAnsi" w:cstheme="minorBidi"/>
+          <w:bCs/>
+          <w:sz w:val="22"/>
+          <w:szCs w:val="22"/>
+        </w:rPr>
+        <w:t xml:space="preserve"> field in each, using different values for each</w:t>
+      </w:r>
+      <w:r>
+        <w:rPr>
+          <w:rFonts w:asciiTheme="minorHAnsi" w:eastAsiaTheme="minorHAnsi" w:hAnsiTheme="minorHAnsi" w:cstheme="minorBidi"/>
+          <w:bCs/>
+          <w:sz w:val="22"/>
+          <w:szCs w:val="22"/>
+        </w:rPr>
+        <w:t xml:space="preserve"> (Example: shirt, pants, laptop) </w:t>
+      </w:r>
+    </w:p>
+    <w:p>
+      <w:pPr>
+        <w:pStyle w:val="NormalWeb"/>
+        <w:numPr>
+          <w:ilvl w:val="0"/>
+          <w:numId w:val="32"/>
+        </w:numPr>
+        <w:shd w:val="clear" w:color="auto" w:fill="FFFFFF"/>
+        <w:spacing w:before="0" w:beforeAutospacing="0" w:after="0" w:afterAutospacing="0"/>
+        <w:textAlignment w:val="baseline"/>
+        <w:rPr>
+          <w:rFonts w:asciiTheme="minorHAnsi" w:eastAsiaTheme="minorHAnsi" w:hAnsiTheme="minorHAnsi" w:cstheme="minorBidi"/>
+          <w:bCs/>
+          <w:sz w:val="22"/>
+          <w:szCs w:val="22"/>
+        </w:rPr>
+      </w:pPr>
+      <w:r>
+        <w:rPr>
+          <w:rFonts w:asciiTheme="minorHAnsi" w:eastAsiaTheme="minorHAnsi" w:hAnsiTheme="minorHAnsi" w:cstheme="minorBidi"/>
+          <w:bCs/>
+          <w:sz w:val="22"/>
+          <w:szCs w:val="22"/>
+        </w:rPr>
+        <w:t xml:space="preserve">Initialize only the </w:t>
+      </w:r>
+      <w:r>
+        <w:rPr>
+          <w:rFonts w:asciiTheme="minorHAnsi" w:eastAsiaTheme="minorHAnsi" w:hAnsiTheme="minorHAnsi" w:cstheme="minorBidi"/>
+          <w:bCs/>
+          <w:sz w:val="22"/>
+          <w:szCs w:val="22"/>
+        </w:rPr>
+        <w:t>quantity</w:t>
+      </w:r>
+      <w:r>
+        <w:rPr>
+          <w:rFonts w:asciiTheme="minorHAnsi" w:eastAsiaTheme="minorHAnsi" w:hAnsiTheme="minorHAnsi" w:cstheme="minorBidi"/>
+          <w:bCs/>
+          <w:sz w:val="22"/>
+          <w:szCs w:val="22"/>
+        </w:rPr>
+        <w:t xml:space="preserve"> field in each, using different values for each</w:t>
+      </w:r>
+      <w:r>
+        <w:rPr>
+          <w:rFonts w:asciiTheme="minorHAnsi" w:eastAsiaTheme="minorHAnsi" w:hAnsiTheme="minorHAnsi" w:cstheme="minorBidi"/>
+          <w:bCs/>
+          <w:sz w:val="22"/>
+          <w:szCs w:val="22"/>
+        </w:rPr>
+        <w:t xml:space="preserve"> (Example: shirt</w:t>
+      </w:r>
+      <w:r>
+        <w:rPr>
+          <w:rFonts w:asciiTheme="minorHAnsi" w:eastAsiaTheme="minorHAnsi" w:hAnsiTheme="minorHAnsi" w:cstheme="minorBidi"/>
+          <w:bCs/>
+          <w:sz w:val="22"/>
+          <w:szCs w:val="22"/>
+        </w:rPr>
+        <w:t xml:space="preserve"> - 5</w:t>
+      </w:r>
+      <w:r>
+        <w:rPr>
+          <w:rFonts w:asciiTheme="minorHAnsi" w:eastAsiaTheme="minorHAnsi" w:hAnsiTheme="minorHAnsi" w:cstheme="minorBidi"/>
+          <w:bCs/>
+          <w:sz w:val="22"/>
+          <w:szCs w:val="22"/>
+        </w:rPr>
+        <w:t>, laptop</w:t>
+      </w:r>
+      <w:r>
+        <w:rPr>
+          <w:rFonts w:asciiTheme="minorHAnsi" w:eastAsiaTheme="minorHAnsi" w:hAnsiTheme="minorHAnsi" w:cstheme="minorBidi"/>
+          <w:bCs/>
+          <w:sz w:val="22"/>
+          <w:szCs w:val="22"/>
+        </w:rPr>
+        <w:t xml:space="preserve"> - 3</w:t>
+      </w:r>
+      <w:r>
+        <w:rPr>
+          <w:rFonts w:asciiTheme="minorHAnsi" w:eastAsiaTheme="minorHAnsi" w:hAnsiTheme="minorHAnsi" w:cstheme="minorBidi"/>
+          <w:bCs/>
+          <w:sz w:val="22"/>
+          <w:szCs w:val="22"/>
+        </w:rPr>
+        <w:t xml:space="preserve">) </w:t>
+      </w:r>
+    </w:p>
+    <w:p>
+      <w:pPr>
+        <w:pStyle w:val="NormalWeb"/>
+        <w:numPr>
+          <w:ilvl w:val="0"/>
+          <w:numId w:val="32"/>
+        </w:numPr>
+        <w:shd w:val="clear" w:color="auto" w:fill="FFFFFF"/>
+        <w:spacing w:before="0" w:beforeAutospacing="0" w:after="0" w:afterAutospacing="0"/>
+        <w:textAlignment w:val="baseline"/>
+        <w:rPr>
+          <w:rFonts w:asciiTheme="minorHAnsi" w:eastAsiaTheme="minorHAnsi" w:hAnsiTheme="minorHAnsi" w:cstheme="minorBidi"/>
+          <w:bCs/>
+          <w:sz w:val="22"/>
+          <w:szCs w:val="22"/>
+        </w:rPr>
+      </w:pPr>
+      <w:r>
+        <w:rPr>
+          <w:rFonts w:asciiTheme="minorHAnsi" w:eastAsiaTheme="minorHAnsi" w:hAnsiTheme="minorHAnsi" w:cstheme="minorBidi"/>
+          <w:bCs/>
+          <w:sz w:val="22"/>
+          <w:szCs w:val="22"/>
+        </w:rPr>
+        <w:t xml:space="preserve">Print the </w:t>
+      </w:r>
+      <w:r>
+        <w:rPr>
+          <w:rFonts w:asciiTheme="minorHAnsi" w:eastAsiaTheme="minorHAnsi" w:hAnsiTheme="minorHAnsi" w:cstheme="minorBidi"/>
+          <w:bCs/>
+          <w:sz w:val="22"/>
+          <w:szCs w:val="22"/>
+        </w:rPr>
+        <w:t>description and quantity</w:t>
+      </w:r>
+      <w:r>
+        <w:rPr>
+          <w:rFonts w:asciiTheme="minorHAnsi" w:eastAsiaTheme="minorHAnsi" w:hAnsiTheme="minorHAnsi" w:cstheme="minorBidi"/>
+          <w:bCs/>
+          <w:sz w:val="22"/>
+          <w:szCs w:val="22"/>
+        </w:rPr>
+        <w:t xml:space="preserve"> for each item and run the code.</w:t>
+      </w:r>
+    </w:p>
+    <w:p>
+      <w:pPr>
+        <w:pStyle w:val="NormalWeb"/>
+        <w:shd w:val="clear" w:color="auto" w:fill="FFFFFF"/>
+        <w:spacing w:before="0" w:beforeAutospacing="0" w:after="0" w:afterAutospacing="0"/>
+        <w:ind w:left="785"/>
+        <w:textAlignment w:val="baseline"/>
+        <w:rPr>
+          <w:rFonts w:asciiTheme="minorHAnsi" w:eastAsiaTheme="minorHAnsi" w:hAnsiTheme="minorHAnsi" w:cstheme="minorBidi"/>
+          <w:bCs/>
+          <w:sz w:val="22"/>
+          <w:szCs w:val="22"/>
+        </w:rPr>
+      </w:pPr>
+    </w:p>
+    <w:p>
+      <w:pPr>
+        <w:pStyle w:val="NormalWeb"/>
+        <w:shd w:val="clear" w:color="auto" w:fill="FFFFFF"/>
+        <w:spacing w:before="0" w:beforeAutospacing="0" w:after="0" w:afterAutospacing="0"/>
+        <w:ind w:left="785"/>
+        <w:textAlignment w:val="baseline"/>
+        <w:rPr>
+          <w:rFonts w:asciiTheme="minorHAnsi" w:eastAsiaTheme="minorHAnsi" w:hAnsiTheme="minorHAnsi" w:cstheme="minorBidi"/>
+          <w:bCs/>
+          <w:sz w:val="22"/>
+          <w:szCs w:val="22"/>
+        </w:rPr>
+      </w:pPr>
+    </w:p>
+    <w:p>
+      <w:pPr>
+        <w:pStyle w:val="Heading3"/>
+        <w:spacing w:before="0" w:after="240" w:line="360" w:lineRule="atLeast"/>
+        <w:rPr>
+          <w:b/>
+          <w:i/>
+          <w:iCs/>
+          <w:color w:val="404040" w:themeColor="text1" w:themeTint="BF"/>
+        </w:rPr>
+      </w:pPr>
+      <w:bookmarkStart w:id="6" w:name="_Toc94617905"/>
+      <w:r>
+        <w:rPr>
+          <w:rStyle w:val="SubtleEmphasis"/>
+          <w:b/>
+        </w:rPr>
+        <w:t xml:space="preserve">Day 3- </w:t>
+      </w:r>
+      <w:r>
+        <w:rPr>
+          <w:rStyle w:val="SubtleEmphasis"/>
+          <w:b/>
+        </w:rPr>
+        <w:t>Task 6</w:t>
+      </w:r>
+      <w:bookmarkEnd w:id="6"/>
+    </w:p>
+    <w:p>
+      <w:pPr>
+        <w:pStyle w:val="NormalWeb"/>
+        <w:shd w:val="clear" w:color="auto" w:fill="FFFFFF"/>
+        <w:spacing w:before="0" w:beforeAutospacing="0" w:after="0" w:afterAutospacing="0" w:line="480" w:lineRule="auto"/>
+        <w:textAlignment w:val="baseline"/>
+        <w:rPr>
+          <w:rStyle w:val="Strong"/>
+          <w:rFonts w:ascii="Arial Rounded MT Bold" w:hAnsi="Arial Rounded MT Bold" w:cs="Arial"/>
+          <w:color w:val="0E141E"/>
+          <w:sz w:val="21"/>
+          <w:szCs w:val="21"/>
+          <w:bdr w:val="none" w:sz="0" w:space="0" w:color="auto" w:frame="1"/>
+        </w:rPr>
+      </w:pPr>
+      <w:r>
+        <w:rPr>
+          <w:rStyle w:val="Strong"/>
+          <w:rFonts w:ascii="Arial Rounded MT Bold" w:hAnsi="Arial Rounded MT Bold" w:cs="Arial"/>
+          <w:color w:val="0E141E"/>
+          <w:sz w:val="21"/>
+          <w:szCs w:val="21"/>
+          <w:bdr w:val="none" w:sz="0" w:space="0" w:color="auto" w:frame="1"/>
+        </w:rPr>
+        <w:t>Introduction</w:t>
+      </w:r>
+    </w:p>
+    <w:p>
+      <w:pPr>
+        <w:pStyle w:val="NormalWeb"/>
+        <w:shd w:val="clear" w:color="auto" w:fill="FFFFFF"/>
+        <w:spacing w:before="0" w:beforeAutospacing="0" w:after="0" w:afterAutospacing="0" w:line="480" w:lineRule="auto"/>
+        <w:textAlignment w:val="baseline"/>
+        <w:rPr>
+          <w:rFonts w:ascii="Arial Rounded MT Bold" w:hAnsi="Arial Rounded MT Bold"/>
+          <w:bCs/>
+          <w:color w:val="576871"/>
+          <w:sz w:val="21"/>
+          <w:szCs w:val="21"/>
+        </w:rPr>
+      </w:pPr>
+      <w:r>
+        <w:rPr>
+          <w:rFonts w:ascii="Arial Rounded MT Bold" w:hAnsi="Arial Rounded MT Bold"/>
+          <w:bCs/>
+          <w:color w:val="576871"/>
+          <w:sz w:val="21"/>
+          <w:szCs w:val="21"/>
+        </w:rPr>
+        <w:t>This assignment will help you understand the concepts learnt in the session.</w:t>
+      </w:r>
+    </w:p>
+    <w:p>
+      <w:pPr>
+        <w:pStyle w:val="NormalWeb"/>
+        <w:shd w:val="clear" w:color="auto" w:fill="FFFFFF"/>
+        <w:spacing w:before="0" w:beforeAutospacing="0" w:after="0" w:afterAutospacing="0" w:line="480" w:lineRule="auto"/>
+        <w:textAlignment w:val="baseline"/>
+        <w:rPr>
+          <w:rFonts w:ascii="Arial Rounded MT Bold" w:hAnsi="Arial Rounded MT Bold" w:cs="Arial"/>
+          <w:color w:val="576871"/>
+          <w:sz w:val="21"/>
+          <w:szCs w:val="21"/>
+        </w:rPr>
+      </w:pPr>
+      <w:r>
+        <w:rPr>
+          <w:rStyle w:val="Strong"/>
+          <w:rFonts w:ascii="Arial Rounded MT Bold" w:hAnsi="Arial Rounded MT Bold" w:cs="Arial"/>
+          <w:color w:val="0E141E"/>
+          <w:sz w:val="21"/>
+          <w:szCs w:val="21"/>
+          <w:bdr w:val="none" w:sz="0" w:space="0" w:color="auto" w:frame="1"/>
+        </w:rPr>
+        <w:t>Objective</w:t>
+      </w:r>
+      <w:r>
+        <w:rPr>
+          <w:rFonts w:ascii="Arial Rounded MT Bold" w:hAnsi="Arial Rounded MT Bold" w:cs="Arial"/>
+          <w:color w:val="576871"/>
+          <w:sz w:val="21"/>
+          <w:szCs w:val="21"/>
+        </w:rPr>
+        <w:t> </w:t>
+      </w:r>
+      <w:r>
+        <w:rPr>
+          <w:rFonts w:ascii="Arial Rounded MT Bold" w:hAnsi="Arial Rounded MT Bold" w:cs="Arial"/>
+          <w:color w:val="576871"/>
+          <w:sz w:val="21"/>
+          <w:szCs w:val="21"/>
+        </w:rPr>
+        <w:br/>
+        <w:t xml:space="preserve">In this challenge, we review concepts of </w:t>
+      </w:r>
+      <w:r>
+        <w:rPr>
+          <w:rFonts w:ascii="Arial Rounded MT Bold" w:hAnsi="Arial Rounded MT Bold" w:cs="Arial"/>
+          <w:color w:val="576871"/>
+          <w:sz w:val="21"/>
+          <w:szCs w:val="21"/>
+        </w:rPr>
+        <w:t>creating user defined type.</w:t>
+      </w:r>
+    </w:p>
+    <w:p>
+      <w:pPr>
+        <w:pStyle w:val="NormalWeb"/>
+        <w:shd w:val="clear" w:color="auto" w:fill="FFFFFF"/>
+        <w:spacing w:before="0" w:beforeAutospacing="0" w:after="0" w:afterAutospacing="0" w:line="480" w:lineRule="auto"/>
+        <w:textAlignment w:val="baseline"/>
+        <w:rPr>
+          <w:rStyle w:val="Strong"/>
+          <w:rFonts w:ascii="Arial Rounded MT Bold" w:hAnsi="Arial Rounded MT Bold"/>
+          <w:color w:val="0E141E"/>
+          <w:bdr w:val="none" w:sz="0" w:space="0" w:color="auto" w:frame="1"/>
+        </w:rPr>
+      </w:pPr>
+      <w:r>
+        <w:rPr>
+          <w:rStyle w:val="Strong"/>
+          <w:rFonts w:ascii="Arial Rounded MT Bold" w:hAnsi="Arial Rounded MT Bold" w:cs="Arial"/>
+          <w:color w:val="0E141E"/>
+          <w:sz w:val="21"/>
+          <w:szCs w:val="21"/>
+          <w:bdr w:val="none" w:sz="0" w:space="0" w:color="auto" w:frame="1"/>
+        </w:rPr>
+        <w:t>Task</w:t>
+      </w:r>
+    </w:p>
+    <w:p>
+      <w:pPr>
+        <w:pStyle w:val="NormalWeb"/>
+        <w:numPr>
+          <w:ilvl w:val="0"/>
+          <w:numId w:val="33"/>
+        </w:numPr>
+        <w:shd w:val="clear" w:color="auto" w:fill="FFFFFF"/>
+        <w:spacing w:before="0" w:beforeAutospacing="0" w:after="0" w:afterAutospacing="0"/>
+        <w:textAlignment w:val="baseline"/>
+        <w:rPr>
+          <w:rFonts w:ascii="Arial Rounded MT Bold" w:hAnsi="Arial Rounded MT Bold" w:cs="Arial"/>
+          <w:color w:val="576871"/>
+          <w:sz w:val="21"/>
+          <w:szCs w:val="21"/>
+        </w:rPr>
+      </w:pPr>
+      <w:r>
+        <w:rPr>
+          <w:rFonts w:ascii="Arial Rounded MT Bold" w:hAnsi="Arial Rounded MT Bold" w:cs="Arial"/>
+          <w:color w:val="576871"/>
+          <w:sz w:val="21"/>
+          <w:szCs w:val="21"/>
+        </w:rPr>
+        <w:t xml:space="preserve">Create New Project - School Management </w:t>
+      </w:r>
+    </w:p>
+    <w:p>
+      <w:pPr>
+        <w:pStyle w:val="NormalWeb"/>
+        <w:numPr>
+          <w:ilvl w:val="0"/>
+          <w:numId w:val="33"/>
+        </w:numPr>
+        <w:shd w:val="clear" w:color="auto" w:fill="FFFFFF"/>
+        <w:spacing w:before="0" w:beforeAutospacing="0" w:after="0" w:afterAutospacing="0"/>
+        <w:textAlignment w:val="baseline"/>
+        <w:rPr>
+          <w:rFonts w:ascii="Arial Rounded MT Bold" w:hAnsi="Arial Rounded MT Bold" w:cs="Arial"/>
+          <w:color w:val="576871"/>
+          <w:sz w:val="21"/>
+          <w:szCs w:val="21"/>
+        </w:rPr>
+      </w:pPr>
+      <w:r>
+        <w:rPr>
+          <w:rFonts w:ascii="Arial Rounded MT Bold" w:hAnsi="Arial Rounded MT Bold" w:cs="Arial"/>
+          <w:color w:val="576871"/>
+          <w:sz w:val="21"/>
+          <w:szCs w:val="21"/>
+        </w:rPr>
+        <w:t xml:space="preserve">Create </w:t>
+      </w:r>
+      <w:bookmarkStart w:id="7" w:name="_GoBack"/>
+      <w:r>
+        <w:rPr>
+          <w:rFonts w:ascii="Arial Rounded MT Bold" w:hAnsi="Arial Rounded MT Bold" w:cs="Arial"/>
+          <w:b/>
+          <w:color w:val="576871"/>
+          <w:sz w:val="21"/>
+          <w:szCs w:val="21"/>
+        </w:rPr>
+        <w:t>Person Type</w:t>
+      </w:r>
+      <w:r>
+        <w:rPr>
+          <w:rFonts w:ascii="Arial Rounded MT Bold" w:hAnsi="Arial Rounded MT Bold" w:cs="Arial"/>
+          <w:b/>
+          <w:color w:val="576871"/>
+          <w:sz w:val="21"/>
+          <w:szCs w:val="21"/>
+        </w:rPr>
+        <w:t xml:space="preserve"> in package </w:t>
+      </w:r>
+      <w:proofErr w:type="spellStart"/>
+      <w:r>
+        <w:rPr>
+          <w:rFonts w:ascii="Arial Rounded MT Bold" w:hAnsi="Arial Rounded MT Bold" w:cs="Arial"/>
+          <w:b/>
+          <w:color w:val="576871"/>
+          <w:sz w:val="21"/>
+          <w:szCs w:val="21"/>
+        </w:rPr>
+        <w:t>com.ha.base</w:t>
+      </w:r>
+      <w:bookmarkEnd w:id="7"/>
+      <w:proofErr w:type="spellEnd"/>
+    </w:p>
+    <w:p>
+      <w:pPr>
+        <w:pStyle w:val="NormalWeb"/>
+        <w:shd w:val="clear" w:color="auto" w:fill="FFFFFF"/>
+        <w:spacing w:after="0"/>
+        <w:ind w:firstLine="425"/>
+        <w:textAlignment w:val="baseline"/>
+        <w:rPr>
+          <w:rStyle w:val="Strong"/>
+          <w:rFonts w:ascii="Arial Rounded MT Bold" w:hAnsi="Arial Rounded MT Bold" w:cs="Arial"/>
+          <w:b w:val="0"/>
+          <w:bCs w:val="0"/>
+          <w:color w:val="576871"/>
+          <w:sz w:val="21"/>
+          <w:szCs w:val="21"/>
+        </w:rPr>
+      </w:pPr>
+      <w:r>
+        <w:rPr>
+          <w:rStyle w:val="Strong"/>
+          <w:rFonts w:ascii="Arial Rounded MT Bold" w:hAnsi="Arial Rounded MT Bold" w:cs="Arial"/>
+          <w:b w:val="0"/>
+          <w:bCs w:val="0"/>
+          <w:color w:val="576871"/>
+          <w:sz w:val="21"/>
+          <w:szCs w:val="21"/>
+        </w:rPr>
+        <w:lastRenderedPageBreak/>
+        <w:t xml:space="preserve">Person </w:t>
+      </w:r>
+    </w:p>
+    <w:p>
+      <w:pPr>
+        <w:pStyle w:val="NormalWeb"/>
+        <w:shd w:val="clear" w:color="auto" w:fill="FFFFFF"/>
+        <w:spacing w:after="0"/>
+        <w:ind w:left="720" w:firstLine="720"/>
+        <w:textAlignment w:val="baseline"/>
+        <w:rPr>
+          <w:rStyle w:val="Strong"/>
+          <w:rFonts w:ascii="Arial Rounded MT Bold" w:hAnsi="Arial Rounded MT Bold" w:cs="Arial"/>
+          <w:b w:val="0"/>
+          <w:bCs w:val="0"/>
+          <w:color w:val="576871"/>
+          <w:sz w:val="21"/>
+          <w:szCs w:val="21"/>
+        </w:rPr>
+      </w:pPr>
+      <w:r>
+        <w:rPr>
+          <w:rStyle w:val="Strong"/>
+          <w:rFonts w:ascii="Arial Rounded MT Bold" w:hAnsi="Arial Rounded MT Bold" w:cs="Arial"/>
+          <w:b w:val="0"/>
+          <w:bCs w:val="0"/>
+          <w:color w:val="576871"/>
+          <w:sz w:val="21"/>
+          <w:szCs w:val="21"/>
+        </w:rPr>
+        <w:t>Attributes:</w:t>
+      </w:r>
+    </w:p>
+    <w:p>
+      <w:pPr>
+        <w:pStyle w:val="NormalWeb"/>
+        <w:numPr>
+          <w:ilvl w:val="0"/>
+          <w:numId w:val="8"/>
+        </w:numPr>
+        <w:shd w:val="clear" w:color="auto" w:fill="FFFFFF"/>
+        <w:spacing w:after="0"/>
+        <w:textAlignment w:val="baseline"/>
+        <w:rPr>
+          <w:rStyle w:val="Strong"/>
+          <w:rFonts w:ascii="Arial Rounded MT Bold" w:hAnsi="Arial Rounded MT Bold" w:cs="Arial"/>
+          <w:b w:val="0"/>
+          <w:bCs w:val="0"/>
+          <w:color w:val="576871"/>
+          <w:sz w:val="21"/>
+          <w:szCs w:val="21"/>
+        </w:rPr>
+      </w:pPr>
+      <w:r>
+        <w:rPr>
+          <w:rStyle w:val="Strong"/>
+          <w:rFonts w:ascii="Arial Rounded MT Bold" w:hAnsi="Arial Rounded MT Bold" w:cs="Arial"/>
+          <w:b w:val="0"/>
+          <w:bCs w:val="0"/>
+          <w:color w:val="576871"/>
+          <w:sz w:val="21"/>
+          <w:szCs w:val="21"/>
+        </w:rPr>
+        <w:t xml:space="preserve">Name  </w:t>
+      </w:r>
+    </w:p>
+    <w:p>
+      <w:pPr>
+        <w:pStyle w:val="NormalWeb"/>
+        <w:numPr>
+          <w:ilvl w:val="0"/>
+          <w:numId w:val="8"/>
+        </w:numPr>
+        <w:shd w:val="clear" w:color="auto" w:fill="FFFFFF"/>
+        <w:spacing w:before="0" w:beforeAutospacing="0" w:after="0" w:afterAutospacing="0"/>
+        <w:textAlignment w:val="baseline"/>
+        <w:rPr>
+          <w:rStyle w:val="Strong"/>
+          <w:rFonts w:ascii="Arial Rounded MT Bold" w:hAnsi="Arial Rounded MT Bold" w:cs="Arial"/>
+          <w:b w:val="0"/>
+          <w:bCs w:val="0"/>
+          <w:color w:val="576871"/>
+          <w:sz w:val="21"/>
+          <w:szCs w:val="21"/>
+        </w:rPr>
+      </w:pPr>
+      <w:proofErr w:type="spellStart"/>
+      <w:r>
+        <w:rPr>
+          <w:rStyle w:val="Strong"/>
+          <w:rFonts w:ascii="Arial Rounded MT Bold" w:hAnsi="Arial Rounded MT Bold" w:cs="Arial"/>
+          <w:b w:val="0"/>
+          <w:bCs w:val="0"/>
+          <w:color w:val="576871"/>
+          <w:sz w:val="21"/>
+          <w:szCs w:val="21"/>
+        </w:rPr>
+        <w:t>PhoneNumber</w:t>
+      </w:r>
+      <w:proofErr w:type="spellEnd"/>
+    </w:p>
+    <w:p>
+      <w:pPr>
+        <w:pStyle w:val="NormalWeb"/>
+        <w:numPr>
+          <w:ilvl w:val="0"/>
+          <w:numId w:val="8"/>
+        </w:numPr>
+        <w:shd w:val="clear" w:color="auto" w:fill="FFFFFF"/>
+        <w:spacing w:before="0" w:beforeAutospacing="0" w:after="0" w:afterAutospacing="0"/>
+        <w:textAlignment w:val="baseline"/>
+        <w:rPr>
+          <w:rStyle w:val="Strong"/>
+          <w:rFonts w:ascii="Arial Rounded MT Bold" w:hAnsi="Arial Rounded MT Bold" w:cs="Arial"/>
+          <w:b w:val="0"/>
+          <w:bCs w:val="0"/>
+          <w:color w:val="576871"/>
+          <w:sz w:val="21"/>
+          <w:szCs w:val="21"/>
+        </w:rPr>
+      </w:pPr>
+      <w:proofErr w:type="spellStart"/>
+      <w:r>
+        <w:rPr>
+          <w:rStyle w:val="Strong"/>
+          <w:rFonts w:ascii="Arial Rounded MT Bold" w:hAnsi="Arial Rounded MT Bold" w:cs="Arial"/>
+          <w:b w:val="0"/>
+          <w:bCs w:val="0"/>
+          <w:color w:val="576871"/>
+          <w:sz w:val="21"/>
+          <w:szCs w:val="21"/>
+        </w:rPr>
+        <w:t>MailID</w:t>
+      </w:r>
+      <w:proofErr w:type="spellEnd"/>
+    </w:p>
+    <w:p>
+      <w:pPr>
+        <w:pStyle w:val="NormalWeb"/>
+        <w:numPr>
+          <w:ilvl w:val="0"/>
+          <w:numId w:val="8"/>
+        </w:numPr>
+        <w:shd w:val="clear" w:color="auto" w:fill="FFFFFF"/>
+        <w:spacing w:before="0" w:beforeAutospacing="0" w:after="0" w:afterAutospacing="0"/>
+        <w:textAlignment w:val="baseline"/>
+        <w:rPr>
+          <w:rStyle w:val="Strong"/>
+          <w:rFonts w:ascii="Arial Rounded MT Bold" w:hAnsi="Arial Rounded MT Bold" w:cs="Arial"/>
+          <w:b w:val="0"/>
+          <w:bCs w:val="0"/>
+          <w:color w:val="576871"/>
+          <w:sz w:val="21"/>
+          <w:szCs w:val="21"/>
+        </w:rPr>
+      </w:pPr>
+      <w:r>
+        <w:rPr>
+          <w:rStyle w:val="Strong"/>
+          <w:rFonts w:ascii="Arial Rounded MT Bold" w:hAnsi="Arial Rounded MT Bold" w:cs="Arial"/>
+          <w:b w:val="0"/>
+          <w:bCs w:val="0"/>
+          <w:color w:val="576871"/>
+          <w:sz w:val="21"/>
+          <w:szCs w:val="21"/>
+        </w:rPr>
+        <w:t>Address</w:t>
+      </w:r>
+    </w:p>
+    <w:p>
+      <w:pPr>
+        <w:pStyle w:val="NormalWeb"/>
+        <w:numPr>
+          <w:ilvl w:val="0"/>
+          <w:numId w:val="8"/>
+        </w:numPr>
+        <w:shd w:val="clear" w:color="auto" w:fill="FFFFFF"/>
+        <w:spacing w:before="0" w:beforeAutospacing="0" w:after="0" w:afterAutospacing="0"/>
+        <w:textAlignment w:val="baseline"/>
+        <w:rPr>
+          <w:rStyle w:val="Strong"/>
+          <w:rFonts w:ascii="Arial Rounded MT Bold" w:hAnsi="Arial Rounded MT Bold" w:cs="Arial"/>
+          <w:b w:val="0"/>
+          <w:bCs w:val="0"/>
+          <w:color w:val="576871"/>
+          <w:sz w:val="21"/>
+          <w:szCs w:val="21"/>
+        </w:rPr>
+      </w:pPr>
+      <w:proofErr w:type="spellStart"/>
+      <w:r>
+        <w:rPr>
+          <w:rStyle w:val="Strong"/>
+          <w:rFonts w:ascii="Arial Rounded MT Bold" w:hAnsi="Arial Rounded MT Bold" w:cs="Arial"/>
+          <w:b w:val="0"/>
+          <w:bCs w:val="0"/>
+          <w:color w:val="576871"/>
+          <w:sz w:val="21"/>
+          <w:szCs w:val="21"/>
+        </w:rPr>
+        <w:t>SchoolName</w:t>
+      </w:r>
+      <w:proofErr w:type="spellEnd"/>
+    </w:p>
+    <w:p>
+      <w:pPr>
+        <w:pStyle w:val="NormalWeb"/>
+        <w:numPr>
+          <w:ilvl w:val="0"/>
+          <w:numId w:val="8"/>
+        </w:numPr>
+        <w:shd w:val="clear" w:color="auto" w:fill="FFFFFF"/>
+        <w:spacing w:before="0" w:beforeAutospacing="0" w:after="0" w:afterAutospacing="0"/>
+        <w:textAlignment w:val="baseline"/>
+        <w:rPr>
+          <w:rStyle w:val="Strong"/>
+          <w:rFonts w:ascii="Arial Rounded MT Bold" w:hAnsi="Arial Rounded MT Bold" w:cs="Arial"/>
+          <w:b w:val="0"/>
+          <w:bCs w:val="0"/>
+          <w:color w:val="576871"/>
+          <w:sz w:val="21"/>
+          <w:szCs w:val="21"/>
+        </w:rPr>
+      </w:pPr>
+      <w:proofErr w:type="spellStart"/>
+      <w:r>
+        <w:rPr>
+          <w:rStyle w:val="Strong"/>
+          <w:rFonts w:ascii="Arial Rounded MT Bold" w:hAnsi="Arial Rounded MT Bold" w:cs="Arial"/>
+          <w:b w:val="0"/>
+          <w:bCs w:val="0"/>
+          <w:color w:val="576871"/>
+          <w:sz w:val="21"/>
+          <w:szCs w:val="21"/>
+        </w:rPr>
+        <w:t>SchoolAddress</w:t>
+      </w:r>
+      <w:proofErr w:type="spellEnd"/>
+    </w:p>
+    <w:p>
+      <w:pPr>
+        <w:pStyle w:val="NormalWeb"/>
+        <w:shd w:val="clear" w:color="auto" w:fill="FFFFFF"/>
+        <w:spacing w:before="0" w:beforeAutospacing="0" w:after="0" w:afterAutospacing="0"/>
+        <w:ind w:left="785"/>
+        <w:textAlignment w:val="baseline"/>
+        <w:rPr>
+          <w:rFonts w:ascii="Arial Rounded MT Bold" w:hAnsi="Arial Rounded MT Bold" w:cs="Arial"/>
+          <w:color w:val="576871"/>
+          <w:sz w:val="21"/>
+          <w:szCs w:val="21"/>
+        </w:rPr>
+      </w:pPr>
+    </w:p>
+    <w:p>
+      <w:pPr>
+        <w:pStyle w:val="NormalWeb"/>
+        <w:numPr>
+          <w:ilvl w:val="0"/>
+          <w:numId w:val="33"/>
+        </w:numPr>
+        <w:shd w:val="clear" w:color="auto" w:fill="FFFFFF"/>
+        <w:spacing w:before="0" w:beforeAutospacing="0" w:after="0" w:afterAutospacing="0"/>
+        <w:textAlignment w:val="baseline"/>
+        <w:rPr>
+          <w:rStyle w:val="Strong"/>
+          <w:rFonts w:ascii="Arial Rounded MT Bold" w:hAnsi="Arial Rounded MT Bold" w:cs="Arial"/>
+          <w:b w:val="0"/>
+          <w:bCs w:val="0"/>
+          <w:color w:val="576871"/>
+          <w:sz w:val="21"/>
+          <w:szCs w:val="21"/>
+        </w:rPr>
+      </w:pPr>
+      <w:r>
+        <w:rPr>
+          <w:rFonts w:ascii="Arial Rounded MT Bold" w:hAnsi="Arial Rounded MT Bold" w:cs="Arial"/>
+          <w:color w:val="576871"/>
+          <w:sz w:val="21"/>
+          <w:szCs w:val="21"/>
+        </w:rPr>
+        <w:t xml:space="preserve">Create </w:t>
+      </w:r>
+      <w:r>
+        <w:rPr>
+          <w:rFonts w:ascii="Arial Rounded MT Bold" w:hAnsi="Arial Rounded MT Bold" w:cs="Arial"/>
+          <w:b/>
+          <w:color w:val="576871"/>
+          <w:sz w:val="21"/>
+          <w:szCs w:val="21"/>
+        </w:rPr>
+        <w:t xml:space="preserve">Student type </w:t>
+      </w:r>
+      <w:r>
+        <w:rPr>
+          <w:rFonts w:ascii="Arial Rounded MT Bold" w:hAnsi="Arial Rounded MT Bold" w:cs="Arial"/>
+          <w:b/>
+          <w:color w:val="576871"/>
+          <w:sz w:val="21"/>
+          <w:szCs w:val="21"/>
+        </w:rPr>
+        <w:t xml:space="preserve"> </w:t>
+      </w:r>
+      <w:r>
+        <w:rPr>
+          <w:rFonts w:ascii="Arial Rounded MT Bold" w:hAnsi="Arial Rounded MT Bold" w:cs="Arial"/>
+          <w:b/>
+          <w:color w:val="576871"/>
+          <w:sz w:val="21"/>
+          <w:szCs w:val="21"/>
+        </w:rPr>
+        <w:t xml:space="preserve">in package </w:t>
+      </w:r>
+      <w:proofErr w:type="spellStart"/>
+      <w:r>
+        <w:rPr>
+          <w:rFonts w:ascii="Arial Rounded MT Bold" w:hAnsi="Arial Rounded MT Bold" w:cs="Arial"/>
+          <w:b/>
+          <w:color w:val="576871"/>
+          <w:sz w:val="21"/>
+          <w:szCs w:val="21"/>
+        </w:rPr>
+        <w:t>com.ha.</w:t>
+      </w:r>
+      <w:r>
+        <w:rPr>
+          <w:rFonts w:ascii="Arial Rounded MT Bold" w:hAnsi="Arial Rounded MT Bold" w:cs="Arial"/>
+          <w:b/>
+          <w:color w:val="576871"/>
+          <w:sz w:val="21"/>
+          <w:szCs w:val="21"/>
+        </w:rPr>
+        <w:t>groups</w:t>
+      </w:r>
+      <w:proofErr w:type="spellEnd"/>
+      <w:r>
+        <w:rPr>
+          <w:rFonts w:ascii="Arial Rounded MT Bold" w:hAnsi="Arial Rounded MT Bold" w:cs="Arial"/>
+          <w:color w:val="576871"/>
+          <w:sz w:val="21"/>
+          <w:szCs w:val="21"/>
+        </w:rPr>
+        <w:t xml:space="preserve"> </w:t>
+      </w:r>
+      <w:r>
+        <w:rPr>
+          <w:rFonts w:ascii="Arial Rounded MT Bold" w:hAnsi="Arial Rounded MT Bold" w:cs="Arial"/>
+          <w:color w:val="576871"/>
+          <w:sz w:val="21"/>
+          <w:szCs w:val="21"/>
+        </w:rPr>
+        <w:t>with below details (decide between static and non-static variable)</w:t>
+      </w:r>
+    </w:p>
+    <w:p>
+      <w:pPr>
+        <w:pStyle w:val="NormalWeb"/>
+        <w:shd w:val="clear" w:color="auto" w:fill="FFFFFF"/>
+        <w:spacing w:after="0"/>
+        <w:ind w:firstLine="425"/>
+        <w:textAlignment w:val="baseline"/>
+        <w:rPr>
+          <w:rStyle w:val="Strong"/>
+          <w:rFonts w:ascii="Arial Rounded MT Bold" w:hAnsi="Arial Rounded MT Bold" w:cs="Arial"/>
+          <w:b w:val="0"/>
+          <w:bCs w:val="0"/>
+          <w:color w:val="576871"/>
+          <w:sz w:val="21"/>
+          <w:szCs w:val="21"/>
+        </w:rPr>
+      </w:pPr>
+      <w:r>
+        <w:rPr>
+          <w:rStyle w:val="Strong"/>
+          <w:rFonts w:ascii="Arial Rounded MT Bold" w:hAnsi="Arial Rounded MT Bold" w:cs="Arial"/>
+          <w:b w:val="0"/>
+          <w:bCs w:val="0"/>
+          <w:color w:val="576871"/>
+          <w:sz w:val="21"/>
+          <w:szCs w:val="21"/>
+        </w:rPr>
+        <w:t>Student</w:t>
+      </w:r>
+    </w:p>
+    <w:p>
+      <w:pPr>
+        <w:pStyle w:val="NormalWeb"/>
+        <w:shd w:val="clear" w:color="auto" w:fill="FFFFFF"/>
+        <w:spacing w:after="0"/>
+        <w:ind w:firstLine="720"/>
+        <w:textAlignment w:val="baseline"/>
+        <w:rPr>
+          <w:rStyle w:val="Strong"/>
+          <w:rFonts w:ascii="Arial Rounded MT Bold" w:hAnsi="Arial Rounded MT Bold" w:cs="Arial"/>
+          <w:b w:val="0"/>
+          <w:bCs w:val="0"/>
+          <w:color w:val="576871"/>
+          <w:sz w:val="21"/>
+          <w:szCs w:val="21"/>
+        </w:rPr>
+      </w:pPr>
+      <w:r>
+        <w:rPr>
+          <w:rStyle w:val="Strong"/>
+          <w:rFonts w:ascii="Arial Rounded MT Bold" w:hAnsi="Arial Rounded MT Bold" w:cs="Arial"/>
+          <w:b w:val="0"/>
+          <w:bCs w:val="0"/>
+          <w:color w:val="576871"/>
+          <w:sz w:val="21"/>
+          <w:szCs w:val="21"/>
+        </w:rPr>
+        <w:t>Attributes:</w:t>
+      </w:r>
+    </w:p>
+    <w:p>
+      <w:pPr>
+        <w:pStyle w:val="NormalWeb"/>
+        <w:numPr>
+          <w:ilvl w:val="0"/>
+          <w:numId w:val="8"/>
+        </w:numPr>
+        <w:shd w:val="clear" w:color="auto" w:fill="FFFFFF"/>
+        <w:spacing w:after="0"/>
+        <w:textAlignment w:val="baseline"/>
+        <w:rPr>
+          <w:rStyle w:val="Strong"/>
+          <w:rFonts w:ascii="Arial Rounded MT Bold" w:hAnsi="Arial Rounded MT Bold" w:cs="Arial"/>
+          <w:b w:val="0"/>
+          <w:bCs w:val="0"/>
+          <w:color w:val="576871"/>
+          <w:sz w:val="21"/>
+          <w:szCs w:val="21"/>
+        </w:rPr>
+      </w:pPr>
+      <w:proofErr w:type="spellStart"/>
+      <w:r>
+        <w:rPr>
+          <w:rStyle w:val="Strong"/>
+          <w:rFonts w:ascii="Arial Rounded MT Bold" w:hAnsi="Arial Rounded MT Bold" w:cs="Arial"/>
+          <w:b w:val="0"/>
+          <w:bCs w:val="0"/>
+          <w:color w:val="576871"/>
+          <w:sz w:val="21"/>
+          <w:szCs w:val="21"/>
+        </w:rPr>
+        <w:t>studentRollno</w:t>
+      </w:r>
+      <w:proofErr w:type="spellEnd"/>
+      <w:r>
+        <w:rPr>
+          <w:rStyle w:val="Strong"/>
+          <w:rFonts w:ascii="Arial Rounded MT Bold" w:hAnsi="Arial Rounded MT Bold" w:cs="Arial"/>
+          <w:b w:val="0"/>
+          <w:bCs w:val="0"/>
+          <w:color w:val="576871"/>
+          <w:sz w:val="21"/>
+          <w:szCs w:val="21"/>
+        </w:rPr>
+        <w:t xml:space="preserve"> (101,102,103)</w:t>
+      </w:r>
+    </w:p>
+    <w:p>
+      <w:pPr>
+        <w:pStyle w:val="NormalWeb"/>
+        <w:numPr>
+          <w:ilvl w:val="0"/>
+          <w:numId w:val="8"/>
+        </w:numPr>
+        <w:shd w:val="clear" w:color="auto" w:fill="FFFFFF"/>
+        <w:spacing w:before="0" w:beforeAutospacing="0" w:after="0" w:afterAutospacing="0"/>
+        <w:textAlignment w:val="baseline"/>
+        <w:rPr>
+          <w:rStyle w:val="Strong"/>
+          <w:rFonts w:ascii="Arial Rounded MT Bold" w:hAnsi="Arial Rounded MT Bold" w:cs="Arial"/>
+          <w:b w:val="0"/>
+          <w:bCs w:val="0"/>
+          <w:color w:val="576871"/>
+          <w:sz w:val="21"/>
+          <w:szCs w:val="21"/>
+        </w:rPr>
+      </w:pPr>
+      <w:proofErr w:type="spellStart"/>
+      <w:r>
+        <w:rPr>
+          <w:rStyle w:val="Strong"/>
+          <w:rFonts w:ascii="Arial Rounded MT Bold" w:hAnsi="Arial Rounded MT Bold" w:cs="Arial"/>
+          <w:b w:val="0"/>
+          <w:bCs w:val="0"/>
+          <w:color w:val="576871"/>
+          <w:sz w:val="21"/>
+          <w:szCs w:val="21"/>
+        </w:rPr>
+        <w:t>studentPercentage</w:t>
+      </w:r>
+      <w:proofErr w:type="spellEnd"/>
+      <w:r>
+        <w:rPr>
+          <w:rStyle w:val="Strong"/>
+          <w:rFonts w:ascii="Arial Rounded MT Bold" w:hAnsi="Arial Rounded MT Bold" w:cs="Arial"/>
+          <w:b w:val="0"/>
+          <w:bCs w:val="0"/>
+          <w:color w:val="576871"/>
+          <w:sz w:val="21"/>
+          <w:szCs w:val="21"/>
+        </w:rPr>
+        <w:t xml:space="preserve"> </w:t>
+      </w:r>
+    </w:p>
+    <w:p>
+      <w:pPr>
+        <w:pStyle w:val="NormalWeb"/>
+        <w:numPr>
+          <w:ilvl w:val="0"/>
+          <w:numId w:val="8"/>
+        </w:numPr>
+        <w:shd w:val="clear" w:color="auto" w:fill="FFFFFF"/>
+        <w:spacing w:before="0" w:beforeAutospacing="0" w:after="0" w:afterAutospacing="0"/>
+        <w:textAlignment w:val="baseline"/>
+        <w:rPr>
+          <w:rStyle w:val="Strong"/>
+          <w:rFonts w:ascii="Arial Rounded MT Bold" w:hAnsi="Arial Rounded MT Bold" w:cs="Arial"/>
+          <w:b w:val="0"/>
+          <w:bCs w:val="0"/>
+          <w:color w:val="576871"/>
+          <w:sz w:val="21"/>
+          <w:szCs w:val="21"/>
+        </w:rPr>
+      </w:pPr>
+      <w:proofErr w:type="spellStart"/>
+      <w:r>
+        <w:rPr>
+          <w:rStyle w:val="Strong"/>
+          <w:rFonts w:ascii="Arial Rounded MT Bold" w:hAnsi="Arial Rounded MT Bold" w:cs="Arial"/>
+          <w:b w:val="0"/>
+          <w:bCs w:val="0"/>
+          <w:color w:val="576871"/>
+          <w:sz w:val="21"/>
+          <w:szCs w:val="21"/>
+        </w:rPr>
+        <w:t>courseCode</w:t>
+      </w:r>
+      <w:proofErr w:type="spellEnd"/>
+      <w:r>
+        <w:rPr>
+          <w:rStyle w:val="Strong"/>
+          <w:rFonts w:ascii="Arial Rounded MT Bold" w:hAnsi="Arial Rounded MT Bold" w:cs="Arial"/>
+          <w:b w:val="0"/>
+          <w:bCs w:val="0"/>
+          <w:color w:val="576871"/>
+          <w:sz w:val="21"/>
+          <w:szCs w:val="21"/>
+        </w:rPr>
+        <w:t xml:space="preserve"> (CC101,CC102)</w:t>
+      </w:r>
+    </w:p>
+    <w:p>
+      <w:pPr>
+        <w:pStyle w:val="NormalWeb"/>
+        <w:shd w:val="clear" w:color="auto" w:fill="FFFFFF"/>
+        <w:spacing w:before="0" w:beforeAutospacing="0" w:after="0" w:afterAutospacing="0"/>
+        <w:ind w:left="1440"/>
+        <w:textAlignment w:val="baseline"/>
+        <w:rPr>
+          <w:rStyle w:val="Strong"/>
+          <w:rFonts w:ascii="Arial Rounded MT Bold" w:hAnsi="Arial Rounded MT Bold" w:cs="Arial"/>
+          <w:b w:val="0"/>
+          <w:bCs w:val="0"/>
+          <w:color w:val="576871"/>
+          <w:sz w:val="21"/>
+          <w:szCs w:val="21"/>
+        </w:rPr>
+      </w:pPr>
     </w:p>
     <w:p>
       <w:pPr>
@@ -1446,13 +3153,172 @@
           <w:szCs w:val="21"/>
         </w:rPr>
       </w:pPr>
+      <w:r>
+        <w:rPr>
+          <w:rStyle w:val="Strong"/>
+          <w:rFonts w:ascii="Arial Rounded MT Bold" w:hAnsi="Arial Rounded MT Bold" w:cs="Arial"/>
+          <w:b w:val="0"/>
+          <w:bCs w:val="0"/>
+          <w:color w:val="576871"/>
+          <w:sz w:val="21"/>
+          <w:szCs w:val="21"/>
+        </w:rPr>
+        <w:t xml:space="preserve">Methods </w:t>
+      </w:r>
+    </w:p>
+    <w:p>
+      <w:pPr>
+        <w:pStyle w:val="NormalWeb"/>
+        <w:numPr>
+          <w:ilvl w:val="0"/>
+          <w:numId w:val="8"/>
+        </w:numPr>
+        <w:shd w:val="clear" w:color="auto" w:fill="FFFFFF"/>
+        <w:spacing w:after="0"/>
+        <w:textAlignment w:val="baseline"/>
+        <w:rPr>
+          <w:rStyle w:val="Strong"/>
+          <w:rFonts w:ascii="Arial Rounded MT Bold" w:hAnsi="Arial Rounded MT Bold" w:cs="Arial"/>
+          <w:b w:val="0"/>
+          <w:bCs w:val="0"/>
+          <w:color w:val="576871"/>
+          <w:sz w:val="21"/>
+          <w:szCs w:val="21"/>
+        </w:rPr>
+      </w:pPr>
+      <w:r>
+        <w:rPr>
+          <w:rStyle w:val="Strong"/>
+          <w:rFonts w:ascii="Arial Rounded MT Bold" w:hAnsi="Arial Rounded MT Bold" w:cs="Arial"/>
+          <w:b w:val="0"/>
+          <w:bCs w:val="0"/>
+          <w:color w:val="576871"/>
+          <w:sz w:val="21"/>
+          <w:szCs w:val="21"/>
+        </w:rPr>
+        <w:t>Provide all necessary getters and setters method</w:t>
+      </w:r>
+    </w:p>
+    <w:p>
+      <w:pPr>
+        <w:pStyle w:val="NormalWeb"/>
+        <w:numPr>
+          <w:ilvl w:val="0"/>
+          <w:numId w:val="8"/>
+        </w:numPr>
+        <w:shd w:val="clear" w:color="auto" w:fill="FFFFFF"/>
+        <w:spacing w:after="0"/>
+        <w:textAlignment w:val="baseline"/>
+        <w:rPr>
+          <w:rStyle w:val="Strong"/>
+          <w:rFonts w:ascii="Arial Rounded MT Bold" w:hAnsi="Arial Rounded MT Bold" w:cs="Arial"/>
+          <w:b w:val="0"/>
+          <w:bCs w:val="0"/>
+          <w:color w:val="576871"/>
+          <w:sz w:val="21"/>
+          <w:szCs w:val="21"/>
+        </w:rPr>
+      </w:pPr>
+      <w:r>
+        <w:rPr>
+          <w:rStyle w:val="Strong"/>
+          <w:rFonts w:ascii="Arial Rounded MT Bold" w:hAnsi="Arial Rounded MT Bold" w:cs="Arial"/>
+          <w:b w:val="0"/>
+          <w:bCs w:val="0"/>
+          <w:color w:val="576871"/>
+          <w:sz w:val="21"/>
+          <w:szCs w:val="21"/>
+        </w:rPr>
+        <w:t>Provide method to display all professor detail</w:t>
+      </w:r>
+    </w:p>
+    <w:p>
+      <w:pPr>
+        <w:pStyle w:val="NormalWeb"/>
+        <w:numPr>
+          <w:ilvl w:val="0"/>
+          <w:numId w:val="33"/>
+        </w:numPr>
+        <w:shd w:val="clear" w:color="auto" w:fill="FFFFFF"/>
+        <w:spacing w:before="0" w:beforeAutospacing="0" w:after="0" w:afterAutospacing="0"/>
+        <w:textAlignment w:val="baseline"/>
+        <w:rPr>
+          <w:rStyle w:val="Strong"/>
+          <w:rFonts w:ascii="Arial Rounded MT Bold" w:hAnsi="Arial Rounded MT Bold" w:cs="Arial"/>
+          <w:b w:val="0"/>
+          <w:bCs w:val="0"/>
+          <w:color w:val="576871"/>
+          <w:sz w:val="21"/>
+          <w:szCs w:val="21"/>
+        </w:rPr>
+      </w:pPr>
+      <w:r>
+        <w:rPr>
+          <w:rFonts w:ascii="Arial Rounded MT Bold" w:hAnsi="Arial Rounded MT Bold" w:cs="Arial"/>
+          <w:color w:val="576871"/>
+          <w:sz w:val="21"/>
+          <w:szCs w:val="21"/>
+        </w:rPr>
+        <w:t xml:space="preserve">Create </w:t>
+      </w:r>
+      <w:r>
+        <w:rPr>
+          <w:rFonts w:ascii="Arial Rounded MT Bold" w:hAnsi="Arial Rounded MT Bold" w:cs="Arial"/>
+          <w:b/>
+          <w:color w:val="576871"/>
+          <w:sz w:val="21"/>
+          <w:szCs w:val="21"/>
+        </w:rPr>
+        <w:t>Professor type</w:t>
+      </w:r>
+      <w:r>
+        <w:rPr>
+          <w:rFonts w:ascii="Arial Rounded MT Bold" w:hAnsi="Arial Rounded MT Bold" w:cs="Arial"/>
+          <w:b/>
+          <w:color w:val="576871"/>
+          <w:sz w:val="21"/>
+          <w:szCs w:val="21"/>
+        </w:rPr>
+        <w:t xml:space="preserve"> </w:t>
+      </w:r>
+      <w:r>
+        <w:rPr>
+          <w:rFonts w:ascii="Arial Rounded MT Bold" w:hAnsi="Arial Rounded MT Bold" w:cs="Arial"/>
+          <w:b/>
+          <w:color w:val="576871"/>
+          <w:sz w:val="21"/>
+          <w:szCs w:val="21"/>
+        </w:rPr>
+        <w:t xml:space="preserve">in package </w:t>
+      </w:r>
+      <w:proofErr w:type="spellStart"/>
+      <w:r>
+        <w:rPr>
+          <w:rFonts w:ascii="Arial Rounded MT Bold" w:hAnsi="Arial Rounded MT Bold" w:cs="Arial"/>
+          <w:b/>
+          <w:color w:val="576871"/>
+          <w:sz w:val="21"/>
+          <w:szCs w:val="21"/>
+        </w:rPr>
+        <w:t>com.ha.groups</w:t>
+      </w:r>
+      <w:proofErr w:type="spellEnd"/>
+      <w:r>
+        <w:rPr>
+          <w:rFonts w:ascii="Arial Rounded MT Bold" w:hAnsi="Arial Rounded MT Bold" w:cs="Arial"/>
+          <w:color w:val="576871"/>
+          <w:sz w:val="21"/>
+          <w:szCs w:val="21"/>
+        </w:rPr>
+        <w:t xml:space="preserve"> with below details (decide between static and non-static variable)</w:t>
+      </w:r>
     </w:p>
     <w:p>
       <w:pPr>
         <w:pStyle w:val="NormalWeb"/>
         <w:shd w:val="clear" w:color="auto" w:fill="FFFFFF"/>
         <w:spacing w:after="0"/>
-        <w:ind w:left="1440"/>
+        <w:ind w:firstLine="425"/>
         <w:textAlignment w:val="baseline"/>
         <w:rPr>
           <w:rStyle w:val="Strong"/>
@@ -1474,55 +3340,7 @@
           <w:sz w:val="21"/>
           <w:szCs w:val="21"/>
         </w:rPr>
-        <w:t>M</w:t>
-      </w:r>
-      <w:r>
-        <w:rPr>
-          <w:rStyle w:val="Strong"/>
-          <w:rFonts w:ascii="Arial Rounded MT Bold" w:hAnsi="Arial Rounded MT Bold" w:cs="Arial"/>
-          <w:b w:val="0"/>
-          <w:bCs w:val="0"/>
-          <w:color w:val="576871"/>
-          <w:sz w:val="21"/>
-          <w:szCs w:val="21"/>
-        </w:rPr>
-        <w:t>1001,"jack",jack@gmail.com</w:t>
-      </w:r>
-      <w:r>
-        <w:rPr>
-          <w:rStyle w:val="Strong"/>
-          <w:rFonts w:ascii="Arial Rounded MT Bold" w:hAnsi="Arial Rounded MT Bold" w:cs="Arial"/>
-          <w:b w:val="0"/>
-          <w:bCs w:val="0"/>
-          <w:color w:val="576871"/>
-          <w:sz w:val="21"/>
-          <w:szCs w:val="21"/>
-        </w:rPr>
-        <w:t>,45.2,</w:t>
-      </w:r>
-      <w:r>
-        <w:rPr>
-          <w:rStyle w:val="Strong"/>
-          <w:rFonts w:ascii="Arial Rounded MT Bold" w:hAnsi="Arial Rounded MT Bold" w:cs="Arial"/>
-          <w:b w:val="0"/>
-          <w:bCs w:val="0"/>
-          <w:color w:val="576871"/>
-          <w:sz w:val="21"/>
-          <w:szCs w:val="21"/>
-        </w:rPr>
-        <w:t xml:space="preserve"> </w:t>
-      </w:r>
-      <w:r>
-        <w:rPr>
-          <w:rStyle w:val="Strong"/>
-          <w:rFonts w:ascii="Arial Rounded MT Bold" w:hAnsi="Arial Rounded MT Bold" w:cs="Arial"/>
-          <w:b w:val="0"/>
-          <w:bCs w:val="0"/>
-          <w:color w:val="576871"/>
-          <w:sz w:val="21"/>
-          <w:szCs w:val="21"/>
-        </w:rPr>
-        <w:t>Global school</w:t>
+        <w:t>Professor</w:t>
       </w:r>
     </w:p>
     <w:p>
@@ -1530,7 +3348,7 @@
         <w:pStyle w:val="NormalWeb"/>
         <w:shd w:val="clear" w:color="auto" w:fill="FFFFFF"/>
         <w:spacing w:after="0"/>
-        <w:ind w:left="1440"/>
+        <w:ind w:firstLine="720"/>
         <w:textAlignment w:val="baseline"/>
         <w:rPr>
           <w:rStyle w:val="Strong"/>
@@ -1552,32 +3370,149 @@
           <w:sz w:val="21"/>
           <w:szCs w:val="21"/>
         </w:rPr>
-        <w:t>M</w:t>
-      </w:r>
-      <w:r>
-        <w:rPr>
-          <w:rStyle w:val="Strong"/>
-          <w:rFonts w:ascii="Arial Rounded MT Bold" w:hAnsi="Arial Rounded MT Bold" w:cs="Arial"/>
-          <w:b w:val="0"/>
-          <w:bCs w:val="0"/>
-          <w:color w:val="576871"/>
-          <w:sz w:val="21"/>
-          <w:szCs w:val="21"/>
-        </w:rPr>
-        <w:t>1002,"peter",peter@gmail.com</w:t>
-      </w:r>
-      <w:r>
-        <w:rPr>
-          <w:rStyle w:val="Strong"/>
-          <w:rFonts w:ascii="Arial Rounded MT Bold" w:hAnsi="Arial Rounded MT Bold" w:cs="Arial"/>
-          <w:b w:val="0"/>
-          <w:bCs w:val="0"/>
-          <w:color w:val="576871"/>
-          <w:sz w:val="21"/>
-          <w:szCs w:val="21"/>
-        </w:rPr>
-        <w:t>,85.2,</w:t>
-      </w:r>
+        <w:t>Attributes</w:t>
+      </w:r>
+      <w:r>
+        <w:rPr>
+          <w:rStyle w:val="Strong"/>
+          <w:rFonts w:ascii="Arial Rounded MT Bold" w:hAnsi="Arial Rounded MT Bold" w:cs="Arial"/>
+          <w:b w:val="0"/>
+          <w:bCs w:val="0"/>
+          <w:color w:val="576871"/>
+          <w:sz w:val="21"/>
+          <w:szCs w:val="21"/>
+        </w:rPr>
+        <w:t>:</w:t>
+      </w:r>
+    </w:p>
+    <w:p>
+      <w:pPr>
+        <w:pStyle w:val="NormalWeb"/>
+        <w:numPr>
+          <w:ilvl w:val="0"/>
+          <w:numId w:val="8"/>
+        </w:numPr>
+        <w:shd w:val="clear" w:color="auto" w:fill="FFFFFF"/>
+        <w:spacing w:after="0"/>
+        <w:textAlignment w:val="baseline"/>
+        <w:rPr>
+          <w:rStyle w:val="Strong"/>
+          <w:rFonts w:ascii="Arial Rounded MT Bold" w:hAnsi="Arial Rounded MT Bold" w:cs="Arial"/>
+          <w:b w:val="0"/>
+          <w:bCs w:val="0"/>
+          <w:color w:val="576871"/>
+          <w:sz w:val="21"/>
+          <w:szCs w:val="21"/>
+        </w:rPr>
+      </w:pPr>
+      <w:proofErr w:type="spellStart"/>
+      <w:r>
+        <w:rPr>
+          <w:rStyle w:val="Strong"/>
+          <w:rFonts w:ascii="Arial Rounded MT Bold" w:hAnsi="Arial Rounded MT Bold" w:cs="Arial"/>
+          <w:b w:val="0"/>
+          <w:bCs w:val="0"/>
+          <w:color w:val="576871"/>
+          <w:sz w:val="21"/>
+          <w:szCs w:val="21"/>
+        </w:rPr>
+        <w:t>professorId</w:t>
+      </w:r>
+      <w:proofErr w:type="spellEnd"/>
+      <w:r>
+        <w:rPr>
+          <w:rStyle w:val="Strong"/>
+          <w:rFonts w:ascii="Arial Rounded MT Bold" w:hAnsi="Arial Rounded MT Bold" w:cs="Arial"/>
+          <w:b w:val="0"/>
+          <w:bCs w:val="0"/>
+          <w:color w:val="576871"/>
+          <w:sz w:val="21"/>
+          <w:szCs w:val="21"/>
+        </w:rPr>
+        <w:t xml:space="preserve"> (P1001,P1002,P1003)</w:t>
+      </w:r>
+    </w:p>
+    <w:p>
+      <w:pPr>
+        <w:pStyle w:val="NormalWeb"/>
+        <w:numPr>
+          <w:ilvl w:val="0"/>
+          <w:numId w:val="8"/>
+        </w:numPr>
+        <w:shd w:val="clear" w:color="auto" w:fill="FFFFFF"/>
+        <w:spacing w:before="0" w:beforeAutospacing="0" w:after="0" w:afterAutospacing="0"/>
+        <w:textAlignment w:val="baseline"/>
+        <w:rPr>
+          <w:rStyle w:val="Strong"/>
+          <w:rFonts w:ascii="Arial Rounded MT Bold" w:hAnsi="Arial Rounded MT Bold" w:cs="Arial"/>
+          <w:b w:val="0"/>
+          <w:bCs w:val="0"/>
+          <w:color w:val="576871"/>
+          <w:sz w:val="21"/>
+          <w:szCs w:val="21"/>
+        </w:rPr>
+      </w:pPr>
+      <w:proofErr w:type="spellStart"/>
+      <w:r>
+        <w:rPr>
+          <w:rStyle w:val="Strong"/>
+          <w:rFonts w:ascii="Arial Rounded MT Bold" w:hAnsi="Arial Rounded MT Bold" w:cs="Arial"/>
+          <w:b w:val="0"/>
+          <w:bCs w:val="0"/>
+          <w:color w:val="576871"/>
+          <w:sz w:val="21"/>
+          <w:szCs w:val="21"/>
+        </w:rPr>
+        <w:t>departmentId</w:t>
+      </w:r>
+      <w:proofErr w:type="spellEnd"/>
+      <w:r>
+        <w:rPr>
+          <w:rStyle w:val="Strong"/>
+          <w:rFonts w:ascii="Arial Rounded MT Bold" w:hAnsi="Arial Rounded MT Bold" w:cs="Arial"/>
+          <w:b w:val="0"/>
+          <w:bCs w:val="0"/>
+          <w:color w:val="576871"/>
+          <w:sz w:val="21"/>
+          <w:szCs w:val="21"/>
+        </w:rPr>
+        <w:t xml:space="preserve"> (DP101, DP102,DP103,DP104,DP105)</w:t>
+      </w:r>
+    </w:p>
+    <w:p>
+      <w:pPr>
+        <w:pStyle w:val="NormalWeb"/>
+        <w:numPr>
+          <w:ilvl w:val="0"/>
+          <w:numId w:val="8"/>
+        </w:numPr>
+        <w:shd w:val="clear" w:color="auto" w:fill="FFFFFF"/>
+        <w:spacing w:before="0" w:beforeAutospacing="0" w:after="0" w:afterAutospacing="0"/>
+        <w:textAlignment w:val="baseline"/>
+        <w:rPr>
+          <w:rStyle w:val="Strong"/>
+          <w:rFonts w:ascii="Arial Rounded MT Bold" w:hAnsi="Arial Rounded MT Bold" w:cs="Arial"/>
+          <w:b w:val="0"/>
+          <w:bCs w:val="0"/>
+          <w:color w:val="576871"/>
+          <w:sz w:val="21"/>
+          <w:szCs w:val="21"/>
+        </w:rPr>
+      </w:pPr>
+      <w:proofErr w:type="spellStart"/>
+      <w:r>
+        <w:rPr>
+          <w:rStyle w:val="Strong"/>
+          <w:rFonts w:ascii="Arial Rounded MT Bold" w:hAnsi="Arial Rounded MT Bold" w:cs="Arial"/>
+          <w:b w:val="0"/>
+          <w:bCs w:val="0"/>
+          <w:color w:val="576871"/>
+          <w:sz w:val="21"/>
+          <w:szCs w:val="21"/>
+        </w:rPr>
+        <w:t>departmentName</w:t>
+      </w:r>
+      <w:proofErr w:type="spellEnd"/>
       <w:r>
         <w:rPr>
           <w:rStyle w:val="Strong"/>
@@ -1590,17 +3525,38 @@
         </w:rPr>
         <w:t xml:space="preserve"> </w:t>
       </w:r>
-      <w:r>
-        <w:rPr>
-          <w:rStyle w:val="Strong"/>
-          <w:rFonts w:ascii="Arial Rounded MT Bold" w:hAnsi="Arial Rounded MT Bold" w:cs="Arial"/>
-          <w:b w:val="0"/>
-          <w:bCs w:val="0"/>
-          <w:color w:val="576871"/>
-          <w:sz w:val="21"/>
-          <w:szCs w:val="21"/>
-        </w:rPr>
-        <w:t>Global school</w:t>
+    </w:p>
+    <w:p>
+      <w:pPr>
+        <w:pStyle w:val="NormalWeb"/>
+        <w:numPr>
+          <w:ilvl w:val="0"/>
+          <w:numId w:val="8"/>
+        </w:numPr>
+        <w:shd w:val="clear" w:color="auto" w:fill="FFFFFF"/>
+        <w:spacing w:before="0" w:beforeAutospacing="0" w:after="0" w:afterAutospacing="0"/>
+        <w:textAlignment w:val="baseline"/>
+        <w:rPr>
+          <w:rStyle w:val="Strong"/>
+          <w:rFonts w:ascii="Arial Rounded MT Bold" w:hAnsi="Arial Rounded MT Bold" w:cs="Arial"/>
+          <w:b w:val="0"/>
+          <w:bCs w:val="0"/>
+          <w:color w:val="576871"/>
+          <w:sz w:val="21"/>
+          <w:szCs w:val="21"/>
+        </w:rPr>
+      </w:pPr>
+      <w:r>
+        <w:rPr>
+          <w:rStyle w:val="Strong"/>
+          <w:rFonts w:ascii="Arial Rounded MT Bold" w:hAnsi="Arial Rounded MT Bold" w:cs="Arial"/>
+          <w:b w:val="0"/>
+          <w:bCs w:val="0"/>
+          <w:color w:val="576871"/>
+          <w:sz w:val="21"/>
+          <w:szCs w:val="21"/>
+        </w:rPr>
+        <w:t xml:space="preserve">experience </w:t>
       </w:r>
     </w:p>
     <w:p>
@@ -1608,7 +3564,6 @@
         <w:pStyle w:val="NormalWeb"/>
         <w:shd w:val="clear" w:color="auto" w:fill="FFFFFF"/>
         <w:spacing w:before="0" w:beforeAutospacing="0" w:after="0" w:afterAutospacing="0"/>
-        <w:ind w:left="1440"/>
         <w:textAlignment w:val="baseline"/>
         <w:rPr>
           <w:rStyle w:val="Strong"/>
@@ -1620,72 +3575,115 @@
           <w:szCs w:val="21"/>
         </w:rPr>
       </w:pPr>
-      <w:r>
-        <w:rPr>
-          <w:rStyle w:val="Strong"/>
-          <w:rFonts w:ascii="Arial Rounded MT Bold" w:hAnsi="Arial Rounded MT Bold" w:cs="Arial"/>
-          <w:b w:val="0"/>
-          <w:bCs w:val="0"/>
-          <w:color w:val="576871"/>
-          <w:sz w:val="21"/>
-          <w:szCs w:val="21"/>
-        </w:rPr>
-        <w:t>M</w:t>
-      </w:r>
-      <w:r>
-        <w:rPr>
-          <w:rStyle w:val="Strong"/>
-          <w:rFonts w:ascii="Arial Rounded MT Bold" w:hAnsi="Arial Rounded MT Bold" w:cs="Arial"/>
-          <w:b w:val="0"/>
-          <w:bCs w:val="0"/>
-          <w:color w:val="576871"/>
-          <w:sz w:val="21"/>
-          <w:szCs w:val="21"/>
-        </w:rPr>
-        <w:t>1003,"mark",mark@gmail.com</w:t>
-      </w:r>
-      <w:r>
-        <w:rPr>
-          <w:rStyle w:val="Strong"/>
-          <w:rFonts w:ascii="Arial Rounded MT Bold" w:hAnsi="Arial Rounded MT Bold" w:cs="Arial"/>
-          <w:b w:val="0"/>
-          <w:bCs w:val="0"/>
-          <w:color w:val="576871"/>
-          <w:sz w:val="21"/>
-          <w:szCs w:val="21"/>
-        </w:rPr>
-        <w:t>,56.5,</w:t>
-      </w:r>
-      <w:r>
-        <w:rPr>
-          <w:rStyle w:val="Strong"/>
-          <w:rFonts w:ascii="Arial Rounded MT Bold" w:hAnsi="Arial Rounded MT Bold" w:cs="Arial"/>
-          <w:b w:val="0"/>
-          <w:bCs w:val="0"/>
-          <w:color w:val="576871"/>
-          <w:sz w:val="21"/>
-          <w:szCs w:val="21"/>
-        </w:rPr>
-        <w:t xml:space="preserve"> </w:t>
-      </w:r>
-      <w:r>
-        <w:rPr>
-          <w:rStyle w:val="Strong"/>
-          <w:rFonts w:ascii="Arial Rounded MT Bold" w:hAnsi="Arial Rounded MT Bold" w:cs="Arial"/>
-          <w:b w:val="0"/>
-          <w:bCs w:val="0"/>
-          <w:color w:val="576871"/>
-          <w:sz w:val="21"/>
-          <w:szCs w:val="21"/>
-        </w:rPr>
-        <w:t>Global school</w:t>
-      </w:r>
     </w:p>
     <w:p>
       <w:pPr>
-        <w:rPr>
-          <w:rFonts w:ascii="Segoe UI" w:hAnsi="Segoe UI" w:cs="Segoe UI"/>
-          <w:color w:val="24292F"/>
+        <w:pStyle w:val="NormalWeb"/>
+        <w:shd w:val="clear" w:color="auto" w:fill="FFFFFF"/>
+        <w:spacing w:before="0" w:beforeAutospacing="0" w:after="0" w:afterAutospacing="0"/>
+        <w:ind w:left="720"/>
+        <w:textAlignment w:val="baseline"/>
+        <w:rPr>
+          <w:rStyle w:val="Strong"/>
+          <w:rFonts w:ascii="Arial Rounded MT Bold" w:hAnsi="Arial Rounded MT Bold" w:cs="Arial"/>
+          <w:b w:val="0"/>
+          <w:bCs w:val="0"/>
+          <w:color w:val="576871"/>
+          <w:sz w:val="21"/>
+          <w:szCs w:val="21"/>
+        </w:rPr>
+      </w:pPr>
+      <w:r>
+        <w:rPr>
+          <w:rStyle w:val="Strong"/>
+          <w:rFonts w:ascii="Arial Rounded MT Bold" w:hAnsi="Arial Rounded MT Bold" w:cs="Arial"/>
+          <w:b w:val="0"/>
+          <w:bCs w:val="0"/>
+          <w:color w:val="576871"/>
+          <w:sz w:val="21"/>
+          <w:szCs w:val="21"/>
+        </w:rPr>
+        <w:t xml:space="preserve">Methods </w:t>
+      </w:r>
+    </w:p>
+    <w:p>
+      <w:pPr>
+        <w:pStyle w:val="NormalWeb"/>
+        <w:numPr>
+          <w:ilvl w:val="0"/>
+          <w:numId w:val="8"/>
+        </w:numPr>
+        <w:shd w:val="clear" w:color="auto" w:fill="FFFFFF"/>
+        <w:spacing w:after="0"/>
+        <w:textAlignment w:val="baseline"/>
+        <w:rPr>
+          <w:rStyle w:val="Strong"/>
+          <w:rFonts w:ascii="Arial Rounded MT Bold" w:hAnsi="Arial Rounded MT Bold" w:cs="Arial"/>
+          <w:b w:val="0"/>
+          <w:bCs w:val="0"/>
+          <w:color w:val="576871"/>
+          <w:sz w:val="21"/>
+          <w:szCs w:val="21"/>
+        </w:rPr>
+      </w:pPr>
+      <w:r>
+        <w:rPr>
+          <w:rStyle w:val="Strong"/>
+          <w:rFonts w:ascii="Arial Rounded MT Bold" w:hAnsi="Arial Rounded MT Bold" w:cs="Arial"/>
+          <w:b w:val="0"/>
+          <w:bCs w:val="0"/>
+          <w:color w:val="576871"/>
+          <w:sz w:val="21"/>
+          <w:szCs w:val="21"/>
+        </w:rPr>
+        <w:t>Provide all necessary getters and setters method</w:t>
+      </w:r>
+    </w:p>
+    <w:p>
+      <w:pPr>
+        <w:pStyle w:val="NormalWeb"/>
+        <w:numPr>
+          <w:ilvl w:val="0"/>
+          <w:numId w:val="8"/>
+        </w:numPr>
+        <w:shd w:val="clear" w:color="auto" w:fill="FFFFFF"/>
+        <w:spacing w:after="0"/>
+        <w:textAlignment w:val="baseline"/>
+        <w:rPr>
+          <w:rStyle w:val="Strong"/>
+          <w:rFonts w:ascii="Arial Rounded MT Bold" w:hAnsi="Arial Rounded MT Bold" w:cs="Arial"/>
+          <w:b w:val="0"/>
+          <w:bCs w:val="0"/>
+          <w:color w:val="576871"/>
+          <w:sz w:val="21"/>
+          <w:szCs w:val="21"/>
+        </w:rPr>
+      </w:pPr>
+      <w:r>
+        <w:rPr>
+          <w:rStyle w:val="Strong"/>
+          <w:rFonts w:ascii="Arial Rounded MT Bold" w:hAnsi="Arial Rounded MT Bold" w:cs="Arial"/>
+          <w:b w:val="0"/>
+          <w:bCs w:val="0"/>
+          <w:color w:val="576871"/>
+          <w:sz w:val="21"/>
+          <w:szCs w:val="21"/>
+        </w:rPr>
+        <w:t>Provide method to display all professor detail</w:t>
+      </w:r>
+    </w:p>
+    <w:p>
+      <w:pPr>
+        <w:pStyle w:val="NormalWeb"/>
+        <w:shd w:val="clear" w:color="auto" w:fill="FFFFFF"/>
+        <w:spacing w:before="0" w:beforeAutospacing="0" w:after="0" w:afterAutospacing="0"/>
+        <w:ind w:left="785"/>
+        <w:textAlignment w:val="baseline"/>
+        <w:rPr>
+          <w:rFonts w:asciiTheme="minorHAnsi" w:eastAsiaTheme="minorHAnsi" w:hAnsiTheme="minorHAnsi" w:cstheme="minorBidi"/>
+          <w:bCs/>
+          <w:sz w:val="22"/>
+          <w:szCs w:val="22"/>
         </w:rPr>
       </w:pPr>
     </w:p>
@@ -3280,6 +5278,119 @@
     </w:lvl>
   </w:abstractNum>
   <w:abstractNum w:abstractNumId="16">
+    <w:nsid w:val="46A60AE9"/>
+    <w:multiLevelType w:val="hybridMultilevel"/>
+    <w:tmpl w:val="ECAC1D24"/>
+    <w:lvl w:ilvl="0" w:tplc="0409000F">
+      <w:start w:val="1"/>
+      <w:numFmt w:val="decimal"/>
+      <w:lvlText w:val="%1."/>
+      <w:lvlJc w:val="left"/>
+      <w:pPr>
+        <w:ind w:left="785" w:hanging="360"/>
+      </w:pPr>
+      <w:rPr>
+        <w:rFonts w:hint="default"/>
+      </w:rPr>
+    </w:lvl>
+    <w:lvl w:ilvl="1" w:tplc="04090003" w:tentative="1">
+      <w:start w:val="1"/>
+      <w:numFmt w:val="bullet"/>
+      <w:lvlText w:val="o"/>
+      <w:lvlJc w:val="left"/>
+      <w:pPr>
+        <w:ind w:left="1505" w:hanging="360"/>
+      </w:pPr>
+      <w:rPr>
+        <w:rFonts w:ascii="Courier New" w:hAnsi="Courier New" w:cs="Courier New" w:hint="default"/>
+      </w:rPr>
+    </w:lvl>
+    <w:lvl w:ilvl="2" w:tplc="04090005" w:tentative="1">
+      <w:start w:val="1"/>
+      <w:numFmt w:val="bullet"/>
+      <w:lvlText w:val=""/>
+      <w:lvlJc w:val="left"/>
+      <w:pPr>
+        <w:ind w:left="2225" w:hanging="360"/>
+      </w:pPr>
+      <w:rPr>
+        <w:rFonts w:ascii="Wingdings" w:hAnsi="Wingdings" w:hint="default"/>
+      </w:rPr>
+    </w:lvl>
+    <w:lvl w:ilvl="3" w:tplc="04090001" w:tentative="1">
+      <w:start w:val="1"/>
+      <w:numFmt w:val="bullet"/>
+      <w:lvlText w:val=""/>
+      <w:lvlJc w:val="left"/>
+      <w:pPr>
+        <w:ind w:left="2945" w:hanging="360"/>
+      </w:pPr>
+      <w:rPr>
+        <w:rFonts w:ascii="Symbol" w:hAnsi="Symbol" w:hint="default"/>
+      </w:rPr>
+    </w:lvl>
+    <w:lvl w:ilvl="4" w:tplc="04090003" w:tentative="1">
+      <w:start w:val="1"/>
+      <w:numFmt w:val="bullet"/>
+      <w:lvlText w:val="o"/>
+      <w:lvlJc w:val="left"/>
+      <w:pPr>
+        <w:ind w:left="3665" w:hanging="360"/>
+      </w:pPr>
+      <w:rPr>
+        <w:rFonts w:ascii="Courier New" w:hAnsi="Courier New" w:cs="Courier New" w:hint="default"/>
+      </w:rPr>
+    </w:lvl>
+    <w:lvl w:ilvl="5" w:tplc="04090005" w:tentative="1">
+      <w:start w:val="1"/>
+      <w:numFmt w:val="bullet"/>
+      <w:lvlText w:val=""/>
+      <w:lvlJc w:val="left"/>
+      <w:pPr>
+        <w:ind w:left="4385" w:hanging="360"/>
+      </w:pPr>
+      <w:rPr>
+        <w:rFonts w:ascii="Wingdings" w:hAnsi="Wingdings" w:hint="default"/>
+      </w:rPr>
+    </w:lvl>
+    <w:lvl w:ilvl="6" w:tplc="04090001" w:tentative="1">
+      <w:start w:val="1"/>
+      <w:numFmt w:val="bullet"/>
+      <w:lvlText w:val=""/>
+      <w:lvlJc w:val="left"/>
+      <w:pPr>
+        <w:ind w:left="5105" w:hanging="360"/>
+      </w:pPr>
+      <w:rPr>
+        <w:rFonts w:ascii="Symbol" w:hAnsi="Symbol" w:hint="default"/>
+      </w:rPr>
+    </w:lvl>
+    <w:lvl w:ilvl="7" w:tplc="04090003" w:tentative="1">
+      <w:start w:val="1"/>
+      <w:numFmt w:val="bullet"/>
+      <w:lvlText w:val="o"/>
+      <w:lvlJc w:val="left"/>
+      <w:pPr>
+        <w:ind w:left="5825" w:hanging="360"/>
+      </w:pPr>
+      <w:rPr>
+        <w:rFonts w:ascii="Courier New" w:hAnsi="Courier New" w:cs="Courier New" w:hint="default"/>
+      </w:rPr>
+    </w:lvl>
+    <w:lvl w:ilvl="8" w:tplc="04090005" w:tentative="1">
+      <w:start w:val="1"/>
+      <w:numFmt w:val="bullet"/>
+      <w:lvlText w:val=""/>
+      <w:lvlJc w:val="left"/>
+      <w:pPr>
+        <w:ind w:left="6545" w:hanging="360"/>
+      </w:pPr>
+      <w:rPr>
+        <w:rFonts w:ascii="Wingdings" w:hAnsi="Wingdings" w:hint="default"/>
+      </w:rPr>
+    </w:lvl>
+  </w:abstractNum>
+  <w:abstractNum w:abstractNumId="17">
     <w:nsid w:val="4C831012"/>
     <w:multiLevelType w:val="hybridMultilevel"/>
     <w:tmpl w:val="8CFAD77E"/>
@@ -3365,7 +5476,7 @@
       </w:pPr>
     </w:lvl>
   </w:abstractNum>
-  <w:abstractNum w:abstractNumId="17">
+  <w:abstractNum w:abstractNumId="18">
     <w:nsid w:val="54382E4B"/>
     <w:multiLevelType w:val="hybridMultilevel"/>
     <w:tmpl w:val="3364D0C2"/>
@@ -3451,7 +5562,7 @@
       </w:pPr>
     </w:lvl>
   </w:abstractNum>
-  <w:abstractNum w:abstractNumId="18">
+  <w:abstractNum w:abstractNumId="19">
     <w:nsid w:val="571F0F9C"/>
     <w:multiLevelType w:val="hybridMultilevel"/>
     <w:tmpl w:val="3364D0C2"/>
@@ -3537,7 +5648,7 @@
       </w:pPr>
     </w:lvl>
   </w:abstractNum>
-  <w:abstractNum w:abstractNumId="19">
+  <w:abstractNum w:abstractNumId="20">
     <w:nsid w:val="59276E6E"/>
     <w:multiLevelType w:val="hybridMultilevel"/>
     <w:tmpl w:val="B8C611BA"/>
@@ -3626,7 +5737,7 @@
       </w:pPr>
     </w:lvl>
   </w:abstractNum>
-  <w:abstractNum w:abstractNumId="20">
+  <w:abstractNum w:abstractNumId="21">
     <w:nsid w:val="5BD54BE3"/>
     <w:multiLevelType w:val="hybridMultilevel"/>
     <w:tmpl w:val="B70CC688"/>
@@ -3712,7 +5823,7 @@
       </w:pPr>
     </w:lvl>
   </w:abstractNum>
-  <w:abstractNum w:abstractNumId="21">
+  <w:abstractNum w:abstractNumId="22">
     <w:nsid w:val="5C236B2C"/>
     <w:multiLevelType w:val="hybridMultilevel"/>
     <w:tmpl w:val="B70CC688"/>
@@ -3798,7 +5909,120 @@
       </w:pPr>
     </w:lvl>
   </w:abstractNum>
-  <w:abstractNum w:abstractNumId="22">
+  <w:abstractNum w:abstractNumId="23">
+    <w:nsid w:val="62D54FAB"/>
+    <w:multiLevelType w:val="hybridMultilevel"/>
+    <w:tmpl w:val="ECAC1D24"/>
+    <w:lvl w:ilvl="0" w:tplc="0409000F">
+      <w:start w:val="1"/>
+      <w:numFmt w:val="decimal"/>
+      <w:lvlText w:val="%1."/>
+      <w:lvlJc w:val="left"/>
+      <w:pPr>
+        <w:ind w:left="785" w:hanging="360"/>
+      </w:pPr>
+      <w:rPr>
+        <w:rFonts w:hint="default"/>
+      </w:rPr>
+    </w:lvl>
+    <w:lvl w:ilvl="1" w:tplc="04090003" w:tentative="1">
+      <w:start w:val="1"/>
+      <w:numFmt w:val="bullet"/>
+      <w:lvlText w:val="o"/>
+      <w:lvlJc w:val="left"/>
+      <w:pPr>
+        <w:ind w:left="1505" w:hanging="360"/>
+      </w:pPr>
+      <w:rPr>
+        <w:rFonts w:ascii="Courier New" w:hAnsi="Courier New" w:cs="Courier New" w:hint="default"/>
+      </w:rPr>
+    </w:lvl>
+    <w:lvl w:ilvl="2" w:tplc="04090005" w:tentative="1">
+      <w:start w:val="1"/>
+      <w:numFmt w:val="bullet"/>
+      <w:lvlText w:val=""/>
+      <w:lvlJc w:val="left"/>
+      <w:pPr>
+        <w:ind w:left="2225" w:hanging="360"/>
+      </w:pPr>
+      <w:rPr>
+        <w:rFonts w:ascii="Wingdings" w:hAnsi="Wingdings" w:hint="default"/>
+      </w:rPr>
+    </w:lvl>
+    <w:lvl w:ilvl="3" w:tplc="04090001" w:tentative="1">
+      <w:start w:val="1"/>
+      <w:numFmt w:val="bullet"/>
+      <w:lvlText w:val=""/>
+      <w:lvlJc w:val="left"/>
+      <w:pPr>
+        <w:ind w:left="2945" w:hanging="360"/>
+      </w:pPr>
+      <w:rPr>
+        <w:rFonts w:ascii="Symbol" w:hAnsi="Symbol" w:hint="default"/>
+      </w:rPr>
+    </w:lvl>
+    <w:lvl w:ilvl="4" w:tplc="04090003" w:tentative="1">
+      <w:start w:val="1"/>
+      <w:numFmt w:val="bullet"/>
+      <w:lvlText w:val="o"/>
+      <w:lvlJc w:val="left"/>
+      <w:pPr>
+        <w:ind w:left="3665" w:hanging="360"/>
+      </w:pPr>
+      <w:rPr>
+        <w:rFonts w:ascii="Courier New" w:hAnsi="Courier New" w:cs="Courier New" w:hint="default"/>
+      </w:rPr>
+    </w:lvl>
+    <w:lvl w:ilvl="5" w:tplc="04090005" w:tentative="1">
+      <w:start w:val="1"/>
+      <w:numFmt w:val="bullet"/>
+      <w:lvlText w:val=""/>
+      <w:lvlJc w:val="left"/>
+      <w:pPr>
+        <w:ind w:left="4385" w:hanging="360"/>
+      </w:pPr>
+      <w:rPr>
+        <w:rFonts w:ascii="Wingdings" w:hAnsi="Wingdings" w:hint="default"/>
+      </w:rPr>
+    </w:lvl>
+    <w:lvl w:ilvl="6" w:tplc="04090001" w:tentative="1">
+      <w:start w:val="1"/>
+      <w:numFmt w:val="bullet"/>
+      <w:lvlText w:val=""/>
+      <w:lvlJc w:val="left"/>
+      <w:pPr>
+        <w:ind w:left="5105" w:hanging="360"/>
+      </w:pPr>
+      <w:rPr>
+        <w:rFonts w:ascii="Symbol" w:hAnsi="Symbol" w:hint="default"/>
+      </w:rPr>
+    </w:lvl>
+    <w:lvl w:ilvl="7" w:tplc="04090003" w:tentative="1">
+      <w:start w:val="1"/>
+      <w:numFmt w:val="bullet"/>
+      <w:lvlText w:val="o"/>
+      <w:lvlJc w:val="left"/>
+      <w:pPr>
+        <w:ind w:left="5825" w:hanging="360"/>
+      </w:pPr>
+      <w:rPr>
+        <w:rFonts w:ascii="Courier New" w:hAnsi="Courier New" w:cs="Courier New" w:hint="default"/>
+      </w:rPr>
+    </w:lvl>
+    <w:lvl w:ilvl="8" w:tplc="04090005" w:tentative="1">
+      <w:start w:val="1"/>
+      <w:numFmt w:val="bullet"/>
+      <w:lvlText w:val=""/>
+      <w:lvlJc w:val="left"/>
+      <w:pPr>
+        <w:ind w:left="6545" w:hanging="360"/>
+      </w:pPr>
+      <w:rPr>
+        <w:rFonts w:ascii="Wingdings" w:hAnsi="Wingdings" w:hint="default"/>
+      </w:rPr>
+    </w:lvl>
+  </w:abstractNum>
+  <w:abstractNum w:abstractNumId="24">
     <w:nsid w:val="6392292C"/>
     <w:multiLevelType w:val="hybridMultilevel"/>
     <w:tmpl w:val="3364D0C2"/>
@@ -3884,7 +6108,7 @@
       </w:pPr>
     </w:lvl>
   </w:abstractNum>
-  <w:abstractNum w:abstractNumId="23">
+  <w:abstractNum w:abstractNumId="25">
     <w:nsid w:val="6715637E"/>
     <w:multiLevelType w:val="hybridMultilevel"/>
     <w:tmpl w:val="3364D0C2"/>
@@ -3970,7 +6194,7 @@
       </w:pPr>
     </w:lvl>
   </w:abstractNum>
-  <w:abstractNum w:abstractNumId="24">
+  <w:abstractNum w:abstractNumId="26">
     <w:nsid w:val="6F3D438E"/>
     <w:multiLevelType w:val="hybridMultilevel"/>
     <w:tmpl w:val="6596BC18"/>
@@ -4059,7 +6283,7 @@
       </w:pPr>
     </w:lvl>
   </w:abstractNum>
-  <w:abstractNum w:abstractNumId="25">
+  <w:abstractNum w:abstractNumId="27">
     <w:nsid w:val="6FB41E52"/>
     <w:multiLevelType w:val="hybridMultilevel"/>
     <w:tmpl w:val="9AF645C8"/>
@@ -4172,7 +6396,7 @@
       </w:rPr>
     </w:lvl>
   </w:abstractNum>
-  <w:abstractNum w:abstractNumId="26">
+  <w:abstractNum w:abstractNumId="28">
     <w:nsid w:val="722303E8"/>
     <w:multiLevelType w:val="hybridMultilevel"/>
     <w:tmpl w:val="FFFFFFFF"/>
@@ -4258,7 +6482,7 @@
       </w:pPr>
     </w:lvl>
   </w:abstractNum>
-  <w:abstractNum w:abstractNumId="27">
+  <w:abstractNum w:abstractNumId="29">
     <w:nsid w:val="74634B04"/>
     <w:multiLevelType w:val="multilevel"/>
     <w:tmpl w:val="FB7454A2"/>
@@ -4371,7 +6595,7 @@
       </w:pPr>
     </w:lvl>
   </w:abstractNum>
-  <w:abstractNum w:abstractNumId="28">
+  <w:abstractNum w:abstractNumId="30">
     <w:nsid w:val="77DF718D"/>
     <w:multiLevelType w:val="hybridMultilevel"/>
     <w:tmpl w:val="9AF645C8"/>
@@ -4484,7 +6708,7 @@
       </w:rPr>
     </w:lvl>
   </w:abstractNum>
-  <w:abstractNum w:abstractNumId="29">
+  <w:abstractNum w:abstractNumId="31">
     <w:nsid w:val="7A444324"/>
     <w:multiLevelType w:val="multilevel"/>
     <w:tmpl w:val="FB7454A2"/>
@@ -4597,7 +6821,7 @@
       </w:pPr>
     </w:lvl>
   </w:abstractNum>
-  <w:abstractNum w:abstractNumId="30">
+  <w:abstractNum w:abstractNumId="32">
     <w:nsid w:val="7DD66154"/>
     <w:multiLevelType w:val="hybridMultilevel"/>
     <w:tmpl w:val="FFFFFFFF"/>
@@ -4711,16 +6935,16 @@
     </w:lvl>
   </w:abstractNum>
   <w:num w:numId="1">
-    <w:abstractNumId w:val="16"/>
+    <w:abstractNumId w:val="17"/>
   </w:num>
   <w:num w:numId="2">
-    <w:abstractNumId w:val="26"/>
+    <w:abstractNumId w:val="28"/>
   </w:num>
   <w:num w:numId="3">
     <w:abstractNumId w:val="1"/>
   </w:num>
   <w:num w:numId="4">
-    <w:abstractNumId w:val="30"/>
+    <w:abstractNumId w:val="32"/>
   </w:num>
   <w:num w:numId="5">
     <w:abstractNumId w:val="11"/>
@@ -4750,58 +6974,64 @@
     <w:abstractNumId w:val="0"/>
   </w:num>
   <w:num w:numId="14">
+    <w:abstractNumId w:val="22"/>
+  </w:num>
+  <w:num w:numId="15">
     <w:abstractNumId w:val="21"/>
   </w:num>
-  <w:num w:numId="15">
+  <w:num w:numId="16">
     <w:abstractNumId w:val="20"/>
   </w:num>
-  <w:num w:numId="16">
-    <w:abstractNumId w:val="19"/>
-  </w:num>
   <w:num w:numId="17">
-    <w:abstractNumId w:val="28"/>
+    <w:abstractNumId w:val="30"/>
   </w:num>
   <w:num w:numId="18">
-    <w:abstractNumId w:val="25"/>
+    <w:abstractNumId w:val="27"/>
   </w:num>
   <w:num w:numId="19">
     <w:abstractNumId w:val="6"/>
   </w:num>
   <w:num w:numId="20">
-    <w:abstractNumId w:val="18"/>
+    <w:abstractNumId w:val="19"/>
   </w:num>
   <w:num w:numId="21">
-    <w:abstractNumId w:val="22"/>
+    <w:abstractNumId w:val="24"/>
   </w:num>
   <w:num w:numId="22">
-    <w:abstractNumId w:val="23"/>
+    <w:abstractNumId w:val="25"/>
   </w:num>
   <w:num w:numId="23">
     <w:abstractNumId w:val="13"/>
   </w:num>
   <w:num w:numId="24">
-    <w:abstractNumId w:val="17"/>
+    <w:abstractNumId w:val="18"/>
   </w:num>
   <w:num w:numId="25">
     <w:abstractNumId w:val="12"/>
   </w:num>
   <w:num w:numId="26">
-    <w:abstractNumId w:val="27"/>
+    <w:abstractNumId w:val="29"/>
   </w:num>
   <w:num w:numId="27">
     <w:abstractNumId w:val="8"/>
   </w:num>
   <w:num w:numId="28">
-    <w:abstractNumId w:val="29"/>
+    <w:abstractNumId w:val="31"/>
   </w:num>
   <w:num w:numId="29">
-    <w:abstractNumId w:val="24"/>
+    <w:abstractNumId w:val="26"/>
   </w:num>
   <w:num w:numId="30">
     <w:abstractNumId w:val="9"/>
   </w:num>
   <w:num w:numId="31">
     <w:abstractNumId w:val="15"/>
+  </w:num>
+  <w:num w:numId="32">
+    <w:abstractNumId w:val="23"/>
+  </w:num>
+  <w:num w:numId="33">
+    <w:abstractNumId w:val="16"/>
   </w:num>
 </w:numbering>
 </file>
@@ -5910,7 +8140,7 @@
 </file>
 
 <file path=customXml/itemProps1.xml><?xml version="1.0" encoding="utf-8"?>
-<ds:datastoreItem xmlns:ds="http://schemas.openxmlformats.org/officeDocument/2006/customXml" ds:itemID="{07F3C061-9EAC-4283-A742-DA4F8291A915}">
+<ds:datastoreItem xmlns:ds="http://schemas.openxmlformats.org/officeDocument/2006/customXml" ds:itemID="{283EEC88-A94D-4BA3-BD8E-F23EB51EE9B4}">
   <ds:schemaRefs>
     <ds:schemaRef ds:uri="http://schemas.openxmlformats.org/officeDocument/2006/bibliography"/>
   </ds:schemaRefs>

</xml_diff>

<commit_message>
IMPORTANT - DAY 4 ASSIGNMENT UPDATED
SchoolManagement Class - Updated
</commit_message>
<xml_diff>
--- a/Assignment.docx
+++ b/Assignment.docx
@@ -1894,16 +1894,7 @@
           <w:sz w:val="22"/>
           <w:szCs w:val="22"/>
         </w:rPr>
-        <w:t xml:space="preserve">), </w:t>
-      </w:r>
-      <w:r>
-        <w:rPr>
-          <w:rFonts w:asciiTheme="minorHAnsi" w:eastAsiaTheme="minorHAnsi" w:hAnsiTheme="minorHAnsi" w:cstheme="minorBidi"/>
-          <w:bCs/>
-          <w:sz w:val="22"/>
-          <w:szCs w:val="22"/>
-        </w:rPr>
-        <w:t>descr</w:t>
+        <w:t>), descr</w:t>
       </w:r>
       <w:r>
         <w:rPr>
@@ -1921,16 +1912,7 @@
           <w:sz w:val="22"/>
           <w:szCs w:val="22"/>
         </w:rPr>
-        <w:t xml:space="preserve"> </w:t>
-      </w:r>
-      <w:r>
-        <w:rPr>
-          <w:rFonts w:asciiTheme="minorHAnsi" w:eastAsiaTheme="minorHAnsi" w:hAnsiTheme="minorHAnsi" w:cstheme="minorBidi"/>
-          <w:bCs/>
-          <w:sz w:val="22"/>
-          <w:szCs w:val="22"/>
-        </w:rPr>
-        <w:t>(String), quantity (</w:t>
+        <w:t xml:space="preserve"> (String), quantity (</w:t>
       </w:r>
       <w:proofErr w:type="spellStart"/>
       <w:r>
@@ -2004,16 +1986,7 @@
           <w:sz w:val="22"/>
           <w:szCs w:val="22"/>
         </w:rPr>
-        <w:t xml:space="preserve">Create getter and setter method for </w:t>
-      </w:r>
-      <w:r>
-        <w:rPr>
-          <w:rFonts w:asciiTheme="minorHAnsi" w:eastAsiaTheme="minorHAnsi" w:hAnsiTheme="minorHAnsi" w:cstheme="minorBidi"/>
-          <w:bCs/>
-          <w:sz w:val="22"/>
-          <w:szCs w:val="22"/>
-        </w:rPr>
-        <w:t>quantity</w:t>
+        <w:t>Create getter and setter method for quantity</w:t>
       </w:r>
       <w:r>
         <w:rPr>
@@ -2076,25 +2049,7 @@
           <w:sz w:val="22"/>
           <w:szCs w:val="22"/>
         </w:rPr>
-        <w:t xml:space="preserve">Initialize </w:t>
-      </w:r>
-      <w:r>
-        <w:rPr>
-          <w:rFonts w:asciiTheme="minorHAnsi" w:eastAsiaTheme="minorHAnsi" w:hAnsiTheme="minorHAnsi" w:cstheme="minorBidi"/>
-          <w:bCs/>
-          <w:sz w:val="22"/>
-          <w:szCs w:val="22"/>
-        </w:rPr>
-        <w:t>only the</w:t>
-      </w:r>
-      <w:r>
-        <w:rPr>
-          <w:rFonts w:asciiTheme="minorHAnsi" w:eastAsiaTheme="minorHAnsi" w:hAnsiTheme="minorHAnsi" w:cstheme="minorBidi"/>
-          <w:bCs/>
-          <w:sz w:val="22"/>
-          <w:szCs w:val="22"/>
-        </w:rPr>
-        <w:t xml:space="preserve"> descr</w:t>
+        <w:t>Initialize only the descr</w:t>
       </w:r>
       <w:r>
         <w:rPr>
@@ -2175,43 +2130,7 @@
           <w:sz w:val="22"/>
           <w:szCs w:val="22"/>
         </w:rPr>
-        <w:t xml:space="preserve"> (Example: shirt</w:t>
-      </w:r>
-      <w:r>
-        <w:rPr>
-          <w:rFonts w:asciiTheme="minorHAnsi" w:eastAsiaTheme="minorHAnsi" w:hAnsiTheme="minorHAnsi" w:cstheme="minorBidi"/>
-          <w:bCs/>
-          <w:sz w:val="22"/>
-          <w:szCs w:val="22"/>
-        </w:rPr>
-        <w:t xml:space="preserve"> - 5</w:t>
-      </w:r>
-      <w:r>
-        <w:rPr>
-          <w:rFonts w:asciiTheme="minorHAnsi" w:eastAsiaTheme="minorHAnsi" w:hAnsiTheme="minorHAnsi" w:cstheme="minorBidi"/>
-          <w:bCs/>
-          <w:sz w:val="22"/>
-          <w:szCs w:val="22"/>
-        </w:rPr>
-        <w:t>, laptop</w:t>
-      </w:r>
-      <w:r>
-        <w:rPr>
-          <w:rFonts w:asciiTheme="minorHAnsi" w:eastAsiaTheme="minorHAnsi" w:hAnsiTheme="minorHAnsi" w:cstheme="minorBidi"/>
-          <w:bCs/>
-          <w:sz w:val="22"/>
-          <w:szCs w:val="22"/>
-        </w:rPr>
-        <w:t xml:space="preserve"> - 3</w:t>
-      </w:r>
-      <w:r>
-        <w:rPr>
-          <w:rFonts w:asciiTheme="minorHAnsi" w:eastAsiaTheme="minorHAnsi" w:hAnsiTheme="minorHAnsi" w:cstheme="minorBidi"/>
-          <w:bCs/>
-          <w:sz w:val="22"/>
-          <w:szCs w:val="22"/>
-        </w:rPr>
-        <w:t xml:space="preserve">) </w:t>
+        <w:t xml:space="preserve"> (Example: shirt - 5, laptop - 3) </w:t>
       </w:r>
     </w:p>
     <w:p>
@@ -2238,6 +2157,15 @@
           <w:sz w:val="22"/>
           <w:szCs w:val="22"/>
         </w:rPr>
+        <w:t xml:space="preserve">Create new class shopping cart with main method and </w:t>
+      </w:r>
+      <w:r>
+        <w:rPr>
+          <w:rFonts w:asciiTheme="minorHAnsi" w:eastAsiaTheme="minorHAnsi" w:hAnsiTheme="minorHAnsi" w:cstheme="minorBidi"/>
+          <w:bCs/>
+          <w:sz w:val="22"/>
+          <w:szCs w:val="22"/>
+        </w:rPr>
         <w:t xml:space="preserve">Print the </w:t>
       </w:r>
       <w:r>
@@ -2306,14 +2234,7 @@
           <w:rStyle w:val="SubtleEmphasis"/>
           <w:b/>
         </w:rPr>
-        <w:t xml:space="preserve">Day 3- </w:t>
-      </w:r>
-      <w:r>
-        <w:rPr>
-          <w:rStyle w:val="SubtleEmphasis"/>
-          <w:b/>
-        </w:rPr>
-        <w:t>Task 6</w:t>
+        <w:t>Day 3- Task 6</w:t>
       </w:r>
       <w:bookmarkEnd w:id="6"/>
     </w:p>
@@ -2498,9 +2419,9 @@
           <w:sz w:val="21"/>
           <w:szCs w:val="21"/>
         </w:rPr>
+        <w:lastRenderedPageBreak/>
         <w:t xml:space="preserve">Create </w:t>
       </w:r>
-      <w:bookmarkStart w:id="7" w:name="_GoBack"/>
       <w:r>
         <w:rPr>
           <w:rFonts w:ascii="Arial Rounded MT Bold" w:hAnsi="Arial Rounded MT Bold" w:cs="Arial"/>
@@ -2532,7 +2453,6 @@
         </w:rPr>
         <w:t>com.ha.base</w:t>
       </w:r>
-      <w:bookmarkEnd w:id="7"/>
       <w:proofErr w:type="spellEnd"/>
     </w:p>
     <w:p>
@@ -2562,7 +2482,6 @@
           <w:sz w:val="21"/>
           <w:szCs w:val="21"/>
         </w:rPr>
-        <w:lastRenderedPageBreak/>
         <w:t xml:space="preserve">Person </w:t>
       </w:r>
     </w:p>
@@ -2864,8 +2783,9 @@
           <w:sz w:val="21"/>
           <w:szCs w:val="21"/>
         </w:rPr>
-        <w:t xml:space="preserve"> </w:t>
-      </w:r>
+        <w:t xml:space="preserve"> in package </w:t>
+      </w:r>
+      <w:proofErr w:type="spellStart"/>
       <w:r>
         <w:rPr>
           <w:rFonts w:ascii="Arial Rounded MT Bold" w:hAnsi="Arial Rounded MT Bold" w:cs="Arial"/>
@@ -2874,28 +2794,7 @@
           <w:sz w:val="21"/>
           <w:szCs w:val="21"/>
         </w:rPr>
-        <w:t xml:space="preserve">in package </w:t>
-      </w:r>
-      <w:proofErr w:type="spellStart"/>
-      <w:r>
-        <w:rPr>
-          <w:rFonts w:ascii="Arial Rounded MT Bold" w:hAnsi="Arial Rounded MT Bold" w:cs="Arial"/>
-          <w:b/>
-          <w:color w:val="576871"/>
-          <w:sz w:val="21"/>
-          <w:szCs w:val="21"/>
-        </w:rPr>
-        <w:t>com.ha.</w:t>
-      </w:r>
-      <w:r>
-        <w:rPr>
-          <w:rFonts w:ascii="Arial Rounded MT Bold" w:hAnsi="Arial Rounded MT Bold" w:cs="Arial"/>
-          <w:b/>
-          <w:color w:val="576871"/>
-          <w:sz w:val="21"/>
-          <w:szCs w:val="21"/>
-        </w:rPr>
-        <w:t>groups</w:t>
+        <w:t>com.ha.groups</w:t>
       </w:r>
       <w:proofErr w:type="spellEnd"/>
       <w:r>
@@ -3008,7 +2907,19 @@
           <w:sz w:val="21"/>
           <w:szCs w:val="21"/>
         </w:rPr>
-        <w:t>studentRollno</w:t>
+        <w:t>student</w:t>
+      </w:r>
+      <w:r>
+        <w:rPr>
+          <w:rStyle w:val="Strong"/>
+          <w:rFonts w:ascii="Arial Rounded MT Bold" w:hAnsi="Arial Rounded MT Bold" w:cs="Arial"/>
+          <w:b w:val="0"/>
+          <w:bCs w:val="0"/>
+          <w:color w:val="576871"/>
+          <w:sz w:val="21"/>
+          <w:szCs w:val="21"/>
+        </w:rPr>
+        <w:t>Id</w:t>
       </w:r>
       <w:proofErr w:type="spellEnd"/>
       <w:r>
@@ -3021,7 +2932,7 @@
           <w:sz w:val="21"/>
           <w:szCs w:val="21"/>
         </w:rPr>
-        <w:t xml:space="preserve"> (101,102,103)</w:t>
+        <w:t>(101,102,103)</w:t>
       </w:r>
     </w:p>
     <w:p>
@@ -3279,17 +3190,7 @@
           <w:sz w:val="21"/>
           <w:szCs w:val="21"/>
         </w:rPr>
-        <w:t xml:space="preserve"> </w:t>
-      </w:r>
-      <w:r>
-        <w:rPr>
-          <w:rFonts w:ascii="Arial Rounded MT Bold" w:hAnsi="Arial Rounded MT Bold" w:cs="Arial"/>
-          <w:b/>
-          <w:color w:val="576871"/>
-          <w:sz w:val="21"/>
-          <w:szCs w:val="21"/>
-        </w:rPr>
-        <w:t xml:space="preserve">in package </w:t>
+        <w:t xml:space="preserve"> in package </w:t>
       </w:r>
       <w:proofErr w:type="spellStart"/>
       <w:r>
@@ -3670,6 +3571,1039 @@
           <w:szCs w:val="21"/>
         </w:rPr>
         <w:t>Provide method to display all professor detail</w:t>
+      </w:r>
+    </w:p>
+    <w:p>
+      <w:pPr>
+        <w:pStyle w:val="Heading3"/>
+        <w:spacing w:before="0" w:after="240" w:line="360" w:lineRule="atLeast"/>
+        <w:rPr>
+          <w:rStyle w:val="SubtleEmphasis"/>
+          <w:b/>
+        </w:rPr>
+      </w:pPr>
+      <w:r>
+        <w:rPr>
+          <w:rStyle w:val="SubtleEmphasis"/>
+          <w:b/>
+        </w:rPr>
+        <w:t>Day 4- Task 7</w:t>
+      </w:r>
+    </w:p>
+    <w:p>
+      <w:pPr>
+        <w:pStyle w:val="NormalWeb"/>
+        <w:numPr>
+          <w:ilvl w:val="0"/>
+          <w:numId w:val="34"/>
+        </w:numPr>
+        <w:shd w:val="clear" w:color="auto" w:fill="FFFFFF"/>
+        <w:spacing w:before="0" w:beforeAutospacing="0" w:after="0" w:afterAutospacing="0"/>
+        <w:textAlignment w:val="baseline"/>
+        <w:rPr>
+          <w:rFonts w:asciiTheme="minorHAnsi" w:eastAsiaTheme="minorHAnsi" w:hAnsiTheme="minorHAnsi" w:cstheme="minorBidi"/>
+          <w:bCs/>
+          <w:sz w:val="22"/>
+          <w:szCs w:val="22"/>
+        </w:rPr>
+      </w:pPr>
+      <w:r>
+        <w:rPr>
+          <w:rFonts w:asciiTheme="minorHAnsi" w:eastAsiaTheme="minorHAnsi" w:hAnsiTheme="minorHAnsi" w:cstheme="minorBidi"/>
+          <w:bCs/>
+          <w:sz w:val="22"/>
+          <w:szCs w:val="22"/>
+        </w:rPr>
+        <w:t xml:space="preserve">Complete Day 3 - Task 5 </w:t>
+      </w:r>
+    </w:p>
+    <w:p>
+      <w:pPr>
+        <w:pStyle w:val="NormalWeb"/>
+        <w:numPr>
+          <w:ilvl w:val="0"/>
+          <w:numId w:val="34"/>
+        </w:numPr>
+        <w:shd w:val="clear" w:color="auto" w:fill="FFFFFF"/>
+        <w:spacing w:before="0" w:beforeAutospacing="0" w:after="0" w:afterAutospacing="0"/>
+        <w:textAlignment w:val="baseline"/>
+        <w:rPr>
+          <w:rFonts w:asciiTheme="minorHAnsi" w:eastAsiaTheme="minorHAnsi" w:hAnsiTheme="minorHAnsi" w:cstheme="minorBidi"/>
+          <w:bCs/>
+          <w:sz w:val="22"/>
+          <w:szCs w:val="22"/>
+        </w:rPr>
+      </w:pPr>
+      <w:r>
+        <w:rPr>
+          <w:rFonts w:asciiTheme="minorHAnsi" w:eastAsiaTheme="minorHAnsi" w:hAnsiTheme="minorHAnsi" w:cstheme="minorBidi"/>
+          <w:bCs/>
+          <w:sz w:val="22"/>
+          <w:szCs w:val="22"/>
+        </w:rPr>
+        <w:lastRenderedPageBreak/>
+        <w:t xml:space="preserve">Create Constructor with argument </w:t>
+      </w:r>
+      <w:r>
+        <w:rPr>
+          <w:rFonts w:asciiTheme="minorHAnsi" w:eastAsiaTheme="minorHAnsi" w:hAnsiTheme="minorHAnsi" w:cstheme="minorBidi"/>
+          <w:bCs/>
+          <w:sz w:val="22"/>
+          <w:szCs w:val="22"/>
+        </w:rPr>
+        <w:t>“</w:t>
+      </w:r>
+      <w:r>
+        <w:rPr>
+          <w:rFonts w:asciiTheme="minorHAnsi" w:eastAsiaTheme="minorHAnsi" w:hAnsiTheme="minorHAnsi" w:cstheme="minorBidi"/>
+          <w:bCs/>
+          <w:sz w:val="22"/>
+          <w:szCs w:val="22"/>
+        </w:rPr>
+        <w:t>descr</w:t>
+      </w:r>
+      <w:r>
+        <w:rPr>
+          <w:rFonts w:asciiTheme="minorHAnsi" w:eastAsiaTheme="minorHAnsi" w:hAnsiTheme="minorHAnsi" w:cstheme="minorBidi"/>
+          <w:bCs/>
+          <w:sz w:val="22"/>
+          <w:szCs w:val="22"/>
+        </w:rPr>
+        <w:t>iption</w:t>
+      </w:r>
+      <w:r>
+        <w:rPr>
+          <w:rFonts w:asciiTheme="minorHAnsi" w:eastAsiaTheme="minorHAnsi" w:hAnsiTheme="minorHAnsi" w:cstheme="minorBidi"/>
+          <w:bCs/>
+          <w:sz w:val="22"/>
+          <w:szCs w:val="22"/>
+        </w:rPr>
+        <w:t>”,”</w:t>
+      </w:r>
+      <w:r>
+        <w:rPr>
+          <w:rFonts w:asciiTheme="minorHAnsi" w:eastAsiaTheme="minorHAnsi" w:hAnsiTheme="minorHAnsi" w:cstheme="minorBidi"/>
+          <w:bCs/>
+          <w:sz w:val="22"/>
+          <w:szCs w:val="22"/>
+        </w:rPr>
+        <w:t xml:space="preserve"> </w:t>
+      </w:r>
+      <w:r>
+        <w:rPr>
+          <w:rFonts w:asciiTheme="minorHAnsi" w:eastAsiaTheme="minorHAnsi" w:hAnsiTheme="minorHAnsi" w:cstheme="minorBidi"/>
+          <w:bCs/>
+          <w:sz w:val="22"/>
+          <w:szCs w:val="22"/>
+        </w:rPr>
+        <w:t>quantity</w:t>
+      </w:r>
+      <w:r>
+        <w:rPr>
+          <w:rFonts w:asciiTheme="minorHAnsi" w:eastAsiaTheme="minorHAnsi" w:hAnsiTheme="minorHAnsi" w:cstheme="minorBidi"/>
+          <w:bCs/>
+          <w:sz w:val="22"/>
+          <w:szCs w:val="22"/>
+        </w:rPr>
+        <w:t>”,</w:t>
+      </w:r>
+      <w:r>
+        <w:rPr>
+          <w:rFonts w:asciiTheme="minorHAnsi" w:eastAsiaTheme="minorHAnsi" w:hAnsiTheme="minorHAnsi" w:cstheme="minorBidi"/>
+          <w:bCs/>
+          <w:sz w:val="22"/>
+          <w:szCs w:val="22"/>
+        </w:rPr>
+        <w:t xml:space="preserve"> </w:t>
+      </w:r>
+      <w:r>
+        <w:rPr>
+          <w:rFonts w:asciiTheme="minorHAnsi" w:eastAsiaTheme="minorHAnsi" w:hAnsiTheme="minorHAnsi" w:cstheme="minorBidi"/>
+          <w:bCs/>
+          <w:sz w:val="22"/>
+          <w:szCs w:val="22"/>
+        </w:rPr>
+        <w:t xml:space="preserve">“price” in Item class and set it to private </w:t>
+      </w:r>
+      <w:r>
+        <w:rPr>
+          <w:rFonts w:asciiTheme="minorHAnsi" w:eastAsiaTheme="minorHAnsi" w:hAnsiTheme="minorHAnsi" w:cstheme="minorBidi"/>
+          <w:bCs/>
+          <w:sz w:val="22"/>
+          <w:szCs w:val="22"/>
+        </w:rPr>
+        <w:t xml:space="preserve">field </w:t>
+      </w:r>
+      <w:r>
+        <w:rPr>
+          <w:rFonts w:asciiTheme="minorHAnsi" w:eastAsiaTheme="minorHAnsi" w:hAnsiTheme="minorHAnsi" w:cstheme="minorBidi"/>
+          <w:bCs/>
+          <w:sz w:val="22"/>
+          <w:szCs w:val="22"/>
+        </w:rPr>
+        <w:t>“</w:t>
+      </w:r>
+      <w:r>
+        <w:rPr>
+          <w:rFonts w:asciiTheme="minorHAnsi" w:eastAsiaTheme="minorHAnsi" w:hAnsiTheme="minorHAnsi" w:cstheme="minorBidi"/>
+          <w:bCs/>
+          <w:sz w:val="22"/>
+          <w:szCs w:val="22"/>
+        </w:rPr>
+        <w:t>descr</w:t>
+      </w:r>
+      <w:r>
+        <w:rPr>
+          <w:rFonts w:asciiTheme="minorHAnsi" w:eastAsiaTheme="minorHAnsi" w:hAnsiTheme="minorHAnsi" w:cstheme="minorBidi"/>
+          <w:bCs/>
+          <w:sz w:val="22"/>
+          <w:szCs w:val="22"/>
+        </w:rPr>
+        <w:t>iption”,”</w:t>
+      </w:r>
+      <w:r>
+        <w:rPr>
+          <w:rFonts w:asciiTheme="minorHAnsi" w:eastAsiaTheme="minorHAnsi" w:hAnsiTheme="minorHAnsi" w:cstheme="minorBidi"/>
+          <w:bCs/>
+          <w:sz w:val="22"/>
+          <w:szCs w:val="22"/>
+        </w:rPr>
+        <w:t xml:space="preserve"> </w:t>
+      </w:r>
+      <w:r>
+        <w:rPr>
+          <w:rFonts w:asciiTheme="minorHAnsi" w:eastAsiaTheme="minorHAnsi" w:hAnsiTheme="minorHAnsi" w:cstheme="minorBidi"/>
+          <w:bCs/>
+          <w:sz w:val="22"/>
+          <w:szCs w:val="22"/>
+        </w:rPr>
+        <w:t>quantity</w:t>
+      </w:r>
+      <w:r>
+        <w:rPr>
+          <w:rFonts w:asciiTheme="minorHAnsi" w:eastAsiaTheme="minorHAnsi" w:hAnsiTheme="minorHAnsi" w:cstheme="minorBidi"/>
+          <w:bCs/>
+          <w:sz w:val="22"/>
+          <w:szCs w:val="22"/>
+        </w:rPr>
+        <w:t>”,</w:t>
+      </w:r>
+      <w:r>
+        <w:rPr>
+          <w:rFonts w:asciiTheme="minorHAnsi" w:eastAsiaTheme="minorHAnsi" w:hAnsiTheme="minorHAnsi" w:cstheme="minorBidi"/>
+          <w:bCs/>
+          <w:sz w:val="22"/>
+          <w:szCs w:val="22"/>
+        </w:rPr>
+        <w:t xml:space="preserve"> </w:t>
+      </w:r>
+      <w:r>
+        <w:rPr>
+          <w:rFonts w:asciiTheme="minorHAnsi" w:eastAsiaTheme="minorHAnsi" w:hAnsiTheme="minorHAnsi" w:cstheme="minorBidi"/>
+          <w:bCs/>
+          <w:sz w:val="22"/>
+          <w:szCs w:val="22"/>
+        </w:rPr>
+        <w:t xml:space="preserve">“price” </w:t>
+      </w:r>
+      <w:r>
+        <w:rPr>
+          <w:rFonts w:asciiTheme="minorHAnsi" w:eastAsiaTheme="minorHAnsi" w:hAnsiTheme="minorHAnsi" w:cstheme="minorBidi"/>
+          <w:bCs/>
+          <w:sz w:val="22"/>
+          <w:szCs w:val="22"/>
+        </w:rPr>
+        <w:t xml:space="preserve">declared in Item class </w:t>
+      </w:r>
+    </w:p>
+    <w:p>
+      <w:pPr>
+        <w:pStyle w:val="NormalWeb"/>
+        <w:numPr>
+          <w:ilvl w:val="0"/>
+          <w:numId w:val="34"/>
+        </w:numPr>
+        <w:shd w:val="clear" w:color="auto" w:fill="FFFFFF"/>
+        <w:spacing w:before="0" w:beforeAutospacing="0" w:after="0" w:afterAutospacing="0"/>
+        <w:textAlignment w:val="baseline"/>
+        <w:rPr>
+          <w:rFonts w:asciiTheme="minorHAnsi" w:eastAsiaTheme="minorHAnsi" w:hAnsiTheme="minorHAnsi" w:cstheme="minorBidi"/>
+          <w:bCs/>
+          <w:sz w:val="22"/>
+          <w:szCs w:val="22"/>
+        </w:rPr>
+      </w:pPr>
+      <w:r>
+        <w:rPr>
+          <w:rFonts w:asciiTheme="minorHAnsi" w:eastAsiaTheme="minorHAnsi" w:hAnsiTheme="minorHAnsi" w:cstheme="minorBidi"/>
+          <w:bCs/>
+          <w:sz w:val="22"/>
+          <w:szCs w:val="22"/>
+        </w:rPr>
+        <w:t>Create a new class called Shirt that inherits from Item.</w:t>
+      </w:r>
+    </w:p>
+    <w:p>
+      <w:pPr>
+        <w:pStyle w:val="NormalWeb"/>
+        <w:numPr>
+          <w:ilvl w:val="0"/>
+          <w:numId w:val="34"/>
+        </w:numPr>
+        <w:shd w:val="clear" w:color="auto" w:fill="FFFFFF"/>
+        <w:spacing w:before="0" w:beforeAutospacing="0" w:after="0" w:afterAutospacing="0"/>
+        <w:textAlignment w:val="baseline"/>
+        <w:rPr>
+          <w:rFonts w:asciiTheme="minorHAnsi" w:eastAsiaTheme="minorHAnsi" w:hAnsiTheme="minorHAnsi" w:cstheme="minorBidi"/>
+          <w:bCs/>
+          <w:sz w:val="22"/>
+          <w:szCs w:val="22"/>
+        </w:rPr>
+      </w:pPr>
+      <w:r>
+        <w:rPr>
+          <w:rFonts w:asciiTheme="minorHAnsi" w:eastAsiaTheme="minorHAnsi" w:hAnsiTheme="minorHAnsi" w:cstheme="minorBidi"/>
+          <w:bCs/>
+          <w:sz w:val="22"/>
+          <w:szCs w:val="22"/>
+        </w:rPr>
+        <w:t xml:space="preserve">Declare two private char fields: size and </w:t>
+      </w:r>
+      <w:proofErr w:type="spellStart"/>
+      <w:r>
+        <w:rPr>
+          <w:rFonts w:asciiTheme="minorHAnsi" w:eastAsiaTheme="minorHAnsi" w:hAnsiTheme="minorHAnsi" w:cstheme="minorBidi"/>
+          <w:bCs/>
+          <w:sz w:val="22"/>
+          <w:szCs w:val="22"/>
+        </w:rPr>
+        <w:t>colorCode</w:t>
+      </w:r>
+      <w:proofErr w:type="spellEnd"/>
+    </w:p>
+    <w:p>
+      <w:pPr>
+        <w:pStyle w:val="NormalWeb"/>
+        <w:numPr>
+          <w:ilvl w:val="0"/>
+          <w:numId w:val="34"/>
+        </w:numPr>
+        <w:shd w:val="clear" w:color="auto" w:fill="FFFFFF"/>
+        <w:spacing w:before="0" w:beforeAutospacing="0" w:after="0" w:afterAutospacing="0"/>
+        <w:textAlignment w:val="baseline"/>
+        <w:rPr>
+          <w:rFonts w:asciiTheme="minorHAnsi" w:eastAsiaTheme="minorHAnsi" w:hAnsiTheme="minorHAnsi" w:cstheme="minorBidi"/>
+          <w:bCs/>
+          <w:sz w:val="22"/>
+          <w:szCs w:val="22"/>
+        </w:rPr>
+      </w:pPr>
+      <w:r>
+        <w:rPr>
+          <w:rFonts w:asciiTheme="minorHAnsi" w:eastAsiaTheme="minorHAnsi" w:hAnsiTheme="minorHAnsi" w:cstheme="minorBidi"/>
+          <w:bCs/>
+          <w:sz w:val="22"/>
+          <w:szCs w:val="22"/>
+        </w:rPr>
+        <w:t>Create a</w:t>
+      </w:r>
+      <w:r>
+        <w:rPr>
+          <w:rFonts w:asciiTheme="minorHAnsi" w:eastAsiaTheme="minorHAnsi" w:hAnsiTheme="minorHAnsi" w:cstheme="minorBidi"/>
+          <w:bCs/>
+          <w:sz w:val="22"/>
+          <w:szCs w:val="22"/>
+        </w:rPr>
+        <w:t xml:space="preserve"> constructor method that takes 5</w:t>
+      </w:r>
+      <w:r>
+        <w:rPr>
+          <w:rFonts w:asciiTheme="minorHAnsi" w:eastAsiaTheme="minorHAnsi" w:hAnsiTheme="minorHAnsi" w:cstheme="minorBidi"/>
+          <w:bCs/>
+          <w:sz w:val="22"/>
+          <w:szCs w:val="22"/>
+        </w:rPr>
+        <w:t xml:space="preserve"> </w:t>
+      </w:r>
+      <w:proofErr w:type="spellStart"/>
+      <w:r>
+        <w:rPr>
+          <w:rFonts w:asciiTheme="minorHAnsi" w:eastAsiaTheme="minorHAnsi" w:hAnsiTheme="minorHAnsi" w:cstheme="minorBidi"/>
+          <w:bCs/>
+          <w:sz w:val="22"/>
+          <w:szCs w:val="22"/>
+        </w:rPr>
+        <w:t>args</w:t>
+      </w:r>
+      <w:proofErr w:type="spellEnd"/>
+      <w:r>
+        <w:rPr>
+          <w:rFonts w:asciiTheme="minorHAnsi" w:eastAsiaTheme="minorHAnsi" w:hAnsiTheme="minorHAnsi" w:cstheme="minorBidi"/>
+          <w:bCs/>
+          <w:sz w:val="22"/>
+          <w:szCs w:val="22"/>
+        </w:rPr>
+        <w:t xml:space="preserve"> </w:t>
+      </w:r>
+      <w:r>
+        <w:rPr>
+          <w:rFonts w:asciiTheme="minorHAnsi" w:eastAsiaTheme="minorHAnsi" w:hAnsiTheme="minorHAnsi" w:cstheme="minorBidi"/>
+          <w:bCs/>
+          <w:sz w:val="22"/>
+          <w:szCs w:val="22"/>
+        </w:rPr>
+        <w:t>(</w:t>
+      </w:r>
+      <w:proofErr w:type="gramStart"/>
+      <w:r>
+        <w:rPr>
+          <w:rFonts w:asciiTheme="minorHAnsi" w:eastAsiaTheme="minorHAnsi" w:hAnsiTheme="minorHAnsi" w:cstheme="minorBidi"/>
+          <w:bCs/>
+          <w:sz w:val="22"/>
+          <w:szCs w:val="22"/>
+        </w:rPr>
+        <w:t>descr</w:t>
+      </w:r>
+      <w:r>
+        <w:rPr>
+          <w:rFonts w:asciiTheme="minorHAnsi" w:eastAsiaTheme="minorHAnsi" w:hAnsiTheme="minorHAnsi" w:cstheme="minorBidi"/>
+          <w:bCs/>
+          <w:sz w:val="22"/>
+          <w:szCs w:val="22"/>
+        </w:rPr>
+        <w:t>iption</w:t>
+      </w:r>
+      <w:r>
+        <w:rPr>
+          <w:rFonts w:asciiTheme="minorHAnsi" w:eastAsiaTheme="minorHAnsi" w:hAnsiTheme="minorHAnsi" w:cstheme="minorBidi"/>
+          <w:bCs/>
+          <w:sz w:val="22"/>
+          <w:szCs w:val="22"/>
+        </w:rPr>
+        <w:t xml:space="preserve"> </w:t>
+      </w:r>
+      <w:r>
+        <w:rPr>
+          <w:rFonts w:asciiTheme="minorHAnsi" w:eastAsiaTheme="minorHAnsi" w:hAnsiTheme="minorHAnsi" w:cstheme="minorBidi"/>
+          <w:bCs/>
+          <w:sz w:val="22"/>
+          <w:szCs w:val="22"/>
+        </w:rPr>
+        <w:t>,</w:t>
+      </w:r>
+      <w:proofErr w:type="gramEnd"/>
+      <w:r>
+        <w:rPr>
+          <w:rFonts w:asciiTheme="minorHAnsi" w:eastAsiaTheme="minorHAnsi" w:hAnsiTheme="minorHAnsi" w:cstheme="minorBidi"/>
+          <w:bCs/>
+          <w:sz w:val="22"/>
+          <w:szCs w:val="22"/>
+        </w:rPr>
+        <w:t xml:space="preserve"> </w:t>
+      </w:r>
+      <w:r>
+        <w:rPr>
+          <w:rFonts w:asciiTheme="minorHAnsi" w:eastAsiaTheme="minorHAnsi" w:hAnsiTheme="minorHAnsi" w:cstheme="minorBidi"/>
+          <w:bCs/>
+          <w:sz w:val="22"/>
+          <w:szCs w:val="22"/>
+        </w:rPr>
+        <w:t>quantity</w:t>
+      </w:r>
+      <w:r>
+        <w:rPr>
+          <w:rFonts w:asciiTheme="minorHAnsi" w:eastAsiaTheme="minorHAnsi" w:hAnsiTheme="minorHAnsi" w:cstheme="minorBidi"/>
+          <w:bCs/>
+          <w:sz w:val="22"/>
+          <w:szCs w:val="22"/>
+        </w:rPr>
+        <w:t xml:space="preserve"> </w:t>
+      </w:r>
+      <w:r>
+        <w:rPr>
+          <w:rFonts w:asciiTheme="minorHAnsi" w:eastAsiaTheme="minorHAnsi" w:hAnsiTheme="minorHAnsi" w:cstheme="minorBidi"/>
+          <w:bCs/>
+          <w:sz w:val="22"/>
+          <w:szCs w:val="22"/>
+        </w:rPr>
+        <w:t>,</w:t>
+      </w:r>
+      <w:r>
+        <w:rPr>
+          <w:rFonts w:asciiTheme="minorHAnsi" w:eastAsiaTheme="minorHAnsi" w:hAnsiTheme="minorHAnsi" w:cstheme="minorBidi"/>
+          <w:bCs/>
+          <w:sz w:val="22"/>
+          <w:szCs w:val="22"/>
+        </w:rPr>
+        <w:t xml:space="preserve"> </w:t>
+      </w:r>
+      <w:r>
+        <w:rPr>
+          <w:rFonts w:asciiTheme="minorHAnsi" w:eastAsiaTheme="minorHAnsi" w:hAnsiTheme="minorHAnsi" w:cstheme="minorBidi"/>
+          <w:bCs/>
+          <w:sz w:val="22"/>
+          <w:szCs w:val="22"/>
+        </w:rPr>
+        <w:t>price</w:t>
+      </w:r>
+      <w:r>
+        <w:rPr>
+          <w:rFonts w:asciiTheme="minorHAnsi" w:eastAsiaTheme="minorHAnsi" w:hAnsiTheme="minorHAnsi" w:cstheme="minorBidi"/>
+          <w:bCs/>
+          <w:sz w:val="22"/>
+          <w:szCs w:val="22"/>
+        </w:rPr>
+        <w:t xml:space="preserve">, size, </w:t>
+      </w:r>
+      <w:proofErr w:type="spellStart"/>
+      <w:r>
+        <w:rPr>
+          <w:rFonts w:asciiTheme="minorHAnsi" w:eastAsiaTheme="minorHAnsi" w:hAnsiTheme="minorHAnsi" w:cstheme="minorBidi"/>
+          <w:bCs/>
+          <w:sz w:val="22"/>
+          <w:szCs w:val="22"/>
+        </w:rPr>
+        <w:t>colorCode</w:t>
+      </w:r>
+      <w:proofErr w:type="spellEnd"/>
+      <w:r>
+        <w:rPr>
+          <w:rFonts w:asciiTheme="minorHAnsi" w:eastAsiaTheme="minorHAnsi" w:hAnsiTheme="minorHAnsi" w:cstheme="minorBidi"/>
+          <w:bCs/>
+          <w:sz w:val="22"/>
+          <w:szCs w:val="22"/>
+        </w:rPr>
+        <w:t xml:space="preserve">).  </w:t>
+      </w:r>
+    </w:p>
+    <w:p>
+      <w:pPr>
+        <w:pStyle w:val="NormalWeb"/>
+        <w:numPr>
+          <w:ilvl w:val="0"/>
+          <w:numId w:val="34"/>
+        </w:numPr>
+        <w:shd w:val="clear" w:color="auto" w:fill="FFFFFF"/>
+        <w:spacing w:before="0" w:beforeAutospacing="0" w:after="0" w:afterAutospacing="0"/>
+        <w:textAlignment w:val="baseline"/>
+        <w:rPr>
+          <w:rFonts w:asciiTheme="minorHAnsi" w:eastAsiaTheme="minorHAnsi" w:hAnsiTheme="minorHAnsi" w:cstheme="minorBidi"/>
+          <w:bCs/>
+          <w:sz w:val="22"/>
+          <w:szCs w:val="22"/>
+        </w:rPr>
+      </w:pPr>
+      <w:r>
+        <w:rPr>
+          <w:rFonts w:asciiTheme="minorHAnsi" w:eastAsiaTheme="minorHAnsi" w:hAnsiTheme="minorHAnsi" w:cstheme="minorBidi"/>
+          <w:bCs/>
+          <w:sz w:val="22"/>
+          <w:szCs w:val="22"/>
+        </w:rPr>
+        <w:t>The constructor should:</w:t>
+      </w:r>
+    </w:p>
+    <w:p>
+      <w:pPr>
+        <w:pStyle w:val="NormalWeb"/>
+        <w:shd w:val="clear" w:color="auto" w:fill="FFFFFF"/>
+        <w:spacing w:before="0" w:beforeAutospacing="0" w:after="0" w:afterAutospacing="0"/>
+        <w:ind w:left="785"/>
+        <w:textAlignment w:val="baseline"/>
+        <w:rPr>
+          <w:rFonts w:asciiTheme="minorHAnsi" w:eastAsiaTheme="minorHAnsi" w:hAnsiTheme="minorHAnsi" w:cstheme="minorBidi"/>
+          <w:bCs/>
+          <w:sz w:val="22"/>
+          <w:szCs w:val="22"/>
+        </w:rPr>
+      </w:pPr>
+      <w:r>
+        <w:rPr>
+          <w:rFonts w:asciiTheme="minorHAnsi" w:eastAsiaTheme="minorHAnsi" w:hAnsiTheme="minorHAnsi" w:cstheme="minorBidi"/>
+          <w:bCs/>
+          <w:sz w:val="22"/>
+          <w:szCs w:val="22"/>
+        </w:rPr>
+        <w:t>- Cal</w:t>
+      </w:r>
+      <w:r>
+        <w:rPr>
+          <w:rFonts w:asciiTheme="minorHAnsi" w:eastAsiaTheme="minorHAnsi" w:hAnsiTheme="minorHAnsi" w:cstheme="minorBidi"/>
+          <w:bCs/>
+          <w:sz w:val="22"/>
+          <w:szCs w:val="22"/>
+        </w:rPr>
+        <w:t>l the 3</w:t>
+      </w:r>
+      <w:r>
+        <w:rPr>
+          <w:rFonts w:asciiTheme="minorHAnsi" w:eastAsiaTheme="minorHAnsi" w:hAnsiTheme="minorHAnsi" w:cstheme="minorBidi"/>
+          <w:bCs/>
+          <w:sz w:val="22"/>
+          <w:szCs w:val="22"/>
+        </w:rPr>
+        <w:t>-arg constructor in the superclass,</w:t>
+      </w:r>
+      <w:r>
+        <w:rPr>
+          <w:rFonts w:asciiTheme="minorHAnsi" w:eastAsiaTheme="minorHAnsi" w:hAnsiTheme="minorHAnsi" w:cstheme="minorBidi"/>
+          <w:bCs/>
+          <w:sz w:val="22"/>
+          <w:szCs w:val="22"/>
+        </w:rPr>
+        <w:t xml:space="preserve"> </w:t>
+      </w:r>
+      <w:r>
+        <w:rPr>
+          <w:rFonts w:asciiTheme="minorHAnsi" w:eastAsiaTheme="minorHAnsi" w:hAnsiTheme="minorHAnsi" w:cstheme="minorBidi"/>
+          <w:bCs/>
+          <w:sz w:val="22"/>
+          <w:szCs w:val="22"/>
+        </w:rPr>
+        <w:t xml:space="preserve">pass the </w:t>
+      </w:r>
+      <w:proofErr w:type="spellStart"/>
+      <w:r>
+        <w:rPr>
+          <w:rFonts w:asciiTheme="minorHAnsi" w:eastAsiaTheme="minorHAnsi" w:hAnsiTheme="minorHAnsi" w:cstheme="minorBidi"/>
+          <w:bCs/>
+          <w:sz w:val="22"/>
+          <w:szCs w:val="22"/>
+        </w:rPr>
+        <w:t>desc</w:t>
+      </w:r>
+      <w:proofErr w:type="spellEnd"/>
+      <w:r>
+        <w:rPr>
+          <w:rFonts w:asciiTheme="minorHAnsi" w:eastAsiaTheme="minorHAnsi" w:hAnsiTheme="minorHAnsi" w:cstheme="minorBidi"/>
+          <w:bCs/>
+          <w:sz w:val="22"/>
+          <w:szCs w:val="22"/>
+        </w:rPr>
+        <w:t>,</w:t>
+      </w:r>
+      <w:r>
+        <w:rPr>
+          <w:rFonts w:asciiTheme="minorHAnsi" w:eastAsiaTheme="minorHAnsi" w:hAnsiTheme="minorHAnsi" w:cstheme="minorBidi"/>
+          <w:bCs/>
+          <w:sz w:val="22"/>
+          <w:szCs w:val="22"/>
+        </w:rPr>
+        <w:t xml:space="preserve"> </w:t>
+      </w:r>
+      <w:proofErr w:type="spellStart"/>
+      <w:r>
+        <w:rPr>
+          <w:rFonts w:asciiTheme="minorHAnsi" w:eastAsiaTheme="minorHAnsi" w:hAnsiTheme="minorHAnsi" w:cstheme="minorBidi"/>
+          <w:bCs/>
+          <w:sz w:val="22"/>
+          <w:szCs w:val="22"/>
+        </w:rPr>
+        <w:t>qty</w:t>
+      </w:r>
+      <w:proofErr w:type="spellEnd"/>
+      <w:r>
+        <w:rPr>
+          <w:rFonts w:asciiTheme="minorHAnsi" w:eastAsiaTheme="minorHAnsi" w:hAnsiTheme="minorHAnsi" w:cstheme="minorBidi"/>
+          <w:bCs/>
+          <w:sz w:val="22"/>
+          <w:szCs w:val="22"/>
+        </w:rPr>
+        <w:t>,</w:t>
+      </w:r>
+      <w:r>
+        <w:rPr>
+          <w:rFonts w:asciiTheme="minorHAnsi" w:eastAsiaTheme="minorHAnsi" w:hAnsiTheme="minorHAnsi" w:cstheme="minorBidi"/>
+          <w:bCs/>
+          <w:sz w:val="22"/>
+          <w:szCs w:val="22"/>
+        </w:rPr>
+        <w:t xml:space="preserve"> </w:t>
+      </w:r>
+      <w:r>
+        <w:rPr>
+          <w:rFonts w:asciiTheme="minorHAnsi" w:eastAsiaTheme="minorHAnsi" w:hAnsiTheme="minorHAnsi" w:cstheme="minorBidi"/>
+          <w:bCs/>
+          <w:sz w:val="22"/>
+          <w:szCs w:val="22"/>
+        </w:rPr>
+        <w:t>price</w:t>
+      </w:r>
+      <w:r>
+        <w:rPr>
+          <w:rFonts w:asciiTheme="minorHAnsi" w:eastAsiaTheme="minorHAnsi" w:hAnsiTheme="minorHAnsi" w:cstheme="minorBidi"/>
+          <w:bCs/>
+          <w:sz w:val="22"/>
+          <w:szCs w:val="22"/>
+        </w:rPr>
+        <w:t xml:space="preserve"> </w:t>
+      </w:r>
+      <w:r>
+        <w:rPr>
+          <w:rFonts w:asciiTheme="minorHAnsi" w:eastAsiaTheme="minorHAnsi" w:hAnsiTheme="minorHAnsi" w:cstheme="minorBidi"/>
+          <w:bCs/>
+          <w:sz w:val="22"/>
+          <w:szCs w:val="22"/>
+        </w:rPr>
+        <w:t xml:space="preserve">argument </w:t>
+      </w:r>
+      <w:r>
+        <w:rPr>
+          <w:rFonts w:asciiTheme="minorHAnsi" w:eastAsiaTheme="minorHAnsi" w:hAnsiTheme="minorHAnsi" w:cstheme="minorBidi"/>
+          <w:bCs/>
+          <w:sz w:val="22"/>
+          <w:szCs w:val="22"/>
+        </w:rPr>
+        <w:t>f</w:t>
+      </w:r>
+      <w:r>
+        <w:rPr>
+          <w:rFonts w:asciiTheme="minorHAnsi" w:eastAsiaTheme="minorHAnsi" w:hAnsiTheme="minorHAnsi" w:cstheme="minorBidi"/>
+          <w:bCs/>
+          <w:sz w:val="22"/>
+          <w:szCs w:val="22"/>
+        </w:rPr>
+        <w:t>rom</w:t>
+      </w:r>
+      <w:r>
+        <w:rPr>
+          <w:rFonts w:asciiTheme="minorHAnsi" w:eastAsiaTheme="minorHAnsi" w:hAnsiTheme="minorHAnsi" w:cstheme="minorBidi"/>
+          <w:bCs/>
+          <w:sz w:val="22"/>
+          <w:szCs w:val="22"/>
+        </w:rPr>
+        <w:t xml:space="preserve"> this constructor. </w:t>
+      </w:r>
+    </w:p>
+    <w:p>
+      <w:pPr>
+        <w:pStyle w:val="NormalWeb"/>
+        <w:shd w:val="clear" w:color="auto" w:fill="FFFFFF"/>
+        <w:spacing w:before="0" w:beforeAutospacing="0" w:after="0" w:afterAutospacing="0"/>
+        <w:ind w:left="785"/>
+        <w:textAlignment w:val="baseline"/>
+        <w:rPr>
+          <w:rFonts w:asciiTheme="minorHAnsi" w:eastAsiaTheme="minorHAnsi" w:hAnsiTheme="minorHAnsi" w:cstheme="minorBidi"/>
+          <w:bCs/>
+          <w:sz w:val="22"/>
+          <w:szCs w:val="22"/>
+        </w:rPr>
+      </w:pPr>
+      <w:r>
+        <w:rPr>
+          <w:rFonts w:asciiTheme="minorHAnsi" w:eastAsiaTheme="minorHAnsi" w:hAnsiTheme="minorHAnsi" w:cstheme="minorBidi"/>
+          <w:bCs/>
+          <w:sz w:val="22"/>
+          <w:szCs w:val="22"/>
+        </w:rPr>
+        <w:t xml:space="preserve">-  Assign the size and </w:t>
+      </w:r>
+      <w:proofErr w:type="spellStart"/>
+      <w:r>
+        <w:rPr>
+          <w:rFonts w:asciiTheme="minorHAnsi" w:eastAsiaTheme="minorHAnsi" w:hAnsiTheme="minorHAnsi" w:cstheme="minorBidi"/>
+          <w:bCs/>
+          <w:sz w:val="22"/>
+          <w:szCs w:val="22"/>
+        </w:rPr>
+        <w:t>colorCode</w:t>
+      </w:r>
+      <w:proofErr w:type="spellEnd"/>
+      <w:r>
+        <w:rPr>
+          <w:rFonts w:asciiTheme="minorHAnsi" w:eastAsiaTheme="minorHAnsi" w:hAnsiTheme="minorHAnsi" w:cstheme="minorBidi"/>
+          <w:bCs/>
+          <w:sz w:val="22"/>
+          <w:szCs w:val="22"/>
+        </w:rPr>
+        <w:t xml:space="preserve"> fields.</w:t>
+      </w:r>
+    </w:p>
+    <w:p>
+      <w:pPr>
+        <w:pStyle w:val="NormalWeb"/>
+        <w:shd w:val="clear" w:color="auto" w:fill="FFFFFF"/>
+        <w:spacing w:before="0" w:beforeAutospacing="0" w:after="0" w:afterAutospacing="0"/>
+        <w:ind w:left="785"/>
+        <w:textAlignment w:val="baseline"/>
+        <w:rPr>
+          <w:rFonts w:asciiTheme="minorHAnsi" w:eastAsiaTheme="minorHAnsi" w:hAnsiTheme="minorHAnsi" w:cstheme="minorBidi"/>
+          <w:bCs/>
+          <w:sz w:val="22"/>
+          <w:szCs w:val="22"/>
+        </w:rPr>
+      </w:pPr>
+    </w:p>
+    <w:p>
+      <w:pPr>
+        <w:pStyle w:val="NormalWeb"/>
+        <w:numPr>
+          <w:ilvl w:val="0"/>
+          <w:numId w:val="34"/>
+        </w:numPr>
+        <w:shd w:val="clear" w:color="auto" w:fill="FFFFFF"/>
+        <w:spacing w:before="0" w:beforeAutospacing="0" w:after="0" w:afterAutospacing="0"/>
+        <w:textAlignment w:val="baseline"/>
+        <w:rPr>
+          <w:rFonts w:asciiTheme="minorHAnsi" w:eastAsiaTheme="minorHAnsi" w:hAnsiTheme="minorHAnsi" w:cstheme="minorBidi"/>
+          <w:bCs/>
+          <w:sz w:val="22"/>
+          <w:szCs w:val="22"/>
+        </w:rPr>
+      </w:pPr>
+      <w:r>
+        <w:rPr>
+          <w:rFonts w:asciiTheme="minorHAnsi" w:eastAsiaTheme="minorHAnsi" w:hAnsiTheme="minorHAnsi" w:cstheme="minorBidi"/>
+          <w:bCs/>
+          <w:sz w:val="22"/>
+          <w:szCs w:val="22"/>
+        </w:rPr>
+        <w:t xml:space="preserve">Create new class shopping cart </w:t>
+      </w:r>
+      <w:r>
+        <w:rPr>
+          <w:rFonts w:asciiTheme="minorHAnsi" w:eastAsiaTheme="minorHAnsi" w:hAnsiTheme="minorHAnsi" w:cstheme="minorBidi"/>
+          <w:bCs/>
+          <w:sz w:val="22"/>
+          <w:szCs w:val="22"/>
+        </w:rPr>
+        <w:t xml:space="preserve"> or use if any of the</w:t>
+      </w:r>
+      <w:r>
+        <w:rPr>
+          <w:rFonts w:asciiTheme="minorHAnsi" w:eastAsiaTheme="minorHAnsi" w:hAnsiTheme="minorHAnsi" w:cstheme="minorBidi"/>
+          <w:bCs/>
+          <w:sz w:val="22"/>
+          <w:szCs w:val="22"/>
+        </w:rPr>
+        <w:t xml:space="preserve"> </w:t>
+      </w:r>
+      <w:proofErr w:type="spellStart"/>
+      <w:r>
+        <w:rPr>
+          <w:rFonts w:asciiTheme="minorHAnsi" w:eastAsiaTheme="minorHAnsi" w:hAnsiTheme="minorHAnsi" w:cstheme="minorBidi"/>
+          <w:bCs/>
+          <w:sz w:val="22"/>
+          <w:szCs w:val="22"/>
+        </w:rPr>
+        <w:t>ShoppingCart</w:t>
+      </w:r>
+      <w:proofErr w:type="spellEnd"/>
+      <w:r>
+        <w:rPr>
+          <w:rFonts w:asciiTheme="minorHAnsi" w:eastAsiaTheme="minorHAnsi" w:hAnsiTheme="minorHAnsi" w:cstheme="minorBidi"/>
+          <w:bCs/>
+          <w:sz w:val="22"/>
+          <w:szCs w:val="22"/>
+        </w:rPr>
+        <w:t xml:space="preserve"> class, </w:t>
+      </w:r>
+    </w:p>
+    <w:p>
+      <w:pPr>
+        <w:pStyle w:val="NormalWeb"/>
+        <w:shd w:val="clear" w:color="auto" w:fill="FFFFFF"/>
+        <w:spacing w:before="0" w:beforeAutospacing="0" w:after="0" w:afterAutospacing="0"/>
+        <w:ind w:left="785"/>
+        <w:textAlignment w:val="baseline"/>
+        <w:rPr>
+          <w:rFonts w:asciiTheme="minorHAnsi" w:eastAsiaTheme="minorHAnsi" w:hAnsiTheme="minorHAnsi" w:cstheme="minorBidi"/>
+          <w:bCs/>
+          <w:sz w:val="22"/>
+          <w:szCs w:val="22"/>
+        </w:rPr>
+      </w:pPr>
+      <w:r>
+        <w:rPr>
+          <w:rFonts w:asciiTheme="minorHAnsi" w:eastAsiaTheme="minorHAnsi" w:hAnsiTheme="minorHAnsi" w:cstheme="minorBidi"/>
+          <w:bCs/>
+          <w:sz w:val="22"/>
+          <w:szCs w:val="22"/>
+        </w:rPr>
+        <w:t>Declare and instant</w:t>
+      </w:r>
+      <w:r>
+        <w:rPr>
+          <w:rFonts w:asciiTheme="minorHAnsi" w:eastAsiaTheme="minorHAnsi" w:hAnsiTheme="minorHAnsi" w:cstheme="minorBidi"/>
+          <w:bCs/>
+          <w:sz w:val="22"/>
+          <w:szCs w:val="22"/>
+        </w:rPr>
+        <w:t>iate a Shirt object, using the 5</w:t>
+      </w:r>
+      <w:r>
+        <w:rPr>
+          <w:rFonts w:asciiTheme="minorHAnsi" w:eastAsiaTheme="minorHAnsi" w:hAnsiTheme="minorHAnsi" w:cstheme="minorBidi"/>
+          <w:bCs/>
+          <w:sz w:val="22"/>
+          <w:szCs w:val="22"/>
+        </w:rPr>
+        <w:t xml:space="preserve"> </w:t>
+      </w:r>
+      <w:proofErr w:type="spellStart"/>
+      <w:r>
+        <w:rPr>
+          <w:rFonts w:asciiTheme="minorHAnsi" w:eastAsiaTheme="minorHAnsi" w:hAnsiTheme="minorHAnsi" w:cstheme="minorBidi"/>
+          <w:bCs/>
+          <w:sz w:val="22"/>
+          <w:szCs w:val="22"/>
+        </w:rPr>
+        <w:t>arg</w:t>
+      </w:r>
+      <w:proofErr w:type="spellEnd"/>
+      <w:r>
+        <w:rPr>
+          <w:rFonts w:asciiTheme="minorHAnsi" w:eastAsiaTheme="minorHAnsi" w:hAnsiTheme="minorHAnsi" w:cstheme="minorBidi"/>
+          <w:bCs/>
+          <w:sz w:val="22"/>
+          <w:szCs w:val="22"/>
+        </w:rPr>
+        <w:t xml:space="preserve"> constructor.</w:t>
+      </w:r>
+      <w:bookmarkStart w:id="7" w:name="_GoBack"/>
+      <w:bookmarkEnd w:id="7"/>
+    </w:p>
+    <w:p>
+      <w:pPr>
+        <w:pStyle w:val="NormalWeb"/>
+        <w:numPr>
+          <w:ilvl w:val="0"/>
+          <w:numId w:val="34"/>
+        </w:numPr>
+        <w:shd w:val="clear" w:color="auto" w:fill="FFFFFF"/>
+        <w:spacing w:before="0" w:beforeAutospacing="0" w:after="0" w:afterAutospacing="0"/>
+        <w:textAlignment w:val="baseline"/>
+        <w:rPr>
+          <w:rFonts w:asciiTheme="minorHAnsi" w:eastAsiaTheme="minorHAnsi" w:hAnsiTheme="minorHAnsi" w:cstheme="minorBidi"/>
+          <w:bCs/>
+          <w:sz w:val="22"/>
+          <w:szCs w:val="22"/>
+        </w:rPr>
+      </w:pPr>
+      <w:r>
+        <w:rPr>
+          <w:rFonts w:asciiTheme="minorHAnsi" w:eastAsiaTheme="minorHAnsi" w:hAnsiTheme="minorHAnsi" w:cstheme="minorBidi"/>
+          <w:bCs/>
+          <w:sz w:val="22"/>
+          <w:szCs w:val="22"/>
+        </w:rPr>
+        <w:t xml:space="preserve">Create a display() method in Shirt class and print the </w:t>
+      </w:r>
+      <w:proofErr w:type="spellStart"/>
+      <w:r>
+        <w:rPr>
+          <w:rFonts w:asciiTheme="minorHAnsi" w:eastAsiaTheme="minorHAnsi" w:hAnsiTheme="minorHAnsi" w:cstheme="minorBidi"/>
+          <w:bCs/>
+          <w:sz w:val="22"/>
+          <w:szCs w:val="22"/>
+        </w:rPr>
+        <w:t>desc</w:t>
+      </w:r>
+      <w:proofErr w:type="spellEnd"/>
+      <w:r>
+        <w:rPr>
+          <w:rFonts w:asciiTheme="minorHAnsi" w:eastAsiaTheme="minorHAnsi" w:hAnsiTheme="minorHAnsi" w:cstheme="minorBidi"/>
+          <w:bCs/>
+          <w:sz w:val="22"/>
+          <w:szCs w:val="22"/>
+        </w:rPr>
+        <w:t xml:space="preserve">, </w:t>
+      </w:r>
+      <w:proofErr w:type="spellStart"/>
+      <w:r>
+        <w:rPr>
+          <w:rFonts w:asciiTheme="minorHAnsi" w:eastAsiaTheme="minorHAnsi" w:hAnsiTheme="minorHAnsi" w:cstheme="minorBidi"/>
+          <w:bCs/>
+          <w:sz w:val="22"/>
+          <w:szCs w:val="22"/>
+        </w:rPr>
+        <w:t>qty</w:t>
+      </w:r>
+      <w:proofErr w:type="spellEnd"/>
+      <w:r>
+        <w:rPr>
+          <w:rFonts w:asciiTheme="minorHAnsi" w:eastAsiaTheme="minorHAnsi" w:hAnsiTheme="minorHAnsi" w:cstheme="minorBidi"/>
+          <w:bCs/>
+          <w:sz w:val="22"/>
+          <w:szCs w:val="22"/>
+        </w:rPr>
+        <w:t xml:space="preserve">, </w:t>
+      </w:r>
+      <w:r>
+        <w:rPr>
+          <w:rFonts w:asciiTheme="minorHAnsi" w:eastAsiaTheme="minorHAnsi" w:hAnsiTheme="minorHAnsi" w:cstheme="minorBidi"/>
+          <w:bCs/>
+          <w:sz w:val="22"/>
+          <w:szCs w:val="22"/>
+        </w:rPr>
+        <w:t xml:space="preserve">price, size, </w:t>
+      </w:r>
+      <w:proofErr w:type="spellStart"/>
+      <w:r>
+        <w:rPr>
+          <w:rFonts w:asciiTheme="minorHAnsi" w:eastAsiaTheme="minorHAnsi" w:hAnsiTheme="minorHAnsi" w:cstheme="minorBidi"/>
+          <w:bCs/>
+          <w:sz w:val="22"/>
+          <w:szCs w:val="22"/>
+        </w:rPr>
+        <w:t>colorCode</w:t>
+      </w:r>
+      <w:proofErr w:type="spellEnd"/>
+      <w:r>
+        <w:rPr>
+          <w:rFonts w:asciiTheme="minorHAnsi" w:eastAsiaTheme="minorHAnsi" w:hAnsiTheme="minorHAnsi" w:cstheme="minorBidi"/>
+          <w:bCs/>
+          <w:sz w:val="22"/>
+          <w:szCs w:val="22"/>
+        </w:rPr>
+        <w:t xml:space="preserve"> </w:t>
+      </w:r>
+    </w:p>
+    <w:p>
+      <w:pPr>
+        <w:pStyle w:val="NormalWeb"/>
+        <w:numPr>
+          <w:ilvl w:val="0"/>
+          <w:numId w:val="34"/>
+        </w:numPr>
+        <w:shd w:val="clear" w:color="auto" w:fill="FFFFFF"/>
+        <w:spacing w:before="0" w:beforeAutospacing="0" w:after="0" w:afterAutospacing="0"/>
+        <w:textAlignment w:val="baseline"/>
+        <w:rPr>
+          <w:rFonts w:asciiTheme="minorHAnsi" w:eastAsiaTheme="minorHAnsi" w:hAnsiTheme="minorHAnsi" w:cstheme="minorBidi"/>
+          <w:bCs/>
+          <w:sz w:val="22"/>
+          <w:szCs w:val="22"/>
+        </w:rPr>
+      </w:pPr>
+      <w:r>
+        <w:rPr>
+          <w:rFonts w:asciiTheme="minorHAnsi" w:eastAsiaTheme="minorHAnsi" w:hAnsiTheme="minorHAnsi" w:cstheme="minorBidi"/>
+          <w:bCs/>
+          <w:sz w:val="22"/>
+          <w:szCs w:val="22"/>
+        </w:rPr>
+        <w:t xml:space="preserve">Call the </w:t>
+      </w:r>
+      <w:proofErr w:type="gramStart"/>
+      <w:r>
+        <w:rPr>
+          <w:rFonts w:asciiTheme="minorHAnsi" w:eastAsiaTheme="minorHAnsi" w:hAnsiTheme="minorHAnsi" w:cstheme="minorBidi"/>
+          <w:bCs/>
+          <w:sz w:val="22"/>
+          <w:szCs w:val="22"/>
+        </w:rPr>
+        <w:t>display(</w:t>
+      </w:r>
+      <w:proofErr w:type="gramEnd"/>
+      <w:r>
+        <w:rPr>
+          <w:rFonts w:asciiTheme="minorHAnsi" w:eastAsiaTheme="minorHAnsi" w:hAnsiTheme="minorHAnsi" w:cstheme="minorBidi"/>
+          <w:bCs/>
+          <w:sz w:val="22"/>
+          <w:szCs w:val="22"/>
+        </w:rPr>
+        <w:t xml:space="preserve">) method on the object reference. </w:t>
       </w:r>
     </w:p>
     <w:p>
@@ -4022,6 +4956,119 @@
     </w:lvl>
   </w:abstractNum>
   <w:abstractNum w:abstractNumId="3">
+    <w:nsid w:val="16DF17CB"/>
+    <w:multiLevelType w:val="hybridMultilevel"/>
+    <w:tmpl w:val="ECAC1D24"/>
+    <w:lvl w:ilvl="0" w:tplc="0409000F">
+      <w:start w:val="1"/>
+      <w:numFmt w:val="decimal"/>
+      <w:lvlText w:val="%1."/>
+      <w:lvlJc w:val="left"/>
+      <w:pPr>
+        <w:ind w:left="785" w:hanging="360"/>
+      </w:pPr>
+      <w:rPr>
+        <w:rFonts w:hint="default"/>
+      </w:rPr>
+    </w:lvl>
+    <w:lvl w:ilvl="1" w:tplc="04090003" w:tentative="1">
+      <w:start w:val="1"/>
+      <w:numFmt w:val="bullet"/>
+      <w:lvlText w:val="o"/>
+      <w:lvlJc w:val="left"/>
+      <w:pPr>
+        <w:ind w:left="1505" w:hanging="360"/>
+      </w:pPr>
+      <w:rPr>
+        <w:rFonts w:ascii="Courier New" w:hAnsi="Courier New" w:cs="Courier New" w:hint="default"/>
+      </w:rPr>
+    </w:lvl>
+    <w:lvl w:ilvl="2" w:tplc="04090005" w:tentative="1">
+      <w:start w:val="1"/>
+      <w:numFmt w:val="bullet"/>
+      <w:lvlText w:val=""/>
+      <w:lvlJc w:val="left"/>
+      <w:pPr>
+        <w:ind w:left="2225" w:hanging="360"/>
+      </w:pPr>
+      <w:rPr>
+        <w:rFonts w:ascii="Wingdings" w:hAnsi="Wingdings" w:hint="default"/>
+      </w:rPr>
+    </w:lvl>
+    <w:lvl w:ilvl="3" w:tplc="04090001" w:tentative="1">
+      <w:start w:val="1"/>
+      <w:numFmt w:val="bullet"/>
+      <w:lvlText w:val=""/>
+      <w:lvlJc w:val="left"/>
+      <w:pPr>
+        <w:ind w:left="2945" w:hanging="360"/>
+      </w:pPr>
+      <w:rPr>
+        <w:rFonts w:ascii="Symbol" w:hAnsi="Symbol" w:hint="default"/>
+      </w:rPr>
+    </w:lvl>
+    <w:lvl w:ilvl="4" w:tplc="04090003" w:tentative="1">
+      <w:start w:val="1"/>
+      <w:numFmt w:val="bullet"/>
+      <w:lvlText w:val="o"/>
+      <w:lvlJc w:val="left"/>
+      <w:pPr>
+        <w:ind w:left="3665" w:hanging="360"/>
+      </w:pPr>
+      <w:rPr>
+        <w:rFonts w:ascii="Courier New" w:hAnsi="Courier New" w:cs="Courier New" w:hint="default"/>
+      </w:rPr>
+    </w:lvl>
+    <w:lvl w:ilvl="5" w:tplc="04090005" w:tentative="1">
+      <w:start w:val="1"/>
+      <w:numFmt w:val="bullet"/>
+      <w:lvlText w:val=""/>
+      <w:lvlJc w:val="left"/>
+      <w:pPr>
+        <w:ind w:left="4385" w:hanging="360"/>
+      </w:pPr>
+      <w:rPr>
+        <w:rFonts w:ascii="Wingdings" w:hAnsi="Wingdings" w:hint="default"/>
+      </w:rPr>
+    </w:lvl>
+    <w:lvl w:ilvl="6" w:tplc="04090001" w:tentative="1">
+      <w:start w:val="1"/>
+      <w:numFmt w:val="bullet"/>
+      <w:lvlText w:val=""/>
+      <w:lvlJc w:val="left"/>
+      <w:pPr>
+        <w:ind w:left="5105" w:hanging="360"/>
+      </w:pPr>
+      <w:rPr>
+        <w:rFonts w:ascii="Symbol" w:hAnsi="Symbol" w:hint="default"/>
+      </w:rPr>
+    </w:lvl>
+    <w:lvl w:ilvl="7" w:tplc="04090003" w:tentative="1">
+      <w:start w:val="1"/>
+      <w:numFmt w:val="bullet"/>
+      <w:lvlText w:val="o"/>
+      <w:lvlJc w:val="left"/>
+      <w:pPr>
+        <w:ind w:left="5825" w:hanging="360"/>
+      </w:pPr>
+      <w:rPr>
+        <w:rFonts w:ascii="Courier New" w:hAnsi="Courier New" w:cs="Courier New" w:hint="default"/>
+      </w:rPr>
+    </w:lvl>
+    <w:lvl w:ilvl="8" w:tplc="04090005" w:tentative="1">
+      <w:start w:val="1"/>
+      <w:numFmt w:val="bullet"/>
+      <w:lvlText w:val=""/>
+      <w:lvlJc w:val="left"/>
+      <w:pPr>
+        <w:ind w:left="6545" w:hanging="360"/>
+      </w:pPr>
+      <w:rPr>
+        <w:rFonts w:ascii="Wingdings" w:hAnsi="Wingdings" w:hint="default"/>
+      </w:rPr>
+    </w:lvl>
+  </w:abstractNum>
+  <w:abstractNum w:abstractNumId="4">
     <w:nsid w:val="18564DE7"/>
     <w:multiLevelType w:val="hybridMultilevel"/>
     <w:tmpl w:val="B70CC688"/>
@@ -4107,7 +5154,7 @@
       </w:pPr>
     </w:lvl>
   </w:abstractNum>
-  <w:abstractNum w:abstractNumId="4">
+  <w:abstractNum w:abstractNumId="5">
     <w:nsid w:val="1F8739D9"/>
     <w:multiLevelType w:val="hybridMultilevel"/>
     <w:tmpl w:val="D9F2969C"/>
@@ -4193,7 +5240,7 @@
       </w:pPr>
     </w:lvl>
   </w:abstractNum>
-  <w:abstractNum w:abstractNumId="5">
+  <w:abstractNum w:abstractNumId="6">
     <w:nsid w:val="21590071"/>
     <w:multiLevelType w:val="hybridMultilevel"/>
     <w:tmpl w:val="3342F85C"/>
@@ -4306,7 +5353,7 @@
       </w:rPr>
     </w:lvl>
   </w:abstractNum>
-  <w:abstractNum w:abstractNumId="6">
+  <w:abstractNum w:abstractNumId="7">
     <w:nsid w:val="264E3FFA"/>
     <w:multiLevelType w:val="hybridMultilevel"/>
     <w:tmpl w:val="FFFFFFFF"/>
@@ -4392,7 +5439,7 @@
       </w:pPr>
     </w:lvl>
   </w:abstractNum>
-  <w:abstractNum w:abstractNumId="7">
+  <w:abstractNum w:abstractNumId="8">
     <w:nsid w:val="2E5E18B9"/>
     <w:multiLevelType w:val="hybridMultilevel"/>
     <w:tmpl w:val="B70CC688"/>
@@ -4478,7 +5525,7 @@
       </w:pPr>
     </w:lvl>
   </w:abstractNum>
-  <w:abstractNum w:abstractNumId="8">
+  <w:abstractNum w:abstractNumId="9">
     <w:nsid w:val="32582097"/>
     <w:multiLevelType w:val="hybridMultilevel"/>
     <w:tmpl w:val="C2C467E0"/>
@@ -4567,7 +5614,7 @@
       </w:pPr>
     </w:lvl>
   </w:abstractNum>
-  <w:abstractNum w:abstractNumId="9">
+  <w:abstractNum w:abstractNumId="10">
     <w:nsid w:val="33D93CC8"/>
     <w:multiLevelType w:val="hybridMultilevel"/>
     <w:tmpl w:val="9AF645C8"/>
@@ -4680,7 +5727,7 @@
       </w:rPr>
     </w:lvl>
   </w:abstractNum>
-  <w:abstractNum w:abstractNumId="10">
+  <w:abstractNum w:abstractNumId="11">
     <w:nsid w:val="35857678"/>
     <w:multiLevelType w:val="hybridMultilevel"/>
     <w:tmpl w:val="ECAC1D24"/>
@@ -4793,7 +5840,7 @@
       </w:rPr>
     </w:lvl>
   </w:abstractNum>
-  <w:abstractNum w:abstractNumId="11">
+  <w:abstractNum w:abstractNumId="12">
     <w:nsid w:val="36E1264B"/>
     <w:multiLevelType w:val="hybridMultilevel"/>
     <w:tmpl w:val="7F8824B0"/>
@@ -4879,7 +5926,7 @@
       </w:pPr>
     </w:lvl>
   </w:abstractNum>
-  <w:abstractNum w:abstractNumId="12">
+  <w:abstractNum w:abstractNumId="13">
     <w:nsid w:val="36EC339B"/>
     <w:multiLevelType w:val="multilevel"/>
     <w:tmpl w:val="FB7454A2"/>
@@ -4992,7 +6039,7 @@
       </w:pPr>
     </w:lvl>
   </w:abstractNum>
-  <w:abstractNum w:abstractNumId="13">
+  <w:abstractNum w:abstractNumId="14">
     <w:nsid w:val="38804498"/>
     <w:multiLevelType w:val="hybridMultilevel"/>
     <w:tmpl w:val="3364D0C2"/>
@@ -5078,7 +6125,7 @@
       </w:pPr>
     </w:lvl>
   </w:abstractNum>
-  <w:abstractNum w:abstractNumId="14">
+  <w:abstractNum w:abstractNumId="15">
     <w:nsid w:val="3AFE6322"/>
     <w:multiLevelType w:val="hybridMultilevel"/>
     <w:tmpl w:val="B70CC688"/>
@@ -5164,7 +6211,7 @@
       </w:pPr>
     </w:lvl>
   </w:abstractNum>
-  <w:abstractNum w:abstractNumId="15">
+  <w:abstractNum w:abstractNumId="16">
     <w:nsid w:val="3E7C5117"/>
     <w:multiLevelType w:val="multilevel"/>
     <w:tmpl w:val="FB7454A2"/>
@@ -5277,7 +6324,7 @@
       </w:pPr>
     </w:lvl>
   </w:abstractNum>
-  <w:abstractNum w:abstractNumId="16">
+  <w:abstractNum w:abstractNumId="17">
     <w:nsid w:val="46A60AE9"/>
     <w:multiLevelType w:val="hybridMultilevel"/>
     <w:tmpl w:val="ECAC1D24"/>
@@ -5390,7 +6437,7 @@
       </w:rPr>
     </w:lvl>
   </w:abstractNum>
-  <w:abstractNum w:abstractNumId="17">
+  <w:abstractNum w:abstractNumId="18">
     <w:nsid w:val="4C831012"/>
     <w:multiLevelType w:val="hybridMultilevel"/>
     <w:tmpl w:val="8CFAD77E"/>
@@ -5476,7 +6523,7 @@
       </w:pPr>
     </w:lvl>
   </w:abstractNum>
-  <w:abstractNum w:abstractNumId="18">
+  <w:abstractNum w:abstractNumId="19">
     <w:nsid w:val="54382E4B"/>
     <w:multiLevelType w:val="hybridMultilevel"/>
     <w:tmpl w:val="3364D0C2"/>
@@ -5562,7 +6609,7 @@
       </w:pPr>
     </w:lvl>
   </w:abstractNum>
-  <w:abstractNum w:abstractNumId="19">
+  <w:abstractNum w:abstractNumId="20">
     <w:nsid w:val="571F0F9C"/>
     <w:multiLevelType w:val="hybridMultilevel"/>
     <w:tmpl w:val="3364D0C2"/>
@@ -5648,7 +6695,7 @@
       </w:pPr>
     </w:lvl>
   </w:abstractNum>
-  <w:abstractNum w:abstractNumId="20">
+  <w:abstractNum w:abstractNumId="21">
     <w:nsid w:val="59276E6E"/>
     <w:multiLevelType w:val="hybridMultilevel"/>
     <w:tmpl w:val="B8C611BA"/>
@@ -5737,7 +6784,7 @@
       </w:pPr>
     </w:lvl>
   </w:abstractNum>
-  <w:abstractNum w:abstractNumId="21">
+  <w:abstractNum w:abstractNumId="22">
     <w:nsid w:val="5BD54BE3"/>
     <w:multiLevelType w:val="hybridMultilevel"/>
     <w:tmpl w:val="B70CC688"/>
@@ -5823,7 +6870,7 @@
       </w:pPr>
     </w:lvl>
   </w:abstractNum>
-  <w:abstractNum w:abstractNumId="22">
+  <w:abstractNum w:abstractNumId="23">
     <w:nsid w:val="5C236B2C"/>
     <w:multiLevelType w:val="hybridMultilevel"/>
     <w:tmpl w:val="B70CC688"/>
@@ -5909,7 +6956,7 @@
       </w:pPr>
     </w:lvl>
   </w:abstractNum>
-  <w:abstractNum w:abstractNumId="23">
+  <w:abstractNum w:abstractNumId="24">
     <w:nsid w:val="62D54FAB"/>
     <w:multiLevelType w:val="hybridMultilevel"/>
     <w:tmpl w:val="ECAC1D24"/>
@@ -6022,7 +7069,7 @@
       </w:rPr>
     </w:lvl>
   </w:abstractNum>
-  <w:abstractNum w:abstractNumId="24">
+  <w:abstractNum w:abstractNumId="25">
     <w:nsid w:val="6392292C"/>
     <w:multiLevelType w:val="hybridMultilevel"/>
     <w:tmpl w:val="3364D0C2"/>
@@ -6108,7 +7155,7 @@
       </w:pPr>
     </w:lvl>
   </w:abstractNum>
-  <w:abstractNum w:abstractNumId="25">
+  <w:abstractNum w:abstractNumId="26">
     <w:nsid w:val="6715637E"/>
     <w:multiLevelType w:val="hybridMultilevel"/>
     <w:tmpl w:val="3364D0C2"/>
@@ -6194,7 +7241,7 @@
       </w:pPr>
     </w:lvl>
   </w:abstractNum>
-  <w:abstractNum w:abstractNumId="26">
+  <w:abstractNum w:abstractNumId="27">
     <w:nsid w:val="6F3D438E"/>
     <w:multiLevelType w:val="hybridMultilevel"/>
     <w:tmpl w:val="6596BC18"/>
@@ -6283,7 +7330,7 @@
       </w:pPr>
     </w:lvl>
   </w:abstractNum>
-  <w:abstractNum w:abstractNumId="27">
+  <w:abstractNum w:abstractNumId="28">
     <w:nsid w:val="6FB41E52"/>
     <w:multiLevelType w:val="hybridMultilevel"/>
     <w:tmpl w:val="9AF645C8"/>
@@ -6396,7 +7443,7 @@
       </w:rPr>
     </w:lvl>
   </w:abstractNum>
-  <w:abstractNum w:abstractNumId="28">
+  <w:abstractNum w:abstractNumId="29">
     <w:nsid w:val="722303E8"/>
     <w:multiLevelType w:val="hybridMultilevel"/>
     <w:tmpl w:val="FFFFFFFF"/>
@@ -6482,7 +7529,7 @@
       </w:pPr>
     </w:lvl>
   </w:abstractNum>
-  <w:abstractNum w:abstractNumId="29">
+  <w:abstractNum w:abstractNumId="30">
     <w:nsid w:val="74634B04"/>
     <w:multiLevelType w:val="multilevel"/>
     <w:tmpl w:val="FB7454A2"/>
@@ -6595,7 +7642,7 @@
       </w:pPr>
     </w:lvl>
   </w:abstractNum>
-  <w:abstractNum w:abstractNumId="30">
+  <w:abstractNum w:abstractNumId="31">
     <w:nsid w:val="77DF718D"/>
     <w:multiLevelType w:val="hybridMultilevel"/>
     <w:tmpl w:val="9AF645C8"/>
@@ -6708,7 +7755,7 @@
       </w:rPr>
     </w:lvl>
   </w:abstractNum>
-  <w:abstractNum w:abstractNumId="31">
+  <w:abstractNum w:abstractNumId="32">
     <w:nsid w:val="7A444324"/>
     <w:multiLevelType w:val="multilevel"/>
     <w:tmpl w:val="FB7454A2"/>
@@ -6821,7 +7868,7 @@
       </w:pPr>
     </w:lvl>
   </w:abstractNum>
-  <w:abstractNum w:abstractNumId="32">
+  <w:abstractNum w:abstractNumId="33">
     <w:nsid w:val="7DD66154"/>
     <w:multiLevelType w:val="hybridMultilevel"/>
     <w:tmpl w:val="FFFFFFFF"/>
@@ -6935,103 +7982,106 @@
     </w:lvl>
   </w:abstractNum>
   <w:num w:numId="1">
-    <w:abstractNumId w:val="17"/>
+    <w:abstractNumId w:val="18"/>
   </w:num>
   <w:num w:numId="2">
-    <w:abstractNumId w:val="28"/>
+    <w:abstractNumId w:val="29"/>
   </w:num>
   <w:num w:numId="3">
     <w:abstractNumId w:val="1"/>
   </w:num>
   <w:num w:numId="4">
-    <w:abstractNumId w:val="32"/>
+    <w:abstractNumId w:val="33"/>
   </w:num>
   <w:num w:numId="5">
+    <w:abstractNumId w:val="12"/>
+  </w:num>
+  <w:num w:numId="6">
+    <w:abstractNumId w:val="5"/>
+  </w:num>
+  <w:num w:numId="7">
     <w:abstractNumId w:val="11"/>
   </w:num>
-  <w:num w:numId="6">
-    <w:abstractNumId w:val="4"/>
-  </w:num>
-  <w:num w:numId="7">
-    <w:abstractNumId w:val="10"/>
-  </w:num>
   <w:num w:numId="8">
-    <w:abstractNumId w:val="5"/>
+    <w:abstractNumId w:val="6"/>
   </w:num>
   <w:num w:numId="9">
     <w:abstractNumId w:val="2"/>
   </w:num>
   <w:num w:numId="10">
-    <w:abstractNumId w:val="3"/>
+    <w:abstractNumId w:val="4"/>
   </w:num>
   <w:num w:numId="11">
-    <w:abstractNumId w:val="7"/>
+    <w:abstractNumId w:val="8"/>
   </w:num>
   <w:num w:numId="12">
-    <w:abstractNumId w:val="14"/>
+    <w:abstractNumId w:val="15"/>
   </w:num>
   <w:num w:numId="13">
     <w:abstractNumId w:val="0"/>
   </w:num>
   <w:num w:numId="14">
+    <w:abstractNumId w:val="23"/>
+  </w:num>
+  <w:num w:numId="15">
     <w:abstractNumId w:val="22"/>
   </w:num>
-  <w:num w:numId="15">
+  <w:num w:numId="16">
     <w:abstractNumId w:val="21"/>
   </w:num>
-  <w:num w:numId="16">
+  <w:num w:numId="17">
+    <w:abstractNumId w:val="31"/>
+  </w:num>
+  <w:num w:numId="18">
+    <w:abstractNumId w:val="28"/>
+  </w:num>
+  <w:num w:numId="19">
+    <w:abstractNumId w:val="7"/>
+  </w:num>
+  <w:num w:numId="20">
     <w:abstractNumId w:val="20"/>
   </w:num>
-  <w:num w:numId="17">
+  <w:num w:numId="21">
+    <w:abstractNumId w:val="25"/>
+  </w:num>
+  <w:num w:numId="22">
+    <w:abstractNumId w:val="26"/>
+  </w:num>
+  <w:num w:numId="23">
+    <w:abstractNumId w:val="14"/>
+  </w:num>
+  <w:num w:numId="24">
+    <w:abstractNumId w:val="19"/>
+  </w:num>
+  <w:num w:numId="25">
+    <w:abstractNumId w:val="13"/>
+  </w:num>
+  <w:num w:numId="26">
     <w:abstractNumId w:val="30"/>
   </w:num>
-  <w:num w:numId="18">
+  <w:num w:numId="27">
+    <w:abstractNumId w:val="9"/>
+  </w:num>
+  <w:num w:numId="28">
+    <w:abstractNumId w:val="32"/>
+  </w:num>
+  <w:num w:numId="29">
     <w:abstractNumId w:val="27"/>
   </w:num>
-  <w:num w:numId="19">
-    <w:abstractNumId w:val="6"/>
+  <w:num w:numId="30">
+    <w:abstractNumId w:val="10"/>
   </w:num>
-  <w:num w:numId="20">
-    <w:abstractNumId w:val="19"/>
+  <w:num w:numId="31">
+    <w:abstractNumId w:val="16"/>
   </w:num>
-  <w:num w:numId="21">
+  <w:num w:numId="32">
     <w:abstractNumId w:val="24"/>
   </w:num>
-  <w:num w:numId="22">
-    <w:abstractNumId w:val="25"/>
+  <w:num w:numId="33">
+    <w:abstractNumId w:val="17"/>
   </w:num>
-  <w:num w:numId="23">
-    <w:abstractNumId w:val="13"/>
-  </w:num>
-  <w:num w:numId="24">
-    <w:abstractNumId w:val="18"/>
-  </w:num>
-  <w:num w:numId="25">
-    <w:abstractNumId w:val="12"/>
-  </w:num>
-  <w:num w:numId="26">
-    <w:abstractNumId w:val="29"/>
-  </w:num>
-  <w:num w:numId="27">
-    <w:abstractNumId w:val="8"/>
-  </w:num>
-  <w:num w:numId="28">
-    <w:abstractNumId w:val="31"/>
-  </w:num>
-  <w:num w:numId="29">
-    <w:abstractNumId w:val="26"/>
-  </w:num>
-  <w:num w:numId="30">
-    <w:abstractNumId w:val="9"/>
-  </w:num>
-  <w:num w:numId="31">
-    <w:abstractNumId w:val="15"/>
-  </w:num>
-  <w:num w:numId="32">
-    <w:abstractNumId w:val="23"/>
-  </w:num>
-  <w:num w:numId="33">
-    <w:abstractNumId w:val="16"/>
+  <w:num w:numId="34">
+    <w:abstractNumId w:val="3"/>
   </w:num>
 </w:numbering>
 </file>
@@ -8140,7 +9190,7 @@
 </file>
 
 <file path=customXml/itemProps1.xml><?xml version="1.0" encoding="utf-8"?>
-<ds:datastoreItem xmlns:ds="http://schemas.openxmlformats.org/officeDocument/2006/customXml" ds:itemID="{283EEC88-A94D-4BA3-BD8E-F23EB51EE9B4}">
+<ds:datastoreItem xmlns:ds="http://schemas.openxmlformats.org/officeDocument/2006/customXml" ds:itemID="{87611798-6B20-4411-9821-3E6AE9C2A77D}">
   <ds:schemaRefs>
     <ds:schemaRef ds:uri="http://schemas.openxmlformats.org/officeDocument/2006/bibliography"/>
   </ds:schemaRefs>

</xml_diff>

<commit_message>
DAY 5 - SELENIUM ASSIGNMENT UPDATED
</commit_message>
<xml_diff>
--- a/Assignment.docx
+++ b/Assignment.docx
@@ -56,13 +56,134 @@
           <w:r>
             <w:fldChar w:fldCharType="separate"/>
           </w:r>
-          <w:hyperlink w:anchor="_Toc94617899" w:history="1">
+          <w:bookmarkStart w:id="0" w:name="_GoBack"/>
+          <w:bookmarkEnd w:id="0"/>
+          <w:r>
+            <w:rPr>
+              <w:rStyle w:val="Hyperlink"/>
+              <w:noProof/>
+            </w:rPr>
+            <w:fldChar w:fldCharType="begin"/>
+          </w:r>
+          <w:r>
+            <w:rPr>
+              <w:rStyle w:val="Hyperlink"/>
+              <w:noProof/>
+            </w:rPr>
+            <w:instrText xml:space="preserve"> </w:instrText>
+          </w:r>
+          <w:r>
+            <w:rPr>
+              <w:noProof/>
+            </w:rPr>
+            <w:instrText>HYPERLINK \l "_Toc94788468"</w:instrText>
+          </w:r>
+          <w:r>
+            <w:rPr>
+              <w:rStyle w:val="Hyperlink"/>
+              <w:noProof/>
+            </w:rPr>
+            <w:instrText xml:space="preserve"> </w:instrText>
+          </w:r>
+          <w:r>
+            <w:rPr>
+              <w:rStyle w:val="Hyperlink"/>
+              <w:noProof/>
+            </w:rPr>
+          </w:r>
+          <w:r>
+            <w:rPr>
+              <w:rStyle w:val="Hyperlink"/>
+              <w:noProof/>
+            </w:rPr>
+            <w:fldChar w:fldCharType="separate"/>
+          </w:r>
+          <w:r>
+            <w:rPr>
+              <w:rStyle w:val="Hyperlink"/>
+              <w:noProof/>
+            </w:rPr>
+            <w:t>JAVA</w:t>
+          </w:r>
+          <w:r>
+            <w:rPr>
+              <w:noProof/>
+              <w:webHidden/>
+            </w:rPr>
+            <w:tab/>
+          </w:r>
+          <w:r>
+            <w:rPr>
+              <w:noProof/>
+              <w:webHidden/>
+            </w:rPr>
+            <w:fldChar w:fldCharType="begin"/>
+          </w:r>
+          <w:r>
+            <w:rPr>
+              <w:noProof/>
+              <w:webHidden/>
+            </w:rPr>
+            <w:instrText xml:space="preserve"> PAGEREF _Toc94788468 \h </w:instrText>
+          </w:r>
+          <w:r>
+            <w:rPr>
+              <w:noProof/>
+              <w:webHidden/>
+            </w:rPr>
+          </w:r>
+          <w:r>
+            <w:rPr>
+              <w:noProof/>
+              <w:webHidden/>
+            </w:rPr>
+            <w:fldChar w:fldCharType="separate"/>
+          </w:r>
+          <w:r>
+            <w:rPr>
+              <w:noProof/>
+              <w:webHidden/>
+            </w:rPr>
+            <w:t>1</w:t>
+          </w:r>
+          <w:r>
+            <w:rPr>
+              <w:noProof/>
+              <w:webHidden/>
+            </w:rPr>
+            <w:fldChar w:fldCharType="end"/>
+          </w:r>
+          <w:r>
+            <w:rPr>
+              <w:rStyle w:val="Hyperlink"/>
+              <w:noProof/>
+            </w:rPr>
+            <w:fldChar w:fldCharType="end"/>
+          </w:r>
+        </w:p>
+        <w:p>
+          <w:pPr>
+            <w:pStyle w:val="TOC3"/>
+            <w:tabs>
+              <w:tab w:val="right" w:leader="dot" w:pos="9350"/>
+            </w:tabs>
+            <w:rPr>
+              <w:rFonts w:eastAsiaTheme="minorEastAsia"/>
+              <w:noProof/>
+              <w:lang w:val="en-IN" w:eastAsia="en-IN"/>
+            </w:rPr>
+          </w:pPr>
+          <w:hyperlink w:anchor="_Toc94788469" w:history="1">
             <w:r>
               <w:rPr>
                 <w:rStyle w:val="Hyperlink"/>
+                <w:b/>
+                <w:bCs/>
+                <w:i/>
+                <w:iCs/>
                 <w:noProof/>
               </w:rPr>
-              <w:t>JAVA</w:t>
+              <w:t>Day 1 - Task 1</w:t>
             </w:r>
             <w:r>
               <w:rPr>
@@ -83,7 +204,7 @@
                 <w:noProof/>
                 <w:webHidden/>
               </w:rPr>
-              <w:instrText xml:space="preserve"> PAGEREF _Toc94617899 \h </w:instrText>
+              <w:instrText xml:space="preserve"> PAGEREF _Toc94788469 \h </w:instrText>
             </w:r>
             <w:r>
               <w:rPr>
@@ -126,7 +247,7 @@
               <w:lang w:val="en-IN" w:eastAsia="en-IN"/>
             </w:rPr>
           </w:pPr>
-          <w:hyperlink w:anchor="_Toc94617900" w:history="1">
+          <w:hyperlink w:anchor="_Toc94788470" w:history="1">
             <w:r>
               <w:rPr>
                 <w:rStyle w:val="Hyperlink"/>
@@ -136,7 +257,7 @@
                 <w:iCs/>
                 <w:noProof/>
               </w:rPr>
-              <w:t>Day 1 - Task 1</w:t>
+              <w:t>Day 1 - Task 2</w:t>
             </w:r>
             <w:r>
               <w:rPr>
@@ -157,7 +278,7 @@
                 <w:noProof/>
                 <w:webHidden/>
               </w:rPr>
-              <w:instrText xml:space="preserve"> PAGEREF _Toc94617900 \h </w:instrText>
+              <w:instrText xml:space="preserve"> PAGEREF _Toc94788470 \h </w:instrText>
             </w:r>
             <w:r>
               <w:rPr>
@@ -200,7 +321,7 @@
               <w:lang w:val="en-IN" w:eastAsia="en-IN"/>
             </w:rPr>
           </w:pPr>
-          <w:hyperlink w:anchor="_Toc94617901" w:history="1">
+          <w:hyperlink w:anchor="_Toc94788471" w:history="1">
             <w:r>
               <w:rPr>
                 <w:rStyle w:val="Hyperlink"/>
@@ -210,7 +331,7 @@
                 <w:iCs/>
                 <w:noProof/>
               </w:rPr>
-              <w:t>Day 1 - Task 2</w:t>
+              <w:t>Day 1- Task 3</w:t>
             </w:r>
             <w:r>
               <w:rPr>
@@ -231,7 +352,7 @@
                 <w:noProof/>
                 <w:webHidden/>
               </w:rPr>
-              <w:instrText xml:space="preserve"> PAGEREF _Toc94617901 \h </w:instrText>
+              <w:instrText xml:space="preserve"> PAGEREF _Toc94788471 \h </w:instrText>
             </w:r>
             <w:r>
               <w:rPr>
@@ -274,81 +395,7 @@
               <w:lang w:val="en-IN" w:eastAsia="en-IN"/>
             </w:rPr>
           </w:pPr>
-          <w:hyperlink w:anchor="_Toc94617902" w:history="1">
-            <w:r>
-              <w:rPr>
-                <w:rStyle w:val="Hyperlink"/>
-                <w:b/>
-                <w:bCs/>
-                <w:i/>
-                <w:iCs/>
-                <w:noProof/>
-              </w:rPr>
-              <w:t>Day 1- Task 3</w:t>
-            </w:r>
-            <w:r>
-              <w:rPr>
-                <w:noProof/>
-                <w:webHidden/>
-              </w:rPr>
-              <w:tab/>
-            </w:r>
-            <w:r>
-              <w:rPr>
-                <w:noProof/>
-                <w:webHidden/>
-              </w:rPr>
-              <w:fldChar w:fldCharType="begin"/>
-            </w:r>
-            <w:r>
-              <w:rPr>
-                <w:noProof/>
-                <w:webHidden/>
-              </w:rPr>
-              <w:instrText xml:space="preserve"> PAGEREF _Toc94617902 \h </w:instrText>
-            </w:r>
-            <w:r>
-              <w:rPr>
-                <w:noProof/>
-                <w:webHidden/>
-              </w:rPr>
-            </w:r>
-            <w:r>
-              <w:rPr>
-                <w:noProof/>
-                <w:webHidden/>
-              </w:rPr>
-              <w:fldChar w:fldCharType="separate"/>
-            </w:r>
-            <w:r>
-              <w:rPr>
-                <w:noProof/>
-                <w:webHidden/>
-              </w:rPr>
-              <w:t>1</w:t>
-            </w:r>
-            <w:r>
-              <w:rPr>
-                <w:noProof/>
-                <w:webHidden/>
-              </w:rPr>
-              <w:fldChar w:fldCharType="end"/>
-            </w:r>
-          </w:hyperlink>
-        </w:p>
-        <w:p>
-          <w:pPr>
-            <w:pStyle w:val="TOC3"/>
-            <w:tabs>
-              <w:tab w:val="right" w:leader="dot" w:pos="9350"/>
-            </w:tabs>
-            <w:rPr>
-              <w:rFonts w:eastAsiaTheme="minorEastAsia"/>
-              <w:noProof/>
-              <w:lang w:val="en-IN" w:eastAsia="en-IN"/>
-            </w:rPr>
-          </w:pPr>
-          <w:hyperlink w:anchor="_Toc94617903" w:history="1">
+          <w:hyperlink w:anchor="_Toc94788472" w:history="1">
             <w:r>
               <w:rPr>
                 <w:rStyle w:val="Hyperlink"/>
@@ -378,7 +425,7 @@
                 <w:noProof/>
                 <w:webHidden/>
               </w:rPr>
-              <w:instrText xml:space="preserve"> PAGEREF _Toc94617903 \h </w:instrText>
+              <w:instrText xml:space="preserve"> PAGEREF _Toc94788472 \h </w:instrText>
             </w:r>
             <w:r>
               <w:rPr>
@@ -421,7 +468,7 @@
               <w:lang w:val="en-IN" w:eastAsia="en-IN"/>
             </w:rPr>
           </w:pPr>
-          <w:hyperlink w:anchor="_Toc94617904" w:history="1">
+          <w:hyperlink w:anchor="_Toc94788473" w:history="1">
             <w:r>
               <w:rPr>
                 <w:rStyle w:val="Hyperlink"/>
@@ -451,7 +498,7 @@
                 <w:noProof/>
                 <w:webHidden/>
               </w:rPr>
-              <w:instrText xml:space="preserve"> PAGEREF _Toc94617904 \h </w:instrText>
+              <w:instrText xml:space="preserve"> PAGEREF _Toc94788473 \h </w:instrText>
             </w:r>
             <w:r>
               <w:rPr>
@@ -494,7 +541,7 @@
               <w:lang w:val="en-IN" w:eastAsia="en-IN"/>
             </w:rPr>
           </w:pPr>
-          <w:hyperlink w:anchor="_Toc94617905" w:history="1">
+          <w:hyperlink w:anchor="_Toc94788474" w:history="1">
             <w:r>
               <w:rPr>
                 <w:rStyle w:val="Hyperlink"/>
@@ -524,7 +571,7 @@
                 <w:noProof/>
                 <w:webHidden/>
               </w:rPr>
-              <w:instrText xml:space="preserve"> PAGEREF _Toc94617905 \h </w:instrText>
+              <w:instrText xml:space="preserve"> PAGEREF _Toc94788474 \h </w:instrText>
             </w:r>
             <w:r>
               <w:rPr>
@@ -556,6 +603,371 @@
           </w:hyperlink>
         </w:p>
         <w:p>
+          <w:pPr>
+            <w:pStyle w:val="TOC3"/>
+            <w:tabs>
+              <w:tab w:val="right" w:leader="dot" w:pos="9350"/>
+            </w:tabs>
+            <w:rPr>
+              <w:rFonts w:eastAsiaTheme="minorEastAsia"/>
+              <w:noProof/>
+              <w:lang w:val="en-IN" w:eastAsia="en-IN"/>
+            </w:rPr>
+          </w:pPr>
+          <w:hyperlink w:anchor="_Toc94788475" w:history="1">
+            <w:r>
+              <w:rPr>
+                <w:rStyle w:val="Hyperlink"/>
+                <w:b/>
+                <w:i/>
+                <w:iCs/>
+                <w:noProof/>
+              </w:rPr>
+              <w:t>Day 4- Task 7</w:t>
+            </w:r>
+            <w:r>
+              <w:rPr>
+                <w:noProof/>
+                <w:webHidden/>
+              </w:rPr>
+              <w:tab/>
+            </w:r>
+            <w:r>
+              <w:rPr>
+                <w:noProof/>
+                <w:webHidden/>
+              </w:rPr>
+              <w:fldChar w:fldCharType="begin"/>
+            </w:r>
+            <w:r>
+              <w:rPr>
+                <w:noProof/>
+                <w:webHidden/>
+              </w:rPr>
+              <w:instrText xml:space="preserve"> PAGEREF _Toc94788475 \h </w:instrText>
+            </w:r>
+            <w:r>
+              <w:rPr>
+                <w:noProof/>
+                <w:webHidden/>
+              </w:rPr>
+            </w:r>
+            <w:r>
+              <w:rPr>
+                <w:noProof/>
+                <w:webHidden/>
+              </w:rPr>
+              <w:fldChar w:fldCharType="separate"/>
+            </w:r>
+            <w:r>
+              <w:rPr>
+                <w:noProof/>
+                <w:webHidden/>
+              </w:rPr>
+              <w:t>4</w:t>
+            </w:r>
+            <w:r>
+              <w:rPr>
+                <w:noProof/>
+                <w:webHidden/>
+              </w:rPr>
+              <w:fldChar w:fldCharType="end"/>
+            </w:r>
+          </w:hyperlink>
+        </w:p>
+        <w:p>
+          <w:pPr>
+            <w:pStyle w:val="TOC3"/>
+            <w:tabs>
+              <w:tab w:val="right" w:leader="dot" w:pos="9350"/>
+            </w:tabs>
+            <w:rPr>
+              <w:rFonts w:eastAsiaTheme="minorEastAsia"/>
+              <w:noProof/>
+              <w:lang w:val="en-IN" w:eastAsia="en-IN"/>
+            </w:rPr>
+          </w:pPr>
+          <w:hyperlink w:anchor="_Toc94788476" w:history="1">
+            <w:r>
+              <w:rPr>
+                <w:rStyle w:val="Hyperlink"/>
+                <w:b/>
+                <w:i/>
+                <w:iCs/>
+                <w:noProof/>
+              </w:rPr>
+              <w:t>Day 5- Task 8 - Selenium Concepts</w:t>
+            </w:r>
+            <w:r>
+              <w:rPr>
+                <w:noProof/>
+                <w:webHidden/>
+              </w:rPr>
+              <w:tab/>
+            </w:r>
+            <w:r>
+              <w:rPr>
+                <w:noProof/>
+                <w:webHidden/>
+              </w:rPr>
+              <w:fldChar w:fldCharType="begin"/>
+            </w:r>
+            <w:r>
+              <w:rPr>
+                <w:noProof/>
+                <w:webHidden/>
+              </w:rPr>
+              <w:instrText xml:space="preserve"> PAGEREF _Toc94788476 \h </w:instrText>
+            </w:r>
+            <w:r>
+              <w:rPr>
+                <w:noProof/>
+                <w:webHidden/>
+              </w:rPr>
+            </w:r>
+            <w:r>
+              <w:rPr>
+                <w:noProof/>
+                <w:webHidden/>
+              </w:rPr>
+              <w:fldChar w:fldCharType="separate"/>
+            </w:r>
+            <w:r>
+              <w:rPr>
+                <w:noProof/>
+                <w:webHidden/>
+              </w:rPr>
+              <w:t>4</w:t>
+            </w:r>
+            <w:r>
+              <w:rPr>
+                <w:noProof/>
+                <w:webHidden/>
+              </w:rPr>
+              <w:fldChar w:fldCharType="end"/>
+            </w:r>
+          </w:hyperlink>
+        </w:p>
+        <w:p>
+          <w:pPr>
+            <w:pStyle w:val="TOC3"/>
+            <w:tabs>
+              <w:tab w:val="right" w:leader="dot" w:pos="9350"/>
+            </w:tabs>
+            <w:rPr>
+              <w:rFonts w:eastAsiaTheme="minorEastAsia"/>
+              <w:noProof/>
+              <w:lang w:val="en-IN" w:eastAsia="en-IN"/>
+            </w:rPr>
+          </w:pPr>
+          <w:hyperlink w:anchor="_Toc94788477" w:history="1">
+            <w:r>
+              <w:rPr>
+                <w:rStyle w:val="Hyperlink"/>
+                <w:b/>
+                <w:i/>
+                <w:iCs/>
+                <w:noProof/>
+              </w:rPr>
+              <w:t>Day 5- Task 9 - Selenium Concepts</w:t>
+            </w:r>
+            <w:r>
+              <w:rPr>
+                <w:noProof/>
+                <w:webHidden/>
+              </w:rPr>
+              <w:tab/>
+            </w:r>
+            <w:r>
+              <w:rPr>
+                <w:noProof/>
+                <w:webHidden/>
+              </w:rPr>
+              <w:fldChar w:fldCharType="begin"/>
+            </w:r>
+            <w:r>
+              <w:rPr>
+                <w:noProof/>
+                <w:webHidden/>
+              </w:rPr>
+              <w:instrText xml:space="preserve"> PAGEREF _Toc94788477 \h </w:instrText>
+            </w:r>
+            <w:r>
+              <w:rPr>
+                <w:noProof/>
+                <w:webHidden/>
+              </w:rPr>
+            </w:r>
+            <w:r>
+              <w:rPr>
+                <w:noProof/>
+                <w:webHidden/>
+              </w:rPr>
+              <w:fldChar w:fldCharType="separate"/>
+            </w:r>
+            <w:r>
+              <w:rPr>
+                <w:noProof/>
+                <w:webHidden/>
+              </w:rPr>
+              <w:t>4</w:t>
+            </w:r>
+            <w:r>
+              <w:rPr>
+                <w:noProof/>
+                <w:webHidden/>
+              </w:rPr>
+              <w:fldChar w:fldCharType="end"/>
+            </w:r>
+          </w:hyperlink>
+        </w:p>
+        <w:p>
+          <w:pPr>
+            <w:pStyle w:val="TOC3"/>
+            <w:tabs>
+              <w:tab w:val="right" w:leader="dot" w:pos="9350"/>
+            </w:tabs>
+            <w:rPr>
+              <w:rFonts w:eastAsiaTheme="minorEastAsia"/>
+              <w:noProof/>
+              <w:lang w:val="en-IN" w:eastAsia="en-IN"/>
+            </w:rPr>
+          </w:pPr>
+          <w:hyperlink w:anchor="_Toc94788478" w:history="1">
+            <w:r>
+              <w:rPr>
+                <w:rStyle w:val="Hyperlink"/>
+                <w:b/>
+                <w:i/>
+                <w:iCs/>
+                <w:noProof/>
+              </w:rPr>
+              <w:t>Day 5- Task 10 - Selenium Concepts</w:t>
+            </w:r>
+            <w:r>
+              <w:rPr>
+                <w:noProof/>
+                <w:webHidden/>
+              </w:rPr>
+              <w:tab/>
+            </w:r>
+            <w:r>
+              <w:rPr>
+                <w:noProof/>
+                <w:webHidden/>
+              </w:rPr>
+              <w:fldChar w:fldCharType="begin"/>
+            </w:r>
+            <w:r>
+              <w:rPr>
+                <w:noProof/>
+                <w:webHidden/>
+              </w:rPr>
+              <w:instrText xml:space="preserve"> PAGEREF _Toc94788478 \h </w:instrText>
+            </w:r>
+            <w:r>
+              <w:rPr>
+                <w:noProof/>
+                <w:webHidden/>
+              </w:rPr>
+            </w:r>
+            <w:r>
+              <w:rPr>
+                <w:noProof/>
+                <w:webHidden/>
+              </w:rPr>
+              <w:fldChar w:fldCharType="separate"/>
+            </w:r>
+            <w:r>
+              <w:rPr>
+                <w:noProof/>
+                <w:webHidden/>
+              </w:rPr>
+              <w:t>5</w:t>
+            </w:r>
+            <w:r>
+              <w:rPr>
+                <w:noProof/>
+                <w:webHidden/>
+              </w:rPr>
+              <w:fldChar w:fldCharType="end"/>
+            </w:r>
+          </w:hyperlink>
+        </w:p>
+        <w:p>
+          <w:pPr>
+            <w:pStyle w:val="TOC3"/>
+            <w:tabs>
+              <w:tab w:val="right" w:leader="dot" w:pos="9350"/>
+            </w:tabs>
+            <w:rPr>
+              <w:rFonts w:eastAsiaTheme="minorEastAsia"/>
+              <w:noProof/>
+              <w:lang w:val="en-IN" w:eastAsia="en-IN"/>
+            </w:rPr>
+          </w:pPr>
+          <w:hyperlink w:anchor="_Toc94788479" w:history="1">
+            <w:r>
+              <w:rPr>
+                <w:rStyle w:val="Hyperlink"/>
+                <w:b/>
+                <w:i/>
+                <w:iCs/>
+                <w:noProof/>
+              </w:rPr>
+              <w:t>Day 5- Task 11 - Selenium Concepts</w:t>
+            </w:r>
+            <w:r>
+              <w:rPr>
+                <w:noProof/>
+                <w:webHidden/>
+              </w:rPr>
+              <w:tab/>
+            </w:r>
+            <w:r>
+              <w:rPr>
+                <w:noProof/>
+                <w:webHidden/>
+              </w:rPr>
+              <w:fldChar w:fldCharType="begin"/>
+            </w:r>
+            <w:r>
+              <w:rPr>
+                <w:noProof/>
+                <w:webHidden/>
+              </w:rPr>
+              <w:instrText xml:space="preserve"> PAGEREF _Toc94788479 \h </w:instrText>
+            </w:r>
+            <w:r>
+              <w:rPr>
+                <w:noProof/>
+                <w:webHidden/>
+              </w:rPr>
+            </w:r>
+            <w:r>
+              <w:rPr>
+                <w:noProof/>
+                <w:webHidden/>
+              </w:rPr>
+              <w:fldChar w:fldCharType="separate"/>
+            </w:r>
+            <w:r>
+              <w:rPr>
+                <w:noProof/>
+                <w:webHidden/>
+              </w:rPr>
+              <w:t>5</w:t>
+            </w:r>
+            <w:r>
+              <w:rPr>
+                <w:noProof/>
+                <w:webHidden/>
+              </w:rPr>
+              <w:fldChar w:fldCharType="end"/>
+            </w:r>
+          </w:hyperlink>
+        </w:p>
+        <w:p>
           <w:r>
             <w:rPr>
               <w:b/>
@@ -576,7 +988,7 @@
           <w:bCs w:val="0"/>
         </w:rPr>
       </w:pPr>
-      <w:bookmarkStart w:id="0" w:name="_Toc94617899"/>
+      <w:bookmarkStart w:id="1" w:name="_Toc94788468"/>
       <w:r>
         <w:rPr>
           <w:rStyle w:val="Strong"/>
@@ -585,7 +997,7 @@
         </w:rPr>
         <w:t>JAVA</w:t>
       </w:r>
-      <w:bookmarkEnd w:id="0"/>
+      <w:bookmarkEnd w:id="1"/>
     </w:p>
     <w:p>
       <w:pPr>
@@ -597,7 +1009,7 @@
           <w:bCs/>
         </w:rPr>
       </w:pPr>
-      <w:bookmarkStart w:id="1" w:name="_Toc94617900"/>
+      <w:bookmarkStart w:id="2" w:name="_Toc94788469"/>
       <w:r>
         <w:rPr>
           <w:rStyle w:val="SubtleEmphasis"/>
@@ -614,7 +1026,7 @@
         </w:rPr>
         <w:t>Task 1</w:t>
       </w:r>
-      <w:bookmarkEnd w:id="1"/>
+      <w:bookmarkEnd w:id="2"/>
       <w:r>
         <w:rPr>
           <w:rStyle w:val="SubtleEmphasis"/>
@@ -659,7 +1071,7 @@
           <w:bCs/>
         </w:rPr>
       </w:pPr>
-      <w:bookmarkStart w:id="2" w:name="_Toc94617901"/>
+      <w:bookmarkStart w:id="3" w:name="_Toc94788470"/>
       <w:r>
         <w:rPr>
           <w:rStyle w:val="SubtleEmphasis"/>
@@ -684,7 +1096,7 @@
         </w:rPr>
         <w:t>2</w:t>
       </w:r>
-      <w:bookmarkEnd w:id="2"/>
+      <w:bookmarkEnd w:id="3"/>
     </w:p>
     <w:p>
       <w:r>
@@ -786,7 +1198,7 @@
           <w:bCs/>
         </w:rPr>
       </w:pPr>
-      <w:bookmarkStart w:id="3" w:name="_Toc94617902"/>
+      <w:bookmarkStart w:id="4" w:name="_Toc94788471"/>
       <w:r>
         <w:rPr>
           <w:rStyle w:val="SubtleEmphasis"/>
@@ -811,7 +1223,7 @@
         </w:rPr>
         <w:t>3</w:t>
       </w:r>
-      <w:bookmarkEnd w:id="3"/>
+      <w:bookmarkEnd w:id="4"/>
     </w:p>
     <w:p>
       <w:pPr>
@@ -1055,6 +1467,7 @@
         </w:rPr>
       </w:pPr>
       <w:r>
+        <w:lastRenderedPageBreak/>
         <w:t>Create one more package with name as “</w:t>
       </w:r>
       <w:proofErr w:type="spellStart"/>
@@ -1168,16 +1581,15 @@
           <w:b/>
         </w:rPr>
       </w:pPr>
-      <w:bookmarkStart w:id="4" w:name="_Toc94617903"/>
+      <w:bookmarkStart w:id="5" w:name="_Toc94788472"/>
       <w:r>
         <w:rPr>
           <w:rStyle w:val="SubtleEmphasis"/>
           <w:b/>
         </w:rPr>
-        <w:lastRenderedPageBreak/>
         <w:t>Day 2 - Task 4</w:t>
       </w:r>
-      <w:bookmarkEnd w:id="4"/>
+      <w:bookmarkEnd w:id="5"/>
       <w:r>
         <w:rPr>
           <w:rStyle w:val="SubtleEmphasis"/>
@@ -1792,7 +2204,7 @@
           <w:b/>
         </w:rPr>
       </w:pPr>
-      <w:bookmarkStart w:id="5" w:name="_Toc94617904"/>
+      <w:bookmarkStart w:id="6" w:name="_Toc94788473"/>
       <w:r>
         <w:rPr>
           <w:rStyle w:val="SubtleEmphasis"/>
@@ -1800,7 +2212,7 @@
         </w:rPr>
         <w:t>Day 3- Task 5</w:t>
       </w:r>
-      <w:bookmarkEnd w:id="5"/>
+      <w:bookmarkEnd w:id="6"/>
     </w:p>
     <w:p>
       <w:pPr>
@@ -2228,7 +2640,7 @@
           <w:color w:val="404040" w:themeColor="text1" w:themeTint="BF"/>
         </w:rPr>
       </w:pPr>
-      <w:bookmarkStart w:id="6" w:name="_Toc94617905"/>
+      <w:bookmarkStart w:id="7" w:name="_Toc94788474"/>
       <w:r>
         <w:rPr>
           <w:rStyle w:val="SubtleEmphasis"/>
@@ -2236,7 +2648,7 @@
         </w:rPr>
         <w:t>Day 3- Task 6</w:t>
       </w:r>
-      <w:bookmarkEnd w:id="6"/>
+      <w:bookmarkEnd w:id="7"/>
     </w:p>
     <w:p>
       <w:pPr>
@@ -2287,6 +2699,7 @@
           <w:sz w:val="21"/>
           <w:szCs w:val="21"/>
         </w:rPr>
+        <w:lastRenderedPageBreak/>
         <w:t>This assignment will help you understand the concepts learnt in the session.</w:t>
       </w:r>
     </w:p>
@@ -2419,7 +2832,6 @@
           <w:sz w:val="21"/>
           <w:szCs w:val="21"/>
         </w:rPr>
-        <w:lastRenderedPageBreak/>
         <w:t xml:space="preserve">Create </w:t>
       </w:r>
       <w:r>
@@ -3504,6 +3916,7 @@
           <w:sz w:val="21"/>
           <w:szCs w:val="21"/>
         </w:rPr>
+        <w:lastRenderedPageBreak/>
         <w:t xml:space="preserve">Methods </w:t>
       </w:r>
     </w:p>
@@ -3582,6 +3995,7 @@
           <w:b/>
         </w:rPr>
       </w:pPr>
+      <w:bookmarkStart w:id="8" w:name="_Toc94788475"/>
       <w:r>
         <w:rPr>
           <w:rStyle w:val="SubtleEmphasis"/>
@@ -3589,6 +4003,7 @@
         </w:rPr>
         <w:t>Day 4- Task 7</w:t>
       </w:r>
+      <w:bookmarkEnd w:id="8"/>
     </w:p>
     <w:p>
       <w:pPr>
@@ -3641,7 +4056,6 @@
           <w:sz w:val="22"/>
           <w:szCs w:val="22"/>
         </w:rPr>
-        <w:lastRenderedPageBreak/>
         <w:t xml:space="preserve">Create Constructor with argument </w:t>
       </w:r>
       <w:r>
@@ -3786,25 +4200,7 @@
           <w:sz w:val="22"/>
           <w:szCs w:val="22"/>
         </w:rPr>
-        <w:t>”,</w:t>
-      </w:r>
-      <w:r>
-        <w:rPr>
-          <w:rFonts w:asciiTheme="minorHAnsi" w:eastAsiaTheme="minorHAnsi" w:hAnsiTheme="minorHAnsi" w:cstheme="minorBidi"/>
-          <w:bCs/>
-          <w:sz w:val="22"/>
-          <w:szCs w:val="22"/>
-        </w:rPr>
-        <w:t xml:space="preserve"> </w:t>
-      </w:r>
-      <w:r>
-        <w:rPr>
-          <w:rFonts w:asciiTheme="minorHAnsi" w:eastAsiaTheme="minorHAnsi" w:hAnsiTheme="minorHAnsi" w:cstheme="minorBidi"/>
-          <w:bCs/>
-          <w:sz w:val="22"/>
-          <w:szCs w:val="22"/>
-        </w:rPr>
-        <w:t xml:space="preserve">“price” </w:t>
+        <w:t xml:space="preserve">”, “price” </w:t>
       </w:r>
       <w:r>
         <w:rPr>
@@ -3971,16 +4367,7 @@
           <w:sz w:val="22"/>
           <w:szCs w:val="22"/>
         </w:rPr>
-        <w:t>iption</w:t>
-      </w:r>
-      <w:r>
-        <w:rPr>
-          <w:rFonts w:asciiTheme="minorHAnsi" w:eastAsiaTheme="minorHAnsi" w:hAnsiTheme="minorHAnsi" w:cstheme="minorBidi"/>
-          <w:bCs/>
-          <w:sz w:val="22"/>
-          <w:szCs w:val="22"/>
-        </w:rPr>
-        <w:t xml:space="preserve"> </w:t>
+        <w:t xml:space="preserve">iption </w:t>
       </w:r>
       <w:r>
         <w:rPr>
@@ -4180,16 +4567,7 @@
           <w:sz w:val="22"/>
           <w:szCs w:val="22"/>
         </w:rPr>
-        <w:t>,</w:t>
-      </w:r>
-      <w:r>
-        <w:rPr>
-          <w:rFonts w:asciiTheme="minorHAnsi" w:eastAsiaTheme="minorHAnsi" w:hAnsiTheme="minorHAnsi" w:cstheme="minorBidi"/>
-          <w:bCs/>
-          <w:sz w:val="22"/>
-          <w:szCs w:val="22"/>
-        </w:rPr>
-        <w:t xml:space="preserve"> </w:t>
+        <w:t xml:space="preserve">, </w:t>
       </w:r>
       <w:proofErr w:type="spellStart"/>
       <w:r>
@@ -4209,34 +4587,16 @@
           <w:sz w:val="22"/>
           <w:szCs w:val="22"/>
         </w:rPr>
-        <w:t>,</w:t>
-      </w:r>
-      <w:r>
-        <w:rPr>
-          <w:rFonts w:asciiTheme="minorHAnsi" w:eastAsiaTheme="minorHAnsi" w:hAnsiTheme="minorHAnsi" w:cstheme="minorBidi"/>
-          <w:bCs/>
-          <w:sz w:val="22"/>
-          <w:szCs w:val="22"/>
-        </w:rPr>
-        <w:t xml:space="preserve"> </w:t>
-      </w:r>
-      <w:r>
-        <w:rPr>
-          <w:rFonts w:asciiTheme="minorHAnsi" w:eastAsiaTheme="minorHAnsi" w:hAnsiTheme="minorHAnsi" w:cstheme="minorBidi"/>
-          <w:bCs/>
-          <w:sz w:val="22"/>
-          <w:szCs w:val="22"/>
-        </w:rPr>
-        <w:t>price</w:t>
-      </w:r>
-      <w:r>
-        <w:rPr>
-          <w:rFonts w:asciiTheme="minorHAnsi" w:eastAsiaTheme="minorHAnsi" w:hAnsiTheme="minorHAnsi" w:cstheme="minorBidi"/>
-          <w:bCs/>
-          <w:sz w:val="22"/>
-          <w:szCs w:val="22"/>
-        </w:rPr>
-        <w:t xml:space="preserve"> </w:t>
+        <w:t xml:space="preserve">, </w:t>
+      </w:r>
+      <w:r>
+        <w:rPr>
+          <w:rFonts w:asciiTheme="minorHAnsi" w:eastAsiaTheme="minorHAnsi" w:hAnsiTheme="minorHAnsi" w:cstheme="minorBidi"/>
+          <w:bCs/>
+          <w:sz w:val="22"/>
+          <w:szCs w:val="22"/>
+        </w:rPr>
+        <w:t xml:space="preserve">price </w:t>
       </w:r>
       <w:r>
         <w:rPr>
@@ -4358,16 +4718,7 @@
           <w:sz w:val="22"/>
           <w:szCs w:val="22"/>
         </w:rPr>
-        <w:t xml:space="preserve">Create new class shopping cart </w:t>
-      </w:r>
-      <w:r>
-        <w:rPr>
-          <w:rFonts w:asciiTheme="minorHAnsi" w:eastAsiaTheme="minorHAnsi" w:hAnsiTheme="minorHAnsi" w:cstheme="minorBidi"/>
-          <w:bCs/>
-          <w:sz w:val="22"/>
-          <w:szCs w:val="22"/>
-        </w:rPr>
-        <w:t xml:space="preserve"> or use if any of the</w:t>
+        <w:t>Create new class shopping cart  or use if any of the</w:t>
       </w:r>
       <w:r>
         <w:rPr>
@@ -4460,8 +4811,6 @@
         </w:rPr>
         <w:t xml:space="preserve"> constructor.</w:t>
       </w:r>
-      <w:bookmarkStart w:id="7" w:name="_GoBack"/>
-      <w:bookmarkEnd w:id="7"/>
     </w:p>
     <w:p>
       <w:pPr>
@@ -4621,6 +4970,1277 @@
         </w:rPr>
       </w:pPr>
     </w:p>
+    <w:p>
+      <w:pPr>
+        <w:pStyle w:val="Heading3"/>
+        <w:spacing w:before="0" w:after="240" w:line="360" w:lineRule="atLeast"/>
+        <w:rPr>
+          <w:b/>
+          <w:i/>
+          <w:iCs/>
+          <w:color w:val="404040" w:themeColor="text1" w:themeTint="BF"/>
+        </w:rPr>
+      </w:pPr>
+      <w:bookmarkStart w:id="9" w:name="_Toc94788476"/>
+      <w:r>
+        <w:rPr>
+          <w:rStyle w:val="SubtleEmphasis"/>
+          <w:b/>
+        </w:rPr>
+        <w:t>Day 5- Task</w:t>
+      </w:r>
+      <w:r>
+        <w:rPr>
+          <w:rStyle w:val="SubtleEmphasis"/>
+          <w:b/>
+        </w:rPr>
+        <w:t xml:space="preserve"> 8</w:t>
+      </w:r>
+      <w:r>
+        <w:rPr>
+          <w:rStyle w:val="SubtleEmphasis"/>
+          <w:b/>
+        </w:rPr>
+        <w:t xml:space="preserve"> - Selenium Concepts</w:t>
+      </w:r>
+      <w:bookmarkEnd w:id="9"/>
+      <w:r>
+        <w:rPr>
+          <w:rStyle w:val="SubtleEmphasis"/>
+          <w:b/>
+        </w:rPr>
+        <w:t xml:space="preserve"> </w:t>
+      </w:r>
+    </w:p>
+    <w:p>
+      <w:pPr>
+        <w:numPr>
+          <w:ilvl w:val="0"/>
+          <w:numId w:val="35"/>
+        </w:numPr>
+        <w:pBdr>
+          <w:top w:val="nil"/>
+          <w:left w:val="nil"/>
+          <w:bottom w:val="nil"/>
+          <w:right w:val="nil"/>
+          <w:between w:val="nil"/>
+        </w:pBdr>
+        <w:spacing w:after="0"/>
+        <w:rPr>
+          <w:color w:val="000000"/>
+        </w:rPr>
+      </w:pPr>
+      <w:r>
+        <w:rPr>
+          <w:color w:val="000000"/>
+        </w:rPr>
+        <w:t>Navigate onto </w:t>
+      </w:r>
+      <w:hyperlink r:id="rId10" w:history="1">
+        <w:r>
+          <w:rPr>
+            <w:rStyle w:val="Hyperlink"/>
+          </w:rPr>
+          <w:t>https://opensource-demo.orangehrmlive.com/</w:t>
+        </w:r>
+      </w:hyperlink>
+    </w:p>
+    <w:p>
+      <w:pPr>
+        <w:numPr>
+          <w:ilvl w:val="0"/>
+          <w:numId w:val="35"/>
+        </w:numPr>
+        <w:pBdr>
+          <w:top w:val="nil"/>
+          <w:left w:val="nil"/>
+          <w:bottom w:val="nil"/>
+          <w:right w:val="nil"/>
+          <w:between w:val="nil"/>
+        </w:pBdr>
+        <w:spacing w:after="0"/>
+        <w:rPr>
+          <w:color w:val="000000"/>
+        </w:rPr>
+      </w:pPr>
+      <w:r>
+        <w:rPr>
+          <w:color w:val="000000"/>
+        </w:rPr>
+        <w:t>Enter Username as Admin</w:t>
+      </w:r>
+    </w:p>
+    <w:p>
+      <w:pPr>
+        <w:numPr>
+          <w:ilvl w:val="0"/>
+          <w:numId w:val="35"/>
+        </w:numPr>
+        <w:pBdr>
+          <w:top w:val="nil"/>
+          <w:left w:val="nil"/>
+          <w:bottom w:val="nil"/>
+          <w:right w:val="nil"/>
+          <w:between w:val="nil"/>
+        </w:pBdr>
+        <w:spacing w:after="0"/>
+        <w:rPr>
+          <w:color w:val="000000"/>
+        </w:rPr>
+      </w:pPr>
+      <w:r>
+        <w:rPr>
+          <w:color w:val="000000"/>
+        </w:rPr>
+        <w:t>Enter Password as admin123</w:t>
+      </w:r>
+    </w:p>
+    <w:p>
+      <w:pPr>
+        <w:numPr>
+          <w:ilvl w:val="0"/>
+          <w:numId w:val="35"/>
+        </w:numPr>
+        <w:pBdr>
+          <w:top w:val="nil"/>
+          <w:left w:val="nil"/>
+          <w:bottom w:val="nil"/>
+          <w:right w:val="nil"/>
+          <w:between w:val="nil"/>
+        </w:pBdr>
+        <w:spacing w:after="0"/>
+        <w:rPr>
+          <w:color w:val="000000"/>
+        </w:rPr>
+      </w:pPr>
+      <w:r>
+        <w:rPr>
+          <w:color w:val="000000"/>
+        </w:rPr>
+        <w:t>Click on Login</w:t>
+      </w:r>
+    </w:p>
+    <w:p>
+      <w:pPr>
+        <w:pStyle w:val="NormalWeb"/>
+        <w:numPr>
+          <w:ilvl w:val="0"/>
+          <w:numId w:val="35"/>
+        </w:numPr>
+        <w:shd w:val="clear" w:color="auto" w:fill="FFFFFF"/>
+        <w:spacing w:before="0" w:beforeAutospacing="0" w:after="0" w:afterAutospacing="0"/>
+        <w:textAlignment w:val="baseline"/>
+        <w:rPr>
+          <w:rFonts w:asciiTheme="minorHAnsi" w:eastAsiaTheme="minorHAnsi" w:hAnsiTheme="minorHAnsi" w:cstheme="minorBidi"/>
+          <w:bCs/>
+          <w:sz w:val="22"/>
+          <w:szCs w:val="22"/>
+        </w:rPr>
+      </w:pPr>
+      <w:r>
+        <w:rPr>
+          <w:rFonts w:asciiTheme="minorHAnsi" w:eastAsiaTheme="minorHAnsi" w:hAnsiTheme="minorHAnsi" w:cstheme="minorBidi"/>
+          <w:bCs/>
+          <w:sz w:val="22"/>
+          <w:szCs w:val="22"/>
+        </w:rPr>
+        <w:t xml:space="preserve">Print the </w:t>
+      </w:r>
+      <w:proofErr w:type="spellStart"/>
+      <w:r>
+        <w:rPr>
+          <w:rFonts w:asciiTheme="minorHAnsi" w:eastAsiaTheme="minorHAnsi" w:hAnsiTheme="minorHAnsi" w:cstheme="minorBidi"/>
+          <w:bCs/>
+          <w:sz w:val="22"/>
+          <w:szCs w:val="22"/>
+        </w:rPr>
+        <w:t>url</w:t>
+      </w:r>
+      <w:proofErr w:type="spellEnd"/>
+    </w:p>
+    <w:p>
+      <w:pPr>
+        <w:pStyle w:val="NormalWeb"/>
+        <w:numPr>
+          <w:ilvl w:val="0"/>
+          <w:numId w:val="35"/>
+        </w:numPr>
+        <w:shd w:val="clear" w:color="auto" w:fill="FFFFFF"/>
+        <w:spacing w:before="0" w:beforeAutospacing="0" w:after="0" w:afterAutospacing="0"/>
+        <w:textAlignment w:val="baseline"/>
+        <w:rPr>
+          <w:rFonts w:asciiTheme="minorHAnsi" w:eastAsiaTheme="minorHAnsi" w:hAnsiTheme="minorHAnsi" w:cstheme="minorBidi"/>
+          <w:bCs/>
+          <w:sz w:val="22"/>
+          <w:szCs w:val="22"/>
+        </w:rPr>
+      </w:pPr>
+      <w:r>
+        <w:rPr>
+          <w:rFonts w:asciiTheme="minorHAnsi" w:eastAsiaTheme="minorHAnsi" w:hAnsiTheme="minorHAnsi" w:cstheme="minorBidi"/>
+          <w:bCs/>
+          <w:sz w:val="22"/>
+          <w:szCs w:val="22"/>
+        </w:rPr>
+        <w:t xml:space="preserve">Click on Welcome </w:t>
+      </w:r>
+    </w:p>
+    <w:p>
+      <w:pPr>
+        <w:pStyle w:val="NormalWeb"/>
+        <w:numPr>
+          <w:ilvl w:val="0"/>
+          <w:numId w:val="35"/>
+        </w:numPr>
+        <w:shd w:val="clear" w:color="auto" w:fill="FFFFFF"/>
+        <w:spacing w:before="0" w:beforeAutospacing="0" w:after="0" w:afterAutospacing="0"/>
+        <w:textAlignment w:val="baseline"/>
+        <w:rPr>
+          <w:rFonts w:asciiTheme="minorHAnsi" w:eastAsiaTheme="minorHAnsi" w:hAnsiTheme="minorHAnsi" w:cstheme="minorBidi"/>
+          <w:bCs/>
+          <w:sz w:val="22"/>
+          <w:szCs w:val="22"/>
+        </w:rPr>
+      </w:pPr>
+      <w:r>
+        <w:rPr>
+          <w:rFonts w:asciiTheme="minorHAnsi" w:eastAsiaTheme="minorHAnsi" w:hAnsiTheme="minorHAnsi" w:cstheme="minorBidi"/>
+          <w:bCs/>
+          <w:sz w:val="22"/>
+          <w:szCs w:val="22"/>
+        </w:rPr>
+        <w:t xml:space="preserve">Click on Logout </w:t>
+      </w:r>
+    </w:p>
+    <w:p>
+      <w:pPr>
+        <w:pBdr>
+          <w:top w:val="nil"/>
+          <w:left w:val="nil"/>
+          <w:bottom w:val="nil"/>
+          <w:right w:val="nil"/>
+          <w:between w:val="nil"/>
+        </w:pBdr>
+        <w:spacing w:after="0"/>
+        <w:ind w:left="425"/>
+        <w:rPr>
+          <w:b/>
+          <w:color w:val="000000"/>
+        </w:rPr>
+      </w:pPr>
+      <w:commentRangeStart w:id="10"/>
+      <w:proofErr w:type="spellStart"/>
+      <w:proofErr w:type="gramStart"/>
+      <w:r>
+        <w:rPr>
+          <w:b/>
+          <w:color w:val="000000"/>
+        </w:rPr>
+        <w:t>driver.findElement</w:t>
+      </w:r>
+      <w:proofErr w:type="spellEnd"/>
+      <w:r>
+        <w:rPr>
+          <w:b/>
+          <w:color w:val="000000"/>
+        </w:rPr>
+        <w:t>(</w:t>
+      </w:r>
+      <w:proofErr w:type="spellStart"/>
+      <w:proofErr w:type="gramEnd"/>
+      <w:r>
+        <w:rPr>
+          <w:b/>
+          <w:color w:val="000000"/>
+        </w:rPr>
+        <w:t>By.</w:t>
+      </w:r>
+      <w:r>
+        <w:rPr>
+          <w:b/>
+          <w:color w:val="000000"/>
+        </w:rPr>
+        <w:t>l</w:t>
+      </w:r>
+      <w:r>
+        <w:rPr>
+          <w:b/>
+          <w:color w:val="000000"/>
+        </w:rPr>
+        <w:t>inkText</w:t>
+      </w:r>
+      <w:proofErr w:type="spellEnd"/>
+      <w:r>
+        <w:rPr>
+          <w:b/>
+          <w:color w:val="000000"/>
+        </w:rPr>
+        <w:t>("</w:t>
+      </w:r>
+      <w:r>
+        <w:rPr>
+          <w:b/>
+          <w:color w:val="000000"/>
+        </w:rPr>
+        <w:t>Logout</w:t>
+      </w:r>
+      <w:r>
+        <w:rPr>
+          <w:b/>
+          <w:color w:val="000000"/>
+        </w:rPr>
+        <w:t>")).click();</w:t>
+      </w:r>
+      <w:commentRangeEnd w:id="10"/>
+      <w:r>
+        <w:rPr>
+          <w:rStyle w:val="CommentReference"/>
+        </w:rPr>
+        <w:commentReference w:id="10"/>
+      </w:r>
+    </w:p>
+    <w:p>
+      <w:pPr>
+        <w:pStyle w:val="NormalWeb"/>
+        <w:shd w:val="clear" w:color="auto" w:fill="FFFFFF"/>
+        <w:spacing w:before="0" w:beforeAutospacing="0" w:after="0" w:afterAutospacing="0"/>
+        <w:ind w:left="785"/>
+        <w:textAlignment w:val="baseline"/>
+        <w:rPr>
+          <w:rFonts w:asciiTheme="minorHAnsi" w:eastAsiaTheme="minorHAnsi" w:hAnsiTheme="minorHAnsi" w:cstheme="minorBidi"/>
+          <w:bCs/>
+          <w:sz w:val="22"/>
+          <w:szCs w:val="22"/>
+        </w:rPr>
+      </w:pPr>
+    </w:p>
+    <w:p>
+      <w:pPr>
+        <w:pStyle w:val="Heading3"/>
+        <w:spacing w:before="0" w:after="240" w:line="360" w:lineRule="atLeast"/>
+        <w:rPr>
+          <w:rStyle w:val="SubtleEmphasis"/>
+          <w:b/>
+        </w:rPr>
+      </w:pPr>
+      <w:bookmarkStart w:id="11" w:name="_Toc94788477"/>
+      <w:r>
+        <w:rPr>
+          <w:rStyle w:val="SubtleEmphasis"/>
+          <w:b/>
+        </w:rPr>
+        <w:t>Day 5</w:t>
+      </w:r>
+      <w:r>
+        <w:rPr>
+          <w:rStyle w:val="SubtleEmphasis"/>
+          <w:b/>
+        </w:rPr>
+        <w:t>- Task</w:t>
+      </w:r>
+      <w:r>
+        <w:rPr>
+          <w:rStyle w:val="SubtleEmphasis"/>
+          <w:b/>
+        </w:rPr>
+        <w:t xml:space="preserve"> 9</w:t>
+      </w:r>
+      <w:r>
+        <w:rPr>
+          <w:rStyle w:val="SubtleEmphasis"/>
+          <w:b/>
+        </w:rPr>
+        <w:t xml:space="preserve"> - </w:t>
+      </w:r>
+      <w:r>
+        <w:rPr>
+          <w:rStyle w:val="SubtleEmphasis"/>
+          <w:b/>
+        </w:rPr>
+        <w:t>Selenium Concepts</w:t>
+      </w:r>
+      <w:bookmarkEnd w:id="11"/>
+      <w:r>
+        <w:rPr>
+          <w:rStyle w:val="SubtleEmphasis"/>
+          <w:b/>
+        </w:rPr>
+        <w:t xml:space="preserve"> </w:t>
+      </w:r>
+    </w:p>
+    <w:p>
+      <w:pPr>
+        <w:numPr>
+          <w:ilvl w:val="0"/>
+          <w:numId w:val="40"/>
+        </w:numPr>
+        <w:pBdr>
+          <w:top w:val="nil"/>
+          <w:left w:val="nil"/>
+          <w:bottom w:val="nil"/>
+          <w:right w:val="nil"/>
+          <w:between w:val="nil"/>
+        </w:pBdr>
+        <w:spacing w:after="0"/>
+        <w:rPr>
+          <w:color w:val="000000"/>
+        </w:rPr>
+      </w:pPr>
+      <w:r>
+        <w:rPr>
+          <w:color w:val="000000"/>
+        </w:rPr>
+        <w:t xml:space="preserve">Navigate onto </w:t>
+      </w:r>
+      <w:hyperlink r:id="rId13" w:history="1">
+        <w:r>
+          <w:rPr>
+            <w:rStyle w:val="Hyperlink"/>
+          </w:rPr>
+          <w:t>https://nasscom.in/</w:t>
+        </w:r>
+      </w:hyperlink>
+    </w:p>
+    <w:p>
+      <w:pPr>
+        <w:numPr>
+          <w:ilvl w:val="0"/>
+          <w:numId w:val="40"/>
+        </w:numPr>
+        <w:pBdr>
+          <w:top w:val="nil"/>
+          <w:left w:val="nil"/>
+          <w:bottom w:val="nil"/>
+          <w:right w:val="nil"/>
+          <w:between w:val="nil"/>
+        </w:pBdr>
+        <w:spacing w:after="0"/>
+        <w:rPr>
+          <w:color w:val="000000"/>
+        </w:rPr>
+      </w:pPr>
+      <w:r>
+        <w:rPr>
+          <w:color w:val="000000"/>
+        </w:rPr>
+        <w:t xml:space="preserve">Click on New User </w:t>
+      </w:r>
+    </w:p>
+    <w:p>
+      <w:pPr>
+        <w:pBdr>
+          <w:top w:val="nil"/>
+          <w:left w:val="nil"/>
+          <w:bottom w:val="nil"/>
+          <w:right w:val="nil"/>
+          <w:between w:val="nil"/>
+        </w:pBdr>
+        <w:spacing w:after="0"/>
+        <w:ind w:left="785"/>
+        <w:rPr>
+          <w:b/>
+          <w:color w:val="000000"/>
+        </w:rPr>
+      </w:pPr>
+      <w:proofErr w:type="spellStart"/>
+      <w:proofErr w:type="gramStart"/>
+      <w:r>
+        <w:rPr>
+          <w:b/>
+          <w:color w:val="000000"/>
+        </w:rPr>
+        <w:t>driver.findElement</w:t>
+      </w:r>
+      <w:proofErr w:type="spellEnd"/>
+      <w:r>
+        <w:rPr>
+          <w:b/>
+          <w:color w:val="000000"/>
+        </w:rPr>
+        <w:t>(</w:t>
+      </w:r>
+      <w:proofErr w:type="spellStart"/>
+      <w:proofErr w:type="gramEnd"/>
+      <w:r>
+        <w:rPr>
+          <w:b/>
+          <w:color w:val="000000"/>
+        </w:rPr>
+        <w:t>By.partialLinkText</w:t>
+      </w:r>
+      <w:proofErr w:type="spellEnd"/>
+      <w:r>
+        <w:rPr>
+          <w:b/>
+          <w:color w:val="000000"/>
+        </w:rPr>
+        <w:t>("</w:t>
+      </w:r>
+      <w:r>
+        <w:rPr>
+          <w:b/>
+          <w:color w:val="000000"/>
+        </w:rPr>
+        <w:t>New User</w:t>
+      </w:r>
+      <w:r>
+        <w:rPr>
+          <w:b/>
+          <w:color w:val="000000"/>
+        </w:rPr>
+        <w:t>")).click();</w:t>
+      </w:r>
+    </w:p>
+    <w:p>
+      <w:pPr>
+        <w:pBdr>
+          <w:top w:val="nil"/>
+          <w:left w:val="nil"/>
+          <w:bottom w:val="nil"/>
+          <w:right w:val="nil"/>
+          <w:between w:val="nil"/>
+        </w:pBdr>
+        <w:spacing w:after="0"/>
+        <w:ind w:left="785"/>
+        <w:rPr>
+          <w:color w:val="000000"/>
+        </w:rPr>
+      </w:pPr>
+    </w:p>
+    <w:p>
+      <w:pPr>
+        <w:numPr>
+          <w:ilvl w:val="0"/>
+          <w:numId w:val="40"/>
+        </w:numPr>
+        <w:pBdr>
+          <w:top w:val="nil"/>
+          <w:left w:val="nil"/>
+          <w:bottom w:val="nil"/>
+          <w:right w:val="nil"/>
+          <w:between w:val="nil"/>
+        </w:pBdr>
+        <w:spacing w:after="0"/>
+        <w:rPr>
+          <w:color w:val="000000"/>
+        </w:rPr>
+      </w:pPr>
+      <w:r>
+        <w:rPr>
+          <w:color w:val="000000"/>
+        </w:rPr>
+        <w:t xml:space="preserve"> </w:t>
+      </w:r>
+      <w:r>
+        <w:rPr>
+          <w:color w:val="000000"/>
+        </w:rPr>
+        <w:t>Enter First name as admin</w:t>
+      </w:r>
+    </w:p>
+    <w:p>
+      <w:pPr>
+        <w:numPr>
+          <w:ilvl w:val="0"/>
+          <w:numId w:val="40"/>
+        </w:numPr>
+        <w:pBdr>
+          <w:top w:val="nil"/>
+          <w:left w:val="nil"/>
+          <w:bottom w:val="nil"/>
+          <w:right w:val="nil"/>
+          <w:between w:val="nil"/>
+        </w:pBdr>
+        <w:spacing w:after="0"/>
+        <w:rPr>
+          <w:color w:val="000000"/>
+        </w:rPr>
+      </w:pPr>
+      <w:r>
+        <w:rPr>
+          <w:color w:val="000000"/>
+        </w:rPr>
+        <w:t>Enter Last name as pass</w:t>
+      </w:r>
+    </w:p>
+    <w:p>
+      <w:pPr>
+        <w:numPr>
+          <w:ilvl w:val="0"/>
+          <w:numId w:val="40"/>
+        </w:numPr>
+        <w:pBdr>
+          <w:top w:val="nil"/>
+          <w:left w:val="nil"/>
+          <w:bottom w:val="nil"/>
+          <w:right w:val="nil"/>
+          <w:between w:val="nil"/>
+        </w:pBdr>
+        <w:spacing w:after="0"/>
+        <w:rPr>
+          <w:color w:val="000000"/>
+        </w:rPr>
+      </w:pPr>
+      <w:r>
+        <w:rPr>
+          <w:color w:val="000000"/>
+        </w:rPr>
+        <w:t>Enter email address as admin@gmail.com</w:t>
+      </w:r>
+    </w:p>
+    <w:p>
+      <w:pPr>
+        <w:numPr>
+          <w:ilvl w:val="0"/>
+          <w:numId w:val="40"/>
+        </w:numPr>
+        <w:pBdr>
+          <w:top w:val="nil"/>
+          <w:left w:val="nil"/>
+          <w:bottom w:val="nil"/>
+          <w:right w:val="nil"/>
+          <w:between w:val="nil"/>
+        </w:pBdr>
+        <w:spacing w:after="0"/>
+        <w:rPr>
+          <w:color w:val="000000"/>
+        </w:rPr>
+      </w:pPr>
+      <w:r>
+        <w:rPr>
+          <w:color w:val="000000"/>
+        </w:rPr>
+        <w:t>Enter company name as</w:t>
+      </w:r>
+    </w:p>
+    <w:p>
+      <w:pPr>
+        <w:numPr>
+          <w:ilvl w:val="0"/>
+          <w:numId w:val="40"/>
+        </w:numPr>
+        <w:pBdr>
+          <w:top w:val="nil"/>
+          <w:left w:val="nil"/>
+          <w:bottom w:val="nil"/>
+          <w:right w:val="nil"/>
+          <w:between w:val="nil"/>
+        </w:pBdr>
+        <w:spacing w:after="0"/>
+        <w:rPr>
+          <w:color w:val="000000"/>
+        </w:rPr>
+      </w:pPr>
+      <w:r>
+        <w:rPr>
+          <w:color w:val="000000"/>
+        </w:rPr>
+        <w:t xml:space="preserve"> Google</w:t>
+      </w:r>
+    </w:p>
+    <w:p>
+      <w:pPr>
+        <w:numPr>
+          <w:ilvl w:val="0"/>
+          <w:numId w:val="40"/>
+        </w:numPr>
+        <w:pBdr>
+          <w:top w:val="nil"/>
+          <w:left w:val="nil"/>
+          <w:bottom w:val="nil"/>
+          <w:right w:val="nil"/>
+          <w:between w:val="nil"/>
+        </w:pBdr>
+        <w:spacing w:after="0"/>
+        <w:rPr>
+          <w:color w:val="000000"/>
+        </w:rPr>
+      </w:pPr>
+      <w:r>
+        <w:rPr>
+          <w:color w:val="000000"/>
+        </w:rPr>
+        <w:t xml:space="preserve">Select IT Consulting from dropdown </w:t>
+      </w:r>
+    </w:p>
+    <w:p>
+      <w:pPr>
+        <w:numPr>
+          <w:ilvl w:val="0"/>
+          <w:numId w:val="40"/>
+        </w:numPr>
+        <w:pBdr>
+          <w:top w:val="nil"/>
+          <w:left w:val="nil"/>
+          <w:bottom w:val="nil"/>
+          <w:right w:val="nil"/>
+          <w:between w:val="nil"/>
+        </w:pBdr>
+        <w:spacing w:after="0"/>
+        <w:rPr>
+          <w:color w:val="000000"/>
+        </w:rPr>
+      </w:pPr>
+      <w:r>
+        <w:rPr>
+          <w:color w:val="000000"/>
+        </w:rPr>
+        <w:lastRenderedPageBreak/>
+        <w:t>No need to automate CAPTCHA</w:t>
+      </w:r>
+    </w:p>
+    <w:p>
+      <w:pPr>
+        <w:numPr>
+          <w:ilvl w:val="0"/>
+          <w:numId w:val="40"/>
+        </w:numPr>
+        <w:pBdr>
+          <w:top w:val="nil"/>
+          <w:left w:val="nil"/>
+          <w:bottom w:val="nil"/>
+          <w:right w:val="nil"/>
+          <w:between w:val="nil"/>
+        </w:pBdr>
+        <w:spacing w:after="0"/>
+        <w:rPr>
+          <w:color w:val="000000"/>
+        </w:rPr>
+      </w:pPr>
+      <w:r>
+        <w:rPr>
+          <w:color w:val="000000"/>
+        </w:rPr>
+        <w:t xml:space="preserve">Click on Register </w:t>
+      </w:r>
+    </w:p>
+    <w:p>
+      <w:pPr>
+        <w:pBdr>
+          <w:top w:val="nil"/>
+          <w:left w:val="nil"/>
+          <w:bottom w:val="nil"/>
+          <w:right w:val="nil"/>
+          <w:between w:val="nil"/>
+        </w:pBdr>
+        <w:spacing w:after="0" w:line="240" w:lineRule="auto"/>
+        <w:ind w:left="1080"/>
+        <w:rPr>
+          <w:rFonts w:ascii="Consolas" w:eastAsia="Consolas" w:hAnsi="Consolas" w:cs="Consolas"/>
+          <w:color w:val="000000"/>
+          <w:sz w:val="24"/>
+          <w:szCs w:val="24"/>
+        </w:rPr>
+      </w:pPr>
+    </w:p>
+    <w:p>
+      <w:pPr>
+        <w:pStyle w:val="Heading3"/>
+        <w:spacing w:before="0" w:after="240" w:line="360" w:lineRule="atLeast"/>
+        <w:rPr>
+          <w:b/>
+          <w:i/>
+          <w:iCs/>
+          <w:color w:val="404040" w:themeColor="text1" w:themeTint="BF"/>
+        </w:rPr>
+      </w:pPr>
+      <w:bookmarkStart w:id="12" w:name="_Toc94788478"/>
+      <w:r>
+        <w:rPr>
+          <w:rStyle w:val="SubtleEmphasis"/>
+          <w:b/>
+        </w:rPr>
+        <w:t>Day 5- Task</w:t>
+      </w:r>
+      <w:r>
+        <w:rPr>
+          <w:rStyle w:val="SubtleEmphasis"/>
+          <w:b/>
+        </w:rPr>
+        <w:t xml:space="preserve"> 10</w:t>
+      </w:r>
+      <w:r>
+        <w:rPr>
+          <w:rStyle w:val="SubtleEmphasis"/>
+          <w:b/>
+        </w:rPr>
+        <w:t xml:space="preserve"> - Selenium Concepts</w:t>
+      </w:r>
+      <w:bookmarkEnd w:id="12"/>
+      <w:r>
+        <w:rPr>
+          <w:rStyle w:val="SubtleEmphasis"/>
+          <w:b/>
+        </w:rPr>
+        <w:t xml:space="preserve"> </w:t>
+      </w:r>
+    </w:p>
+    <w:p>
+      <w:pPr>
+        <w:numPr>
+          <w:ilvl w:val="0"/>
+          <w:numId w:val="41"/>
+        </w:numPr>
+        <w:pBdr>
+          <w:top w:val="nil"/>
+          <w:left w:val="nil"/>
+          <w:bottom w:val="nil"/>
+          <w:right w:val="nil"/>
+          <w:between w:val="nil"/>
+        </w:pBdr>
+        <w:spacing w:after="0"/>
+        <w:rPr>
+          <w:color w:val="000000"/>
+        </w:rPr>
+      </w:pPr>
+      <w:r>
+        <w:rPr>
+          <w:color w:val="000000"/>
+        </w:rPr>
+        <w:t>Navigate onto </w:t>
+      </w:r>
+      <w:hyperlink r:id="rId14" w:history="1">
+        <w:r>
+          <w:rPr>
+            <w:rStyle w:val="Hyperlink"/>
+          </w:rPr>
+          <w:t>https://github.com/</w:t>
+        </w:r>
+      </w:hyperlink>
+    </w:p>
+    <w:p>
+      <w:pPr>
+        <w:numPr>
+          <w:ilvl w:val="0"/>
+          <w:numId w:val="41"/>
+        </w:numPr>
+        <w:pBdr>
+          <w:top w:val="nil"/>
+          <w:left w:val="nil"/>
+          <w:bottom w:val="nil"/>
+          <w:right w:val="nil"/>
+          <w:between w:val="nil"/>
+        </w:pBdr>
+        <w:spacing w:after="0"/>
+        <w:rPr>
+          <w:color w:val="000000"/>
+        </w:rPr>
+      </w:pPr>
+      <w:r>
+        <w:rPr>
+          <w:color w:val="000000"/>
+        </w:rPr>
+        <w:t>Click on Sign in</w:t>
+      </w:r>
+    </w:p>
+    <w:p>
+      <w:pPr>
+        <w:numPr>
+          <w:ilvl w:val="0"/>
+          <w:numId w:val="41"/>
+        </w:numPr>
+        <w:pBdr>
+          <w:top w:val="nil"/>
+          <w:left w:val="nil"/>
+          <w:bottom w:val="nil"/>
+          <w:right w:val="nil"/>
+          <w:between w:val="nil"/>
+        </w:pBdr>
+        <w:spacing w:after="0"/>
+        <w:rPr>
+          <w:color w:val="000000"/>
+        </w:rPr>
+      </w:pPr>
+      <w:r>
+        <w:rPr>
+          <w:color w:val="000000"/>
+        </w:rPr>
+        <w:t>Enter Username as Admin</w:t>
+      </w:r>
+    </w:p>
+    <w:p>
+      <w:pPr>
+        <w:numPr>
+          <w:ilvl w:val="0"/>
+          <w:numId w:val="41"/>
+        </w:numPr>
+        <w:pBdr>
+          <w:top w:val="nil"/>
+          <w:left w:val="nil"/>
+          <w:bottom w:val="nil"/>
+          <w:right w:val="nil"/>
+          <w:between w:val="nil"/>
+        </w:pBdr>
+        <w:spacing w:after="0"/>
+        <w:rPr>
+          <w:color w:val="000000"/>
+        </w:rPr>
+      </w:pPr>
+      <w:r>
+        <w:rPr>
+          <w:color w:val="000000"/>
+        </w:rPr>
+        <w:t>Enter Password as admin123</w:t>
+      </w:r>
+    </w:p>
+    <w:p>
+      <w:pPr>
+        <w:numPr>
+          <w:ilvl w:val="0"/>
+          <w:numId w:val="41"/>
+        </w:numPr>
+        <w:pBdr>
+          <w:top w:val="nil"/>
+          <w:left w:val="nil"/>
+          <w:bottom w:val="nil"/>
+          <w:right w:val="nil"/>
+          <w:between w:val="nil"/>
+        </w:pBdr>
+        <w:spacing w:after="0"/>
+        <w:rPr>
+          <w:color w:val="000000"/>
+        </w:rPr>
+      </w:pPr>
+      <w:r>
+        <w:rPr>
+          <w:color w:val="000000"/>
+        </w:rPr>
+        <w:t>Click on Login</w:t>
+      </w:r>
+    </w:p>
+    <w:p/>
+    <w:p>
+      <w:pPr>
+        <w:pStyle w:val="Heading3"/>
+        <w:spacing w:before="0" w:after="240" w:line="360" w:lineRule="atLeast"/>
+        <w:rPr>
+          <w:rStyle w:val="SubtleEmphasis"/>
+          <w:b/>
+        </w:rPr>
+      </w:pPr>
+      <w:bookmarkStart w:id="13" w:name="_Toc94788479"/>
+      <w:r>
+        <w:rPr>
+          <w:rStyle w:val="SubtleEmphasis"/>
+          <w:b/>
+        </w:rPr>
+        <w:t xml:space="preserve">Day </w:t>
+      </w:r>
+      <w:r>
+        <w:rPr>
+          <w:rStyle w:val="SubtleEmphasis"/>
+          <w:b/>
+        </w:rPr>
+        <w:t>5</w:t>
+      </w:r>
+      <w:r>
+        <w:rPr>
+          <w:rStyle w:val="SubtleEmphasis"/>
+          <w:b/>
+        </w:rPr>
+        <w:t>- Task</w:t>
+      </w:r>
+      <w:r>
+        <w:rPr>
+          <w:rStyle w:val="SubtleEmphasis"/>
+          <w:b/>
+        </w:rPr>
+        <w:t xml:space="preserve"> 11 -</w:t>
+      </w:r>
+      <w:r>
+        <w:rPr>
+          <w:rStyle w:val="SubtleEmphasis"/>
+          <w:b/>
+        </w:rPr>
+        <w:t xml:space="preserve"> Selenium Concepts</w:t>
+      </w:r>
+      <w:bookmarkEnd w:id="13"/>
+      <w:r>
+        <w:rPr>
+          <w:rStyle w:val="SubtleEmphasis"/>
+          <w:b/>
+        </w:rPr>
+        <w:t xml:space="preserve"> </w:t>
+      </w:r>
+    </w:p>
+    <w:p>
+      <w:pPr>
+        <w:numPr>
+          <w:ilvl w:val="0"/>
+          <w:numId w:val="42"/>
+        </w:numPr>
+        <w:pBdr>
+          <w:top w:val="nil"/>
+          <w:left w:val="nil"/>
+          <w:bottom w:val="nil"/>
+          <w:right w:val="nil"/>
+          <w:between w:val="nil"/>
+        </w:pBdr>
+        <w:spacing w:after="0"/>
+        <w:rPr>
+          <w:color w:val="000000"/>
+        </w:rPr>
+      </w:pPr>
+      <w:r>
+        <w:rPr>
+          <w:color w:val="000000"/>
+        </w:rPr>
+        <w:t xml:space="preserve">Navigate onto  </w:t>
+      </w:r>
+      <w:hyperlink r:id="rId15" w:history="1">
+        <w:r>
+          <w:rPr>
+            <w:rStyle w:val="Hyperlink"/>
+          </w:rPr>
+          <w:t>https://www.goto.com/meeting/</w:t>
+        </w:r>
+      </w:hyperlink>
+    </w:p>
+    <w:p>
+      <w:pPr>
+        <w:numPr>
+          <w:ilvl w:val="0"/>
+          <w:numId w:val="42"/>
+        </w:numPr>
+        <w:pBdr>
+          <w:top w:val="nil"/>
+          <w:left w:val="nil"/>
+          <w:bottom w:val="nil"/>
+          <w:right w:val="nil"/>
+          <w:between w:val="nil"/>
+        </w:pBdr>
+        <w:spacing w:after="0"/>
+        <w:rPr>
+          <w:color w:val="000000"/>
+        </w:rPr>
+      </w:pPr>
+      <w:r>
+        <w:rPr>
+          <w:color w:val="000000"/>
+        </w:rPr>
+        <w:t>Click on Accept Recommended Settings</w:t>
+      </w:r>
+    </w:p>
+    <w:p>
+      <w:pPr>
+        <w:numPr>
+          <w:ilvl w:val="0"/>
+          <w:numId w:val="42"/>
+        </w:numPr>
+        <w:pBdr>
+          <w:top w:val="nil"/>
+          <w:left w:val="nil"/>
+          <w:bottom w:val="nil"/>
+          <w:right w:val="nil"/>
+          <w:between w:val="nil"/>
+        </w:pBdr>
+        <w:spacing w:after="0"/>
+        <w:rPr>
+          <w:color w:val="000000"/>
+        </w:rPr>
+      </w:pPr>
+      <w:r>
+        <w:rPr>
+          <w:color w:val="000000"/>
+        </w:rPr>
+        <w:t>Click on Try Free</w:t>
+      </w:r>
+    </w:p>
+    <w:p>
+      <w:pPr>
+        <w:numPr>
+          <w:ilvl w:val="0"/>
+          <w:numId w:val="42"/>
+        </w:numPr>
+        <w:pBdr>
+          <w:top w:val="nil"/>
+          <w:left w:val="nil"/>
+          <w:bottom w:val="nil"/>
+          <w:right w:val="nil"/>
+          <w:between w:val="nil"/>
+        </w:pBdr>
+        <w:spacing w:after="0"/>
+        <w:rPr>
+          <w:color w:val="000000"/>
+        </w:rPr>
+      </w:pPr>
+      <w:r>
+        <w:rPr>
+          <w:color w:val="000000"/>
+        </w:rPr>
+        <w:t>Enter first name as “John”</w:t>
+      </w:r>
+    </w:p>
+    <w:p>
+      <w:pPr>
+        <w:numPr>
+          <w:ilvl w:val="0"/>
+          <w:numId w:val="42"/>
+        </w:numPr>
+        <w:pBdr>
+          <w:top w:val="nil"/>
+          <w:left w:val="nil"/>
+          <w:bottom w:val="nil"/>
+          <w:right w:val="nil"/>
+          <w:between w:val="nil"/>
+        </w:pBdr>
+        <w:spacing w:after="0"/>
+        <w:rPr>
+          <w:color w:val="000000"/>
+        </w:rPr>
+      </w:pPr>
+      <w:r>
+        <w:rPr>
+          <w:color w:val="000000"/>
+        </w:rPr>
+        <w:t>Enter last name as “wick”</w:t>
+      </w:r>
+    </w:p>
+    <w:p>
+      <w:pPr>
+        <w:numPr>
+          <w:ilvl w:val="0"/>
+          <w:numId w:val="42"/>
+        </w:numPr>
+        <w:pBdr>
+          <w:top w:val="nil"/>
+          <w:left w:val="nil"/>
+          <w:bottom w:val="nil"/>
+          <w:right w:val="nil"/>
+          <w:between w:val="nil"/>
+        </w:pBdr>
+        <w:spacing w:after="0"/>
+        <w:rPr>
+          <w:color w:val="000000"/>
+        </w:rPr>
+      </w:pPr>
+      <w:r>
+        <w:rPr>
+          <w:color w:val="000000"/>
+        </w:rPr>
+        <w:t>Enter work email as “john@gmail.com”</w:t>
+      </w:r>
+    </w:p>
+    <w:p>
+      <w:pPr>
+        <w:numPr>
+          <w:ilvl w:val="0"/>
+          <w:numId w:val="42"/>
+        </w:numPr>
+        <w:pBdr>
+          <w:top w:val="nil"/>
+          <w:left w:val="nil"/>
+          <w:bottom w:val="nil"/>
+          <w:right w:val="nil"/>
+          <w:between w:val="nil"/>
+        </w:pBdr>
+        <w:spacing w:after="0"/>
+        <w:rPr>
+          <w:color w:val="000000"/>
+        </w:rPr>
+      </w:pPr>
+      <w:r>
+        <w:rPr>
+          <w:color w:val="000000"/>
+        </w:rPr>
+        <w:t>Job Title as “Help Desk”</w:t>
+      </w:r>
+    </w:p>
+    <w:p>
+      <w:pPr>
+        <w:numPr>
+          <w:ilvl w:val="0"/>
+          <w:numId w:val="42"/>
+        </w:numPr>
+        <w:pBdr>
+          <w:top w:val="nil"/>
+          <w:left w:val="nil"/>
+          <w:bottom w:val="nil"/>
+          <w:right w:val="nil"/>
+          <w:between w:val="nil"/>
+        </w:pBdr>
+        <w:spacing w:after="0"/>
+        <w:rPr>
+          <w:color w:val="000000"/>
+        </w:rPr>
+      </w:pPr>
+      <w:r>
+        <w:rPr>
+          <w:color w:val="000000"/>
+        </w:rPr>
+        <w:t>Company size – 10-99</w:t>
+      </w:r>
+    </w:p>
+    <w:p>
+      <w:pPr>
+        <w:numPr>
+          <w:ilvl w:val="0"/>
+          <w:numId w:val="42"/>
+        </w:numPr>
+        <w:pBdr>
+          <w:top w:val="nil"/>
+          <w:left w:val="nil"/>
+          <w:bottom w:val="nil"/>
+          <w:right w:val="nil"/>
+          <w:between w:val="nil"/>
+        </w:pBdr>
+        <w:spacing w:after="0"/>
+        <w:rPr>
+          <w:color w:val="000000"/>
+        </w:rPr>
+      </w:pPr>
+      <w:r>
+        <w:rPr>
+          <w:color w:val="000000"/>
+        </w:rPr>
+        <w:t>Click on signup</w:t>
+      </w:r>
+    </w:p>
+    <w:p>
+      <w:pPr>
+        <w:pStyle w:val="NormalWeb"/>
+        <w:shd w:val="clear" w:color="auto" w:fill="FFFFFF"/>
+        <w:spacing w:before="0" w:beforeAutospacing="0" w:after="0" w:afterAutospacing="0"/>
+        <w:ind w:left="785"/>
+        <w:textAlignment w:val="baseline"/>
+        <w:rPr>
+          <w:rFonts w:asciiTheme="minorHAnsi" w:eastAsiaTheme="minorHAnsi" w:hAnsiTheme="minorHAnsi" w:cstheme="minorBidi"/>
+          <w:bCs/>
+          <w:sz w:val="22"/>
+          <w:szCs w:val="22"/>
+        </w:rPr>
+      </w:pPr>
+    </w:p>
+    <w:p>
+      <w:pPr>
+        <w:pStyle w:val="NormalWeb"/>
+        <w:shd w:val="clear" w:color="auto" w:fill="FFFFFF"/>
+        <w:spacing w:before="0" w:beforeAutospacing="0" w:after="0" w:afterAutospacing="0"/>
+        <w:ind w:left="785"/>
+        <w:textAlignment w:val="baseline"/>
+        <w:rPr>
+          <w:rFonts w:asciiTheme="minorHAnsi" w:eastAsiaTheme="minorHAnsi" w:hAnsiTheme="minorHAnsi" w:cstheme="minorBidi"/>
+          <w:bCs/>
+          <w:sz w:val="22"/>
+          <w:szCs w:val="22"/>
+        </w:rPr>
+      </w:pPr>
+    </w:p>
+    <w:p>
+      <w:pPr>
+        <w:pStyle w:val="NormalWeb"/>
+        <w:shd w:val="clear" w:color="auto" w:fill="FFFFFF"/>
+        <w:spacing w:before="0" w:beforeAutospacing="0" w:after="0" w:afterAutospacing="0"/>
+        <w:ind w:left="785"/>
+        <w:textAlignment w:val="baseline"/>
+        <w:rPr>
+          <w:rFonts w:asciiTheme="minorHAnsi" w:eastAsiaTheme="minorHAnsi" w:hAnsiTheme="minorHAnsi" w:cstheme="minorBidi"/>
+          <w:bCs/>
+          <w:sz w:val="22"/>
+          <w:szCs w:val="22"/>
+        </w:rPr>
+      </w:pPr>
+    </w:p>
     <w:sectPr>
       <w:pgSz w:w="12240" w:h="15840"/>
       <w:pgMar w:top="1440" w:right="1440" w:bottom="1440" w:left="1440" w:header="720" w:footer="720" w:gutter="0"/>
@@ -4629,6 +6249,49 @@
     </w:sectPr>
   </w:body>
 </w:document>
+</file>
+
+<file path=word/comments.xml><?xml version="1.0" encoding="utf-8"?>
+<w:comments xmlns:wpc="http://schemas.microsoft.com/office/word/2010/wordprocessingCanvas" xmlns:mc="http://schemas.openxmlformats.org/markup-compatibility/2006" xmlns:o="urn:schemas-microsoft-com:office:office" xmlns:r="http://schemas.openxmlformats.org/officeDocument/2006/relationships" xmlns:m="http://schemas.openxmlformats.org/officeDocument/2006/math" xmlns:v="urn:schemas-microsoft-com:vml" xmlns:wp14="http://schemas.microsoft.com/office/word/2010/wordprocessingDrawing" xmlns:wp="http://schemas.openxmlformats.org/drawingml/2006/wordprocessingDrawing" xmlns:w10="urn:schemas-microsoft-com:office:word" xmlns:w="http://schemas.openxmlformats.org/wordprocessingml/2006/main" xmlns:w14="http://schemas.microsoft.com/office/word/2010/wordml" xmlns:w15="http://schemas.microsoft.com/office/word/2012/wordml" xmlns:wpg="http://schemas.microsoft.com/office/word/2010/wordprocessingGroup" xmlns:wpi="http://schemas.microsoft.com/office/word/2010/wordprocessingInk" xmlns:wne="http://schemas.microsoft.com/office/word/2006/wordml" xmlns:wps="http://schemas.microsoft.com/office/word/2010/wordprocessingShape" mc:Ignorable="w14 w15 wp14">
+  <w:comment w:id="10" w:author="Balaji Dinakaran" w:date="2022-02-03T13:47:00Z" w:initials="J">
+    <w:p>
+      <w:pPr>
+        <w:pStyle w:val="CommentText"/>
+      </w:pPr>
+      <w:r>
+        <w:rPr>
+          <w:rStyle w:val="CommentReference"/>
+        </w:rPr>
+        <w:annotationRef/>
+      </w:r>
+      <w:r>
+        <w:t xml:space="preserve">It is with </w:t>
+      </w:r>
+      <w:proofErr w:type="spellStart"/>
+      <w:r>
+        <w:t>tagname</w:t>
+      </w:r>
+      <w:proofErr w:type="spellEnd"/>
+      <w:r>
+        <w:t xml:space="preserve"> “a” so you can use either </w:t>
+      </w:r>
+      <w:proofErr w:type="spellStart"/>
+      <w:r>
+        <w:t>linktext</w:t>
+      </w:r>
+      <w:proofErr w:type="spellEnd"/>
+      <w:r>
+        <w:t xml:space="preserve"> or partial link text</w:t>
+      </w:r>
+    </w:p>
+  </w:comment>
+</w:comments>
+</file>
+
+<file path=word/commentsExtended.xml><?xml version="1.0" encoding="utf-8"?>
+<w15:commentsEx xmlns:wpc="http://schemas.microsoft.com/office/word/2010/wordprocessingCanvas" xmlns:mc="http://schemas.openxmlformats.org/markup-compatibility/2006" xmlns:o="urn:schemas-microsoft-com:office:office" xmlns:r="http://schemas.openxmlformats.org/officeDocument/2006/relationships" xmlns:m="http://schemas.openxmlformats.org/officeDocument/2006/math" xmlns:v="urn:schemas-microsoft-com:vml" xmlns:wp14="http://schemas.microsoft.com/office/word/2010/wordprocessingDrawing" xmlns:wp="http://schemas.openxmlformats.org/drawingml/2006/wordprocessingDrawing" xmlns:w10="urn:schemas-microsoft-com:office:word" xmlns:w="http://schemas.openxmlformats.org/wordprocessingml/2006/main" xmlns:w14="http://schemas.microsoft.com/office/word/2010/wordml" xmlns:w15="http://schemas.microsoft.com/office/word/2012/wordml" xmlns:wpg="http://schemas.microsoft.com/office/word/2010/wordprocessingGroup" xmlns:wpi="http://schemas.microsoft.com/office/word/2010/wordprocessingInk" xmlns:wne="http://schemas.microsoft.com/office/word/2006/wordml" xmlns:wps="http://schemas.microsoft.com/office/word/2010/wordprocessingShape" mc:Ignorable="w14 w15 wp14">
+  <w15:commentEx w15:paraId="63E82FEC" w15:done="0"/>
+</w15:commentsEx>
 </file>
 
 <file path=word/commentsIds.xml><?xml version="1.0" encoding="utf-8"?>
@@ -5241,6 +6904,92 @@
     </w:lvl>
   </w:abstractNum>
   <w:abstractNum w:abstractNumId="6">
+    <w:nsid w:val="20703254"/>
+    <w:multiLevelType w:val="multilevel"/>
+    <w:tmpl w:val="3E5CA5F6"/>
+    <w:lvl w:ilvl="0">
+      <w:start w:val="1"/>
+      <w:numFmt w:val="decimal"/>
+      <w:lvlText w:val="%1."/>
+      <w:lvlJc w:val="left"/>
+      <w:pPr>
+        <w:ind w:left="785" w:hanging="360"/>
+      </w:pPr>
+    </w:lvl>
+    <w:lvl w:ilvl="1">
+      <w:start w:val="1"/>
+      <w:numFmt w:val="lowerLetter"/>
+      <w:lvlText w:val="%2."/>
+      <w:lvlJc w:val="left"/>
+      <w:pPr>
+        <w:ind w:left="1440" w:hanging="360"/>
+      </w:pPr>
+    </w:lvl>
+    <w:lvl w:ilvl="2">
+      <w:start w:val="1"/>
+      <w:numFmt w:val="lowerRoman"/>
+      <w:lvlText w:val="%3."/>
+      <w:lvlJc w:val="right"/>
+      <w:pPr>
+        <w:ind w:left="2160" w:hanging="180"/>
+      </w:pPr>
+    </w:lvl>
+    <w:lvl w:ilvl="3">
+      <w:start w:val="1"/>
+      <w:numFmt w:val="decimal"/>
+      <w:lvlText w:val="%4."/>
+      <w:lvlJc w:val="left"/>
+      <w:pPr>
+        <w:ind w:left="2880" w:hanging="360"/>
+      </w:pPr>
+    </w:lvl>
+    <w:lvl w:ilvl="4">
+      <w:start w:val="1"/>
+      <w:numFmt w:val="lowerLetter"/>
+      <w:lvlText w:val="%5."/>
+      <w:lvlJc w:val="left"/>
+      <w:pPr>
+        <w:ind w:left="3600" w:hanging="360"/>
+      </w:pPr>
+    </w:lvl>
+    <w:lvl w:ilvl="5">
+      <w:start w:val="1"/>
+      <w:numFmt w:val="lowerRoman"/>
+      <w:lvlText w:val="%6."/>
+      <w:lvlJc w:val="right"/>
+      <w:pPr>
+        <w:ind w:left="4320" w:hanging="180"/>
+      </w:pPr>
+    </w:lvl>
+    <w:lvl w:ilvl="6">
+      <w:start w:val="1"/>
+      <w:numFmt w:val="decimal"/>
+      <w:lvlText w:val="%7."/>
+      <w:lvlJc w:val="left"/>
+      <w:pPr>
+        <w:ind w:left="5040" w:hanging="360"/>
+      </w:pPr>
+    </w:lvl>
+    <w:lvl w:ilvl="7">
+      <w:start w:val="1"/>
+      <w:numFmt w:val="lowerLetter"/>
+      <w:lvlText w:val="%8."/>
+      <w:lvlJc w:val="left"/>
+      <w:pPr>
+        <w:ind w:left="5760" w:hanging="360"/>
+      </w:pPr>
+    </w:lvl>
+    <w:lvl w:ilvl="8">
+      <w:start w:val="1"/>
+      <w:numFmt w:val="lowerRoman"/>
+      <w:lvlText w:val="%9."/>
+      <w:lvlJc w:val="right"/>
+      <w:pPr>
+        <w:ind w:left="6480" w:hanging="180"/>
+      </w:pPr>
+    </w:lvl>
+  </w:abstractNum>
+  <w:abstractNum w:abstractNumId="7">
     <w:nsid w:val="21590071"/>
     <w:multiLevelType w:val="hybridMultilevel"/>
     <w:tmpl w:val="3342F85C"/>
@@ -5353,7 +7102,7 @@
       </w:rPr>
     </w:lvl>
   </w:abstractNum>
-  <w:abstractNum w:abstractNumId="7">
+  <w:abstractNum w:abstractNumId="8">
     <w:nsid w:val="264E3FFA"/>
     <w:multiLevelType w:val="hybridMultilevel"/>
     <w:tmpl w:val="FFFFFFFF"/>
@@ -5439,7 +7188,227 @@
       </w:pPr>
     </w:lvl>
   </w:abstractNum>
-  <w:abstractNum w:abstractNumId="8">
+  <w:abstractNum w:abstractNumId="9">
+    <w:nsid w:val="2C62688E"/>
+    <w:multiLevelType w:val="multilevel"/>
+    <w:tmpl w:val="D974B81C"/>
+    <w:lvl w:ilvl="0">
+      <w:start w:val="1"/>
+      <w:numFmt w:val="decimal"/>
+      <w:lvlText w:val="%1."/>
+      <w:lvlJc w:val="left"/>
+      <w:pPr>
+        <w:ind w:left="1080" w:hanging="360"/>
+      </w:pPr>
+    </w:lvl>
+    <w:lvl w:ilvl="1">
+      <w:start w:val="1"/>
+      <w:numFmt w:val="bullet"/>
+      <w:lvlText w:val="o"/>
+      <w:lvlJc w:val="left"/>
+      <w:pPr>
+        <w:ind w:left="1800" w:hanging="360"/>
+      </w:pPr>
+      <w:rPr>
+        <w:rFonts w:ascii="Courier New" w:eastAsia="Courier New" w:hAnsi="Courier New" w:cs="Courier New"/>
+      </w:rPr>
+    </w:lvl>
+    <w:lvl w:ilvl="2">
+      <w:start w:val="1"/>
+      <w:numFmt w:val="bullet"/>
+      <w:lvlText w:val="▪"/>
+      <w:lvlJc w:val="left"/>
+      <w:pPr>
+        <w:ind w:left="2520" w:hanging="360"/>
+      </w:pPr>
+      <w:rPr>
+        <w:rFonts w:ascii="Noto Sans Symbols" w:eastAsia="Noto Sans Symbols" w:hAnsi="Noto Sans Symbols" w:cs="Noto Sans Symbols"/>
+      </w:rPr>
+    </w:lvl>
+    <w:lvl w:ilvl="3">
+      <w:start w:val="1"/>
+      <w:numFmt w:val="bullet"/>
+      <w:lvlText w:val="●"/>
+      <w:lvlJc w:val="left"/>
+      <w:pPr>
+        <w:ind w:left="2562" w:hanging="360"/>
+      </w:pPr>
+      <w:rPr>
+        <w:rFonts w:ascii="Noto Sans Symbols" w:eastAsia="Noto Sans Symbols" w:hAnsi="Noto Sans Symbols" w:cs="Noto Sans Symbols"/>
+      </w:rPr>
+    </w:lvl>
+    <w:lvl w:ilvl="4">
+      <w:start w:val="1"/>
+      <w:numFmt w:val="bullet"/>
+      <w:lvlText w:val="o"/>
+      <w:lvlJc w:val="left"/>
+      <w:pPr>
+        <w:ind w:left="3960" w:hanging="360"/>
+      </w:pPr>
+      <w:rPr>
+        <w:rFonts w:ascii="Courier New" w:eastAsia="Courier New" w:hAnsi="Courier New" w:cs="Courier New"/>
+      </w:rPr>
+    </w:lvl>
+    <w:lvl w:ilvl="5">
+      <w:start w:val="1"/>
+      <w:numFmt w:val="bullet"/>
+      <w:lvlText w:val="▪"/>
+      <w:lvlJc w:val="left"/>
+      <w:pPr>
+        <w:ind w:left="4680" w:hanging="360"/>
+      </w:pPr>
+      <w:rPr>
+        <w:rFonts w:ascii="Noto Sans Symbols" w:eastAsia="Noto Sans Symbols" w:hAnsi="Noto Sans Symbols" w:cs="Noto Sans Symbols"/>
+      </w:rPr>
+    </w:lvl>
+    <w:lvl w:ilvl="6">
+      <w:start w:val="1"/>
+      <w:numFmt w:val="bullet"/>
+      <w:lvlText w:val="●"/>
+      <w:lvlJc w:val="left"/>
+      <w:pPr>
+        <w:ind w:left="5400" w:hanging="360"/>
+      </w:pPr>
+      <w:rPr>
+        <w:rFonts w:ascii="Noto Sans Symbols" w:eastAsia="Noto Sans Symbols" w:hAnsi="Noto Sans Symbols" w:cs="Noto Sans Symbols"/>
+      </w:rPr>
+    </w:lvl>
+    <w:lvl w:ilvl="7">
+      <w:start w:val="1"/>
+      <w:numFmt w:val="bullet"/>
+      <w:lvlText w:val="o"/>
+      <w:lvlJc w:val="left"/>
+      <w:pPr>
+        <w:ind w:left="6120" w:hanging="360"/>
+      </w:pPr>
+      <w:rPr>
+        <w:rFonts w:ascii="Courier New" w:eastAsia="Courier New" w:hAnsi="Courier New" w:cs="Courier New"/>
+      </w:rPr>
+    </w:lvl>
+    <w:lvl w:ilvl="8">
+      <w:start w:val="1"/>
+      <w:numFmt w:val="bullet"/>
+      <w:lvlText w:val="▪"/>
+      <w:lvlJc w:val="left"/>
+      <w:pPr>
+        <w:ind w:left="6840" w:hanging="360"/>
+      </w:pPr>
+      <w:rPr>
+        <w:rFonts w:ascii="Noto Sans Symbols" w:eastAsia="Noto Sans Symbols" w:hAnsi="Noto Sans Symbols" w:cs="Noto Sans Symbols"/>
+      </w:rPr>
+    </w:lvl>
+  </w:abstractNum>
+  <w:abstractNum w:abstractNumId="10">
+    <w:nsid w:val="2CA97F9C"/>
+    <w:multiLevelType w:val="multilevel"/>
+    <w:tmpl w:val="D974B81C"/>
+    <w:lvl w:ilvl="0">
+      <w:start w:val="1"/>
+      <w:numFmt w:val="decimal"/>
+      <w:lvlText w:val="%1."/>
+      <w:lvlJc w:val="left"/>
+      <w:pPr>
+        <w:ind w:left="1080" w:hanging="360"/>
+      </w:pPr>
+    </w:lvl>
+    <w:lvl w:ilvl="1">
+      <w:start w:val="1"/>
+      <w:numFmt w:val="bullet"/>
+      <w:lvlText w:val="o"/>
+      <w:lvlJc w:val="left"/>
+      <w:pPr>
+        <w:ind w:left="1800" w:hanging="360"/>
+      </w:pPr>
+      <w:rPr>
+        <w:rFonts w:ascii="Courier New" w:eastAsia="Courier New" w:hAnsi="Courier New" w:cs="Courier New"/>
+      </w:rPr>
+    </w:lvl>
+    <w:lvl w:ilvl="2">
+      <w:start w:val="1"/>
+      <w:numFmt w:val="bullet"/>
+      <w:lvlText w:val="▪"/>
+      <w:lvlJc w:val="left"/>
+      <w:pPr>
+        <w:ind w:left="2520" w:hanging="360"/>
+      </w:pPr>
+      <w:rPr>
+        <w:rFonts w:ascii="Noto Sans Symbols" w:eastAsia="Noto Sans Symbols" w:hAnsi="Noto Sans Symbols" w:cs="Noto Sans Symbols"/>
+      </w:rPr>
+    </w:lvl>
+    <w:lvl w:ilvl="3">
+      <w:start w:val="1"/>
+      <w:numFmt w:val="bullet"/>
+      <w:lvlText w:val="●"/>
+      <w:lvlJc w:val="left"/>
+      <w:pPr>
+        <w:ind w:left="2562" w:hanging="360"/>
+      </w:pPr>
+      <w:rPr>
+        <w:rFonts w:ascii="Noto Sans Symbols" w:eastAsia="Noto Sans Symbols" w:hAnsi="Noto Sans Symbols" w:cs="Noto Sans Symbols"/>
+      </w:rPr>
+    </w:lvl>
+    <w:lvl w:ilvl="4">
+      <w:start w:val="1"/>
+      <w:numFmt w:val="bullet"/>
+      <w:lvlText w:val="o"/>
+      <w:lvlJc w:val="left"/>
+      <w:pPr>
+        <w:ind w:left="3960" w:hanging="360"/>
+      </w:pPr>
+      <w:rPr>
+        <w:rFonts w:ascii="Courier New" w:eastAsia="Courier New" w:hAnsi="Courier New" w:cs="Courier New"/>
+      </w:rPr>
+    </w:lvl>
+    <w:lvl w:ilvl="5">
+      <w:start w:val="1"/>
+      <w:numFmt w:val="bullet"/>
+      <w:lvlText w:val="▪"/>
+      <w:lvlJc w:val="left"/>
+      <w:pPr>
+        <w:ind w:left="4680" w:hanging="360"/>
+      </w:pPr>
+      <w:rPr>
+        <w:rFonts w:ascii="Noto Sans Symbols" w:eastAsia="Noto Sans Symbols" w:hAnsi="Noto Sans Symbols" w:cs="Noto Sans Symbols"/>
+      </w:rPr>
+    </w:lvl>
+    <w:lvl w:ilvl="6">
+      <w:start w:val="1"/>
+      <w:numFmt w:val="bullet"/>
+      <w:lvlText w:val="●"/>
+      <w:lvlJc w:val="left"/>
+      <w:pPr>
+        <w:ind w:left="5400" w:hanging="360"/>
+      </w:pPr>
+      <w:rPr>
+        <w:rFonts w:ascii="Noto Sans Symbols" w:eastAsia="Noto Sans Symbols" w:hAnsi="Noto Sans Symbols" w:cs="Noto Sans Symbols"/>
+      </w:rPr>
+    </w:lvl>
+    <w:lvl w:ilvl="7">
+      <w:start w:val="1"/>
+      <w:numFmt w:val="bullet"/>
+      <w:lvlText w:val="o"/>
+      <w:lvlJc w:val="left"/>
+      <w:pPr>
+        <w:ind w:left="6120" w:hanging="360"/>
+      </w:pPr>
+      <w:rPr>
+        <w:rFonts w:ascii="Courier New" w:eastAsia="Courier New" w:hAnsi="Courier New" w:cs="Courier New"/>
+      </w:rPr>
+    </w:lvl>
+    <w:lvl w:ilvl="8">
+      <w:start w:val="1"/>
+      <w:numFmt w:val="bullet"/>
+      <w:lvlText w:val="▪"/>
+      <w:lvlJc w:val="left"/>
+      <w:pPr>
+        <w:ind w:left="6840" w:hanging="360"/>
+      </w:pPr>
+      <w:rPr>
+        <w:rFonts w:ascii="Noto Sans Symbols" w:eastAsia="Noto Sans Symbols" w:hAnsi="Noto Sans Symbols" w:cs="Noto Sans Symbols"/>
+      </w:rPr>
+    </w:lvl>
+  </w:abstractNum>
+  <w:abstractNum w:abstractNumId="11">
     <w:nsid w:val="2E5E18B9"/>
     <w:multiLevelType w:val="hybridMultilevel"/>
     <w:tmpl w:val="B70CC688"/>
@@ -5525,7 +7494,7 @@
       </w:pPr>
     </w:lvl>
   </w:abstractNum>
-  <w:abstractNum w:abstractNumId="9">
+  <w:abstractNum w:abstractNumId="12">
     <w:nsid w:val="32582097"/>
     <w:multiLevelType w:val="hybridMultilevel"/>
     <w:tmpl w:val="C2C467E0"/>
@@ -5614,7 +7583,7 @@
       </w:pPr>
     </w:lvl>
   </w:abstractNum>
-  <w:abstractNum w:abstractNumId="10">
+  <w:abstractNum w:abstractNumId="13">
     <w:nsid w:val="33D93CC8"/>
     <w:multiLevelType w:val="hybridMultilevel"/>
     <w:tmpl w:val="9AF645C8"/>
@@ -5727,7 +7696,7 @@
       </w:rPr>
     </w:lvl>
   </w:abstractNum>
-  <w:abstractNum w:abstractNumId="11">
+  <w:abstractNum w:abstractNumId="14">
     <w:nsid w:val="35857678"/>
     <w:multiLevelType w:val="hybridMultilevel"/>
     <w:tmpl w:val="ECAC1D24"/>
@@ -5840,7 +7809,7 @@
       </w:rPr>
     </w:lvl>
   </w:abstractNum>
-  <w:abstractNum w:abstractNumId="12">
+  <w:abstractNum w:abstractNumId="15">
     <w:nsid w:val="36E1264B"/>
     <w:multiLevelType w:val="hybridMultilevel"/>
     <w:tmpl w:val="7F8824B0"/>
@@ -5926,7 +7895,7 @@
       </w:pPr>
     </w:lvl>
   </w:abstractNum>
-  <w:abstractNum w:abstractNumId="13">
+  <w:abstractNum w:abstractNumId="16">
     <w:nsid w:val="36EC339B"/>
     <w:multiLevelType w:val="multilevel"/>
     <w:tmpl w:val="FB7454A2"/>
@@ -6039,7 +8008,7 @@
       </w:pPr>
     </w:lvl>
   </w:abstractNum>
-  <w:abstractNum w:abstractNumId="14">
+  <w:abstractNum w:abstractNumId="17">
     <w:nsid w:val="38804498"/>
     <w:multiLevelType w:val="hybridMultilevel"/>
     <w:tmpl w:val="3364D0C2"/>
@@ -6125,7 +8094,7 @@
       </w:pPr>
     </w:lvl>
   </w:abstractNum>
-  <w:abstractNum w:abstractNumId="15">
+  <w:abstractNum w:abstractNumId="18">
     <w:nsid w:val="3AFE6322"/>
     <w:multiLevelType w:val="hybridMultilevel"/>
     <w:tmpl w:val="B70CC688"/>
@@ -6211,7 +8180,7 @@
       </w:pPr>
     </w:lvl>
   </w:abstractNum>
-  <w:abstractNum w:abstractNumId="16">
+  <w:abstractNum w:abstractNumId="19">
     <w:nsid w:val="3E7C5117"/>
     <w:multiLevelType w:val="multilevel"/>
     <w:tmpl w:val="FB7454A2"/>
@@ -6324,7 +8293,93 @@
       </w:pPr>
     </w:lvl>
   </w:abstractNum>
-  <w:abstractNum w:abstractNumId="17">
+  <w:abstractNum w:abstractNumId="20">
+    <w:nsid w:val="410F1E8E"/>
+    <w:multiLevelType w:val="multilevel"/>
+    <w:tmpl w:val="3E5CA5F6"/>
+    <w:lvl w:ilvl="0">
+      <w:start w:val="1"/>
+      <w:numFmt w:val="decimal"/>
+      <w:lvlText w:val="%1."/>
+      <w:lvlJc w:val="left"/>
+      <w:pPr>
+        <w:ind w:left="785" w:hanging="360"/>
+      </w:pPr>
+    </w:lvl>
+    <w:lvl w:ilvl="1">
+      <w:start w:val="1"/>
+      <w:numFmt w:val="lowerLetter"/>
+      <w:lvlText w:val="%2."/>
+      <w:lvlJc w:val="left"/>
+      <w:pPr>
+        <w:ind w:left="1440" w:hanging="360"/>
+      </w:pPr>
+    </w:lvl>
+    <w:lvl w:ilvl="2">
+      <w:start w:val="1"/>
+      <w:numFmt w:val="lowerRoman"/>
+      <w:lvlText w:val="%3."/>
+      <w:lvlJc w:val="right"/>
+      <w:pPr>
+        <w:ind w:left="2160" w:hanging="180"/>
+      </w:pPr>
+    </w:lvl>
+    <w:lvl w:ilvl="3">
+      <w:start w:val="1"/>
+      <w:numFmt w:val="decimal"/>
+      <w:lvlText w:val="%4."/>
+      <w:lvlJc w:val="left"/>
+      <w:pPr>
+        <w:ind w:left="2880" w:hanging="360"/>
+      </w:pPr>
+    </w:lvl>
+    <w:lvl w:ilvl="4">
+      <w:start w:val="1"/>
+      <w:numFmt w:val="lowerLetter"/>
+      <w:lvlText w:val="%5."/>
+      <w:lvlJc w:val="left"/>
+      <w:pPr>
+        <w:ind w:left="3600" w:hanging="360"/>
+      </w:pPr>
+    </w:lvl>
+    <w:lvl w:ilvl="5">
+      <w:start w:val="1"/>
+      <w:numFmt w:val="lowerRoman"/>
+      <w:lvlText w:val="%6."/>
+      <w:lvlJc w:val="right"/>
+      <w:pPr>
+        <w:ind w:left="4320" w:hanging="180"/>
+      </w:pPr>
+    </w:lvl>
+    <w:lvl w:ilvl="6">
+      <w:start w:val="1"/>
+      <w:numFmt w:val="decimal"/>
+      <w:lvlText w:val="%7."/>
+      <w:lvlJc w:val="left"/>
+      <w:pPr>
+        <w:ind w:left="5040" w:hanging="360"/>
+      </w:pPr>
+    </w:lvl>
+    <w:lvl w:ilvl="7">
+      <w:start w:val="1"/>
+      <w:numFmt w:val="lowerLetter"/>
+      <w:lvlText w:val="%8."/>
+      <w:lvlJc w:val="left"/>
+      <w:pPr>
+        <w:ind w:left="5760" w:hanging="360"/>
+      </w:pPr>
+    </w:lvl>
+    <w:lvl w:ilvl="8">
+      <w:start w:val="1"/>
+      <w:numFmt w:val="lowerRoman"/>
+      <w:lvlText w:val="%9."/>
+      <w:lvlJc w:val="right"/>
+      <w:pPr>
+        <w:ind w:left="6480" w:hanging="180"/>
+      </w:pPr>
+    </w:lvl>
+  </w:abstractNum>
+  <w:abstractNum w:abstractNumId="21">
     <w:nsid w:val="46A60AE9"/>
     <w:multiLevelType w:val="hybridMultilevel"/>
     <w:tmpl w:val="ECAC1D24"/>
@@ -6437,7 +8492,7 @@
       </w:rPr>
     </w:lvl>
   </w:abstractNum>
-  <w:abstractNum w:abstractNumId="18">
+  <w:abstractNum w:abstractNumId="22">
     <w:nsid w:val="4C831012"/>
     <w:multiLevelType w:val="hybridMultilevel"/>
     <w:tmpl w:val="8CFAD77E"/>
@@ -6523,7 +8578,227 @@
       </w:pPr>
     </w:lvl>
   </w:abstractNum>
-  <w:abstractNum w:abstractNumId="19">
+  <w:abstractNum w:abstractNumId="23">
+    <w:nsid w:val="4F302419"/>
+    <w:multiLevelType w:val="multilevel"/>
+    <w:tmpl w:val="D974B81C"/>
+    <w:lvl w:ilvl="0">
+      <w:start w:val="1"/>
+      <w:numFmt w:val="decimal"/>
+      <w:lvlText w:val="%1."/>
+      <w:lvlJc w:val="left"/>
+      <w:pPr>
+        <w:ind w:left="1080" w:hanging="360"/>
+      </w:pPr>
+    </w:lvl>
+    <w:lvl w:ilvl="1">
+      <w:start w:val="1"/>
+      <w:numFmt w:val="bullet"/>
+      <w:lvlText w:val="o"/>
+      <w:lvlJc w:val="left"/>
+      <w:pPr>
+        <w:ind w:left="1800" w:hanging="360"/>
+      </w:pPr>
+      <w:rPr>
+        <w:rFonts w:ascii="Courier New" w:eastAsia="Courier New" w:hAnsi="Courier New" w:cs="Courier New"/>
+      </w:rPr>
+    </w:lvl>
+    <w:lvl w:ilvl="2">
+      <w:start w:val="1"/>
+      <w:numFmt w:val="bullet"/>
+      <w:lvlText w:val="▪"/>
+      <w:lvlJc w:val="left"/>
+      <w:pPr>
+        <w:ind w:left="2520" w:hanging="360"/>
+      </w:pPr>
+      <w:rPr>
+        <w:rFonts w:ascii="Noto Sans Symbols" w:eastAsia="Noto Sans Symbols" w:hAnsi="Noto Sans Symbols" w:cs="Noto Sans Symbols"/>
+      </w:rPr>
+    </w:lvl>
+    <w:lvl w:ilvl="3">
+      <w:start w:val="1"/>
+      <w:numFmt w:val="bullet"/>
+      <w:lvlText w:val="●"/>
+      <w:lvlJc w:val="left"/>
+      <w:pPr>
+        <w:ind w:left="2562" w:hanging="360"/>
+      </w:pPr>
+      <w:rPr>
+        <w:rFonts w:ascii="Noto Sans Symbols" w:eastAsia="Noto Sans Symbols" w:hAnsi="Noto Sans Symbols" w:cs="Noto Sans Symbols"/>
+      </w:rPr>
+    </w:lvl>
+    <w:lvl w:ilvl="4">
+      <w:start w:val="1"/>
+      <w:numFmt w:val="bullet"/>
+      <w:lvlText w:val="o"/>
+      <w:lvlJc w:val="left"/>
+      <w:pPr>
+        <w:ind w:left="3960" w:hanging="360"/>
+      </w:pPr>
+      <w:rPr>
+        <w:rFonts w:ascii="Courier New" w:eastAsia="Courier New" w:hAnsi="Courier New" w:cs="Courier New"/>
+      </w:rPr>
+    </w:lvl>
+    <w:lvl w:ilvl="5">
+      <w:start w:val="1"/>
+      <w:numFmt w:val="bullet"/>
+      <w:lvlText w:val="▪"/>
+      <w:lvlJc w:val="left"/>
+      <w:pPr>
+        <w:ind w:left="4680" w:hanging="360"/>
+      </w:pPr>
+      <w:rPr>
+        <w:rFonts w:ascii="Noto Sans Symbols" w:eastAsia="Noto Sans Symbols" w:hAnsi="Noto Sans Symbols" w:cs="Noto Sans Symbols"/>
+      </w:rPr>
+    </w:lvl>
+    <w:lvl w:ilvl="6">
+      <w:start w:val="1"/>
+      <w:numFmt w:val="bullet"/>
+      <w:lvlText w:val="●"/>
+      <w:lvlJc w:val="left"/>
+      <w:pPr>
+        <w:ind w:left="5400" w:hanging="360"/>
+      </w:pPr>
+      <w:rPr>
+        <w:rFonts w:ascii="Noto Sans Symbols" w:eastAsia="Noto Sans Symbols" w:hAnsi="Noto Sans Symbols" w:cs="Noto Sans Symbols"/>
+      </w:rPr>
+    </w:lvl>
+    <w:lvl w:ilvl="7">
+      <w:start w:val="1"/>
+      <w:numFmt w:val="bullet"/>
+      <w:lvlText w:val="o"/>
+      <w:lvlJc w:val="left"/>
+      <w:pPr>
+        <w:ind w:left="6120" w:hanging="360"/>
+      </w:pPr>
+      <w:rPr>
+        <w:rFonts w:ascii="Courier New" w:eastAsia="Courier New" w:hAnsi="Courier New" w:cs="Courier New"/>
+      </w:rPr>
+    </w:lvl>
+    <w:lvl w:ilvl="8">
+      <w:start w:val="1"/>
+      <w:numFmt w:val="bullet"/>
+      <w:lvlText w:val="▪"/>
+      <w:lvlJc w:val="left"/>
+      <w:pPr>
+        <w:ind w:left="6840" w:hanging="360"/>
+      </w:pPr>
+      <w:rPr>
+        <w:rFonts w:ascii="Noto Sans Symbols" w:eastAsia="Noto Sans Symbols" w:hAnsi="Noto Sans Symbols" w:cs="Noto Sans Symbols"/>
+      </w:rPr>
+    </w:lvl>
+  </w:abstractNum>
+  <w:abstractNum w:abstractNumId="24">
+    <w:nsid w:val="506D2DAC"/>
+    <w:multiLevelType w:val="multilevel"/>
+    <w:tmpl w:val="D974B81C"/>
+    <w:lvl w:ilvl="0">
+      <w:start w:val="1"/>
+      <w:numFmt w:val="decimal"/>
+      <w:lvlText w:val="%1."/>
+      <w:lvlJc w:val="left"/>
+      <w:pPr>
+        <w:ind w:left="927" w:hanging="360"/>
+      </w:pPr>
+    </w:lvl>
+    <w:lvl w:ilvl="1">
+      <w:start w:val="1"/>
+      <w:numFmt w:val="bullet"/>
+      <w:lvlText w:val="o"/>
+      <w:lvlJc w:val="left"/>
+      <w:pPr>
+        <w:ind w:left="1647" w:hanging="360"/>
+      </w:pPr>
+      <w:rPr>
+        <w:rFonts w:ascii="Courier New" w:eastAsia="Courier New" w:hAnsi="Courier New" w:cs="Courier New"/>
+      </w:rPr>
+    </w:lvl>
+    <w:lvl w:ilvl="2">
+      <w:start w:val="1"/>
+      <w:numFmt w:val="bullet"/>
+      <w:lvlText w:val="▪"/>
+      <w:lvlJc w:val="left"/>
+      <w:pPr>
+        <w:ind w:left="2367" w:hanging="360"/>
+      </w:pPr>
+      <w:rPr>
+        <w:rFonts w:ascii="Noto Sans Symbols" w:eastAsia="Noto Sans Symbols" w:hAnsi="Noto Sans Symbols" w:cs="Noto Sans Symbols"/>
+      </w:rPr>
+    </w:lvl>
+    <w:lvl w:ilvl="3">
+      <w:start w:val="1"/>
+      <w:numFmt w:val="bullet"/>
+      <w:lvlText w:val="●"/>
+      <w:lvlJc w:val="left"/>
+      <w:pPr>
+        <w:ind w:left="2409" w:hanging="360"/>
+      </w:pPr>
+      <w:rPr>
+        <w:rFonts w:ascii="Noto Sans Symbols" w:eastAsia="Noto Sans Symbols" w:hAnsi="Noto Sans Symbols" w:cs="Noto Sans Symbols"/>
+      </w:rPr>
+    </w:lvl>
+    <w:lvl w:ilvl="4">
+      <w:start w:val="1"/>
+      <w:numFmt w:val="bullet"/>
+      <w:lvlText w:val="o"/>
+      <w:lvlJc w:val="left"/>
+      <w:pPr>
+        <w:ind w:left="3807" w:hanging="360"/>
+      </w:pPr>
+      <w:rPr>
+        <w:rFonts w:ascii="Courier New" w:eastAsia="Courier New" w:hAnsi="Courier New" w:cs="Courier New"/>
+      </w:rPr>
+    </w:lvl>
+    <w:lvl w:ilvl="5">
+      <w:start w:val="1"/>
+      <w:numFmt w:val="bullet"/>
+      <w:lvlText w:val="▪"/>
+      <w:lvlJc w:val="left"/>
+      <w:pPr>
+        <w:ind w:left="4527" w:hanging="360"/>
+      </w:pPr>
+      <w:rPr>
+        <w:rFonts w:ascii="Noto Sans Symbols" w:eastAsia="Noto Sans Symbols" w:hAnsi="Noto Sans Symbols" w:cs="Noto Sans Symbols"/>
+      </w:rPr>
+    </w:lvl>
+    <w:lvl w:ilvl="6">
+      <w:start w:val="1"/>
+      <w:numFmt w:val="bullet"/>
+      <w:lvlText w:val="●"/>
+      <w:lvlJc w:val="left"/>
+      <w:pPr>
+        <w:ind w:left="5247" w:hanging="360"/>
+      </w:pPr>
+      <w:rPr>
+        <w:rFonts w:ascii="Noto Sans Symbols" w:eastAsia="Noto Sans Symbols" w:hAnsi="Noto Sans Symbols" w:cs="Noto Sans Symbols"/>
+      </w:rPr>
+    </w:lvl>
+    <w:lvl w:ilvl="7">
+      <w:start w:val="1"/>
+      <w:numFmt w:val="bullet"/>
+      <w:lvlText w:val="o"/>
+      <w:lvlJc w:val="left"/>
+      <w:pPr>
+        <w:ind w:left="5967" w:hanging="360"/>
+      </w:pPr>
+      <w:rPr>
+        <w:rFonts w:ascii="Courier New" w:eastAsia="Courier New" w:hAnsi="Courier New" w:cs="Courier New"/>
+      </w:rPr>
+    </w:lvl>
+    <w:lvl w:ilvl="8">
+      <w:start w:val="1"/>
+      <w:numFmt w:val="bullet"/>
+      <w:lvlText w:val="▪"/>
+      <w:lvlJc w:val="left"/>
+      <w:pPr>
+        <w:ind w:left="6687" w:hanging="360"/>
+      </w:pPr>
+      <w:rPr>
+        <w:rFonts w:ascii="Noto Sans Symbols" w:eastAsia="Noto Sans Symbols" w:hAnsi="Noto Sans Symbols" w:cs="Noto Sans Symbols"/>
+      </w:rPr>
+    </w:lvl>
+  </w:abstractNum>
+  <w:abstractNum w:abstractNumId="25">
     <w:nsid w:val="54382E4B"/>
     <w:multiLevelType w:val="hybridMultilevel"/>
     <w:tmpl w:val="3364D0C2"/>
@@ -6609,7 +8884,7 @@
       </w:pPr>
     </w:lvl>
   </w:abstractNum>
-  <w:abstractNum w:abstractNumId="20">
+  <w:abstractNum w:abstractNumId="26">
     <w:nsid w:val="571F0F9C"/>
     <w:multiLevelType w:val="hybridMultilevel"/>
     <w:tmpl w:val="3364D0C2"/>
@@ -6695,7 +8970,7 @@
       </w:pPr>
     </w:lvl>
   </w:abstractNum>
-  <w:abstractNum w:abstractNumId="21">
+  <w:abstractNum w:abstractNumId="27">
     <w:nsid w:val="59276E6E"/>
     <w:multiLevelType w:val="hybridMultilevel"/>
     <w:tmpl w:val="B8C611BA"/>
@@ -6784,7 +9059,7 @@
       </w:pPr>
     </w:lvl>
   </w:abstractNum>
-  <w:abstractNum w:abstractNumId="22">
+  <w:abstractNum w:abstractNumId="28">
     <w:nsid w:val="5BD54BE3"/>
     <w:multiLevelType w:val="hybridMultilevel"/>
     <w:tmpl w:val="B70CC688"/>
@@ -6870,7 +9145,7 @@
       </w:pPr>
     </w:lvl>
   </w:abstractNum>
-  <w:abstractNum w:abstractNumId="23">
+  <w:abstractNum w:abstractNumId="29">
     <w:nsid w:val="5C236B2C"/>
     <w:multiLevelType w:val="hybridMultilevel"/>
     <w:tmpl w:val="B70CC688"/>
@@ -6956,7 +9231,7 @@
       </w:pPr>
     </w:lvl>
   </w:abstractNum>
-  <w:abstractNum w:abstractNumId="24">
+  <w:abstractNum w:abstractNumId="30">
     <w:nsid w:val="62D54FAB"/>
     <w:multiLevelType w:val="hybridMultilevel"/>
     <w:tmpl w:val="ECAC1D24"/>
@@ -7069,7 +9344,7 @@
       </w:rPr>
     </w:lvl>
   </w:abstractNum>
-  <w:abstractNum w:abstractNumId="25">
+  <w:abstractNum w:abstractNumId="31">
     <w:nsid w:val="6392292C"/>
     <w:multiLevelType w:val="hybridMultilevel"/>
     <w:tmpl w:val="3364D0C2"/>
@@ -7155,7 +9430,7 @@
       </w:pPr>
     </w:lvl>
   </w:abstractNum>
-  <w:abstractNum w:abstractNumId="26">
+  <w:abstractNum w:abstractNumId="32">
     <w:nsid w:val="6715637E"/>
     <w:multiLevelType w:val="hybridMultilevel"/>
     <w:tmpl w:val="3364D0C2"/>
@@ -7241,7 +9516,7 @@
       </w:pPr>
     </w:lvl>
   </w:abstractNum>
-  <w:abstractNum w:abstractNumId="27">
+  <w:abstractNum w:abstractNumId="33">
     <w:nsid w:val="6F3D438E"/>
     <w:multiLevelType w:val="hybridMultilevel"/>
     <w:tmpl w:val="6596BC18"/>
@@ -7330,7 +9605,7 @@
       </w:pPr>
     </w:lvl>
   </w:abstractNum>
-  <w:abstractNum w:abstractNumId="28">
+  <w:abstractNum w:abstractNumId="34">
     <w:nsid w:val="6FB41E52"/>
     <w:multiLevelType w:val="hybridMultilevel"/>
     <w:tmpl w:val="9AF645C8"/>
@@ -7443,7 +9718,7 @@
       </w:rPr>
     </w:lvl>
   </w:abstractNum>
-  <w:abstractNum w:abstractNumId="29">
+  <w:abstractNum w:abstractNumId="35">
     <w:nsid w:val="722303E8"/>
     <w:multiLevelType w:val="hybridMultilevel"/>
     <w:tmpl w:val="FFFFFFFF"/>
@@ -7529,7 +9804,7 @@
       </w:pPr>
     </w:lvl>
   </w:abstractNum>
-  <w:abstractNum w:abstractNumId="30">
+  <w:abstractNum w:abstractNumId="36">
     <w:nsid w:val="74634B04"/>
     <w:multiLevelType w:val="multilevel"/>
     <w:tmpl w:val="FB7454A2"/>
@@ -7642,7 +9917,93 @@
       </w:pPr>
     </w:lvl>
   </w:abstractNum>
-  <w:abstractNum w:abstractNumId="31">
+  <w:abstractNum w:abstractNumId="37">
+    <w:nsid w:val="74C04079"/>
+    <w:multiLevelType w:val="multilevel"/>
+    <w:tmpl w:val="3E5CA5F6"/>
+    <w:lvl w:ilvl="0">
+      <w:start w:val="1"/>
+      <w:numFmt w:val="decimal"/>
+      <w:lvlText w:val="%1."/>
+      <w:lvlJc w:val="left"/>
+      <w:pPr>
+        <w:ind w:left="785" w:hanging="360"/>
+      </w:pPr>
+    </w:lvl>
+    <w:lvl w:ilvl="1">
+      <w:start w:val="1"/>
+      <w:numFmt w:val="lowerLetter"/>
+      <w:lvlText w:val="%2."/>
+      <w:lvlJc w:val="left"/>
+      <w:pPr>
+        <w:ind w:left="1440" w:hanging="360"/>
+      </w:pPr>
+    </w:lvl>
+    <w:lvl w:ilvl="2">
+      <w:start w:val="1"/>
+      <w:numFmt w:val="lowerRoman"/>
+      <w:lvlText w:val="%3."/>
+      <w:lvlJc w:val="right"/>
+      <w:pPr>
+        <w:ind w:left="2160" w:hanging="180"/>
+      </w:pPr>
+    </w:lvl>
+    <w:lvl w:ilvl="3">
+      <w:start w:val="1"/>
+      <w:numFmt w:val="decimal"/>
+      <w:lvlText w:val="%4."/>
+      <w:lvlJc w:val="left"/>
+      <w:pPr>
+        <w:ind w:left="2880" w:hanging="360"/>
+      </w:pPr>
+    </w:lvl>
+    <w:lvl w:ilvl="4">
+      <w:start w:val="1"/>
+      <w:numFmt w:val="lowerLetter"/>
+      <w:lvlText w:val="%5."/>
+      <w:lvlJc w:val="left"/>
+      <w:pPr>
+        <w:ind w:left="3600" w:hanging="360"/>
+      </w:pPr>
+    </w:lvl>
+    <w:lvl w:ilvl="5">
+      <w:start w:val="1"/>
+      <w:numFmt w:val="lowerRoman"/>
+      <w:lvlText w:val="%6."/>
+      <w:lvlJc w:val="right"/>
+      <w:pPr>
+        <w:ind w:left="4320" w:hanging="180"/>
+      </w:pPr>
+    </w:lvl>
+    <w:lvl w:ilvl="6">
+      <w:start w:val="1"/>
+      <w:numFmt w:val="decimal"/>
+      <w:lvlText w:val="%7."/>
+      <w:lvlJc w:val="left"/>
+      <w:pPr>
+        <w:ind w:left="5040" w:hanging="360"/>
+      </w:pPr>
+    </w:lvl>
+    <w:lvl w:ilvl="7">
+      <w:start w:val="1"/>
+      <w:numFmt w:val="lowerLetter"/>
+      <w:lvlText w:val="%8."/>
+      <w:lvlJc w:val="left"/>
+      <w:pPr>
+        <w:ind w:left="5760" w:hanging="360"/>
+      </w:pPr>
+    </w:lvl>
+    <w:lvl w:ilvl="8">
+      <w:start w:val="1"/>
+      <w:numFmt w:val="lowerRoman"/>
+      <w:lvlText w:val="%9."/>
+      <w:lvlJc w:val="right"/>
+      <w:pPr>
+        <w:ind w:left="6480" w:hanging="180"/>
+      </w:pPr>
+    </w:lvl>
+  </w:abstractNum>
+  <w:abstractNum w:abstractNumId="38">
     <w:nsid w:val="77DF718D"/>
     <w:multiLevelType w:val="hybridMultilevel"/>
     <w:tmpl w:val="9AF645C8"/>
@@ -7755,7 +10116,93 @@
       </w:rPr>
     </w:lvl>
   </w:abstractNum>
-  <w:abstractNum w:abstractNumId="32">
+  <w:abstractNum w:abstractNumId="39">
+    <w:nsid w:val="77EB3465"/>
+    <w:multiLevelType w:val="multilevel"/>
+    <w:tmpl w:val="3E5CA5F6"/>
+    <w:lvl w:ilvl="0">
+      <w:start w:val="1"/>
+      <w:numFmt w:val="decimal"/>
+      <w:lvlText w:val="%1."/>
+      <w:lvlJc w:val="left"/>
+      <w:pPr>
+        <w:ind w:left="785" w:hanging="360"/>
+      </w:pPr>
+    </w:lvl>
+    <w:lvl w:ilvl="1">
+      <w:start w:val="1"/>
+      <w:numFmt w:val="lowerLetter"/>
+      <w:lvlText w:val="%2."/>
+      <w:lvlJc w:val="left"/>
+      <w:pPr>
+        <w:ind w:left="1440" w:hanging="360"/>
+      </w:pPr>
+    </w:lvl>
+    <w:lvl w:ilvl="2">
+      <w:start w:val="1"/>
+      <w:numFmt w:val="lowerRoman"/>
+      <w:lvlText w:val="%3."/>
+      <w:lvlJc w:val="right"/>
+      <w:pPr>
+        <w:ind w:left="2160" w:hanging="180"/>
+      </w:pPr>
+    </w:lvl>
+    <w:lvl w:ilvl="3">
+      <w:start w:val="1"/>
+      <w:numFmt w:val="decimal"/>
+      <w:lvlText w:val="%4."/>
+      <w:lvlJc w:val="left"/>
+      <w:pPr>
+        <w:ind w:left="2880" w:hanging="360"/>
+      </w:pPr>
+    </w:lvl>
+    <w:lvl w:ilvl="4">
+      <w:start w:val="1"/>
+      <w:numFmt w:val="lowerLetter"/>
+      <w:lvlText w:val="%5."/>
+      <w:lvlJc w:val="left"/>
+      <w:pPr>
+        <w:ind w:left="3600" w:hanging="360"/>
+      </w:pPr>
+    </w:lvl>
+    <w:lvl w:ilvl="5">
+      <w:start w:val="1"/>
+      <w:numFmt w:val="lowerRoman"/>
+      <w:lvlText w:val="%6."/>
+      <w:lvlJc w:val="right"/>
+      <w:pPr>
+        <w:ind w:left="4320" w:hanging="180"/>
+      </w:pPr>
+    </w:lvl>
+    <w:lvl w:ilvl="6">
+      <w:start w:val="1"/>
+      <w:numFmt w:val="decimal"/>
+      <w:lvlText w:val="%7."/>
+      <w:lvlJc w:val="left"/>
+      <w:pPr>
+        <w:ind w:left="5040" w:hanging="360"/>
+      </w:pPr>
+    </w:lvl>
+    <w:lvl w:ilvl="7">
+      <w:start w:val="1"/>
+      <w:numFmt w:val="lowerLetter"/>
+      <w:lvlText w:val="%8."/>
+      <w:lvlJc w:val="left"/>
+      <w:pPr>
+        <w:ind w:left="5760" w:hanging="360"/>
+      </w:pPr>
+    </w:lvl>
+    <w:lvl w:ilvl="8">
+      <w:start w:val="1"/>
+      <w:numFmt w:val="lowerRoman"/>
+      <w:lvlText w:val="%9."/>
+      <w:lvlJc w:val="right"/>
+      <w:pPr>
+        <w:ind w:left="6480" w:hanging="180"/>
+      </w:pPr>
+    </w:lvl>
+  </w:abstractNum>
+  <w:abstractNum w:abstractNumId="40">
     <w:nsid w:val="7A444324"/>
     <w:multiLevelType w:val="multilevel"/>
     <w:tmpl w:val="FB7454A2"/>
@@ -7868,7 +10315,7 @@
       </w:pPr>
     </w:lvl>
   </w:abstractNum>
-  <w:abstractNum w:abstractNumId="33">
+  <w:abstractNum w:abstractNumId="41">
     <w:nsid w:val="7DD66154"/>
     <w:multiLevelType w:val="hybridMultilevel"/>
     <w:tmpl w:val="FFFFFFFF"/>
@@ -7982,28 +10429,28 @@
     </w:lvl>
   </w:abstractNum>
   <w:num w:numId="1">
-    <w:abstractNumId w:val="18"/>
+    <w:abstractNumId w:val="22"/>
   </w:num>
   <w:num w:numId="2">
-    <w:abstractNumId w:val="29"/>
+    <w:abstractNumId w:val="35"/>
   </w:num>
   <w:num w:numId="3">
     <w:abstractNumId w:val="1"/>
   </w:num>
   <w:num w:numId="4">
-    <w:abstractNumId w:val="33"/>
+    <w:abstractNumId w:val="41"/>
   </w:num>
   <w:num w:numId="5">
-    <w:abstractNumId w:val="12"/>
+    <w:abstractNumId w:val="15"/>
   </w:num>
   <w:num w:numId="6">
     <w:abstractNumId w:val="5"/>
   </w:num>
   <w:num w:numId="7">
-    <w:abstractNumId w:val="11"/>
+    <w:abstractNumId w:val="14"/>
   </w:num>
   <w:num w:numId="8">
-    <w:abstractNumId w:val="6"/>
+    <w:abstractNumId w:val="7"/>
   </w:num>
   <w:num w:numId="9">
     <w:abstractNumId w:val="2"/>
@@ -8012,78 +10459,110 @@
     <w:abstractNumId w:val="4"/>
   </w:num>
   <w:num w:numId="11">
-    <w:abstractNumId w:val="8"/>
+    <w:abstractNumId w:val="11"/>
   </w:num>
   <w:num w:numId="12">
-    <w:abstractNumId w:val="15"/>
+    <w:abstractNumId w:val="18"/>
   </w:num>
   <w:num w:numId="13">
     <w:abstractNumId w:val="0"/>
   </w:num>
   <w:num w:numId="14">
-    <w:abstractNumId w:val="23"/>
+    <w:abstractNumId w:val="29"/>
   </w:num>
   <w:num w:numId="15">
-    <w:abstractNumId w:val="22"/>
+    <w:abstractNumId w:val="28"/>
   </w:num>
   <w:num w:numId="16">
-    <w:abstractNumId w:val="21"/>
+    <w:abstractNumId w:val="27"/>
   </w:num>
   <w:num w:numId="17">
+    <w:abstractNumId w:val="38"/>
+  </w:num>
+  <w:num w:numId="18">
+    <w:abstractNumId w:val="34"/>
+  </w:num>
+  <w:num w:numId="19">
+    <w:abstractNumId w:val="8"/>
+  </w:num>
+  <w:num w:numId="20">
+    <w:abstractNumId w:val="26"/>
+  </w:num>
+  <w:num w:numId="21">
     <w:abstractNumId w:val="31"/>
   </w:num>
-  <w:num w:numId="18">
-    <w:abstractNumId w:val="28"/>
+  <w:num w:numId="22">
+    <w:abstractNumId w:val="32"/>
   </w:num>
-  <w:num w:numId="19">
-    <w:abstractNumId w:val="7"/>
+  <w:num w:numId="23">
+    <w:abstractNumId w:val="17"/>
   </w:num>
-  <w:num w:numId="20">
-    <w:abstractNumId w:val="20"/>
-  </w:num>
-  <w:num w:numId="21">
+  <w:num w:numId="24">
     <w:abstractNumId w:val="25"/>
   </w:num>
-  <w:num w:numId="22">
-    <w:abstractNumId w:val="26"/>
+  <w:num w:numId="25">
+    <w:abstractNumId w:val="16"/>
   </w:num>
-  <w:num w:numId="23">
-    <w:abstractNumId w:val="14"/>
+  <w:num w:numId="26">
+    <w:abstractNumId w:val="36"/>
   </w:num>
-  <w:num w:numId="24">
+  <w:num w:numId="27">
+    <w:abstractNumId w:val="12"/>
+  </w:num>
+  <w:num w:numId="28">
+    <w:abstractNumId w:val="40"/>
+  </w:num>
+  <w:num w:numId="29">
+    <w:abstractNumId w:val="33"/>
+  </w:num>
+  <w:num w:numId="30">
+    <w:abstractNumId w:val="13"/>
+  </w:num>
+  <w:num w:numId="31">
     <w:abstractNumId w:val="19"/>
   </w:num>
-  <w:num w:numId="25">
-    <w:abstractNumId w:val="13"/>
-  </w:num>
-  <w:num w:numId="26">
+  <w:num w:numId="32">
     <w:abstractNumId w:val="30"/>
   </w:num>
-  <w:num w:numId="27">
-    <w:abstractNumId w:val="9"/>
-  </w:num>
-  <w:num w:numId="28">
-    <w:abstractNumId w:val="32"/>
-  </w:num>
-  <w:num w:numId="29">
-    <w:abstractNumId w:val="27"/>
-  </w:num>
-  <w:num w:numId="30">
-    <w:abstractNumId w:val="10"/>
-  </w:num>
-  <w:num w:numId="31">
-    <w:abstractNumId w:val="16"/>
-  </w:num>
-  <w:num w:numId="32">
-    <w:abstractNumId w:val="24"/>
-  </w:num>
   <w:num w:numId="33">
-    <w:abstractNumId w:val="17"/>
+    <w:abstractNumId w:val="21"/>
   </w:num>
   <w:num w:numId="34">
     <w:abstractNumId w:val="3"/>
   </w:num>
+  <w:num w:numId="35">
+    <w:abstractNumId w:val="20"/>
+  </w:num>
+  <w:num w:numId="36">
+    <w:abstractNumId w:val="9"/>
+  </w:num>
+  <w:num w:numId="37">
+    <w:abstractNumId w:val="10"/>
+  </w:num>
+  <w:num w:numId="38">
+    <w:abstractNumId w:val="23"/>
+  </w:num>
+  <w:num w:numId="39">
+    <w:abstractNumId w:val="24"/>
+  </w:num>
+  <w:num w:numId="40">
+    <w:abstractNumId w:val="37"/>
+  </w:num>
+  <w:num w:numId="41">
+    <w:abstractNumId w:val="6"/>
+  </w:num>
+  <w:num w:numId="42">
+    <w:abstractNumId w:val="39"/>
+  </w:num>
 </w:numbering>
+</file>
+
+<file path=word/people.xml><?xml version="1.0" encoding="utf-8"?>
+<w15:people xmlns:wpc="http://schemas.microsoft.com/office/word/2010/wordprocessingCanvas" xmlns:mc="http://schemas.openxmlformats.org/markup-compatibility/2006" xmlns:o="urn:schemas-microsoft-com:office:office" xmlns:r="http://schemas.openxmlformats.org/officeDocument/2006/relationships" xmlns:m="http://schemas.openxmlformats.org/officeDocument/2006/math" xmlns:v="urn:schemas-microsoft-com:vml" xmlns:wp14="http://schemas.microsoft.com/office/word/2010/wordprocessingDrawing" xmlns:wp="http://schemas.openxmlformats.org/drawingml/2006/wordprocessingDrawing" xmlns:w10="urn:schemas-microsoft-com:office:word" xmlns:w="http://schemas.openxmlformats.org/wordprocessingml/2006/main" xmlns:w14="http://schemas.microsoft.com/office/word/2010/wordml" xmlns:w15="http://schemas.microsoft.com/office/word/2012/wordml" xmlns:wpg="http://schemas.microsoft.com/office/word/2010/wordprocessingGroup" xmlns:wpi="http://schemas.microsoft.com/office/word/2010/wordprocessingInk" xmlns:wne="http://schemas.microsoft.com/office/word/2006/wordml" xmlns:wps="http://schemas.microsoft.com/office/word/2010/wordprocessingShape" mc:Ignorable="w14 w15 wp14">
+  <w15:person w15:author="Balaji Dinakaran">
+    <w15:presenceInfo w15:providerId="Windows Live" w15:userId="1d0d109f2a22aa41"/>
+  </w15:person>
+</w15:people>
 </file>
 
 <file path=word/styles.xml><?xml version="1.0" encoding="utf-8"?>
@@ -8921,6 +11400,56 @@
       </w:tblCellMar>
     </w:tblPr>
   </w:style>
+  <w:style w:type="paragraph" w:styleId="HTMLPreformatted">
+    <w:name w:val="HTML Preformatted"/>
+    <w:basedOn w:val="Normal"/>
+    <w:link w:val="HTMLPreformattedChar"/>
+    <w:uiPriority w:val="99"/>
+    <w:semiHidden/>
+    <w:unhideWhenUsed/>
+    <w:rsid w:val="00F47404"/>
+    <w:pPr>
+      <w:tabs>
+        <w:tab w:val="left" w:pos="916"/>
+        <w:tab w:val="left" w:pos="1832"/>
+        <w:tab w:val="left" w:pos="2748"/>
+        <w:tab w:val="left" w:pos="3664"/>
+        <w:tab w:val="left" w:pos="4580"/>
+        <w:tab w:val="left" w:pos="5496"/>
+        <w:tab w:val="left" w:pos="6412"/>
+        <w:tab w:val="left" w:pos="7328"/>
+        <w:tab w:val="left" w:pos="8244"/>
+        <w:tab w:val="left" w:pos="9160"/>
+        <w:tab w:val="left" w:pos="10076"/>
+        <w:tab w:val="left" w:pos="10992"/>
+        <w:tab w:val="left" w:pos="11908"/>
+        <w:tab w:val="left" w:pos="12824"/>
+        <w:tab w:val="left" w:pos="13740"/>
+        <w:tab w:val="left" w:pos="14656"/>
+      </w:tabs>
+      <w:spacing w:after="0" w:line="240" w:lineRule="auto"/>
+    </w:pPr>
+    <w:rPr>
+      <w:rFonts w:ascii="Courier New" w:eastAsia="Times New Roman" w:hAnsi="Courier New" w:cs="Courier New"/>
+      <w:sz w:val="20"/>
+      <w:szCs w:val="20"/>
+      <w:lang w:val="en-IN" w:eastAsia="en-IN"/>
+    </w:rPr>
+  </w:style>
+  <w:style w:type="character" w:customStyle="1" w:styleId="HTMLPreformattedChar">
+    <w:name w:val="HTML Preformatted Char"/>
+    <w:basedOn w:val="DefaultParagraphFont"/>
+    <w:link w:val="HTMLPreformatted"/>
+    <w:uiPriority w:val="99"/>
+    <w:semiHidden/>
+    <w:rsid w:val="00F47404"/>
+    <w:rPr>
+      <w:rFonts w:ascii="Courier New" w:eastAsia="Times New Roman" w:hAnsi="Courier New" w:cs="Courier New"/>
+      <w:sz w:val="20"/>
+      <w:szCs w:val="20"/>
+      <w:lang w:val="en-IN" w:eastAsia="en-IN"/>
+    </w:rPr>
+  </w:style>
 </w:styles>
 </file>
 
@@ -9190,7 +11719,7 @@
 </file>
 
 <file path=customXml/itemProps1.xml><?xml version="1.0" encoding="utf-8"?>
-<ds:datastoreItem xmlns:ds="http://schemas.openxmlformats.org/officeDocument/2006/customXml" ds:itemID="{87611798-6B20-4411-9821-3E6AE9C2A77D}">
+<ds:datastoreItem xmlns:ds="http://schemas.openxmlformats.org/officeDocument/2006/customXml" ds:itemID="{3FD0070E-83D0-49DA-8238-3996E3735F8D}">
   <ds:schemaRefs>
     <ds:schemaRef ds:uri="http://schemas.openxmlformats.org/officeDocument/2006/bibliography"/>
   </ds:schemaRefs>

</xml_diff>

<commit_message>
day 6- Assignment, notes, xpath updated
</commit_message>
<xml_diff>
--- a/Assignment.docx
+++ b/Assignment.docx
@@ -76,7 +76,7 @@
             <w:rPr>
               <w:noProof/>
             </w:rPr>
-            <w:instrText>HYPERLINK \l "_Toc94788468"</w:instrText>
+            <w:instrText>HYPERLINK \l "_Toc94875677"</w:instrText>
           </w:r>
           <w:r>
             <w:rPr>
@@ -124,7 +124,7 @@
               <w:noProof/>
               <w:webHidden/>
             </w:rPr>
-            <w:instrText xml:space="preserve"> PAGEREF _Toc94788468 \h </w:instrText>
+            <w:instrText xml:space="preserve"> PAGEREF _Toc94875677 \h </w:instrText>
           </w:r>
           <w:r>
             <w:rPr>
@@ -173,7 +173,7 @@
               <w:lang w:val="en-IN" w:eastAsia="en-IN"/>
             </w:rPr>
           </w:pPr>
-          <w:hyperlink w:anchor="_Toc94788469" w:history="1">
+          <w:hyperlink w:anchor="_Toc94875678" w:history="1">
             <w:r>
               <w:rPr>
                 <w:rStyle w:val="Hyperlink"/>
@@ -204,7 +204,7 @@
                 <w:noProof/>
                 <w:webHidden/>
               </w:rPr>
-              <w:instrText xml:space="preserve"> PAGEREF _Toc94788469 \h </w:instrText>
+              <w:instrText xml:space="preserve"> PAGEREF _Toc94875678 \h </w:instrText>
             </w:r>
             <w:r>
               <w:rPr>
@@ -247,7 +247,7 @@
               <w:lang w:val="en-IN" w:eastAsia="en-IN"/>
             </w:rPr>
           </w:pPr>
-          <w:hyperlink w:anchor="_Toc94788470" w:history="1">
+          <w:hyperlink w:anchor="_Toc94875679" w:history="1">
             <w:r>
               <w:rPr>
                 <w:rStyle w:val="Hyperlink"/>
@@ -278,7 +278,7 @@
                 <w:noProof/>
                 <w:webHidden/>
               </w:rPr>
-              <w:instrText xml:space="preserve"> PAGEREF _Toc94788470 \h </w:instrText>
+              <w:instrText xml:space="preserve"> PAGEREF _Toc94875679 \h </w:instrText>
             </w:r>
             <w:r>
               <w:rPr>
@@ -321,7 +321,7 @@
               <w:lang w:val="en-IN" w:eastAsia="en-IN"/>
             </w:rPr>
           </w:pPr>
-          <w:hyperlink w:anchor="_Toc94788471" w:history="1">
+          <w:hyperlink w:anchor="_Toc94875680" w:history="1">
             <w:r>
               <w:rPr>
                 <w:rStyle w:val="Hyperlink"/>
@@ -352,7 +352,7 @@
                 <w:noProof/>
                 <w:webHidden/>
               </w:rPr>
-              <w:instrText xml:space="preserve"> PAGEREF _Toc94788471 \h </w:instrText>
+              <w:instrText xml:space="preserve"> PAGEREF _Toc94875680 \h </w:instrText>
             </w:r>
             <w:r>
               <w:rPr>
@@ -395,7 +395,7 @@
               <w:lang w:val="en-IN" w:eastAsia="en-IN"/>
             </w:rPr>
           </w:pPr>
-          <w:hyperlink w:anchor="_Toc94788472" w:history="1">
+          <w:hyperlink w:anchor="_Toc94875681" w:history="1">
             <w:r>
               <w:rPr>
                 <w:rStyle w:val="Hyperlink"/>
@@ -425,7 +425,7 @@
                 <w:noProof/>
                 <w:webHidden/>
               </w:rPr>
-              <w:instrText xml:space="preserve"> PAGEREF _Toc94788472 \h </w:instrText>
+              <w:instrText xml:space="preserve"> PAGEREF _Toc94875681 \h </w:instrText>
             </w:r>
             <w:r>
               <w:rPr>
@@ -468,7 +468,7 @@
               <w:lang w:val="en-IN" w:eastAsia="en-IN"/>
             </w:rPr>
           </w:pPr>
-          <w:hyperlink w:anchor="_Toc94788473" w:history="1">
+          <w:hyperlink w:anchor="_Toc94875682" w:history="1">
             <w:r>
               <w:rPr>
                 <w:rStyle w:val="Hyperlink"/>
@@ -498,7 +498,7 @@
                 <w:noProof/>
                 <w:webHidden/>
               </w:rPr>
-              <w:instrText xml:space="preserve"> PAGEREF _Toc94788473 \h </w:instrText>
+              <w:instrText xml:space="preserve"> PAGEREF _Toc94875682 \h </w:instrText>
             </w:r>
             <w:r>
               <w:rPr>
@@ -541,7 +541,7 @@
               <w:lang w:val="en-IN" w:eastAsia="en-IN"/>
             </w:rPr>
           </w:pPr>
-          <w:hyperlink w:anchor="_Toc94788474" w:history="1">
+          <w:hyperlink w:anchor="_Toc94875683" w:history="1">
             <w:r>
               <w:rPr>
                 <w:rStyle w:val="Hyperlink"/>
@@ -571,7 +571,7 @@
                 <w:noProof/>
                 <w:webHidden/>
               </w:rPr>
-              <w:instrText xml:space="preserve"> PAGEREF _Toc94788474 \h </w:instrText>
+              <w:instrText xml:space="preserve"> PAGEREF _Toc94875683 \h </w:instrText>
             </w:r>
             <w:r>
               <w:rPr>
@@ -591,7 +591,7 @@
                 <w:noProof/>
                 <w:webHidden/>
               </w:rPr>
-              <w:t>2</w:t>
+              <w:t>3</w:t>
             </w:r>
             <w:r>
               <w:rPr>
@@ -614,7 +614,7 @@
               <w:lang w:val="en-IN" w:eastAsia="en-IN"/>
             </w:rPr>
           </w:pPr>
-          <w:hyperlink w:anchor="_Toc94788475" w:history="1">
+          <w:hyperlink w:anchor="_Toc94875684" w:history="1">
             <w:r>
               <w:rPr>
                 <w:rStyle w:val="Hyperlink"/>
@@ -644,7 +644,7 @@
                 <w:noProof/>
                 <w:webHidden/>
               </w:rPr>
-              <w:instrText xml:space="preserve"> PAGEREF _Toc94788475 \h </w:instrText>
+              <w:instrText xml:space="preserve"> PAGEREF _Toc94875684 \h </w:instrText>
             </w:r>
             <w:r>
               <w:rPr>
@@ -687,7 +687,7 @@
               <w:lang w:val="en-IN" w:eastAsia="en-IN"/>
             </w:rPr>
           </w:pPr>
-          <w:hyperlink w:anchor="_Toc94788476" w:history="1">
+          <w:hyperlink w:anchor="_Toc94875685" w:history="1">
             <w:r>
               <w:rPr>
                 <w:rStyle w:val="Hyperlink"/>
@@ -717,7 +717,7 @@
                 <w:noProof/>
                 <w:webHidden/>
               </w:rPr>
-              <w:instrText xml:space="preserve"> PAGEREF _Toc94788476 \h </w:instrText>
+              <w:instrText xml:space="preserve"> PAGEREF _Toc94875685 \h </w:instrText>
             </w:r>
             <w:r>
               <w:rPr>
@@ -760,7 +760,7 @@
               <w:lang w:val="en-IN" w:eastAsia="en-IN"/>
             </w:rPr>
           </w:pPr>
-          <w:hyperlink w:anchor="_Toc94788477" w:history="1">
+          <w:hyperlink w:anchor="_Toc94875686" w:history="1">
             <w:r>
               <w:rPr>
                 <w:rStyle w:val="Hyperlink"/>
@@ -790,7 +790,7 @@
                 <w:noProof/>
                 <w:webHidden/>
               </w:rPr>
-              <w:instrText xml:space="preserve"> PAGEREF _Toc94788477 \h </w:instrText>
+              <w:instrText xml:space="preserve"> PAGEREF _Toc94875686 \h </w:instrText>
             </w:r>
             <w:r>
               <w:rPr>
@@ -833,7 +833,7 @@
               <w:lang w:val="en-IN" w:eastAsia="en-IN"/>
             </w:rPr>
           </w:pPr>
-          <w:hyperlink w:anchor="_Toc94788478" w:history="1">
+          <w:hyperlink w:anchor="_Toc94875687" w:history="1">
             <w:r>
               <w:rPr>
                 <w:rStyle w:val="Hyperlink"/>
@@ -863,7 +863,7 @@
                 <w:noProof/>
                 <w:webHidden/>
               </w:rPr>
-              <w:instrText xml:space="preserve"> PAGEREF _Toc94788478 \h </w:instrText>
+              <w:instrText xml:space="preserve"> PAGEREF _Toc94875687 \h </w:instrText>
             </w:r>
             <w:r>
               <w:rPr>
@@ -906,7 +906,7 @@
               <w:lang w:val="en-IN" w:eastAsia="en-IN"/>
             </w:rPr>
           </w:pPr>
-          <w:hyperlink w:anchor="_Toc94788479" w:history="1">
+          <w:hyperlink w:anchor="_Toc94875688" w:history="1">
             <w:r>
               <w:rPr>
                 <w:rStyle w:val="Hyperlink"/>
@@ -936,7 +936,7 @@
                 <w:noProof/>
                 <w:webHidden/>
               </w:rPr>
-              <w:instrText xml:space="preserve"> PAGEREF _Toc94788479 \h </w:instrText>
+              <w:instrText xml:space="preserve"> PAGEREF _Toc94875688 \h </w:instrText>
             </w:r>
             <w:r>
               <w:rPr>
@@ -968,6 +968,225 @@
           </w:hyperlink>
         </w:p>
         <w:p>
+          <w:pPr>
+            <w:pStyle w:val="TOC3"/>
+            <w:tabs>
+              <w:tab w:val="right" w:leader="dot" w:pos="9350"/>
+            </w:tabs>
+            <w:rPr>
+              <w:rFonts w:eastAsiaTheme="minorEastAsia"/>
+              <w:noProof/>
+              <w:lang w:val="en-IN" w:eastAsia="en-IN"/>
+            </w:rPr>
+          </w:pPr>
+          <w:hyperlink w:anchor="_Toc94875689" w:history="1">
+            <w:r>
+              <w:rPr>
+                <w:rStyle w:val="Hyperlink"/>
+                <w:b/>
+                <w:i/>
+                <w:iCs/>
+                <w:noProof/>
+              </w:rPr>
+              <w:t>Day 6- Task 11 - Selenium Concepts</w:t>
+            </w:r>
+            <w:r>
+              <w:rPr>
+                <w:noProof/>
+                <w:webHidden/>
+              </w:rPr>
+              <w:tab/>
+            </w:r>
+            <w:r>
+              <w:rPr>
+                <w:noProof/>
+                <w:webHidden/>
+              </w:rPr>
+              <w:fldChar w:fldCharType="begin"/>
+            </w:r>
+            <w:r>
+              <w:rPr>
+                <w:noProof/>
+                <w:webHidden/>
+              </w:rPr>
+              <w:instrText xml:space="preserve"> PAGEREF _Toc94875689 \h </w:instrText>
+            </w:r>
+            <w:r>
+              <w:rPr>
+                <w:noProof/>
+                <w:webHidden/>
+              </w:rPr>
+            </w:r>
+            <w:r>
+              <w:rPr>
+                <w:noProof/>
+                <w:webHidden/>
+              </w:rPr>
+              <w:fldChar w:fldCharType="separate"/>
+            </w:r>
+            <w:r>
+              <w:rPr>
+                <w:noProof/>
+                <w:webHidden/>
+              </w:rPr>
+              <w:t>5</w:t>
+            </w:r>
+            <w:r>
+              <w:rPr>
+                <w:noProof/>
+                <w:webHidden/>
+              </w:rPr>
+              <w:fldChar w:fldCharType="end"/>
+            </w:r>
+          </w:hyperlink>
+        </w:p>
+        <w:p>
+          <w:pPr>
+            <w:pStyle w:val="TOC3"/>
+            <w:tabs>
+              <w:tab w:val="right" w:leader="dot" w:pos="9350"/>
+            </w:tabs>
+            <w:rPr>
+              <w:rFonts w:eastAsiaTheme="minorEastAsia"/>
+              <w:noProof/>
+              <w:lang w:val="en-IN" w:eastAsia="en-IN"/>
+            </w:rPr>
+          </w:pPr>
+          <w:hyperlink w:anchor="_Toc94875690" w:history="1">
+            <w:r>
+              <w:rPr>
+                <w:rStyle w:val="Hyperlink"/>
+                <w:b/>
+                <w:i/>
+                <w:iCs/>
+                <w:noProof/>
+              </w:rPr>
+              <w:t>Day 6- Task 12 - Selenium Concepts (check site after 3:30 PM IST)</w:t>
+            </w:r>
+            <w:r>
+              <w:rPr>
+                <w:noProof/>
+                <w:webHidden/>
+              </w:rPr>
+              <w:tab/>
+            </w:r>
+            <w:r>
+              <w:rPr>
+                <w:noProof/>
+                <w:webHidden/>
+              </w:rPr>
+              <w:fldChar w:fldCharType="begin"/>
+            </w:r>
+            <w:r>
+              <w:rPr>
+                <w:noProof/>
+                <w:webHidden/>
+              </w:rPr>
+              <w:instrText xml:space="preserve"> PAGEREF _Toc94875690 \h </w:instrText>
+            </w:r>
+            <w:r>
+              <w:rPr>
+                <w:noProof/>
+                <w:webHidden/>
+              </w:rPr>
+            </w:r>
+            <w:r>
+              <w:rPr>
+                <w:noProof/>
+                <w:webHidden/>
+              </w:rPr>
+              <w:fldChar w:fldCharType="separate"/>
+            </w:r>
+            <w:r>
+              <w:rPr>
+                <w:noProof/>
+                <w:webHidden/>
+              </w:rPr>
+              <w:t>5</w:t>
+            </w:r>
+            <w:r>
+              <w:rPr>
+                <w:noProof/>
+                <w:webHidden/>
+              </w:rPr>
+              <w:fldChar w:fldCharType="end"/>
+            </w:r>
+          </w:hyperlink>
+        </w:p>
+        <w:p>
+          <w:pPr>
+            <w:pStyle w:val="TOC3"/>
+            <w:tabs>
+              <w:tab w:val="right" w:leader="dot" w:pos="9350"/>
+            </w:tabs>
+            <w:rPr>
+              <w:rFonts w:eastAsiaTheme="minorEastAsia"/>
+              <w:noProof/>
+              <w:lang w:val="en-IN" w:eastAsia="en-IN"/>
+            </w:rPr>
+          </w:pPr>
+          <w:hyperlink w:anchor="_Toc94875691" w:history="1">
+            <w:r>
+              <w:rPr>
+                <w:rStyle w:val="Hyperlink"/>
+                <w:b/>
+                <w:i/>
+                <w:iCs/>
+                <w:noProof/>
+              </w:rPr>
+              <w:t>Day 6 - Task 13 - Selenium Concepts (check site after 3:30 PM IST)</w:t>
+            </w:r>
+            <w:r>
+              <w:rPr>
+                <w:noProof/>
+                <w:webHidden/>
+              </w:rPr>
+              <w:tab/>
+            </w:r>
+            <w:r>
+              <w:rPr>
+                <w:noProof/>
+                <w:webHidden/>
+              </w:rPr>
+              <w:fldChar w:fldCharType="begin"/>
+            </w:r>
+            <w:r>
+              <w:rPr>
+                <w:noProof/>
+                <w:webHidden/>
+              </w:rPr>
+              <w:instrText xml:space="preserve"> PAGEREF _Toc94875691 \h </w:instrText>
+            </w:r>
+            <w:r>
+              <w:rPr>
+                <w:noProof/>
+                <w:webHidden/>
+              </w:rPr>
+            </w:r>
+            <w:r>
+              <w:rPr>
+                <w:noProof/>
+                <w:webHidden/>
+              </w:rPr>
+              <w:fldChar w:fldCharType="separate"/>
+            </w:r>
+            <w:r>
+              <w:rPr>
+                <w:noProof/>
+                <w:webHidden/>
+              </w:rPr>
+              <w:t>6</w:t>
+            </w:r>
+            <w:r>
+              <w:rPr>
+                <w:noProof/>
+                <w:webHidden/>
+              </w:rPr>
+              <w:fldChar w:fldCharType="end"/>
+            </w:r>
+          </w:hyperlink>
+        </w:p>
+        <w:p>
           <w:r>
             <w:rPr>
               <w:b/>
@@ -988,7 +1207,7 @@
           <w:bCs w:val="0"/>
         </w:rPr>
       </w:pPr>
-      <w:bookmarkStart w:id="1" w:name="_Toc94788468"/>
+      <w:bookmarkStart w:id="1" w:name="_Toc94875677"/>
       <w:r>
         <w:rPr>
           <w:rStyle w:val="Strong"/>
@@ -1009,7 +1228,7 @@
           <w:bCs/>
         </w:rPr>
       </w:pPr>
-      <w:bookmarkStart w:id="2" w:name="_Toc94788469"/>
+      <w:bookmarkStart w:id="2" w:name="_Toc94875678"/>
       <w:r>
         <w:rPr>
           <w:rStyle w:val="SubtleEmphasis"/>
@@ -1071,7 +1290,7 @@
           <w:bCs/>
         </w:rPr>
       </w:pPr>
-      <w:bookmarkStart w:id="3" w:name="_Toc94788470"/>
+      <w:bookmarkStart w:id="3" w:name="_Toc94875679"/>
       <w:r>
         <w:rPr>
           <w:rStyle w:val="SubtleEmphasis"/>
@@ -1198,7 +1417,7 @@
           <w:bCs/>
         </w:rPr>
       </w:pPr>
-      <w:bookmarkStart w:id="4" w:name="_Toc94788471"/>
+      <w:bookmarkStart w:id="4" w:name="_Toc94875680"/>
       <w:r>
         <w:rPr>
           <w:rStyle w:val="SubtleEmphasis"/>
@@ -1467,7 +1686,6 @@
         </w:rPr>
       </w:pPr>
       <w:r>
-        <w:lastRenderedPageBreak/>
         <w:t>Create one more package with name as “</w:t>
       </w:r>
       <w:proofErr w:type="spellStart"/>
@@ -1581,7 +1799,7 @@
           <w:b/>
         </w:rPr>
       </w:pPr>
-      <w:bookmarkStart w:id="5" w:name="_Toc94788472"/>
+      <w:bookmarkStart w:id="5" w:name="_Toc94875681"/>
       <w:r>
         <w:rPr>
           <w:rStyle w:val="SubtleEmphasis"/>
@@ -2204,7 +2422,7 @@
           <w:b/>
         </w:rPr>
       </w:pPr>
-      <w:bookmarkStart w:id="6" w:name="_Toc94788473"/>
+      <w:bookmarkStart w:id="6" w:name="_Toc94875682"/>
       <w:r>
         <w:rPr>
           <w:rStyle w:val="SubtleEmphasis"/>
@@ -2640,12 +2858,13 @@
           <w:color w:val="404040" w:themeColor="text1" w:themeTint="BF"/>
         </w:rPr>
       </w:pPr>
-      <w:bookmarkStart w:id="7" w:name="_Toc94788474"/>
+      <w:bookmarkStart w:id="7" w:name="_Toc94875683"/>
       <w:r>
         <w:rPr>
           <w:rStyle w:val="SubtleEmphasis"/>
           <w:b/>
         </w:rPr>
+        <w:lastRenderedPageBreak/>
         <w:t>Day 3- Task 6</w:t>
       </w:r>
       <w:bookmarkEnd w:id="7"/>
@@ -2699,7 +2918,6 @@
           <w:sz w:val="21"/>
           <w:szCs w:val="21"/>
         </w:rPr>
-        <w:lastRenderedPageBreak/>
         <w:t>This assignment will help you understand the concepts learnt in the session.</w:t>
       </w:r>
     </w:p>
@@ -3776,6 +3994,7 @@
           <w:sz w:val="21"/>
           <w:szCs w:val="21"/>
         </w:rPr>
+        <w:lastRenderedPageBreak/>
         <w:t>departmentId</w:t>
       </w:r>
       <w:proofErr w:type="spellEnd"/>
@@ -3916,7 +4135,6 @@
           <w:sz w:val="21"/>
           <w:szCs w:val="21"/>
         </w:rPr>
-        <w:lastRenderedPageBreak/>
         <w:t xml:space="preserve">Methods </w:t>
       </w:r>
     </w:p>
@@ -3995,7 +4213,7 @@
           <w:b/>
         </w:rPr>
       </w:pPr>
-      <w:bookmarkStart w:id="8" w:name="_Toc94788475"/>
+      <w:bookmarkStart w:id="8" w:name="_Toc94875684"/>
       <w:r>
         <w:rPr>
           <w:rStyle w:val="SubtleEmphasis"/>
@@ -4981,27 +5199,13 @@
           <w:color w:val="404040" w:themeColor="text1" w:themeTint="BF"/>
         </w:rPr>
       </w:pPr>
-      <w:bookmarkStart w:id="9" w:name="_Toc94788476"/>
+      <w:bookmarkStart w:id="9" w:name="_Toc94875685"/>
       <w:r>
         <w:rPr>
           <w:rStyle w:val="SubtleEmphasis"/>
           <w:b/>
         </w:rPr>
-        <w:t>Day 5- Task</w:t>
-      </w:r>
-      <w:r>
-        <w:rPr>
-          <w:rStyle w:val="SubtleEmphasis"/>
-          <w:b/>
-        </w:rPr>
-        <w:t xml:space="preserve"> 8</w:t>
-      </w:r>
-      <w:r>
-        <w:rPr>
-          <w:rStyle w:val="SubtleEmphasis"/>
-          <w:b/>
-        </w:rPr>
-        <w:t xml:space="preserve"> - Selenium Concepts</w:t>
+        <w:t>Day 5- Task 8 - Selenium Concepts</w:t>
       </w:r>
       <w:bookmarkEnd w:id="9"/>
       <w:r>
@@ -5323,7 +5527,7 @@
           <w:b/>
         </w:rPr>
       </w:pPr>
-      <w:bookmarkStart w:id="11" w:name="_Toc94788477"/>
+      <w:bookmarkStart w:id="11" w:name="_Toc94875686"/>
       <w:r>
         <w:rPr>
           <w:rStyle w:val="SubtleEmphasis"/>
@@ -5610,6 +5814,7 @@
         <w:rPr>
           <w:color w:val="000000"/>
         </w:rPr>
+        <w:lastRenderedPageBreak/>
         <w:t>Enter company name as</w:t>
       </w:r>
     </w:p>
@@ -5685,7 +5890,6 @@
         <w:rPr>
           <w:color w:val="000000"/>
         </w:rPr>
-        <w:lastRenderedPageBreak/>
         <w:t>No need to automate CAPTCHA</w:t>
       </w:r>
     </w:p>
@@ -5744,7 +5948,7 @@
           <w:color w:val="404040" w:themeColor="text1" w:themeTint="BF"/>
         </w:rPr>
       </w:pPr>
-      <w:bookmarkStart w:id="12" w:name="_Toc94788478"/>
+      <w:bookmarkStart w:id="12" w:name="_Toc94875687"/>
       <w:r>
         <w:rPr>
           <w:rStyle w:val="SubtleEmphasis"/>
@@ -5918,7 +6122,7 @@
           <w:b/>
         </w:rPr>
       </w:pPr>
-      <w:bookmarkStart w:id="13" w:name="_Toc94788479"/>
+      <w:bookmarkStart w:id="13" w:name="_Toc94875688"/>
       <w:r>
         <w:rPr>
           <w:rStyle w:val="SubtleEmphasis"/>
@@ -6143,7 +6347,7 @@
         <w:rPr>
           <w:color w:val="000000"/>
         </w:rPr>
-        <w:t>Job Title as “Help Desk”</w:t>
+        <w:t>Company size – 10-99</w:t>
       </w:r>
     </w:p>
     <w:p>
@@ -6168,14 +6372,84 @@
         <w:rPr>
           <w:color w:val="000000"/>
         </w:rPr>
-        <w:t>Company size – 10-99</w:t>
+        <w:t>Click on signup</w:t>
+      </w:r>
+    </w:p>
+    <w:p>
+      <w:pPr>
+        <w:pStyle w:val="NormalWeb"/>
+        <w:shd w:val="clear" w:color="auto" w:fill="FFFFFF"/>
+        <w:spacing w:before="0" w:beforeAutospacing="0" w:after="0" w:afterAutospacing="0"/>
+        <w:ind w:left="785"/>
+        <w:textAlignment w:val="baseline"/>
+        <w:rPr>
+          <w:rFonts w:asciiTheme="minorHAnsi" w:eastAsiaTheme="minorHAnsi" w:hAnsiTheme="minorHAnsi" w:cstheme="minorBidi"/>
+          <w:bCs/>
+          <w:sz w:val="22"/>
+          <w:szCs w:val="22"/>
+        </w:rPr>
+      </w:pPr>
+    </w:p>
+    <w:p>
+      <w:pPr>
+        <w:pStyle w:val="NormalWeb"/>
+        <w:shd w:val="clear" w:color="auto" w:fill="FFFFFF"/>
+        <w:spacing w:before="0" w:beforeAutospacing="0" w:after="0" w:afterAutospacing="0"/>
+        <w:ind w:left="785"/>
+        <w:textAlignment w:val="baseline"/>
+        <w:rPr>
+          <w:rFonts w:asciiTheme="minorHAnsi" w:eastAsiaTheme="minorHAnsi" w:hAnsiTheme="minorHAnsi" w:cstheme="minorBidi"/>
+          <w:bCs/>
+          <w:sz w:val="22"/>
+          <w:szCs w:val="22"/>
+        </w:rPr>
+      </w:pPr>
+    </w:p>
+    <w:p>
+      <w:pPr>
+        <w:pStyle w:val="Heading3"/>
+        <w:spacing w:before="0" w:after="240" w:line="360" w:lineRule="atLeast"/>
+        <w:rPr>
+          <w:rStyle w:val="SubtleEmphasis"/>
+          <w:b/>
+        </w:rPr>
+      </w:pPr>
+      <w:bookmarkStart w:id="14" w:name="_Toc94875689"/>
+      <w:r>
+        <w:rPr>
+          <w:rStyle w:val="SubtleEmphasis"/>
+          <w:b/>
+        </w:rPr>
+        <w:t xml:space="preserve">Day </w:t>
+      </w:r>
+      <w:r>
+        <w:rPr>
+          <w:rStyle w:val="SubtleEmphasis"/>
+          <w:b/>
+        </w:rPr>
+        <w:t>6</w:t>
+      </w:r>
+      <w:r>
+        <w:rPr>
+          <w:rStyle w:val="SubtleEmphasis"/>
+          <w:b/>
+        </w:rPr>
+        <w:t>- Task 11 - Selenium Concepts</w:t>
+      </w:r>
+      <w:bookmarkEnd w:id="14"/>
+      <w:r>
+        <w:rPr>
+          <w:rStyle w:val="SubtleEmphasis"/>
+          <w:b/>
+        </w:rPr>
+        <w:t xml:space="preserve"> </w:t>
       </w:r>
     </w:p>
     <w:p>
       <w:pPr>
         <w:numPr>
           <w:ilvl w:val="0"/>
-          <w:numId w:val="42"/>
+          <w:numId w:val="28"/>
         </w:numPr>
         <w:pBdr>
           <w:top w:val="nil"/>
@@ -6185,46 +6459,1156 @@
           <w:between w:val="nil"/>
         </w:pBdr>
         <w:spacing w:after="0"/>
-        <w:rPr>
-          <w:color w:val="000000"/>
-        </w:rPr>
-      </w:pPr>
-      <w:r>
-        <w:rPr>
-          <w:color w:val="000000"/>
-        </w:rPr>
-        <w:t>Click on signup</w:t>
-      </w:r>
-    </w:p>
-    <w:p>
-      <w:pPr>
-        <w:pStyle w:val="NormalWeb"/>
-        <w:shd w:val="clear" w:color="auto" w:fill="FFFFFF"/>
-        <w:spacing w:before="0" w:beforeAutospacing="0" w:after="0" w:afterAutospacing="0"/>
-        <w:ind w:left="785"/>
-        <w:textAlignment w:val="baseline"/>
-        <w:rPr>
-          <w:rFonts w:asciiTheme="minorHAnsi" w:eastAsiaTheme="minorHAnsi" w:hAnsiTheme="minorHAnsi" w:cstheme="minorBidi"/>
-          <w:bCs/>
-          <w:sz w:val="22"/>
-          <w:szCs w:val="22"/>
-        </w:rPr>
-      </w:pPr>
-    </w:p>
-    <w:p>
-      <w:pPr>
-        <w:pStyle w:val="NormalWeb"/>
-        <w:shd w:val="clear" w:color="auto" w:fill="FFFFFF"/>
-        <w:spacing w:before="0" w:beforeAutospacing="0" w:after="0" w:afterAutospacing="0"/>
-        <w:ind w:left="785"/>
-        <w:textAlignment w:val="baseline"/>
-        <w:rPr>
-          <w:rFonts w:asciiTheme="minorHAnsi" w:eastAsiaTheme="minorHAnsi" w:hAnsiTheme="minorHAnsi" w:cstheme="minorBidi"/>
-          <w:bCs/>
-          <w:sz w:val="22"/>
-          <w:szCs w:val="22"/>
-        </w:rPr>
-      </w:pPr>
+      </w:pPr>
+      <w:r>
+        <w:rPr>
+          <w:color w:val="000000"/>
+        </w:rPr>
+        <w:t>Navigate onto </w:t>
+      </w:r>
+      <w:hyperlink r:id="rId16">
+        <w:r>
+          <w:rPr>
+            <w:color w:val="0000FF"/>
+            <w:u w:val="single"/>
+          </w:rPr>
+          <w:t>https://www.salesforce.com/in/form/signup/freetrial-sales/</w:t>
+        </w:r>
+      </w:hyperlink>
+    </w:p>
+    <w:p>
+      <w:pPr>
+        <w:numPr>
+          <w:ilvl w:val="0"/>
+          <w:numId w:val="28"/>
+        </w:numPr>
+        <w:pBdr>
+          <w:top w:val="nil"/>
+          <w:left w:val="nil"/>
+          <w:bottom w:val="nil"/>
+          <w:right w:val="nil"/>
+          <w:between w:val="nil"/>
+        </w:pBdr>
+        <w:spacing w:after="0"/>
+      </w:pPr>
+      <w:r>
+        <w:rPr>
+          <w:color w:val="000000"/>
+        </w:rPr>
+        <w:t>Enter first name as “John”</w:t>
+      </w:r>
+    </w:p>
+    <w:p>
+      <w:pPr>
+        <w:numPr>
+          <w:ilvl w:val="0"/>
+          <w:numId w:val="28"/>
+        </w:numPr>
+        <w:pBdr>
+          <w:top w:val="nil"/>
+          <w:left w:val="nil"/>
+          <w:bottom w:val="nil"/>
+          <w:right w:val="nil"/>
+          <w:between w:val="nil"/>
+        </w:pBdr>
+        <w:spacing w:after="0"/>
+      </w:pPr>
+      <w:r>
+        <w:rPr>
+          <w:color w:val="000000"/>
+        </w:rPr>
+        <w:t>Enter last name as “wick”</w:t>
+      </w:r>
+    </w:p>
+    <w:p>
+      <w:pPr>
+        <w:numPr>
+          <w:ilvl w:val="0"/>
+          <w:numId w:val="28"/>
+        </w:numPr>
+        <w:pBdr>
+          <w:top w:val="nil"/>
+          <w:left w:val="nil"/>
+          <w:bottom w:val="nil"/>
+          <w:right w:val="nil"/>
+          <w:between w:val="nil"/>
+        </w:pBdr>
+        <w:spacing w:after="0"/>
+      </w:pPr>
+      <w:r>
+        <w:rPr>
+          <w:color w:val="000000"/>
+        </w:rPr>
+        <w:t>Enter work email as “john@gmail.com”</w:t>
+      </w:r>
+    </w:p>
+    <w:p>
+      <w:pPr>
+        <w:numPr>
+          <w:ilvl w:val="0"/>
+          <w:numId w:val="28"/>
+        </w:numPr>
+        <w:pBdr>
+          <w:top w:val="nil"/>
+          <w:left w:val="nil"/>
+          <w:bottom w:val="nil"/>
+          <w:right w:val="nil"/>
+          <w:between w:val="nil"/>
+        </w:pBdr>
+        <w:spacing w:after="0"/>
+      </w:pPr>
+      <w:r>
+        <w:rPr>
+          <w:color w:val="000000"/>
+        </w:rPr>
+        <w:t>Select Job title as “IT Manager”</w:t>
+      </w:r>
+    </w:p>
+    <w:p>
+      <w:pPr>
+        <w:numPr>
+          <w:ilvl w:val="0"/>
+          <w:numId w:val="28"/>
+        </w:numPr>
+        <w:pBdr>
+          <w:top w:val="nil"/>
+          <w:left w:val="nil"/>
+          <w:bottom w:val="nil"/>
+          <w:right w:val="nil"/>
+          <w:between w:val="nil"/>
+        </w:pBdr>
+        <w:spacing w:after="0"/>
+      </w:pPr>
+      <w:r>
+        <w:rPr>
+          <w:color w:val="000000"/>
+        </w:rPr>
+        <w:t>Select Employees as “101-500 employees”</w:t>
+      </w:r>
+    </w:p>
+    <w:p>
+      <w:pPr>
+        <w:numPr>
+          <w:ilvl w:val="0"/>
+          <w:numId w:val="28"/>
+        </w:numPr>
+        <w:pBdr>
+          <w:top w:val="nil"/>
+          <w:left w:val="nil"/>
+          <w:bottom w:val="nil"/>
+          <w:right w:val="nil"/>
+          <w:between w:val="nil"/>
+        </w:pBdr>
+        <w:spacing w:after="0"/>
+      </w:pPr>
+      <w:r>
+        <w:rPr>
+          <w:color w:val="000000"/>
+        </w:rPr>
+        <w:t>Select country as “United Kingdom”</w:t>
+      </w:r>
+    </w:p>
+    <w:p>
+      <w:pPr>
+        <w:numPr>
+          <w:ilvl w:val="0"/>
+          <w:numId w:val="28"/>
+        </w:numPr>
+        <w:pBdr>
+          <w:top w:val="nil"/>
+          <w:left w:val="nil"/>
+          <w:bottom w:val="nil"/>
+          <w:right w:val="nil"/>
+          <w:between w:val="nil"/>
+        </w:pBdr>
+        <w:spacing w:after="0"/>
+      </w:pPr>
+      <w:r>
+        <w:rPr>
+          <w:color w:val="000000"/>
+        </w:rPr>
+        <w:t>Do not fill the phone number</w:t>
+      </w:r>
+    </w:p>
+    <w:p>
+      <w:pPr>
+        <w:numPr>
+          <w:ilvl w:val="0"/>
+          <w:numId w:val="28"/>
+        </w:numPr>
+        <w:pBdr>
+          <w:top w:val="nil"/>
+          <w:left w:val="nil"/>
+          <w:bottom w:val="nil"/>
+          <w:right w:val="nil"/>
+          <w:between w:val="nil"/>
+        </w:pBdr>
+        <w:spacing w:after="0"/>
+      </w:pPr>
+      <w:r>
+        <w:rPr>
+          <w:color w:val="000000"/>
+        </w:rPr>
+        <w:t xml:space="preserve">Click on check box </w:t>
+      </w:r>
+    </w:p>
+    <w:p>
+      <w:pPr>
+        <w:numPr>
+          <w:ilvl w:val="0"/>
+          <w:numId w:val="28"/>
+        </w:numPr>
+        <w:pBdr>
+          <w:top w:val="nil"/>
+          <w:left w:val="nil"/>
+          <w:bottom w:val="nil"/>
+          <w:right w:val="nil"/>
+          <w:between w:val="nil"/>
+        </w:pBdr>
+        <w:spacing w:after="0"/>
+      </w:pPr>
+      <w:r>
+        <w:rPr>
+          <w:color w:val="000000"/>
+        </w:rPr>
+        <w:t xml:space="preserve">Click on start my free trial </w:t>
+      </w:r>
+    </w:p>
+    <w:p>
+      <w:pPr>
+        <w:numPr>
+          <w:ilvl w:val="0"/>
+          <w:numId w:val="28"/>
+        </w:numPr>
+        <w:pBdr>
+          <w:top w:val="nil"/>
+          <w:left w:val="nil"/>
+          <w:bottom w:val="nil"/>
+          <w:right w:val="nil"/>
+          <w:between w:val="nil"/>
+        </w:pBdr>
+      </w:pPr>
+      <w:r>
+        <w:rPr>
+          <w:color w:val="000000"/>
+        </w:rPr>
+        <w:t>Get the error message displayed “</w:t>
+      </w:r>
+      <w:r>
+        <w:rPr>
+          <w:rFonts w:ascii="Helvetica Neue" w:eastAsia="Helvetica Neue" w:hAnsi="Helvetica Neue" w:cs="Helvetica Neue"/>
+          <w:color w:val="C23934"/>
+          <w:sz w:val="20"/>
+          <w:szCs w:val="20"/>
+          <w:shd w:val="clear" w:color="auto" w:fill="F4F4F4"/>
+        </w:rPr>
+        <w:t>Enter a valid phone number</w:t>
+      </w:r>
+      <w:r>
+        <w:rPr>
+          <w:color w:val="000000"/>
+        </w:rPr>
+        <w:t>”</w:t>
+      </w:r>
+    </w:p>
+    <w:p/>
+    <w:p>
+      <w:pPr>
+        <w:pStyle w:val="Heading3"/>
+        <w:spacing w:before="0" w:after="240" w:line="360" w:lineRule="atLeast"/>
+        <w:rPr>
+          <w:rStyle w:val="SubtleEmphasis"/>
+          <w:b/>
+        </w:rPr>
+      </w:pPr>
+      <w:bookmarkStart w:id="15" w:name="_Toc94875690"/>
+      <w:r>
+        <w:rPr>
+          <w:rStyle w:val="SubtleEmphasis"/>
+          <w:b/>
+        </w:rPr>
+        <w:t xml:space="preserve">Day </w:t>
+      </w:r>
+      <w:r>
+        <w:rPr>
+          <w:rStyle w:val="SubtleEmphasis"/>
+          <w:b/>
+        </w:rPr>
+        <w:t>6</w:t>
+      </w:r>
+      <w:r>
+        <w:rPr>
+          <w:rStyle w:val="SubtleEmphasis"/>
+          <w:b/>
+        </w:rPr>
+        <w:t>- Task</w:t>
+      </w:r>
+      <w:r>
+        <w:rPr>
+          <w:rStyle w:val="SubtleEmphasis"/>
+          <w:b/>
+        </w:rPr>
+        <w:t xml:space="preserve"> 12</w:t>
+      </w:r>
+      <w:r>
+        <w:rPr>
+          <w:rStyle w:val="SubtleEmphasis"/>
+          <w:b/>
+        </w:rPr>
+        <w:t xml:space="preserve"> - Selenium Concepts </w:t>
+      </w:r>
+      <w:r>
+        <w:rPr>
+          <w:rStyle w:val="SubtleEmphasis"/>
+          <w:b/>
+        </w:rPr>
+        <w:t>(check site after 3:30 PM IST)</w:t>
+      </w:r>
+      <w:bookmarkEnd w:id="15"/>
+    </w:p>
+    <w:p>
+      <w:pPr>
+        <w:numPr>
+          <w:ilvl w:val="0"/>
+          <w:numId w:val="46"/>
+        </w:numPr>
+        <w:pBdr>
+          <w:top w:val="nil"/>
+          <w:left w:val="nil"/>
+          <w:bottom w:val="nil"/>
+          <w:right w:val="nil"/>
+          <w:between w:val="nil"/>
+        </w:pBdr>
+        <w:spacing w:after="0"/>
+        <w:rPr>
+          <w:color w:val="000000"/>
+        </w:rPr>
+      </w:pPr>
+      <w:r>
+        <w:rPr>
+          <w:color w:val="000000"/>
+        </w:rPr>
+        <w:t>Navigate onto </w:t>
+      </w:r>
+      <w:hyperlink r:id="rId17" w:history="1">
+        <w:r>
+          <w:rPr>
+            <w:rStyle w:val="Hyperlink"/>
+          </w:rPr>
+          <w:t>http://demo.openemr.io/b/openemr/</w:t>
+        </w:r>
+      </w:hyperlink>
+    </w:p>
+    <w:p>
+      <w:pPr>
+        <w:numPr>
+          <w:ilvl w:val="0"/>
+          <w:numId w:val="46"/>
+        </w:numPr>
+        <w:pBdr>
+          <w:top w:val="nil"/>
+          <w:left w:val="nil"/>
+          <w:bottom w:val="nil"/>
+          <w:right w:val="nil"/>
+          <w:between w:val="nil"/>
+        </w:pBdr>
+        <w:spacing w:after="0"/>
+        <w:rPr>
+          <w:color w:val="000000"/>
+        </w:rPr>
+      </w:pPr>
+      <w:r>
+        <w:rPr>
+          <w:color w:val="000000"/>
+        </w:rPr>
+        <w:lastRenderedPageBreak/>
+        <w:t>Update username as admin</w:t>
+      </w:r>
+    </w:p>
+    <w:p>
+      <w:pPr>
+        <w:numPr>
+          <w:ilvl w:val="0"/>
+          <w:numId w:val="46"/>
+        </w:numPr>
+        <w:pBdr>
+          <w:top w:val="nil"/>
+          <w:left w:val="nil"/>
+          <w:bottom w:val="nil"/>
+          <w:right w:val="nil"/>
+          <w:between w:val="nil"/>
+        </w:pBdr>
+        <w:spacing w:after="0"/>
+        <w:rPr>
+          <w:color w:val="000000"/>
+        </w:rPr>
+      </w:pPr>
+      <w:r>
+        <w:rPr>
+          <w:color w:val="000000"/>
+        </w:rPr>
+        <w:t>Update password as pass</w:t>
+      </w:r>
+    </w:p>
+    <w:p>
+      <w:pPr>
+        <w:numPr>
+          <w:ilvl w:val="0"/>
+          <w:numId w:val="46"/>
+        </w:numPr>
+        <w:pBdr>
+          <w:top w:val="nil"/>
+          <w:left w:val="nil"/>
+          <w:bottom w:val="nil"/>
+          <w:right w:val="nil"/>
+          <w:between w:val="nil"/>
+        </w:pBdr>
+        <w:spacing w:after="0"/>
+        <w:rPr>
+          <w:color w:val="000000"/>
+        </w:rPr>
+      </w:pPr>
+      <w:r>
+        <w:rPr>
+          <w:color w:val="000000"/>
+        </w:rPr>
+        <w:t>Select Language as “English (Indian)”</w:t>
+      </w:r>
+    </w:p>
+    <w:p>
+      <w:pPr>
+        <w:numPr>
+          <w:ilvl w:val="0"/>
+          <w:numId w:val="46"/>
+        </w:numPr>
+        <w:pBdr>
+          <w:top w:val="nil"/>
+          <w:left w:val="nil"/>
+          <w:bottom w:val="nil"/>
+          <w:right w:val="nil"/>
+          <w:between w:val="nil"/>
+        </w:pBdr>
+        <w:spacing w:after="0"/>
+        <w:rPr>
+          <w:color w:val="000000"/>
+        </w:rPr>
+      </w:pPr>
+      <w:r>
+        <w:rPr>
+          <w:color w:val="000000"/>
+        </w:rPr>
+        <w:t>Click on the login button</w:t>
+      </w:r>
+    </w:p>
+    <w:p>
+      <w:pPr>
+        <w:numPr>
+          <w:ilvl w:val="0"/>
+          <w:numId w:val="46"/>
+        </w:numPr>
+        <w:pBdr>
+          <w:top w:val="nil"/>
+          <w:left w:val="nil"/>
+          <w:bottom w:val="nil"/>
+          <w:right w:val="nil"/>
+          <w:between w:val="nil"/>
+        </w:pBdr>
+        <w:spacing w:after="0"/>
+        <w:rPr>
+          <w:color w:val="000000"/>
+        </w:rPr>
+      </w:pPr>
+      <w:r>
+        <w:rPr>
+          <w:color w:val="000000"/>
+        </w:rPr>
+        <w:t>Click on Messages</w:t>
+      </w:r>
+    </w:p>
+    <w:p>
+      <w:pPr>
+        <w:numPr>
+          <w:ilvl w:val="0"/>
+          <w:numId w:val="46"/>
+        </w:numPr>
+        <w:pBdr>
+          <w:top w:val="nil"/>
+          <w:left w:val="nil"/>
+          <w:bottom w:val="nil"/>
+          <w:right w:val="nil"/>
+          <w:between w:val="nil"/>
+        </w:pBdr>
+        <w:spacing w:after="0"/>
+        <w:rPr>
+          <w:color w:val="000000"/>
+        </w:rPr>
+      </w:pPr>
+      <w:r>
+        <w:rPr>
+          <w:color w:val="000000"/>
+        </w:rPr>
+        <w:t>Click on Add New</w:t>
+      </w:r>
+    </w:p>
+    <w:p>
+      <w:pPr>
+        <w:numPr>
+          <w:ilvl w:val="0"/>
+          <w:numId w:val="46"/>
+        </w:numPr>
+        <w:pBdr>
+          <w:top w:val="nil"/>
+          <w:left w:val="nil"/>
+          <w:bottom w:val="nil"/>
+          <w:right w:val="nil"/>
+          <w:between w:val="nil"/>
+        </w:pBdr>
+        <w:spacing w:after="0"/>
+        <w:rPr>
+          <w:color w:val="000000"/>
+        </w:rPr>
+      </w:pPr>
+      <w:r>
+        <w:rPr>
+          <w:color w:val="000000"/>
+        </w:rPr>
+        <w:t>Enter text in text area as “hello”</w:t>
+      </w:r>
+    </w:p>
+    <w:p>
+      <w:pPr>
+        <w:numPr>
+          <w:ilvl w:val="0"/>
+          <w:numId w:val="46"/>
+        </w:numPr>
+        <w:pBdr>
+          <w:top w:val="nil"/>
+          <w:left w:val="nil"/>
+          <w:bottom w:val="nil"/>
+          <w:right w:val="nil"/>
+          <w:between w:val="nil"/>
+        </w:pBdr>
+        <w:spacing w:after="0"/>
+        <w:rPr>
+          <w:color w:val="000000"/>
+        </w:rPr>
+      </w:pPr>
+      <w:r>
+        <w:rPr>
+          <w:color w:val="000000"/>
+        </w:rPr>
+        <w:t>Select Type as Pharmacy</w:t>
+      </w:r>
+    </w:p>
+    <w:p>
+      <w:pPr>
+        <w:numPr>
+          <w:ilvl w:val="0"/>
+          <w:numId w:val="46"/>
+        </w:numPr>
+        <w:pBdr>
+          <w:top w:val="nil"/>
+          <w:left w:val="nil"/>
+          <w:bottom w:val="nil"/>
+          <w:right w:val="nil"/>
+          <w:between w:val="nil"/>
+        </w:pBdr>
+        <w:spacing w:after="0"/>
+        <w:rPr>
+          <w:color w:val="000000"/>
+        </w:rPr>
+      </w:pPr>
+      <w:r>
+        <w:rPr>
+          <w:color w:val="000000"/>
+        </w:rPr>
+        <w:t>Select Status as New</w:t>
+      </w:r>
+    </w:p>
+    <w:p>
+      <w:pPr>
+        <w:numPr>
+          <w:ilvl w:val="0"/>
+          <w:numId w:val="46"/>
+        </w:numPr>
+        <w:pBdr>
+          <w:top w:val="nil"/>
+          <w:left w:val="nil"/>
+          <w:bottom w:val="nil"/>
+          <w:right w:val="nil"/>
+          <w:between w:val="nil"/>
+        </w:pBdr>
+        <w:spacing w:after="0"/>
+        <w:rPr>
+          <w:color w:val="000000"/>
+        </w:rPr>
+      </w:pPr>
+      <w:r>
+        <w:rPr>
+          <w:color w:val="000000"/>
+        </w:rPr>
+        <w:t>Select 1st user shown</w:t>
+      </w:r>
+    </w:p>
+    <w:p>
+      <w:pPr>
+        <w:numPr>
+          <w:ilvl w:val="0"/>
+          <w:numId w:val="46"/>
+        </w:numPr>
+        <w:pBdr>
+          <w:top w:val="nil"/>
+          <w:left w:val="nil"/>
+          <w:bottom w:val="nil"/>
+          <w:right w:val="nil"/>
+          <w:between w:val="nil"/>
+        </w:pBdr>
+        <w:spacing w:after="0"/>
+        <w:rPr>
+          <w:color w:val="000000"/>
+        </w:rPr>
+      </w:pPr>
+      <w:r>
+        <w:rPr>
+          <w:color w:val="000000"/>
+        </w:rPr>
+        <w:t>Click on Send message</w:t>
+      </w:r>
+    </w:p>
+    <w:p>
+      <w:pPr>
+        <w:numPr>
+          <w:ilvl w:val="0"/>
+          <w:numId w:val="46"/>
+        </w:numPr>
+        <w:pBdr>
+          <w:top w:val="nil"/>
+          <w:left w:val="nil"/>
+          <w:bottom w:val="nil"/>
+          <w:right w:val="nil"/>
+          <w:between w:val="nil"/>
+        </w:pBdr>
+        <w:spacing w:after="0"/>
+        <w:rPr>
+          <w:color w:val="000000"/>
+        </w:rPr>
+      </w:pPr>
+      <w:r>
+        <w:rPr>
+          <w:color w:val="000000"/>
+        </w:rPr>
+        <w:t>Print the error message - Please choose a patient</w:t>
+      </w:r>
+    </w:p>
+    <w:p/>
+    <w:p>
+      <w:pPr>
+        <w:pStyle w:val="Heading3"/>
+        <w:spacing w:before="0" w:after="240" w:line="360" w:lineRule="atLeast"/>
+        <w:rPr>
+          <w:rStyle w:val="SubtleEmphasis"/>
+          <w:b/>
+        </w:rPr>
+      </w:pPr>
+      <w:bookmarkStart w:id="16" w:name="_Toc94875691"/>
+      <w:r>
+        <w:rPr>
+          <w:rStyle w:val="SubtleEmphasis"/>
+          <w:b/>
+        </w:rPr>
+        <w:t xml:space="preserve">Day </w:t>
+      </w:r>
+      <w:r>
+        <w:rPr>
+          <w:rStyle w:val="SubtleEmphasis"/>
+          <w:b/>
+        </w:rPr>
+        <w:t>6 -</w:t>
+      </w:r>
+      <w:r>
+        <w:rPr>
+          <w:rStyle w:val="SubtleEmphasis"/>
+          <w:b/>
+        </w:rPr>
+        <w:t xml:space="preserve"> Task</w:t>
+      </w:r>
+      <w:r>
+        <w:rPr>
+          <w:rStyle w:val="SubtleEmphasis"/>
+          <w:b/>
+        </w:rPr>
+        <w:t xml:space="preserve"> 13</w:t>
+      </w:r>
+      <w:r>
+        <w:rPr>
+          <w:rStyle w:val="SubtleEmphasis"/>
+          <w:b/>
+        </w:rPr>
+        <w:t xml:space="preserve"> - Selenium Concepts (check site after 3:30 PM IST)</w:t>
+      </w:r>
+      <w:bookmarkEnd w:id="16"/>
+    </w:p>
+    <w:p>
+      <w:pPr>
+        <w:numPr>
+          <w:ilvl w:val="0"/>
+          <w:numId w:val="45"/>
+        </w:numPr>
+        <w:pBdr>
+          <w:top w:val="nil"/>
+          <w:left w:val="nil"/>
+          <w:bottom w:val="nil"/>
+          <w:right w:val="nil"/>
+          <w:between w:val="nil"/>
+        </w:pBdr>
+        <w:spacing w:after="0"/>
+        <w:rPr>
+          <w:color w:val="000000"/>
+        </w:rPr>
+      </w:pPr>
+      <w:r>
+        <w:rPr>
+          <w:color w:val="000000"/>
+        </w:rPr>
+        <w:t>Navigate onto </w:t>
+      </w:r>
+      <w:hyperlink r:id="rId18" w:history="1">
+        <w:r>
+          <w:rPr>
+            <w:rStyle w:val="Hyperlink"/>
+          </w:rPr>
+          <w:t>http://demo.openemr.io/b/openemr/</w:t>
+        </w:r>
+      </w:hyperlink>
+    </w:p>
+    <w:p>
+      <w:pPr>
+        <w:numPr>
+          <w:ilvl w:val="0"/>
+          <w:numId w:val="45"/>
+        </w:numPr>
+        <w:pBdr>
+          <w:top w:val="nil"/>
+          <w:left w:val="nil"/>
+          <w:bottom w:val="nil"/>
+          <w:right w:val="nil"/>
+          <w:between w:val="nil"/>
+        </w:pBdr>
+        <w:spacing w:after="0"/>
+        <w:rPr>
+          <w:color w:val="000000"/>
+        </w:rPr>
+      </w:pPr>
+      <w:r>
+        <w:rPr>
+          <w:color w:val="000000"/>
+        </w:rPr>
+        <w:t>Update username as admin</w:t>
+      </w:r>
+    </w:p>
+    <w:p>
+      <w:pPr>
+        <w:numPr>
+          <w:ilvl w:val="0"/>
+          <w:numId w:val="45"/>
+        </w:numPr>
+        <w:pBdr>
+          <w:top w:val="nil"/>
+          <w:left w:val="nil"/>
+          <w:bottom w:val="nil"/>
+          <w:right w:val="nil"/>
+          <w:between w:val="nil"/>
+        </w:pBdr>
+        <w:spacing w:after="0"/>
+        <w:rPr>
+          <w:color w:val="000000"/>
+        </w:rPr>
+      </w:pPr>
+      <w:r>
+        <w:rPr>
+          <w:color w:val="000000"/>
+        </w:rPr>
+        <w:t>Update password as pass</w:t>
+      </w:r>
+    </w:p>
+    <w:p>
+      <w:pPr>
+        <w:numPr>
+          <w:ilvl w:val="0"/>
+          <w:numId w:val="45"/>
+        </w:numPr>
+        <w:pBdr>
+          <w:top w:val="nil"/>
+          <w:left w:val="nil"/>
+          <w:bottom w:val="nil"/>
+          <w:right w:val="nil"/>
+          <w:between w:val="nil"/>
+        </w:pBdr>
+        <w:spacing w:after="0"/>
+        <w:rPr>
+          <w:color w:val="000000"/>
+        </w:rPr>
+      </w:pPr>
+      <w:r>
+        <w:rPr>
+          <w:color w:val="000000"/>
+        </w:rPr>
+        <w:t>Select language as English (Indian)</w:t>
+      </w:r>
+    </w:p>
+    <w:p>
+      <w:pPr>
+        <w:numPr>
+          <w:ilvl w:val="0"/>
+          <w:numId w:val="45"/>
+        </w:numPr>
+        <w:pBdr>
+          <w:top w:val="nil"/>
+          <w:left w:val="nil"/>
+          <w:bottom w:val="nil"/>
+          <w:right w:val="nil"/>
+          <w:between w:val="nil"/>
+        </w:pBdr>
+        <w:spacing w:after="0"/>
+        <w:rPr>
+          <w:color w:val="000000"/>
+        </w:rPr>
+      </w:pPr>
+      <w:r>
+        <w:rPr>
+          <w:color w:val="000000"/>
+        </w:rPr>
+        <w:t>Click on the login button</w:t>
+      </w:r>
+    </w:p>
+    <w:p>
+      <w:pPr>
+        <w:numPr>
+          <w:ilvl w:val="0"/>
+          <w:numId w:val="45"/>
+        </w:numPr>
+        <w:pBdr>
+          <w:top w:val="nil"/>
+          <w:left w:val="nil"/>
+          <w:bottom w:val="nil"/>
+          <w:right w:val="nil"/>
+          <w:between w:val="nil"/>
+        </w:pBdr>
+        <w:spacing w:after="0"/>
+        <w:rPr>
+          <w:color w:val="000000"/>
+        </w:rPr>
+      </w:pPr>
+      <w:r>
+        <w:rPr>
+          <w:color w:val="000000"/>
+        </w:rPr>
+        <w:t xml:space="preserve">Click on Patient/Client </w:t>
+      </w:r>
+      <w:r>
+        <w:rPr>
+          <w:color w:val="000000"/>
+        </w:rPr>
+        <w:sym w:font="Symbol" w:char="F0E0"/>
+      </w:r>
+      <w:r>
+        <w:rPr>
+          <w:color w:val="000000"/>
+        </w:rPr>
+        <w:t xml:space="preserve"> Patient</w:t>
+      </w:r>
+    </w:p>
+    <w:p>
+      <w:pPr>
+        <w:numPr>
+          <w:ilvl w:val="0"/>
+          <w:numId w:val="45"/>
+        </w:numPr>
+        <w:pBdr>
+          <w:top w:val="nil"/>
+          <w:left w:val="nil"/>
+          <w:bottom w:val="nil"/>
+          <w:right w:val="nil"/>
+          <w:between w:val="nil"/>
+        </w:pBdr>
+        <w:spacing w:after="0"/>
+        <w:rPr>
+          <w:color w:val="000000"/>
+        </w:rPr>
+      </w:pPr>
+      <w:r>
+        <w:rPr>
+          <w:color w:val="000000"/>
+        </w:rPr>
+        <w:t>Click Add New Patient</w:t>
+      </w:r>
+    </w:p>
+    <w:p>
+      <w:pPr>
+        <w:numPr>
+          <w:ilvl w:val="0"/>
+          <w:numId w:val="45"/>
+        </w:numPr>
+        <w:pBdr>
+          <w:top w:val="nil"/>
+          <w:left w:val="nil"/>
+          <w:bottom w:val="nil"/>
+          <w:right w:val="nil"/>
+          <w:between w:val="nil"/>
+        </w:pBdr>
+        <w:spacing w:after="0"/>
+        <w:rPr>
+          <w:color w:val="000000"/>
+        </w:rPr>
+      </w:pPr>
+      <w:r>
+        <w:rPr>
+          <w:color w:val="000000"/>
+        </w:rPr>
+        <w:t>Add the first name, last name</w:t>
+      </w:r>
+    </w:p>
+    <w:p>
+      <w:pPr>
+        <w:numPr>
+          <w:ilvl w:val="0"/>
+          <w:numId w:val="45"/>
+        </w:numPr>
+        <w:pBdr>
+          <w:top w:val="nil"/>
+          <w:left w:val="nil"/>
+          <w:bottom w:val="nil"/>
+          <w:right w:val="nil"/>
+          <w:between w:val="nil"/>
+        </w:pBdr>
+        <w:spacing w:after="0"/>
+        <w:rPr>
+          <w:color w:val="000000"/>
+        </w:rPr>
+      </w:pPr>
+      <w:r>
+        <w:rPr>
+          <w:color w:val="000000"/>
+        </w:rPr>
+        <w:t xml:space="preserve">Update DOB as today's date </w:t>
+      </w:r>
+      <w:proofErr w:type="spellStart"/>
+      <w:r>
+        <w:rPr>
+          <w:color w:val="000000"/>
+        </w:rPr>
+        <w:t>driver.findElement</w:t>
+      </w:r>
+      <w:proofErr w:type="spellEnd"/>
+      <w:r>
+        <w:rPr>
+          <w:color w:val="000000"/>
+        </w:rPr>
+        <w:t>(By.id("</w:t>
+      </w:r>
+      <w:proofErr w:type="spellStart"/>
+      <w:r>
+        <w:rPr>
+          <w:color w:val="000000"/>
+        </w:rPr>
+        <w:t>form_DOB</w:t>
+      </w:r>
+      <w:proofErr w:type="spellEnd"/>
+      <w:r>
+        <w:rPr>
+          <w:color w:val="000000"/>
+        </w:rPr>
+        <w:t>")).</w:t>
+      </w:r>
+      <w:proofErr w:type="spellStart"/>
+      <w:r>
+        <w:rPr>
+          <w:color w:val="000000"/>
+        </w:rPr>
+        <w:t>sendKeys</w:t>
+      </w:r>
+      <w:proofErr w:type="spellEnd"/>
+      <w:r>
+        <w:rPr>
+          <w:color w:val="000000"/>
+        </w:rPr>
+        <w:t>("2021-12-06");</w:t>
+      </w:r>
+    </w:p>
+    <w:p>
+      <w:pPr>
+        <w:numPr>
+          <w:ilvl w:val="0"/>
+          <w:numId w:val="45"/>
+        </w:numPr>
+        <w:pBdr>
+          <w:top w:val="nil"/>
+          <w:left w:val="nil"/>
+          <w:bottom w:val="nil"/>
+          <w:right w:val="nil"/>
+          <w:between w:val="nil"/>
+        </w:pBdr>
+        <w:spacing w:after="0"/>
+        <w:rPr>
+          <w:color w:val="000000"/>
+        </w:rPr>
+      </w:pPr>
+      <w:r>
+        <w:rPr>
+          <w:color w:val="000000"/>
+        </w:rPr>
+        <w:t>Update the gender</w:t>
+      </w:r>
+    </w:p>
+    <w:p>
+      <w:pPr>
+        <w:numPr>
+          <w:ilvl w:val="0"/>
+          <w:numId w:val="45"/>
+        </w:numPr>
+        <w:pBdr>
+          <w:top w:val="nil"/>
+          <w:left w:val="nil"/>
+          <w:bottom w:val="nil"/>
+          <w:right w:val="nil"/>
+          <w:between w:val="nil"/>
+        </w:pBdr>
+        <w:spacing w:after="0"/>
+        <w:rPr>
+          <w:color w:val="000000"/>
+        </w:rPr>
+      </w:pPr>
+      <w:r>
+        <w:rPr>
+          <w:color w:val="000000"/>
+        </w:rPr>
+        <w:t>Click on the create new patient button above the form</w:t>
+      </w:r>
+    </w:p>
+    <w:p>
+      <w:pPr>
+        <w:numPr>
+          <w:ilvl w:val="0"/>
+          <w:numId w:val="45"/>
+        </w:numPr>
+        <w:pBdr>
+          <w:top w:val="nil"/>
+          <w:left w:val="nil"/>
+          <w:bottom w:val="nil"/>
+          <w:right w:val="nil"/>
+          <w:between w:val="nil"/>
+        </w:pBdr>
+        <w:spacing w:after="0"/>
+        <w:rPr>
+          <w:color w:val="000000"/>
+        </w:rPr>
+      </w:pPr>
+      <w:r>
+        <w:rPr>
+          <w:color w:val="000000"/>
+        </w:rPr>
+        <w:t>Click on confirm create new patient button.</w:t>
+      </w:r>
+    </w:p>
+    <w:p>
+      <w:pPr>
+        <w:numPr>
+          <w:ilvl w:val="0"/>
+          <w:numId w:val="45"/>
+        </w:numPr>
+        <w:pBdr>
+          <w:top w:val="nil"/>
+          <w:left w:val="nil"/>
+          <w:bottom w:val="nil"/>
+          <w:right w:val="nil"/>
+          <w:between w:val="nil"/>
+        </w:pBdr>
+        <w:spacing w:after="0"/>
+        <w:rPr>
+          <w:color w:val="000000"/>
+        </w:rPr>
+      </w:pPr>
+      <w:r>
+        <w:rPr>
+          <w:color w:val="000000"/>
+        </w:rPr>
+        <w:t>Print the text from alert box (if any error before handling alert add 5 sec wait)</w:t>
+      </w:r>
+    </w:p>
+    <w:p>
+      <w:pPr>
+        <w:numPr>
+          <w:ilvl w:val="0"/>
+          <w:numId w:val="45"/>
+        </w:numPr>
+        <w:pBdr>
+          <w:top w:val="nil"/>
+          <w:left w:val="nil"/>
+          <w:bottom w:val="nil"/>
+          <w:right w:val="nil"/>
+          <w:between w:val="nil"/>
+        </w:pBdr>
+        <w:spacing w:after="0"/>
+        <w:rPr>
+          <w:color w:val="000000"/>
+        </w:rPr>
+      </w:pPr>
+      <w:r>
+        <w:rPr>
+          <w:color w:val="000000"/>
+        </w:rPr>
+        <w:t>Handle alert</w:t>
+      </w:r>
+    </w:p>
+    <w:p>
+      <w:pPr>
+        <w:numPr>
+          <w:ilvl w:val="0"/>
+          <w:numId w:val="45"/>
+        </w:numPr>
+        <w:pBdr>
+          <w:top w:val="nil"/>
+          <w:left w:val="nil"/>
+          <w:bottom w:val="nil"/>
+          <w:right w:val="nil"/>
+          <w:between w:val="nil"/>
+        </w:pBdr>
+        <w:spacing w:after="0"/>
+        <w:rPr>
+          <w:color w:val="000000"/>
+        </w:rPr>
+      </w:pPr>
+      <w:r>
+        <w:rPr>
+          <w:color w:val="000000"/>
+        </w:rPr>
+        <w:t>Close the Happy Birthday popup</w:t>
+      </w:r>
+    </w:p>
+    <w:p>
+      <w:pPr>
+        <w:numPr>
+          <w:ilvl w:val="0"/>
+          <w:numId w:val="45"/>
+        </w:numPr>
+        <w:pBdr>
+          <w:top w:val="nil"/>
+          <w:left w:val="nil"/>
+          <w:bottom w:val="nil"/>
+          <w:right w:val="nil"/>
+          <w:between w:val="nil"/>
+        </w:pBdr>
+        <w:spacing w:after="0"/>
+        <w:rPr>
+          <w:color w:val="000000"/>
+        </w:rPr>
+      </w:pPr>
+      <w:r>
+        <w:rPr>
+          <w:color w:val="000000"/>
+        </w:rPr>
+        <w:t>Get the added patient name and print in the console.</w:t>
+      </w:r>
     </w:p>
     <w:p>
       <w:pPr>
@@ -6818,6 +8202,92 @@
     </w:lvl>
   </w:abstractNum>
   <w:abstractNum w:abstractNumId="5">
+    <w:nsid w:val="1E500C12"/>
+    <w:multiLevelType w:val="multilevel"/>
+    <w:tmpl w:val="3E5CA5F6"/>
+    <w:lvl w:ilvl="0">
+      <w:start w:val="1"/>
+      <w:numFmt w:val="decimal"/>
+      <w:lvlText w:val="%1."/>
+      <w:lvlJc w:val="left"/>
+      <w:pPr>
+        <w:ind w:left="785" w:hanging="360"/>
+      </w:pPr>
+    </w:lvl>
+    <w:lvl w:ilvl="1">
+      <w:start w:val="1"/>
+      <w:numFmt w:val="lowerLetter"/>
+      <w:lvlText w:val="%2."/>
+      <w:lvlJc w:val="left"/>
+      <w:pPr>
+        <w:ind w:left="1440" w:hanging="360"/>
+      </w:pPr>
+    </w:lvl>
+    <w:lvl w:ilvl="2">
+      <w:start w:val="1"/>
+      <w:numFmt w:val="lowerRoman"/>
+      <w:lvlText w:val="%3."/>
+      <w:lvlJc w:val="right"/>
+      <w:pPr>
+        <w:ind w:left="2160" w:hanging="180"/>
+      </w:pPr>
+    </w:lvl>
+    <w:lvl w:ilvl="3">
+      <w:start w:val="1"/>
+      <w:numFmt w:val="decimal"/>
+      <w:lvlText w:val="%4."/>
+      <w:lvlJc w:val="left"/>
+      <w:pPr>
+        <w:ind w:left="2880" w:hanging="360"/>
+      </w:pPr>
+    </w:lvl>
+    <w:lvl w:ilvl="4">
+      <w:start w:val="1"/>
+      <w:numFmt w:val="lowerLetter"/>
+      <w:lvlText w:val="%5."/>
+      <w:lvlJc w:val="left"/>
+      <w:pPr>
+        <w:ind w:left="3600" w:hanging="360"/>
+      </w:pPr>
+    </w:lvl>
+    <w:lvl w:ilvl="5">
+      <w:start w:val="1"/>
+      <w:numFmt w:val="lowerRoman"/>
+      <w:lvlText w:val="%6."/>
+      <w:lvlJc w:val="right"/>
+      <w:pPr>
+        <w:ind w:left="4320" w:hanging="180"/>
+      </w:pPr>
+    </w:lvl>
+    <w:lvl w:ilvl="6">
+      <w:start w:val="1"/>
+      <w:numFmt w:val="decimal"/>
+      <w:lvlText w:val="%7."/>
+      <w:lvlJc w:val="left"/>
+      <w:pPr>
+        <w:ind w:left="5040" w:hanging="360"/>
+      </w:pPr>
+    </w:lvl>
+    <w:lvl w:ilvl="7">
+      <w:start w:val="1"/>
+      <w:numFmt w:val="lowerLetter"/>
+      <w:lvlText w:val="%8."/>
+      <w:lvlJc w:val="left"/>
+      <w:pPr>
+        <w:ind w:left="5760" w:hanging="360"/>
+      </w:pPr>
+    </w:lvl>
+    <w:lvl w:ilvl="8">
+      <w:start w:val="1"/>
+      <w:numFmt w:val="lowerRoman"/>
+      <w:lvlText w:val="%9."/>
+      <w:lvlJc w:val="right"/>
+      <w:pPr>
+        <w:ind w:left="6480" w:hanging="180"/>
+      </w:pPr>
+    </w:lvl>
+  </w:abstractNum>
+  <w:abstractNum w:abstractNumId="6">
     <w:nsid w:val="1F8739D9"/>
     <w:multiLevelType w:val="hybridMultilevel"/>
     <w:tmpl w:val="D9F2969C"/>
@@ -6903,7 +8373,7 @@
       </w:pPr>
     </w:lvl>
   </w:abstractNum>
-  <w:abstractNum w:abstractNumId="6">
+  <w:abstractNum w:abstractNumId="7">
     <w:nsid w:val="20703254"/>
     <w:multiLevelType w:val="multilevel"/>
     <w:tmpl w:val="3E5CA5F6"/>
@@ -6989,7 +8459,7 @@
       </w:pPr>
     </w:lvl>
   </w:abstractNum>
-  <w:abstractNum w:abstractNumId="7">
+  <w:abstractNum w:abstractNumId="8">
     <w:nsid w:val="21590071"/>
     <w:multiLevelType w:val="hybridMultilevel"/>
     <w:tmpl w:val="3342F85C"/>
@@ -7102,7 +8572,7 @@
       </w:rPr>
     </w:lvl>
   </w:abstractNum>
-  <w:abstractNum w:abstractNumId="8">
+  <w:abstractNum w:abstractNumId="9">
     <w:nsid w:val="264E3FFA"/>
     <w:multiLevelType w:val="hybridMultilevel"/>
     <w:tmpl w:val="FFFFFFFF"/>
@@ -7188,7 +8658,7 @@
       </w:pPr>
     </w:lvl>
   </w:abstractNum>
-  <w:abstractNum w:abstractNumId="9">
+  <w:abstractNum w:abstractNumId="10">
     <w:nsid w:val="2C62688E"/>
     <w:multiLevelType w:val="multilevel"/>
     <w:tmpl w:val="D974B81C"/>
@@ -7298,7 +8768,7 @@
       </w:rPr>
     </w:lvl>
   </w:abstractNum>
-  <w:abstractNum w:abstractNumId="10">
+  <w:abstractNum w:abstractNumId="11">
     <w:nsid w:val="2CA97F9C"/>
     <w:multiLevelType w:val="multilevel"/>
     <w:tmpl w:val="D974B81C"/>
@@ -7408,7 +8878,7 @@
       </w:rPr>
     </w:lvl>
   </w:abstractNum>
-  <w:abstractNum w:abstractNumId="11">
+  <w:abstractNum w:abstractNumId="12">
     <w:nsid w:val="2E5E18B9"/>
     <w:multiLevelType w:val="hybridMultilevel"/>
     <w:tmpl w:val="B70CC688"/>
@@ -7494,7 +8964,7 @@
       </w:pPr>
     </w:lvl>
   </w:abstractNum>
-  <w:abstractNum w:abstractNumId="12">
+  <w:abstractNum w:abstractNumId="13">
     <w:nsid w:val="32582097"/>
     <w:multiLevelType w:val="hybridMultilevel"/>
     <w:tmpl w:val="C2C467E0"/>
@@ -7583,7 +9053,7 @@
       </w:pPr>
     </w:lvl>
   </w:abstractNum>
-  <w:abstractNum w:abstractNumId="13">
+  <w:abstractNum w:abstractNumId="14">
     <w:nsid w:val="33D93CC8"/>
     <w:multiLevelType w:val="hybridMultilevel"/>
     <w:tmpl w:val="9AF645C8"/>
@@ -7696,7 +9166,7 @@
       </w:rPr>
     </w:lvl>
   </w:abstractNum>
-  <w:abstractNum w:abstractNumId="14">
+  <w:abstractNum w:abstractNumId="15">
     <w:nsid w:val="35857678"/>
     <w:multiLevelType w:val="hybridMultilevel"/>
     <w:tmpl w:val="ECAC1D24"/>
@@ -7809,7 +9279,7 @@
       </w:rPr>
     </w:lvl>
   </w:abstractNum>
-  <w:abstractNum w:abstractNumId="15">
+  <w:abstractNum w:abstractNumId="16">
     <w:nsid w:val="36E1264B"/>
     <w:multiLevelType w:val="hybridMultilevel"/>
     <w:tmpl w:val="7F8824B0"/>
@@ -7895,7 +9365,7 @@
       </w:pPr>
     </w:lvl>
   </w:abstractNum>
-  <w:abstractNum w:abstractNumId="16">
+  <w:abstractNum w:abstractNumId="17">
     <w:nsid w:val="36EC339B"/>
     <w:multiLevelType w:val="multilevel"/>
     <w:tmpl w:val="FB7454A2"/>
@@ -8008,7 +9478,7 @@
       </w:pPr>
     </w:lvl>
   </w:abstractNum>
-  <w:abstractNum w:abstractNumId="17">
+  <w:abstractNum w:abstractNumId="18">
     <w:nsid w:val="38804498"/>
     <w:multiLevelType w:val="hybridMultilevel"/>
     <w:tmpl w:val="3364D0C2"/>
@@ -8094,7 +9564,7 @@
       </w:pPr>
     </w:lvl>
   </w:abstractNum>
-  <w:abstractNum w:abstractNumId="18">
+  <w:abstractNum w:abstractNumId="19">
     <w:nsid w:val="3AFE6322"/>
     <w:multiLevelType w:val="hybridMultilevel"/>
     <w:tmpl w:val="B70CC688"/>
@@ -8180,7 +9650,7 @@
       </w:pPr>
     </w:lvl>
   </w:abstractNum>
-  <w:abstractNum w:abstractNumId="19">
+  <w:abstractNum w:abstractNumId="20">
     <w:nsid w:val="3E7C5117"/>
     <w:multiLevelType w:val="multilevel"/>
     <w:tmpl w:val="FB7454A2"/>
@@ -8293,7 +9763,7 @@
       </w:pPr>
     </w:lvl>
   </w:abstractNum>
-  <w:abstractNum w:abstractNumId="20">
+  <w:abstractNum w:abstractNumId="21">
     <w:nsid w:val="410F1E8E"/>
     <w:multiLevelType w:val="multilevel"/>
     <w:tmpl w:val="3E5CA5F6"/>
@@ -8379,7 +9849,7 @@
       </w:pPr>
     </w:lvl>
   </w:abstractNum>
-  <w:abstractNum w:abstractNumId="21">
+  <w:abstractNum w:abstractNumId="22">
     <w:nsid w:val="46A60AE9"/>
     <w:multiLevelType w:val="hybridMultilevel"/>
     <w:tmpl w:val="ECAC1D24"/>
@@ -8492,7 +9962,120 @@
       </w:rPr>
     </w:lvl>
   </w:abstractNum>
-  <w:abstractNum w:abstractNumId="22">
+  <w:abstractNum w:abstractNumId="23">
+    <w:nsid w:val="4B426654"/>
+    <w:multiLevelType w:val="multilevel"/>
+    <w:tmpl w:val="FB7454A2"/>
+    <w:lvl w:ilvl="0">
+      <w:start w:val="1"/>
+      <w:numFmt w:val="decimal"/>
+      <w:lvlText w:val="%1."/>
+      <w:lvlJc w:val="left"/>
+      <w:pPr>
+        <w:tabs>
+          <w:tab w:val="num" w:pos="720"/>
+        </w:tabs>
+        <w:ind w:left="720" w:hanging="360"/>
+      </w:pPr>
+    </w:lvl>
+    <w:lvl w:ilvl="1" w:tentative="1">
+      <w:start w:val="1"/>
+      <w:numFmt w:val="decimal"/>
+      <w:lvlText w:val="%2."/>
+      <w:lvlJc w:val="left"/>
+      <w:pPr>
+        <w:tabs>
+          <w:tab w:val="num" w:pos="1440"/>
+        </w:tabs>
+        <w:ind w:left="1440" w:hanging="360"/>
+      </w:pPr>
+    </w:lvl>
+    <w:lvl w:ilvl="2" w:tentative="1">
+      <w:start w:val="1"/>
+      <w:numFmt w:val="decimal"/>
+      <w:lvlText w:val="%3."/>
+      <w:lvlJc w:val="left"/>
+      <w:pPr>
+        <w:tabs>
+          <w:tab w:val="num" w:pos="2160"/>
+        </w:tabs>
+        <w:ind w:left="2160" w:hanging="360"/>
+      </w:pPr>
+    </w:lvl>
+    <w:lvl w:ilvl="3" w:tentative="1">
+      <w:start w:val="1"/>
+      <w:numFmt w:val="decimal"/>
+      <w:lvlText w:val="%4."/>
+      <w:lvlJc w:val="left"/>
+      <w:pPr>
+        <w:tabs>
+          <w:tab w:val="num" w:pos="2880"/>
+        </w:tabs>
+        <w:ind w:left="2880" w:hanging="360"/>
+      </w:pPr>
+    </w:lvl>
+    <w:lvl w:ilvl="4" w:tentative="1">
+      <w:start w:val="1"/>
+      <w:numFmt w:val="decimal"/>
+      <w:lvlText w:val="%5."/>
+      <w:lvlJc w:val="left"/>
+      <w:pPr>
+        <w:tabs>
+          <w:tab w:val="num" w:pos="3600"/>
+        </w:tabs>
+        <w:ind w:left="3600" w:hanging="360"/>
+      </w:pPr>
+    </w:lvl>
+    <w:lvl w:ilvl="5" w:tentative="1">
+      <w:start w:val="1"/>
+      <w:numFmt w:val="decimal"/>
+      <w:lvlText w:val="%6."/>
+      <w:lvlJc w:val="left"/>
+      <w:pPr>
+        <w:tabs>
+          <w:tab w:val="num" w:pos="4320"/>
+        </w:tabs>
+        <w:ind w:left="4320" w:hanging="360"/>
+      </w:pPr>
+    </w:lvl>
+    <w:lvl w:ilvl="6" w:tentative="1">
+      <w:start w:val="1"/>
+      <w:numFmt w:val="decimal"/>
+      <w:lvlText w:val="%7."/>
+      <w:lvlJc w:val="left"/>
+      <w:pPr>
+        <w:tabs>
+          <w:tab w:val="num" w:pos="5040"/>
+        </w:tabs>
+        <w:ind w:left="5040" w:hanging="360"/>
+      </w:pPr>
+    </w:lvl>
+    <w:lvl w:ilvl="7" w:tentative="1">
+      <w:start w:val="1"/>
+      <w:numFmt w:val="decimal"/>
+      <w:lvlText w:val="%8."/>
+      <w:lvlJc w:val="left"/>
+      <w:pPr>
+        <w:tabs>
+          <w:tab w:val="num" w:pos="5760"/>
+        </w:tabs>
+        <w:ind w:left="5760" w:hanging="360"/>
+      </w:pPr>
+    </w:lvl>
+    <w:lvl w:ilvl="8" w:tentative="1">
+      <w:start w:val="1"/>
+      <w:numFmt w:val="decimal"/>
+      <w:lvlText w:val="%9."/>
+      <w:lvlJc w:val="left"/>
+      <w:pPr>
+        <w:tabs>
+          <w:tab w:val="num" w:pos="6480"/>
+        </w:tabs>
+        <w:ind w:left="6480" w:hanging="360"/>
+      </w:pPr>
+    </w:lvl>
+  </w:abstractNum>
+  <w:abstractNum w:abstractNumId="24">
     <w:nsid w:val="4C831012"/>
     <w:multiLevelType w:val="hybridMultilevel"/>
     <w:tmpl w:val="8CFAD77E"/>
@@ -8578,7 +10161,7 @@
       </w:pPr>
     </w:lvl>
   </w:abstractNum>
-  <w:abstractNum w:abstractNumId="23">
+  <w:abstractNum w:abstractNumId="25">
     <w:nsid w:val="4F302419"/>
     <w:multiLevelType w:val="multilevel"/>
     <w:tmpl w:val="D974B81C"/>
@@ -8688,7 +10271,7 @@
       </w:rPr>
     </w:lvl>
   </w:abstractNum>
-  <w:abstractNum w:abstractNumId="24">
+  <w:abstractNum w:abstractNumId="26">
     <w:nsid w:val="506D2DAC"/>
     <w:multiLevelType w:val="multilevel"/>
     <w:tmpl w:val="D974B81C"/>
@@ -8798,7 +10381,7 @@
       </w:rPr>
     </w:lvl>
   </w:abstractNum>
-  <w:abstractNum w:abstractNumId="25">
+  <w:abstractNum w:abstractNumId="27">
     <w:nsid w:val="54382E4B"/>
     <w:multiLevelType w:val="hybridMultilevel"/>
     <w:tmpl w:val="3364D0C2"/>
@@ -8884,7 +10467,7 @@
       </w:pPr>
     </w:lvl>
   </w:abstractNum>
-  <w:abstractNum w:abstractNumId="26">
+  <w:abstractNum w:abstractNumId="28">
     <w:nsid w:val="571F0F9C"/>
     <w:multiLevelType w:val="hybridMultilevel"/>
     <w:tmpl w:val="3364D0C2"/>
@@ -8970,7 +10553,7 @@
       </w:pPr>
     </w:lvl>
   </w:abstractNum>
-  <w:abstractNum w:abstractNumId="27">
+  <w:abstractNum w:abstractNumId="29">
     <w:nsid w:val="59276E6E"/>
     <w:multiLevelType w:val="hybridMultilevel"/>
     <w:tmpl w:val="B8C611BA"/>
@@ -9059,7 +10642,7 @@
       </w:pPr>
     </w:lvl>
   </w:abstractNum>
-  <w:abstractNum w:abstractNumId="28">
+  <w:abstractNum w:abstractNumId="30">
     <w:nsid w:val="5BD54BE3"/>
     <w:multiLevelType w:val="hybridMultilevel"/>
     <w:tmpl w:val="B70CC688"/>
@@ -9145,7 +10728,7 @@
       </w:pPr>
     </w:lvl>
   </w:abstractNum>
-  <w:abstractNum w:abstractNumId="29">
+  <w:abstractNum w:abstractNumId="31">
     <w:nsid w:val="5C236B2C"/>
     <w:multiLevelType w:val="hybridMultilevel"/>
     <w:tmpl w:val="B70CC688"/>
@@ -9231,7 +10814,7 @@
       </w:pPr>
     </w:lvl>
   </w:abstractNum>
-  <w:abstractNum w:abstractNumId="30">
+  <w:abstractNum w:abstractNumId="32">
     <w:nsid w:val="62D54FAB"/>
     <w:multiLevelType w:val="hybridMultilevel"/>
     <w:tmpl w:val="ECAC1D24"/>
@@ -9344,7 +10927,7 @@
       </w:rPr>
     </w:lvl>
   </w:abstractNum>
-  <w:abstractNum w:abstractNumId="31">
+  <w:abstractNum w:abstractNumId="33">
     <w:nsid w:val="6392292C"/>
     <w:multiLevelType w:val="hybridMultilevel"/>
     <w:tmpl w:val="3364D0C2"/>
@@ -9430,7 +11013,120 @@
       </w:pPr>
     </w:lvl>
   </w:abstractNum>
-  <w:abstractNum w:abstractNumId="32">
+  <w:abstractNum w:abstractNumId="34">
+    <w:nsid w:val="664B1786"/>
+    <w:multiLevelType w:val="multilevel"/>
+    <w:tmpl w:val="FB7454A2"/>
+    <w:lvl w:ilvl="0">
+      <w:start w:val="1"/>
+      <w:numFmt w:val="decimal"/>
+      <w:lvlText w:val="%1."/>
+      <w:lvlJc w:val="left"/>
+      <w:pPr>
+        <w:tabs>
+          <w:tab w:val="num" w:pos="720"/>
+        </w:tabs>
+        <w:ind w:left="720" w:hanging="360"/>
+      </w:pPr>
+    </w:lvl>
+    <w:lvl w:ilvl="1" w:tentative="1">
+      <w:start w:val="1"/>
+      <w:numFmt w:val="decimal"/>
+      <w:lvlText w:val="%2."/>
+      <w:lvlJc w:val="left"/>
+      <w:pPr>
+        <w:tabs>
+          <w:tab w:val="num" w:pos="1440"/>
+        </w:tabs>
+        <w:ind w:left="1440" w:hanging="360"/>
+      </w:pPr>
+    </w:lvl>
+    <w:lvl w:ilvl="2" w:tentative="1">
+      <w:start w:val="1"/>
+      <w:numFmt w:val="decimal"/>
+      <w:lvlText w:val="%3."/>
+      <w:lvlJc w:val="left"/>
+      <w:pPr>
+        <w:tabs>
+          <w:tab w:val="num" w:pos="2160"/>
+        </w:tabs>
+        <w:ind w:left="2160" w:hanging="360"/>
+      </w:pPr>
+    </w:lvl>
+    <w:lvl w:ilvl="3" w:tentative="1">
+      <w:start w:val="1"/>
+      <w:numFmt w:val="decimal"/>
+      <w:lvlText w:val="%4."/>
+      <w:lvlJc w:val="left"/>
+      <w:pPr>
+        <w:tabs>
+          <w:tab w:val="num" w:pos="2880"/>
+        </w:tabs>
+        <w:ind w:left="2880" w:hanging="360"/>
+      </w:pPr>
+    </w:lvl>
+    <w:lvl w:ilvl="4" w:tentative="1">
+      <w:start w:val="1"/>
+      <w:numFmt w:val="decimal"/>
+      <w:lvlText w:val="%5."/>
+      <w:lvlJc w:val="left"/>
+      <w:pPr>
+        <w:tabs>
+          <w:tab w:val="num" w:pos="3600"/>
+        </w:tabs>
+        <w:ind w:left="3600" w:hanging="360"/>
+      </w:pPr>
+    </w:lvl>
+    <w:lvl w:ilvl="5" w:tentative="1">
+      <w:start w:val="1"/>
+      <w:numFmt w:val="decimal"/>
+      <w:lvlText w:val="%6."/>
+      <w:lvlJc w:val="left"/>
+      <w:pPr>
+        <w:tabs>
+          <w:tab w:val="num" w:pos="4320"/>
+        </w:tabs>
+        <w:ind w:left="4320" w:hanging="360"/>
+      </w:pPr>
+    </w:lvl>
+    <w:lvl w:ilvl="6" w:tentative="1">
+      <w:start w:val="1"/>
+      <w:numFmt w:val="decimal"/>
+      <w:lvlText w:val="%7."/>
+      <w:lvlJc w:val="left"/>
+      <w:pPr>
+        <w:tabs>
+          <w:tab w:val="num" w:pos="5040"/>
+        </w:tabs>
+        <w:ind w:left="5040" w:hanging="360"/>
+      </w:pPr>
+    </w:lvl>
+    <w:lvl w:ilvl="7" w:tentative="1">
+      <w:start w:val="1"/>
+      <w:numFmt w:val="decimal"/>
+      <w:lvlText w:val="%8."/>
+      <w:lvlJc w:val="left"/>
+      <w:pPr>
+        <w:tabs>
+          <w:tab w:val="num" w:pos="5760"/>
+        </w:tabs>
+        <w:ind w:left="5760" w:hanging="360"/>
+      </w:pPr>
+    </w:lvl>
+    <w:lvl w:ilvl="8" w:tentative="1">
+      <w:start w:val="1"/>
+      <w:numFmt w:val="decimal"/>
+      <w:lvlText w:val="%9."/>
+      <w:lvlJc w:val="left"/>
+      <w:pPr>
+        <w:tabs>
+          <w:tab w:val="num" w:pos="6480"/>
+        </w:tabs>
+        <w:ind w:left="6480" w:hanging="360"/>
+      </w:pPr>
+    </w:lvl>
+  </w:abstractNum>
+  <w:abstractNum w:abstractNumId="35">
     <w:nsid w:val="6715637E"/>
     <w:multiLevelType w:val="hybridMultilevel"/>
     <w:tmpl w:val="3364D0C2"/>
@@ -9516,7 +11212,7 @@
       </w:pPr>
     </w:lvl>
   </w:abstractNum>
-  <w:abstractNum w:abstractNumId="33">
+  <w:abstractNum w:abstractNumId="36">
     <w:nsid w:val="6F3D438E"/>
     <w:multiLevelType w:val="hybridMultilevel"/>
     <w:tmpl w:val="6596BC18"/>
@@ -9605,7 +11301,7 @@
       </w:pPr>
     </w:lvl>
   </w:abstractNum>
-  <w:abstractNum w:abstractNumId="34">
+  <w:abstractNum w:abstractNumId="37">
     <w:nsid w:val="6FB41E52"/>
     <w:multiLevelType w:val="hybridMultilevel"/>
     <w:tmpl w:val="9AF645C8"/>
@@ -9718,7 +11414,7 @@
       </w:rPr>
     </w:lvl>
   </w:abstractNum>
-  <w:abstractNum w:abstractNumId="35">
+  <w:abstractNum w:abstractNumId="38">
     <w:nsid w:val="722303E8"/>
     <w:multiLevelType w:val="hybridMultilevel"/>
     <w:tmpl w:val="FFFFFFFF"/>
@@ -9804,7 +11500,7 @@
       </w:pPr>
     </w:lvl>
   </w:abstractNum>
-  <w:abstractNum w:abstractNumId="36">
+  <w:abstractNum w:abstractNumId="39">
     <w:nsid w:val="74634B04"/>
     <w:multiLevelType w:val="multilevel"/>
     <w:tmpl w:val="FB7454A2"/>
@@ -9917,7 +11613,7 @@
       </w:pPr>
     </w:lvl>
   </w:abstractNum>
-  <w:abstractNum w:abstractNumId="37">
+  <w:abstractNum w:abstractNumId="40">
     <w:nsid w:val="74C04079"/>
     <w:multiLevelType w:val="multilevel"/>
     <w:tmpl w:val="3E5CA5F6"/>
@@ -10003,7 +11699,7 @@
       </w:pPr>
     </w:lvl>
   </w:abstractNum>
-  <w:abstractNum w:abstractNumId="38">
+  <w:abstractNum w:abstractNumId="41">
     <w:nsid w:val="77DF718D"/>
     <w:multiLevelType w:val="hybridMultilevel"/>
     <w:tmpl w:val="9AF645C8"/>
@@ -10116,7 +11812,7 @@
       </w:rPr>
     </w:lvl>
   </w:abstractNum>
-  <w:abstractNum w:abstractNumId="39">
+  <w:abstractNum w:abstractNumId="42">
     <w:nsid w:val="77EB3465"/>
     <w:multiLevelType w:val="multilevel"/>
     <w:tmpl w:val="3E5CA5F6"/>
@@ -10202,7 +11898,7 @@
       </w:pPr>
     </w:lvl>
   </w:abstractNum>
-  <w:abstractNum w:abstractNumId="40">
+  <w:abstractNum w:abstractNumId="43">
     <w:nsid w:val="7A444324"/>
     <w:multiLevelType w:val="multilevel"/>
     <w:tmpl w:val="FB7454A2"/>
@@ -10315,7 +12011,93 @@
       </w:pPr>
     </w:lvl>
   </w:abstractNum>
-  <w:abstractNum w:abstractNumId="41">
+  <w:abstractNum w:abstractNumId="44">
+    <w:nsid w:val="7B2D4C2A"/>
+    <w:multiLevelType w:val="multilevel"/>
+    <w:tmpl w:val="3E5CA5F6"/>
+    <w:lvl w:ilvl="0">
+      <w:start w:val="1"/>
+      <w:numFmt w:val="decimal"/>
+      <w:lvlText w:val="%1."/>
+      <w:lvlJc w:val="left"/>
+      <w:pPr>
+        <w:ind w:left="785" w:hanging="360"/>
+      </w:pPr>
+    </w:lvl>
+    <w:lvl w:ilvl="1">
+      <w:start w:val="1"/>
+      <w:numFmt w:val="lowerLetter"/>
+      <w:lvlText w:val="%2."/>
+      <w:lvlJc w:val="left"/>
+      <w:pPr>
+        <w:ind w:left="1440" w:hanging="360"/>
+      </w:pPr>
+    </w:lvl>
+    <w:lvl w:ilvl="2">
+      <w:start w:val="1"/>
+      <w:numFmt w:val="lowerRoman"/>
+      <w:lvlText w:val="%3."/>
+      <w:lvlJc w:val="right"/>
+      <w:pPr>
+        <w:ind w:left="2160" w:hanging="180"/>
+      </w:pPr>
+    </w:lvl>
+    <w:lvl w:ilvl="3">
+      <w:start w:val="1"/>
+      <w:numFmt w:val="decimal"/>
+      <w:lvlText w:val="%4."/>
+      <w:lvlJc w:val="left"/>
+      <w:pPr>
+        <w:ind w:left="2880" w:hanging="360"/>
+      </w:pPr>
+    </w:lvl>
+    <w:lvl w:ilvl="4">
+      <w:start w:val="1"/>
+      <w:numFmt w:val="lowerLetter"/>
+      <w:lvlText w:val="%5."/>
+      <w:lvlJc w:val="left"/>
+      <w:pPr>
+        <w:ind w:left="3600" w:hanging="360"/>
+      </w:pPr>
+    </w:lvl>
+    <w:lvl w:ilvl="5">
+      <w:start w:val="1"/>
+      <w:numFmt w:val="lowerRoman"/>
+      <w:lvlText w:val="%6."/>
+      <w:lvlJc w:val="right"/>
+      <w:pPr>
+        <w:ind w:left="4320" w:hanging="180"/>
+      </w:pPr>
+    </w:lvl>
+    <w:lvl w:ilvl="6">
+      <w:start w:val="1"/>
+      <w:numFmt w:val="decimal"/>
+      <w:lvlText w:val="%7."/>
+      <w:lvlJc w:val="left"/>
+      <w:pPr>
+        <w:ind w:left="5040" w:hanging="360"/>
+      </w:pPr>
+    </w:lvl>
+    <w:lvl w:ilvl="7">
+      <w:start w:val="1"/>
+      <w:numFmt w:val="lowerLetter"/>
+      <w:lvlText w:val="%8."/>
+      <w:lvlJc w:val="left"/>
+      <w:pPr>
+        <w:ind w:left="5760" w:hanging="360"/>
+      </w:pPr>
+    </w:lvl>
+    <w:lvl w:ilvl="8">
+      <w:start w:val="1"/>
+      <w:numFmt w:val="lowerRoman"/>
+      <w:lvlText w:val="%9."/>
+      <w:lvlJc w:val="right"/>
+      <w:pPr>
+        <w:ind w:left="6480" w:hanging="180"/>
+      </w:pPr>
+    </w:lvl>
+  </w:abstractNum>
+  <w:abstractNum w:abstractNumId="45">
     <w:nsid w:val="7DD66154"/>
     <w:multiLevelType w:val="hybridMultilevel"/>
     <w:tmpl w:val="FFFFFFFF"/>
@@ -10429,28 +12211,28 @@
     </w:lvl>
   </w:abstractNum>
   <w:num w:numId="1">
-    <w:abstractNumId w:val="22"/>
+    <w:abstractNumId w:val="24"/>
   </w:num>
   <w:num w:numId="2">
-    <w:abstractNumId w:val="35"/>
+    <w:abstractNumId w:val="38"/>
   </w:num>
   <w:num w:numId="3">
     <w:abstractNumId w:val="1"/>
   </w:num>
   <w:num w:numId="4">
-    <w:abstractNumId w:val="41"/>
+    <w:abstractNumId w:val="45"/>
   </w:num>
   <w:num w:numId="5">
+    <w:abstractNumId w:val="16"/>
+  </w:num>
+  <w:num w:numId="6">
+    <w:abstractNumId w:val="6"/>
+  </w:num>
+  <w:num w:numId="7">
     <w:abstractNumId w:val="15"/>
   </w:num>
-  <w:num w:numId="6">
-    <w:abstractNumId w:val="5"/>
-  </w:num>
-  <w:num w:numId="7">
-    <w:abstractNumId w:val="14"/>
-  </w:num>
   <w:num w:numId="8">
-    <w:abstractNumId w:val="7"/>
+    <w:abstractNumId w:val="8"/>
   </w:num>
   <w:num w:numId="9">
     <w:abstractNumId w:val="2"/>
@@ -10459,100 +12241,112 @@
     <w:abstractNumId w:val="4"/>
   </w:num>
   <w:num w:numId="11">
-    <w:abstractNumId w:val="11"/>
+    <w:abstractNumId w:val="12"/>
   </w:num>
   <w:num w:numId="12">
-    <w:abstractNumId w:val="18"/>
+    <w:abstractNumId w:val="19"/>
   </w:num>
   <w:num w:numId="13">
     <w:abstractNumId w:val="0"/>
   </w:num>
   <w:num w:numId="14">
+    <w:abstractNumId w:val="31"/>
+  </w:num>
+  <w:num w:numId="15">
+    <w:abstractNumId w:val="30"/>
+  </w:num>
+  <w:num w:numId="16">
     <w:abstractNumId w:val="29"/>
   </w:num>
-  <w:num w:numId="15">
+  <w:num w:numId="17">
+    <w:abstractNumId w:val="41"/>
+  </w:num>
+  <w:num w:numId="18">
+    <w:abstractNumId w:val="37"/>
+  </w:num>
+  <w:num w:numId="19">
+    <w:abstractNumId w:val="9"/>
+  </w:num>
+  <w:num w:numId="20">
     <w:abstractNumId w:val="28"/>
   </w:num>
-  <w:num w:numId="16">
+  <w:num w:numId="21">
+    <w:abstractNumId w:val="33"/>
+  </w:num>
+  <w:num w:numId="22">
+    <w:abstractNumId w:val="35"/>
+  </w:num>
+  <w:num w:numId="23">
+    <w:abstractNumId w:val="18"/>
+  </w:num>
+  <w:num w:numId="24">
     <w:abstractNumId w:val="27"/>
   </w:num>
-  <w:num w:numId="17">
-    <w:abstractNumId w:val="38"/>
+  <w:num w:numId="25">
+    <w:abstractNumId w:val="17"/>
   </w:num>
-  <w:num w:numId="18">
-    <w:abstractNumId w:val="34"/>
+  <w:num w:numId="26">
+    <w:abstractNumId w:val="39"/>
   </w:num>
-  <w:num w:numId="19">
-    <w:abstractNumId w:val="8"/>
+  <w:num w:numId="27">
+    <w:abstractNumId w:val="13"/>
   </w:num>
-  <w:num w:numId="20">
-    <w:abstractNumId w:val="26"/>
+  <w:num w:numId="28">
+    <w:abstractNumId w:val="43"/>
   </w:num>
-  <w:num w:numId="21">
-    <w:abstractNumId w:val="31"/>
+  <w:num w:numId="29">
+    <w:abstractNumId w:val="36"/>
   </w:num>
-  <w:num w:numId="22">
+  <w:num w:numId="30">
+    <w:abstractNumId w:val="14"/>
+  </w:num>
+  <w:num w:numId="31">
+    <w:abstractNumId w:val="20"/>
+  </w:num>
+  <w:num w:numId="32">
     <w:abstractNumId w:val="32"/>
   </w:num>
-  <w:num w:numId="23">
-    <w:abstractNumId w:val="17"/>
-  </w:num>
-  <w:num w:numId="24">
-    <w:abstractNumId w:val="25"/>
-  </w:num>
-  <w:num w:numId="25">
-    <w:abstractNumId w:val="16"/>
-  </w:num>
-  <w:num w:numId="26">
-    <w:abstractNumId w:val="36"/>
-  </w:num>
-  <w:num w:numId="27">
-    <w:abstractNumId w:val="12"/>
-  </w:num>
-  <w:num w:numId="28">
-    <w:abstractNumId w:val="40"/>
-  </w:num>
-  <w:num w:numId="29">
-    <w:abstractNumId w:val="33"/>
-  </w:num>
-  <w:num w:numId="30">
-    <w:abstractNumId w:val="13"/>
-  </w:num>
-  <w:num w:numId="31">
-    <w:abstractNumId w:val="19"/>
-  </w:num>
-  <w:num w:numId="32">
-    <w:abstractNumId w:val="30"/>
-  </w:num>
   <w:num w:numId="33">
-    <w:abstractNumId w:val="21"/>
+    <w:abstractNumId w:val="22"/>
   </w:num>
   <w:num w:numId="34">
     <w:abstractNumId w:val="3"/>
   </w:num>
   <w:num w:numId="35">
-    <w:abstractNumId w:val="20"/>
+    <w:abstractNumId w:val="21"/>
   </w:num>
   <w:num w:numId="36">
-    <w:abstractNumId w:val="9"/>
+    <w:abstractNumId w:val="10"/>
   </w:num>
   <w:num w:numId="37">
-    <w:abstractNumId w:val="10"/>
+    <w:abstractNumId w:val="11"/>
   </w:num>
   <w:num w:numId="38">
+    <w:abstractNumId w:val="25"/>
+  </w:num>
+  <w:num w:numId="39">
+    <w:abstractNumId w:val="26"/>
+  </w:num>
+  <w:num w:numId="40">
+    <w:abstractNumId w:val="40"/>
+  </w:num>
+  <w:num w:numId="41">
+    <w:abstractNumId w:val="7"/>
+  </w:num>
+  <w:num w:numId="42">
+    <w:abstractNumId w:val="42"/>
+  </w:num>
+  <w:num w:numId="43">
     <w:abstractNumId w:val="23"/>
   </w:num>
-  <w:num w:numId="39">
-    <w:abstractNumId w:val="24"/>
+  <w:num w:numId="44">
+    <w:abstractNumId w:val="44"/>
   </w:num>
-  <w:num w:numId="40">
-    <w:abstractNumId w:val="37"/>
+  <w:num w:numId="45">
+    <w:abstractNumId w:val="34"/>
   </w:num>
-  <w:num w:numId="41">
-    <w:abstractNumId w:val="6"/>
-  </w:num>
-  <w:num w:numId="42">
-    <w:abstractNumId w:val="39"/>
+  <w:num w:numId="46">
+    <w:abstractNumId w:val="5"/>
   </w:num>
 </w:numbering>
 </file>
@@ -11719,7 +13513,7 @@
 </file>
 
 <file path=customXml/itemProps1.xml><?xml version="1.0" encoding="utf-8"?>
-<ds:datastoreItem xmlns:ds="http://schemas.openxmlformats.org/officeDocument/2006/customXml" ds:itemID="{3FD0070E-83D0-49DA-8238-3996E3735F8D}">
+<ds:datastoreItem xmlns:ds="http://schemas.openxmlformats.org/officeDocument/2006/customXml" ds:itemID="{C1A39AE4-1146-492F-A477-A5985CE046D7}">
   <ds:schemaRefs>
     <ds:schemaRef ds:uri="http://schemas.openxmlformats.org/officeDocument/2006/bibliography"/>
   </ds:schemaRefs>

</xml_diff>